<commit_message>
integration of pyqgis and anaconda reviewing paper 2
</commit_message>
<xml_diff>
--- a/Docs/My Docs/Thesis/Feature Clustering and Ranking/Feature Clustering and Ranking v02 20170302 avn review.docx
+++ b/Docs/My Docs/Thesis/Feature Clustering and Ranking/Feature Clustering and Ranking v02 20170302 avn review.docx
@@ -1,6 +1,6 @@
 
 <file path=word/document.xml><?xml version="1.0" encoding="utf-8"?>
-<w:document xmlns:wpc="http://schemas.microsoft.com/office/word/2010/wordprocessingCanvas" xmlns:cx="http://schemas.microsoft.com/office/drawing/2014/chartex" xmlns:cx1="http://schemas.microsoft.com/office/drawing/2015/9/8/chartex" xmlns:mc="http://schemas.openxmlformats.org/markup-compatibility/2006" xmlns:o="urn:schemas-microsoft-com:office:office" xmlns:r="http://schemas.openxmlformats.org/officeDocument/2006/relationships" xmlns:m="http://schemas.openxmlformats.org/officeDocument/2006/math" xmlns:v="urn:schemas-microsoft-com:vml" xmlns:wp14="http://schemas.microsoft.com/office/word/2010/wordprocessingDrawing" xmlns:wp="http://schemas.openxmlformats.org/drawingml/2006/wordprocessingDrawing" xmlns:w10="urn:schemas-microsoft-com:office:word" xmlns:w="http://schemas.openxmlformats.org/wordprocessingml/2006/main" xmlns:w14="http://schemas.microsoft.com/office/word/2010/wordml" xmlns:w15="http://schemas.microsoft.com/office/word/2012/wordml" xmlns:w16se="http://schemas.microsoft.com/office/word/2015/wordml/symex" xmlns:wpg="http://schemas.microsoft.com/office/word/2010/wordprocessingGroup" xmlns:wpi="http://schemas.microsoft.com/office/word/2010/wordprocessingInk" xmlns:wne="http://schemas.microsoft.com/office/word/2006/wordml" xmlns:wps="http://schemas.microsoft.com/office/word/2010/wordprocessingShape" mc:Ignorable="w14 w15 w16se wp14">
+<w:document xmlns:wpc="http://schemas.microsoft.com/office/word/2010/wordprocessingCanvas" xmlns:mc="http://schemas.openxmlformats.org/markup-compatibility/2006" xmlns:o="urn:schemas-microsoft-com:office:office" xmlns:r="http://schemas.openxmlformats.org/officeDocument/2006/relationships" xmlns:m="http://schemas.openxmlformats.org/officeDocument/2006/math" xmlns:v="urn:schemas-microsoft-com:vml" xmlns:wp14="http://schemas.microsoft.com/office/word/2010/wordprocessingDrawing" xmlns:wp="http://schemas.openxmlformats.org/drawingml/2006/wordprocessingDrawing" xmlns:w10="urn:schemas-microsoft-com:office:word" xmlns:w="http://schemas.openxmlformats.org/wordprocessingml/2006/main" xmlns:w14="http://schemas.microsoft.com/office/word/2010/wordml" xmlns:w15="http://schemas.microsoft.com/office/word/2012/wordml" xmlns:wpg="http://schemas.microsoft.com/office/word/2010/wordprocessingGroup" xmlns:wpi="http://schemas.microsoft.com/office/word/2010/wordprocessingInk" xmlns:wne="http://schemas.microsoft.com/office/word/2006/wordml" xmlns:wps="http://schemas.microsoft.com/office/word/2010/wordprocessingShape" mc:Ignorable="w14 w15 wp14">
   <w:body>
     <w:p>
       <w:pPr>
@@ -170,15 +170,7 @@
         <w:t xml:space="preserve">Individual features can then be selected from the best clusters.  </w:t>
       </w:r>
       <w:r>
-        <w:t xml:space="preserve">Other criteria, such </w:t>
-      </w:r>
-      <w:del w:id="0" w:author="Van Niekerk, A, Prof &lt;avn@sun.ac.za&gt;" w:date="2017-07-31T14:20:00Z">
-        <w:r>
-          <w:delText>h</w:delText>
-        </w:r>
-      </w:del>
-      <w:r>
-        <w:t>as computation time</w:t>
+        <w:t>Other criteria, such as computation time</w:t>
       </w:r>
       <w:r>
         <w:t xml:space="preserve"> or measurement cost</w:t>
@@ -213,47 +205,21 @@
       <w:r>
         <w:t xml:space="preserve"> Bayes relevance criteria were evaluated in conjunction with the feature selection methods.  </w:t>
       </w:r>
-      <w:del w:id="1" w:author="Van Niekerk, A, Prof &lt;avn@sun.ac.za&gt;" w:date="2017-07-31T14:20:00Z">
-        <w:r>
-          <w:delText xml:space="preserve">It was shown that, </w:delText>
-        </w:r>
-      </w:del>
-      <w:ins w:id="2" w:author="Van Niekerk, A, Prof &lt;avn@sun.ac.za&gt;" w:date="2017-07-31T14:20:00Z">
-        <w:r>
-          <w:t>U</w:t>
-        </w:r>
-      </w:ins>
-      <w:del w:id="3" w:author="Van Niekerk, A, Prof &lt;avn@sun.ac.za&gt;" w:date="2017-07-31T14:20:00Z">
-        <w:r>
-          <w:delText>u</w:delText>
-        </w:r>
-      </w:del>
+      <w:r>
+        <w:t>U</w:t>
+      </w:r>
       <w:r>
         <w:t xml:space="preserve">sing the </w:t>
       </w:r>
-      <w:del w:id="4" w:author="Van Niekerk, A, Prof &lt;avn@sun.ac.za&gt;" w:date="2017-07-31T14:20:00Z">
-        <w:r>
-          <w:delText xml:space="preserve">new </w:delText>
-        </w:r>
-      </w:del>
-      <w:ins w:id="5" w:author="Van Niekerk, A, Prof &lt;avn@sun.ac.za&gt;" w:date="2017-07-31T14:20:00Z">
-        <w:r>
-          <w:t xml:space="preserve">proposed </w:t>
-        </w:r>
-      </w:ins>
+      <w:r>
+        <w:t xml:space="preserve">proposed </w:t>
+      </w:r>
       <w:r>
         <w:t>method</w:t>
       </w:r>
-      <w:ins w:id="6" w:author="Van Niekerk, A, Prof &lt;avn@sun.ac.za&gt;" w:date="2017-07-31T14:21:00Z">
-        <w:r>
-          <w:t xml:space="preserve"> it was shown that</w:t>
-        </w:r>
-      </w:ins>
-      <w:del w:id="7" w:author="Van Niekerk, A, Prof &lt;avn@sun.ac.za&gt;" w:date="2017-07-31T14:21:00Z">
-        <w:r>
-          <w:delText>,</w:delText>
-        </w:r>
-      </w:del>
+      <w:r>
+        <w:t xml:space="preserve"> it was shown that</w:t>
+      </w:r>
       <w:r>
         <w:t xml:space="preserve"> the s</w:t>
       </w:r>
@@ -369,80 +335,27 @@
         <w:spacing w:line="360" w:lineRule="auto"/>
         <w:jc w:val="both"/>
       </w:pPr>
-      <w:ins w:id="8" w:author="Van Niekerk, A, Prof &lt;avn@sun.ac.za&gt;" w:date="2017-07-31T14:24:00Z">
-        <w:r>
-          <w:t xml:space="preserve">In </w:t>
-        </w:r>
-      </w:ins>
-      <w:ins w:id="9" w:author="Van Niekerk, A, Prof &lt;avn@sun.ac.za&gt;" w:date="2017-07-31T14:25:00Z">
-        <w:r>
-          <w:t xml:space="preserve">image </w:t>
-        </w:r>
-      </w:ins>
-      <w:ins w:id="10" w:author="Van Niekerk, A, Prof &lt;avn@sun.ac.za&gt;" w:date="2017-07-31T14:24:00Z">
-        <w:r>
-          <w:t xml:space="preserve">classification, </w:t>
-        </w:r>
-      </w:ins>
-      <w:del w:id="11" w:author="Van Niekerk, A, Prof &lt;avn@sun.ac.za&gt;" w:date="2017-07-31T14:22:00Z">
-        <w:r>
-          <w:delText>As the number of features increases, t</w:delText>
-        </w:r>
-      </w:del>
-      <w:ins w:id="12" w:author="Van Niekerk, A, Prof &lt;avn@sun.ac.za&gt;" w:date="2017-07-31T14:22:00Z">
-        <w:r>
-          <w:t>t</w:t>
-        </w:r>
-      </w:ins>
+      <w:r>
+        <w:t>In image classification, t</w:t>
+      </w:r>
       <w:r>
         <w:t xml:space="preserve">he amount of </w:t>
       </w:r>
-      <w:ins w:id="13" w:author="Van Niekerk, A, Prof &lt;avn@sun.ac.za&gt;" w:date="2017-07-31T14:25:00Z">
-        <w:r>
-          <w:t xml:space="preserve">training </w:t>
-        </w:r>
-      </w:ins>
+      <w:r>
+        <w:t xml:space="preserve">training </w:t>
+      </w:r>
       <w:r>
         <w:t xml:space="preserve">data required to adequately represent class distributions </w:t>
       </w:r>
-      <w:ins w:id="14" w:author="Van Niekerk, A, Prof &lt;avn@sun.ac.za&gt;" w:date="2017-07-31T14:22:00Z">
-        <w:r>
-          <w:t>in</w:t>
-        </w:r>
-      </w:ins>
-      <w:del w:id="15" w:author="Van Niekerk, A, Prof &lt;avn@sun.ac.za&gt;" w:date="2017-07-31T14:22:00Z">
-        <w:r>
-          <w:delText>in the increased</w:delText>
-        </w:r>
-      </w:del>
+      <w:r>
+        <w:t>in</w:t>
+      </w:r>
       <w:r>
         <w:t xml:space="preserve"> feature space increases exponentially</w:t>
       </w:r>
-      <w:ins w:id="16" w:author="Van Niekerk, A, Prof &lt;avn@sun.ac.za&gt;" w:date="2017-07-31T14:22:00Z">
-        <w:r>
-          <w:t xml:space="preserve"> </w:t>
-        </w:r>
-      </w:ins>
-      <w:ins w:id="17" w:author="Van Niekerk, A, Prof &lt;avn@sun.ac.za&gt;" w:date="2017-07-31T14:23:00Z">
-        <w:r>
-          <w:t xml:space="preserve">as the number of features </w:t>
-        </w:r>
-      </w:ins>
-      <w:ins w:id="18" w:author="Van Niekerk, A, Prof &lt;avn@sun.ac.za&gt;" w:date="2017-07-31T14:24:00Z">
-        <w:r>
-          <w:t xml:space="preserve">(variables) </w:t>
-        </w:r>
-      </w:ins>
-      <w:ins w:id="19" w:author="Van Niekerk, A, Prof &lt;avn@sun.ac.za&gt;" w:date="2017-07-31T14:23:00Z">
-        <w:r>
-          <w:t xml:space="preserve">increases – a phenomena </w:t>
-        </w:r>
-      </w:ins>
-      <w:del w:id="20" w:author="Van Niekerk, A, Prof &lt;avn@sun.ac.za&gt;" w:date="2017-07-31T14:23:00Z">
-        <w:r>
-          <w:delText xml:space="preserve">.  This is </w:delText>
-        </w:r>
-      </w:del>
+      <w:r>
+        <w:t xml:space="preserve"> as the number of features (variables) increases – a phenomena </w:t>
+      </w:r>
       <w:r>
         <w:t xml:space="preserve">known as the “curse of  dimensionality” </w:t>
       </w:r>
@@ -467,26 +380,11 @@
       <w:r>
         <w:t xml:space="preserve">.   For finite training samples, increasing the features beyond a certain point results in overtraining and a decrease in the classifier accuracy.  This </w:t>
       </w:r>
-      <w:ins w:id="21" w:author="Van Niekerk, A, Prof &lt;avn@sun.ac.za&gt;" w:date="2017-07-31T14:26:00Z">
-        <w:r>
-          <w:t>so-</w:t>
-        </w:r>
-      </w:ins>
-      <w:del w:id="22" w:author="Van Niekerk, A, Prof &lt;avn@sun.ac.za&gt;" w:date="2017-07-31T14:26:00Z">
-        <w:r>
-          <w:delText xml:space="preserve">is </w:delText>
-        </w:r>
-      </w:del>
-      <w:r>
-        <w:t xml:space="preserve">called </w:t>
-      </w:r>
-      <w:del w:id="23" w:author="Van Niekerk, A, Prof &lt;avn@sun.ac.za&gt;" w:date="2017-07-31T14:26:00Z">
-        <w:r>
-          <w:delText xml:space="preserve">the </w:delText>
-        </w:r>
-      </w:del>
-      <w:r>
-        <w:t xml:space="preserve">“peaking phenomenon” </w:t>
+      <w:r>
+        <w:t>so-</w:t>
+      </w:r>
+      <w:r>
+        <w:t xml:space="preserve">called “peaking phenomenon” </w:t>
       </w:r>
       <w:r>
         <w:fldChar w:fldCharType="begin" w:fldLock="1"/>
@@ -506,97 +404,110 @@
       <w:r>
         <w:fldChar w:fldCharType="end"/>
       </w:r>
-      <w:del w:id="24" w:author="Van Niekerk, A, Prof &lt;avn@sun.ac.za&gt;" w:date="2017-07-31T14:26:00Z">
-        <w:r>
-          <w:delText>.  The peaking phenomenon</w:delText>
-        </w:r>
-      </w:del>
       <w:r>
         <w:t xml:space="preserve"> </w:t>
       </w:r>
-      <w:del w:id="25" w:author="Van Niekerk, A, Prof &lt;avn@sun.ac.za&gt;" w:date="2017-07-31T14:26:00Z">
-        <w:r>
-          <w:delText>makes it necessary to</w:delText>
-        </w:r>
-      </w:del>
-      <w:ins w:id="26" w:author="Van Niekerk, A, Prof &lt;avn@sun.ac.za&gt;" w:date="2017-07-31T14:26:00Z">
-        <w:r>
-          <w:t>requires</w:t>
-        </w:r>
-      </w:ins>
+      <w:r>
+        <w:t>requires</w:t>
+      </w:r>
+      <w:r>
+        <w:t xml:space="preserve"> the size of the feature set to </w:t>
+      </w:r>
+      <w:r>
+        <w:t xml:space="preserve">be reduced to </w:t>
+      </w:r>
+      <w:r>
+        <w:t>a salient minimum</w:t>
+      </w:r>
+      <w:r>
+        <w:t xml:space="preserve"> in order to achieve an accurate </w:t>
+      </w:r>
+      <w:r>
+        <w:t>classification</w:t>
+      </w:r>
+      <w:r>
+        <w:t xml:space="preserve">.  </w:t>
+      </w:r>
+      <w:r>
+        <w:t>S</w:t>
+      </w:r>
+      <w:r>
+        <w:t xml:space="preserve">upport </w:t>
+      </w:r>
+      <w:r>
+        <w:t>v</w:t>
+      </w:r>
+      <w:r>
+        <w:t xml:space="preserve">ector </w:t>
+      </w:r>
+      <w:r>
+        <w:t>m</w:t>
+      </w:r>
+      <w:r>
+        <w:t xml:space="preserve">achine (SVM) </w:t>
+      </w:r>
+      <w:r>
+        <w:fldChar w:fldCharType="begin" w:fldLock="1"/>
+      </w:r>
+      <w:r>
+        <w:instrText>ADDIN CSL_CITATION { "citationItems" : [ { "id" : "ITEM-1", "itemData" : { "DOI" : "10.1023/A:1009715923555", "ISSN" : "13845810", "author" : [ { "dropping-particle" : "", "family" : "Burges", "given" : "Christopher J.C.", "non-dropping-particle" : "", "parse-names" : false, "suffix" : "" } ], "container-title" : "Data Mining and Knowledge Discovery", "id" : "ITEM-1", "issue" : "2", "issued" : { "date-parts" : [ [ "1998" ] ] }, "page" : "121-167", "title" : "A tutorial on support vector machines for pattern recognition", "type" : "article-journal", "volume" : "2" }, "uris" : [ "http://www.mendeley.com/documents/?uuid=e89af49d-9d4d-47ed-aaa2-a57187df99cd" ] } ], "mendeley" : { "formattedCitation" : "(Burges, 1998)", "plainTextFormattedCitation" : "(Burges, 1998)", "previouslyFormattedCitation" : "(Burges, 1998)" }, "properties" : { "noteIndex" : 0 }, "schema" : "https://github.com/citation-style-language/schema/raw/master/csl-citation.json" }</w:instrText>
+      </w:r>
+      <w:r>
+        <w:fldChar w:fldCharType="separate"/>
+      </w:r>
+      <w:r>
+        <w:rPr>
+          <w:noProof/>
+        </w:rPr>
+        <w:t>(Burges, 1998)</w:t>
+      </w:r>
+      <w:r>
+        <w:fldChar w:fldCharType="end"/>
+      </w:r>
+      <w:r>
+        <w:t xml:space="preserve"> and random forest </w:t>
+      </w:r>
+      <w:r>
+        <w:fldChar w:fldCharType="begin" w:fldLock="1"/>
+      </w:r>
+      <w:r>
+        <w:instrText>ADDIN CSL_CITATION { "citationItems" : [ { "id" : "ITEM-1", "itemData" : { "DOI" : "10.1023/A:1010933404324", "author" : [ { "dropping-particle" : "", "family" : "Breiman", "given" : "Leo", "non-dropping-particle" : "", "parse-names" : false, "suffix" : "" } ], "container-title" : "Machine Learning", "id" : "ITEM-1", "issue" : "1", "issued" : { "date-parts" : [ [ "2001" ] ] }, "page" : "5-32", "title" : "Random Forests", "type" : "article-journal", "volume" : "45" }, "uris" : [ "http://www.mendeley.com/documents/?uuid=879618bc-53b7-42be-8e6c-d7f43e29874b" ] } ], "mendeley" : { "formattedCitation" : "(Breiman, 2001)", "plainTextFormattedCitation" : "(Breiman, 2001)", "previouslyFormattedCitation" : "(Breiman, 2001)" }, "properties" : { "noteIndex" : 0 }, "schema" : "https://github.com/citation-style-language/schema/raw/master/csl-citation.json" }</w:instrText>
+      </w:r>
+      <w:r>
+        <w:fldChar w:fldCharType="separate"/>
+      </w:r>
+      <w:r>
+        <w:rPr>
+          <w:noProof/>
+        </w:rPr>
+        <w:t>(Breiman, 2001)</w:t>
+      </w:r>
+      <w:r>
+        <w:fldChar w:fldCharType="end"/>
+      </w:r>
+      <w:r>
+        <w:t xml:space="preserve"> classifiers </w:t>
+      </w:r>
+      <w:r>
+        <w:t xml:space="preserve">have become </w:t>
+      </w:r>
+      <w:r>
+        <w:t xml:space="preserve"> popular</w:t>
+      </w:r>
+      <w:r>
+        <w:t xml:space="preserve"> in remote sensing</w:t>
+      </w:r>
+      <w:r>
+        <w:t>, partly because of their lack of sensitivity to the peaking phenomenon</w:t>
+      </w:r>
       <w:r>
         <w:t xml:space="preserve"> </w:t>
       </w:r>
-      <w:del w:id="27" w:author="Van Niekerk, A, Prof &lt;avn@sun.ac.za&gt;" w:date="2017-07-31T14:26:00Z">
-        <w:r>
-          <w:delText xml:space="preserve">reduce </w:delText>
-        </w:r>
-      </w:del>
-      <w:r>
-        <w:t xml:space="preserve">the size of the feature set to </w:t>
-      </w:r>
-      <w:ins w:id="28" w:author="Van Niekerk, A, Prof &lt;avn@sun.ac.za&gt;" w:date="2017-07-31T14:26:00Z">
-        <w:r>
-          <w:t xml:space="preserve">be reduced to </w:t>
-        </w:r>
-      </w:ins>
-      <w:r>
-        <w:t>a salient minimum</w:t>
-      </w:r>
-      <w:r>
-        <w:t xml:space="preserve"> in order to achieve an accurate </w:t>
-      </w:r>
-      <w:del w:id="29" w:author="Van Niekerk, A, Prof &lt;avn@sun.ac.za&gt;" w:date="2017-07-31T14:29:00Z">
-        <w:r>
-          <w:delText>classifi</w:delText>
-        </w:r>
-      </w:del>
-      <w:ins w:id="30" w:author="Van Niekerk, A, Prof &lt;avn@sun.ac.za&gt;" w:date="2017-07-31T14:29:00Z">
-        <w:r>
-          <w:t>classification</w:t>
-        </w:r>
-      </w:ins>
-      <w:del w:id="31" w:author="Van Niekerk, A, Prof &lt;avn@sun.ac.za&gt;" w:date="2017-07-31T14:27:00Z">
-        <w:r>
-          <w:delText>er</w:delText>
-        </w:r>
-      </w:del>
-      <w:r>
-        <w:t xml:space="preserve">.  </w:t>
-      </w:r>
-      <w:del w:id="32" w:author="Van Niekerk, A, Prof &lt;avn@sun.ac.za&gt;" w:date="2017-07-31T14:30:00Z">
-        <w:r>
-          <w:delText xml:space="preserve">While </w:delText>
-        </w:r>
-        <w:r>
-          <w:delText>s</w:delText>
-        </w:r>
-      </w:del>
-      <w:ins w:id="33" w:author="Van Niekerk, A, Prof &lt;avn@sun.ac.za&gt;" w:date="2017-07-31T14:30:00Z">
-        <w:r>
-          <w:t>S</w:t>
-        </w:r>
-      </w:ins>
-      <w:r>
-        <w:t xml:space="preserve">upport </w:t>
-      </w:r>
-      <w:r>
-        <w:t>v</w:t>
-      </w:r>
-      <w:r>
-        <w:t xml:space="preserve">ector </w:t>
-      </w:r>
-      <w:r>
-        <w:t>m</w:t>
-      </w:r>
-      <w:r>
-        <w:t xml:space="preserve">achine (SVM) </w:t>
-      </w:r>
       <w:r>
         <w:fldChar w:fldCharType="begin" w:fldLock="1"/>
       </w:r>
       <w:r>
-        <w:instrText>ADDIN CSL_CITATION { "citationItems" : [ { "id" : "ITEM-1", "itemData" : { "DOI" : "10.1023/A:1009715923555", "ISSN" : "13845810", "author" : [ { "dropping-particle" : "", "family" : "Burges", "given" : "Christopher J.C.", "non-dropping-particle" : "", "parse-names" : false, "suffix" : "" } ], "container-title" : "Data Mining and Knowledge Discovery", "id" : "ITEM-1", "issue" : "2", "issued" : { "date-parts" : [ [ "1998" ] ] }, "page" : "121-167", "title" : "A tutorial on support vector machines for pattern recognition", "type" : "article-journal", "volume" : "2" }, "uris" : [ "http://www.mendeley.com/documents/?uuid=e89af49d-9d4d-47ed-aaa2-a57187df99cd" ] } ], "mendeley" : { "formattedCitation" : "(Burges, 1998)", "plainTextFormattedCitation" : "(Burges, 1998)", "previouslyFormattedCitation" : "(Burges, 1998)" }, "properties" : { "noteIndex" : 0 }, "schema" : "https://github.com/citation-style-language/schema/raw/master/csl-citation.json" }</w:instrText>
+        <w:instrText>ADDIN CSL_CITATION { "citationItems" : [ { "id" : "ITEM-1", "itemData" : { "DOI" : "10.1023/A:1012487302797", "ISBN" : "0885-6125", "ISSN" : "08856125", "PMID" : "21889629", "abstract" : "DNA micro-arrays now permit scientists to screen thousands of genes simultaneously and determine whether those genes are active, hyperactive or silent in normal or cancerous tissue. Because these new micro-array devices generate bewildering amounts of raw data, new analytical methods must be developed to sort out whether cancer tissues have distinctive signatures of gene expression over normal tissues or other types of cancer tissues. In this paper, we address the problem of selection of a small subset of genes from broad patterns of gene expression data, recorded on DNA micro-arrays. Using available training examples from cancer and normal patients, we build a classifier suitable for genetic diagnosis, as well as drug discovery. Previous attempts to address this problem select genes with correlation techniques. We propose a new method of gene selection utilizing Support Vector Machine methods based on Recursive Feature Elimination (RFE). We demonstrate experimentally that the genes selected by our techniques yield better classification performance and are biologically relevant to cancer. In contrast with the baseline method, our method eliminates gene redundancy automatically and yields better and more compact gene subsets. In patients with leukemia our method discovered 2 genes that yield zero leave-one-out error, while 64 genes are necessary for the baseline method to get the best result (one leave-one-out error). In the colon cancer database, using only 4 genes our method is 98% accurate, while the baseline method is only 86% accurate.", "author" : [ { "dropping-particle" : "", "family" : "Guyon", "given" : "Isabelle", "non-dropping-particle" : "", "parse-names" : false, "suffix" : "" }, { "dropping-particle" : "", "family" : "Weston", "given" : "Jason", "non-dropping-particle" : "", "parse-names" : false, "suffix" : "" }, { "dropping-particle" : "", "family" : "Barnhill", "given" : "Stephen", "non-dropping-particle" : "", "parse-names" : false, "suffix" : "" }, { "dropping-particle" : "", "family" : "Vapnik", "given" : "Vladimir", "non-dropping-particle" : "", "parse-names" : false, "suffix" : "" } ], "container-title" : "Machine Learning", "id" : "ITEM-1", "issue" : "1-3", "issued" : { "date-parts" : [ [ "2002" ] ] }, "note" : "Method: modified SVM approach that uses BE type procedure that removes worst feature at each iteration. uses SVM weight as ranking criterion. simply trains on all feats (no clustering) then ranks and eliminates one or more feats based on ranking. repeat. slow\n\nResults: - considers confidence intervals when comparing clfr accuracy\n- they use weird metrics to compare clfrs\n- Nice hex visualisation for different clfr accuracy metrics \n- They find the features matter more than the clfr\n- Then they compare various fs methods with the same clfr \n- etc etc \n\nOld comments:\ndeals with SVM\nvery comprehensive\nnice bg on feature selection\nuses a BE type approach that removes the worst ranked feature at each iteration i.e. it is a straightforward approach\nuses the SVM weight magnitude as ranking criterion", "page" : "389-422", "title" : "Gene selection for cancer classification using support vector machines", "type" : "article-journal", "volume" : "46" }, "uris" : [ "http://www.mendeley.com/documents/?uuid=ec55b9ea-99e4-442d-b9f0-a8768a2e9dae" ] } ], "mendeley" : { "formattedCitation" : "(Guyon et al., 2002)", "plainTextFormattedCitation" : "(Guyon et al., 2002)", "previouslyFormattedCitation" : "(Guyon et al., 2002)" }, "properties" : { "noteIndex" : 0 }, "schema" : "https://github.com/citation-style-language/schema/raw/master/csl-citation.json" }</w:instrText>
       </w:r>
       <w:r>
         <w:fldChar w:fldCharType="separate"/>
@@ -605,19 +516,22 @@
         <w:rPr>
           <w:noProof/>
         </w:rPr>
-        <w:t>(Burges, 1998)</w:t>
+        <w:t>(Guyon et al., 2002)</w:t>
       </w:r>
       <w:r>
         <w:fldChar w:fldCharType="end"/>
       </w:r>
       <w:r>
-        <w:t xml:space="preserve"> and random forest </w:t>
+        <w:t xml:space="preserve">, but several studies have demonstrated the benefits of feature reduction when these classifiers were applied to high-dimensional data </w:t>
       </w:r>
       <w:r>
         <w:fldChar w:fldCharType="begin" w:fldLock="1"/>
       </w:r>
       <w:r>
-        <w:instrText>ADDIN CSL_CITATION { "citationItems" : [ { "id" : "ITEM-1", "itemData" : { "DOI" : "10.1023/A:1010933404324", "author" : [ { "dropping-particle" : "", "family" : "Breiman", "given" : "Leo", "non-dropping-particle" : "", "parse-names" : false, "suffix" : "" } ], "container-title" : "Machine Learning", "id" : "ITEM-1", "issue" : "1", "issued" : { "date-parts" : [ [ "2001" ] ] }, "page" : "5-32", "title" : "Random Forests", "type" : "article-journal", "volume" : "45" }, "uris" : [ "http://www.mendeley.com/documents/?uuid=879618bc-53b7-42be-8e6c-d7f43e29874b" ] } ], "mendeley" : { "formattedCitation" : "(Breiman, 2001)", "plainTextFormattedCitation" : "(Breiman, 2001)", "previouslyFormattedCitation" : "(Breiman, 2001)" }, "properties" : { "noteIndex" : 0 }, "schema" : "https://github.com/citation-style-language/schema/raw/master/csl-citation.json" }</w:instrText>
+        <w:rPr>
+          <w:highlight w:val="yellow"/>
+        </w:rPr>
+        <w:instrText>ADDIN CSL_CITATION { "citationItems" : [ { "id" : "ITEM-1", "itemData" : { "DOI" : "10.1023/A:1012487302797", "ISBN" : "0885-6125", "ISSN" : "08856125", "PMID" : "21889629", "abstract" : "DNA micro-arrays now permit scientists to screen thousands of genes simultaneously and determine whether those genes are active, hyperactive or silent in normal or cancerous tissue. Because these new micro-array devices generate bewildering amounts of raw data, new analytical methods must be developed to sort out whether cancer tissues have distinctive signatures of gene expression over normal tissues or other types of cancer tissues. In this paper, we address the problem of selection of a small subset of genes from broad patterns of gene expression data, recorded on DNA micro-arrays. Using available training examples from cancer and normal patients, we build a classifier suitable for genetic diagnosis, as well as drug discovery. Previous attempts to address this problem select genes with correlation techniques. We propose a new method of gene selection utilizing Support Vector Machine methods based on Recursive Feature Elimination (RFE). We demonstrate experimentally that the genes selected by our techniques yield better classification performance and are biologically relevant to cancer. In contrast with the baseline method, our method eliminates gene redundancy automatically and yields better and more compact gene subsets. In patients with leukemia our method discovered 2 genes that yield zero leave-one-out error, while 64 genes are necessary for the baseline method to get the best result (one leave-one-out error). In the colon cancer database, using only 4 genes our method is 98% accurate, while the baseline method is only 86% accurate.", "author" : [ { "dropping-particle" : "", "family" : "Guyon", "given" : "Isabelle", "non-dropping-particle" : "", "parse-names" : false, "suffix" : "" }, { "dropping-particle" : "", "family" : "Weston", "given" : "Jason", "non-dropping-particle" : "", "parse-names" : false, "suffix" : "" }, { "dropping-particle" : "", "family" : "Barnhill", "given" : "Stephen", "non-dropping-particle" : "", "parse-names" : false, "suffix" : "" }, { "dropping-particle" : "", "family" : "Vapnik", "given" : "Vladimir", "non-dropping-particle" : "", "parse-names" : false, "suffix" : "" } ], "container-title" : "Machine Learning", "id" : "ITEM-1", "issue" : "1-3", "issued" : { "date-parts" : [ [ "2002" ] ] }, "note" : "Method: modified SVM approach that uses BE type procedure that removes worst feature at each iteration. uses SVM weight as ranking criterion. simply trains on all feats (no clustering) then ranks and eliminates one or more feats based on ranking. repeat. slow\n\nResults: - considers confidence intervals when comparing clfr accuracy\n- they use weird metrics to compare clfrs\n- Nice hex visualisation for different clfr accuracy metrics \n- They find the features matter more than the clfr\n- Then they compare various fs methods with the same clfr \n- etc etc \n\nOld comments:\ndeals with SVM\nvery comprehensive\nnice bg on feature selection\nuses a BE type approach that removes the worst ranked feature at each iteration i.e. it is a straightforward approach\nuses the SVM weight magnitude as ranking criterion", "page" : "389-422", "title" : "Gene selection for cancer classification using support vector machines", "type" : "article-journal", "volume" : "46" }, "uris" : [ "http://www.mendeley.com/documents/?uuid=ec55b9ea-99e4-442d-b9f0-a8768a2e9dae" ] }, { "id" : "ITEM-2", "itemData" : { "DOI" : "10.1186/1471-2105-9-307", "ISSN" : "1471-2105", "PMID" : "18620558", "abstract" : "BACKGROUND: Random forests are becoming increasingly popular in many scientific fields because they can cope with \"small n large p\" problems, complex interactions and even highly correlated predictor variables. Their variable importance measures have recently been suggested as screening tools for, e.g., gene expression studies. However, these variable importance measures show a bias towards correlated predictor variables. RESULTS: We identify two mechanisms responsible for this finding: (i) A preference for the selection of correlated predictors in the tree building process and (ii) an additional advantage for correlated predictor variables induced by the unconditional permutation scheme that is employed in the computation of the variable importance measure. Based on these considerations we develop a new, conditional permutation scheme for the computation of the variable importance measure. CONCLUSION: The resulting conditional variable importance reflects the true impact of each predictor variable more reliably than the original marginal approach.", "author" : [ { "dropping-particle" : "", "family" : "Strobl", "given" : "Carolin", "non-dropping-particle" : "", "parse-names" : false, "suffix" : "" }, { "dropping-particle" : "", "family" : "Boulesteix", "given" : "Anne-Laure", "non-dropping-particle" : "", "parse-names" : false, "suffix" : "" }, { "dropping-particle" : "", "family" : "Kneib", "given" : "Thomas", "non-dropping-particle" : "", "parse-names" : false, "suffix" : "" }, { "dropping-particle" : "", "family" : "Augustin", "given" : "Thomas", "non-dropping-particle" : "", "parse-names" : false, "suffix" : "" }, { "dropping-particle" : "", "family" : "Zeileis", "given" : "Achim", "non-dropping-particle" : "", "parse-names" : false, "suffix" : "" } ], "container-title" : "BMC bioinformatics", "id" : "ITEM-2", "issued" : { "date-parts" : [ [ "2008", "1" ] ] }, "note" : "Method: show that random forests permutation fs method is biased to select correlated vars. develop a new conditional permutation scheme that avoids correlation bias. \n\nResults: - synthetic data\n- they show their variable importance measure better reflects real importance than traditional random forests\n- then a similar thing on real genetic data", "page" : "307", "title" : "Conditional variable importance for random forests.", "type" : "article-journal", "volume" : "9" }, "uris" : [ "http://www.mendeley.com/documents/?uuid=1b21249c-ff9c-4971-9f35-2a02060bfb52" ] }, { "id" : "ITEM-3", "itemData" : { "DOI" : "10.1093/bioinformatics/btr300", "ISSN" : "1367-4811", "PMID" : "21576180", "abstract" : "MOTIVATION: Classification and feature selection of genomics or transcriptomics data is often hampered by the large number of features as compared with the small number of samples available. Moreover, features represented by probes that either have similar molecular functions (gene expression analysis) or genomic locations (DNA copy number analysis) are highly correlated. Classical model selection methods such as penalized logistic regression or random forest become unstable in the presence of high feature correlations. Sophisticated penalties such as group Lasso or fused Lasso can force the models to assign similar weights to correlated features and thus improve model stability and interpretability. In this article, we show that the measures of feature relevance corresponding to the above-mentioned methods are biased such that the weights of the features belonging to groups of correlated features decrease as the sizes of the groups increase, which leads to incorrect model interpretation and misleading feature ranking. RESULTS: With simulation experiments, we demonstrate that Lasso logistic regression, fused support vector machine, group Lasso and random forest models suffer from correlation bias. Using simulations, we show that two related methods for group selection based on feature clustering can be used for correcting the correlation bias. These techniques also improve the stability and the accuracy of the baseline models. We apply all methods investigated to a breast cancer and a bladder cancer arrayCGH dataset and in order to identify copy number aberrations predictive of tumor phenotype. AVAILABILITY: R code can be found at: http://www.mpi-inf.mpg.de/~laura/Clustering.r.", "author" : [ { "dropping-particle" : "", "family" : "Tolosi", "given" : "Laura", "non-dropping-particle" : "", "parse-names" : false, "suffix" : "" }, { "dropping-particle" : "", "family" : "Lengauer", "given" : "Thomas", "non-dropping-particle" : "", "parse-names" : false, "suffix" : "" } ], "container-title" : "Bioinformatics", "id" : "ITEM-3", "issue" : "14", "issued" : { "date-parts" : [ [ "2011", "7", "15" ] ] }, "note" : "Method: they show a number of classifiers / regressors suffer from correlation bias (Lasso, Lasso logistic regression, group Lasso, fused SVM, random forests ). they also show that clustering method such as Park 2007 compensates successfully for this. they give a theoretical background for this.\n\nResults: - methods tested on a number of simulated and 2 real biological datasets\n- NB not only compare clfr accuracy but also measure feature stability using variance / correlation of feature weight vector over bootstraps\n- they compare Park 2007 to other methods including random forests and SVM\n- accuracy of clustering approach is not always superior to other methods but usually is\n- feature stability is improved by clustering\n- they eval clustering modifications of the same clfrs eval'd in traditional mode\n\n\n\nOld comments:\n\nDidn't read this through but think I have a rough understanding of the issues involved. FS or BE should not suffer from this correlation issue although they obviously are not optimal\n\nSome notes on how random forests dont deal with well with correlation and how correlated features lead to instability in fs.\n\nResults: \nOverall model stability is given by the average of all pairwise Pearson correlations between feature weight vectors provided by the models fitted on the 10 variations of the training set", "page" : "1986-1994", "title" : "Classification with correlated features: unreliability of feature ranking and solutions.", "type" : "article-journal", "volume" : "27" }, "uris" : [ "http://www.mendeley.com/documents/?uuid=a9f19872-8de9-4086-8714-ec90cce4cbf7" ] } ], "mendeley" : { "formattedCitation" : "(Guyon et al., 2002; Strobl et al., 2008; Tolosi and Lengauer, 2011)", "plainTextFormattedCitation" : "(Guyon et al., 2002; Strobl et al., 2008; Tolosi and Lengauer, 2011)", "previouslyFormattedCitation" : "(Guyon et al., 2002; Strobl et al., 2008)" }, "properties" : { "noteIndex" : 0 }, "schema" : "https://github.com/citation-style-language/schema/raw/master/csl-citation.json" }</w:instrText>
       </w:r>
       <w:r>
         <w:fldChar w:fldCharType="separate"/>
@@ -626,119 +540,22 @@
         <w:rPr>
           <w:noProof/>
         </w:rPr>
-        <w:t>(Breiman, 2001)</w:t>
+        <w:t>(Guyon et al., 2002; Strobl et al., 2008; Tolosi and Lengauer, 2011)</w:t>
       </w:r>
       <w:r>
         <w:fldChar w:fldCharType="end"/>
       </w:r>
       <w:r>
-        <w:t xml:space="preserve"> classifiers </w:t>
-      </w:r>
-      <w:r>
-        <w:t xml:space="preserve">have become </w:t>
-      </w:r>
-      <w:r>
-        <w:t xml:space="preserve"> popular</w:t>
-      </w:r>
-      <w:ins w:id="34" w:author="Van Niekerk, A, Prof &lt;avn@sun.ac.za&gt;" w:date="2017-07-31T14:30:00Z">
-        <w:r>
-          <w:t xml:space="preserve"> in remote sensing</w:t>
-        </w:r>
-      </w:ins>
-      <w:r>
-        <w:t>, partly because of their lack of sensitivity to the peaking phenomenon</w:t>
-      </w:r>
-      <w:r>
-        <w:t xml:space="preserve"> </w:t>
-      </w:r>
-      <w:r>
-        <w:fldChar w:fldCharType="begin" w:fldLock="1"/>
-      </w:r>
-      <w:r>
-        <w:instrText>ADDIN CSL_CITATION { "citationItems" : [ { "id" : "ITEM-1", "itemData" : { "DOI" : "10.1023/A:1012487302797", "ISBN" : "0885-6125", "ISSN" : "08856125", "PMID" : "21889629", "abstract" : "DNA micro-arrays now permit scientists to screen thousands of genes simultaneously and determine whether those genes are active, hyperactive or silent in normal or cancerous tissue. Because these new micro-array devices generate bewildering amounts of raw data, new analytical methods must be developed to sort out whether cancer tissues have distinctive signatures of gene expression over normal tissues or other types of cancer tissues. In this paper, we address the problem of selection of a small subset of genes from broad patterns of gene expression data, recorded on DNA micro-arrays. Using available training examples from cancer and normal patients, we build a classifier suitable for genetic diagnosis, as well as drug discovery. Previous attempts to address this problem select genes with correlation techniques. We propose a new method of gene selection utilizing Support Vector Machine methods based on Recursive Feature Elimination (RFE). We demonstrate experimentally that the genes selected by our techniques yield better classification performance and are biologically relevant to cancer. In contrast with the baseline method, our method eliminates gene redundancy automatically and yields better and more compact gene subsets. In patients with leukemia our method discovered 2 genes that yield zero leave-one-out error, while 64 genes are necessary for the baseline method to get the best result (one leave-one-out error). In the colon cancer database, using only 4 genes our method is 98% accurate, while the baseline method is only 86% accurate.", "author" : [ { "dropping-particle" : "", "family" : "Guyon", "given" : "Isabelle", "non-dropping-particle" : "", "parse-names" : false, "suffix" : "" }, { "dropping-particle" : "", "family" : "Weston", "given" : "Jason", "non-dropping-particle" : "", "parse-names" : false, "suffix" : "" }, { "dropping-particle" : "", "family" : "Barnhill", "given" : "Stephen", "non-dropping-particle" : "", "parse-names" : false, "suffix" : "" }, { "dropping-particle" : "", "family" : "Vapnik", "given" : "Vladimir", "non-dropping-particle" : "", "parse-names" : false, "suffix" : "" } ], "container-title" : "Machine Learning", "id" : "ITEM-1", "issue" : "1-3", "issued" : { "date-parts" : [ [ "2002" ] ] }, "note" : "Method: modified SVM approach that uses BE type procedure that removes worst feature at each iteration. uses SVM weight as ranking criterion. simply trains on all feats (no clustering) then ranks and eliminates one or more feats based on ranking. repeat. slow\n\nResults: - considers confidence intervals when comparing clfr accuracy\n- they use weird metrics to compare clfrs\n- Nice hex visualisation for different clfr accuracy metrics \n- They find the features matter more than the clfr\n- Then they compare various fs methods with the same clfr \n- etc etc \n\nOld comments:\ndeals with SVM\nvery comprehensive\nnice bg on feature selection\nuses a BE type approach that removes the worst ranked feature at each iteration i.e. it is a straightforward approach\nuses the SVM weight magnitude as ranking criterion", "page" : "389-422", "title" : "Gene selection for cancer classification using support vector machines", "type" : "article-journal", "volume" : "46" }, "uris" : [ "http://www.mendeley.com/documents/?uuid=ec55b9ea-99e4-442d-b9f0-a8768a2e9dae" ] } ], "mendeley" : { "formattedCitation" : "(Guyon et al., 2002)", "plainTextFormattedCitation" : "(Guyon et al., 2002)", "previouslyFormattedCitation" : "(Guyon et al., 2002)" }, "properties" : { "noteIndex" : 0 }, "schema" : "https://github.com/citation-style-language/schema/raw/master/csl-citation.json" }</w:instrText>
-      </w:r>
-      <w:r>
-        <w:fldChar w:fldCharType="separate"/>
-      </w:r>
-      <w:r>
-        <w:rPr>
-          <w:noProof/>
-        </w:rPr>
-        <w:t>(Guyon et al., 2002)</w:t>
-      </w:r>
-      <w:r>
-        <w:fldChar w:fldCharType="end"/>
-      </w:r>
-      <w:ins w:id="35" w:author="Van Niekerk, A, Prof &lt;avn@sun.ac.za&gt;" w:date="2017-07-31T14:30:00Z">
-        <w:r>
-          <w:t xml:space="preserve">, </w:t>
-        </w:r>
-      </w:ins>
-      <w:ins w:id="36" w:author="Van Niekerk, A, Prof &lt;avn@sun.ac.za&gt;" w:date="2017-07-31T14:32:00Z">
-        <w:r>
-          <w:t xml:space="preserve">but several studies have demonstrated the benefits of feature </w:t>
-        </w:r>
-      </w:ins>
-      <w:ins w:id="37" w:author="Van Niekerk, A, Prof &lt;avn@sun.ac.za&gt;" w:date="2017-07-31T14:33:00Z">
-        <w:r>
-          <w:t>reduction when these classifiers were applied to high-dimensional remote sensing data (</w:t>
-        </w:r>
-        <w:r>
-          <w:rPr>
-            <w:highlight w:val="yellow"/>
-            <w:rPrChange w:id="38" w:author="Van Niekerk, A, Prof &lt;avn@sun.ac.za&gt;" w:date="2017-07-31T14:33:00Z">
-              <w:rPr/>
-            </w:rPrChange>
-          </w:rPr>
-          <w:t>refs</w:t>
-        </w:r>
-        <w:r>
-          <w:t>).</w:t>
-        </w:r>
-      </w:ins>
-      <w:ins w:id="39" w:author="Van Niekerk, A, Prof &lt;avn@sun.ac.za&gt;" w:date="2017-07-31T14:30:00Z">
-        <w:r>
-          <w:t xml:space="preserve"> </w:t>
-        </w:r>
-      </w:ins>
-      <w:ins w:id="40" w:author="Van Niekerk, A, Prof &lt;avn@sun.ac.za&gt;" w:date="2017-07-31T14:35:00Z">
-        <w:r>
-          <w:t>R</w:t>
-        </w:r>
-      </w:ins>
-      <w:del w:id="41" w:author="Van Niekerk, A, Prof &lt;avn@sun.ac.za&gt;" w:date="2017-07-31T14:30:00Z">
-        <w:r>
-          <w:delText>,</w:delText>
-        </w:r>
-      </w:del>
-      <w:del w:id="42" w:author="Van Niekerk, A, Prof &lt;avn@sun.ac.za&gt;" w:date="2017-07-31T14:35:00Z">
-        <w:r>
-          <w:delText xml:space="preserve"> r</w:delText>
-        </w:r>
-      </w:del>
+        <w:t>. R</w:t>
+      </w:r>
       <w:r>
         <w:t xml:space="preserve">educing the number of features is also beneficial from the perspective of measurement costs and feature computation time.  </w:t>
       </w:r>
-      <w:del w:id="43" w:author="Van Niekerk, A, Prof &lt;avn@sun.ac.za&gt;" w:date="2017-07-31T14:35:00Z">
-        <w:r>
-          <w:delText xml:space="preserve">The last point </w:delText>
-        </w:r>
-      </w:del>
-      <w:ins w:id="44" w:author="Van Niekerk, A, Prof &lt;avn@sun.ac.za&gt;" w:date="2017-07-31T14:35:00Z">
-        <w:r>
-          <w:t xml:space="preserve">This </w:t>
-        </w:r>
-      </w:ins>
-      <w:r>
-        <w:t xml:space="preserve">is particularly relevant in </w:t>
-      </w:r>
-      <w:proofErr w:type="gramStart"/>
-      <w:r>
-        <w:t>large scale</w:t>
-      </w:r>
-      <w:proofErr w:type="gramEnd"/>
-      <w:r>
-        <w:t xml:space="preserve"> remote sensing studies </w:t>
+      <w:r>
+        <w:t xml:space="preserve">This </w:t>
+      </w:r>
+      <w:r>
+        <w:t xml:space="preserve">is particularly relevant in large scale remote sensing studies </w:t>
       </w:r>
       <w:r>
         <w:t xml:space="preserve">involving </w:t>
@@ -746,29 +563,15 @@
       <w:r>
         <w:t xml:space="preserve">Very High Resolution (VHR) imagery, </w:t>
       </w:r>
-      <w:ins w:id="45" w:author="Van Niekerk, A, Prof &lt;avn@sun.ac.za&gt;" w:date="2017-07-31T14:36:00Z">
-        <w:r>
-          <w:t xml:space="preserve">as </w:t>
-        </w:r>
-      </w:ins>
-      <w:del w:id="46" w:author="Van Niekerk, A, Prof &lt;avn@sun.ac.za&gt;" w:date="2017-07-31T14:36:00Z">
-        <w:r>
-          <w:delText xml:space="preserve">due to the </w:delText>
-        </w:r>
-      </w:del>
+      <w:r>
+        <w:t xml:space="preserve">as </w:t>
+      </w:r>
       <w:r>
         <w:t>vast quantities of data requir</w:t>
       </w:r>
-      <w:ins w:id="47" w:author="Van Niekerk, A, Prof &lt;avn@sun.ac.za&gt;" w:date="2017-07-31T14:36:00Z">
-        <w:r>
-          <w:t>e</w:t>
-        </w:r>
-      </w:ins>
-      <w:del w:id="48" w:author="Van Niekerk, A, Prof &lt;avn@sun.ac.za&gt;" w:date="2017-07-31T14:36:00Z">
-        <w:r>
-          <w:delText>ing</w:delText>
-        </w:r>
-      </w:del>
+      <w:r>
+        <w:t>e</w:t>
+      </w:r>
       <w:r>
         <w:t xml:space="preserve"> processing.  A further motivation for reducing features to an informative minimum is the “ugly duckling theorem”, which implies that the more redundant features </w:t>
       </w:r>
@@ -811,34 +614,21 @@
         <w:spacing w:line="360" w:lineRule="auto"/>
         <w:jc w:val="both"/>
       </w:pPr>
-      <w:del w:id="49" w:author="Van Niekerk, A, Prof &lt;avn@sun.ac.za&gt;" w:date="2017-07-31T14:38:00Z">
-        <w:r>
-          <w:delText>There are t</w:delText>
-        </w:r>
-      </w:del>
-      <w:ins w:id="50" w:author="Van Niekerk, A, Prof &lt;avn@sun.ac.za&gt;" w:date="2017-07-31T14:38:00Z">
-        <w:r>
-          <w:t>T</w:t>
-        </w:r>
-      </w:ins>
+      <w:r>
+        <w:t>T</w:t>
+      </w:r>
       <w:r>
         <w:t>wo basic approaches to feature set reduction</w:t>
       </w:r>
-      <w:ins w:id="51" w:author="Van Niekerk, A, Prof &lt;avn@sun.ac.za&gt;" w:date="2017-07-31T14:38:00Z">
-        <w:r>
-          <w:t xml:space="preserve"> exi</w:t>
-        </w:r>
-      </w:ins>
-      <w:ins w:id="52" w:author="Van Niekerk, A, Prof &lt;avn@sun.ac.za&gt;" w:date="2017-07-31T14:39:00Z">
-        <w:r>
-          <w:t>s</w:t>
-        </w:r>
-      </w:ins>
-      <w:ins w:id="53" w:author="Van Niekerk, A, Prof &lt;avn@sun.ac.za&gt;" w:date="2017-07-31T14:38:00Z">
-        <w:r>
-          <w:t>t</w:t>
-        </w:r>
-      </w:ins>
+      <w:r>
+        <w:t xml:space="preserve"> exi</w:t>
+      </w:r>
+      <w:r>
+        <w:t>s</w:t>
+      </w:r>
+      <w:r>
+        <w:t>t</w:t>
+      </w:r>
       <w:r>
         <w:t>: feature selection and feature extraction.  In feature extraction the feature set is mapped into a new feature space of reduced dimensionality</w:t>
       </w:r>
@@ -866,17 +656,9 @@
       <w:r>
         <w:t>.  Various criteria</w:t>
       </w:r>
-      <w:ins w:id="54" w:author="Van Niekerk, A, Prof &lt;avn@sun.ac.za&gt;" w:date="2017-07-31T14:40:00Z">
-        <w:r>
-          <w:t xml:space="preserve">, </w:t>
-        </w:r>
-        <w:r>
-          <w:t>such as separability and variance</w:t>
-        </w:r>
-        <w:r>
-          <w:t>,</w:t>
-        </w:r>
-      </w:ins>
+      <w:r>
+        <w:t>, such as separability and variance,</w:t>
+      </w:r>
       <w:r>
         <w:t xml:space="preserve"> </w:t>
       </w:r>
@@ -886,96 +668,50 @@
       <w:r>
         <w:t xml:space="preserve"> used to define the dimensions of the new </w:t>
       </w:r>
-      <w:ins w:id="55" w:author="Van Niekerk, A, Prof &lt;avn@sun.ac.za&gt;" w:date="2017-07-31T14:42:00Z">
-        <w:r>
-          <w:t>“</w:t>
-        </w:r>
-        <w:commentRangeStart w:id="56"/>
-        <w:r>
-          <w:t>optimal</w:t>
-        </w:r>
-        <w:commentRangeEnd w:id="56"/>
-        <w:r>
-          <w:rPr>
-            <w:rStyle w:val="CommentReference"/>
-          </w:rPr>
-          <w:commentReference w:id="56"/>
-        </w:r>
-        <w:r>
-          <w:t xml:space="preserve">” </w:t>
-        </w:r>
-      </w:ins>
-      <w:r>
-        <w:t>space</w:t>
-      </w:r>
-      <w:del w:id="57" w:author="Van Niekerk, A, Prof &lt;avn@sun.ac.za&gt;" w:date="2017-07-31T14:40:00Z">
-        <w:r>
-          <w:delText xml:space="preserve"> such as separability and variance</w:delText>
-        </w:r>
-      </w:del>
-      <w:r>
-        <w:t xml:space="preserve">.  </w:t>
-      </w:r>
-      <w:commentRangeStart w:id="58"/>
-      <w:r>
-        <w:t xml:space="preserve">These </w:t>
-      </w:r>
-      <w:ins w:id="59" w:author="Van Niekerk, A, Prof &lt;avn@sun.ac.za&gt;" w:date="2017-07-31T14:40:00Z">
-        <w:r>
-          <w:t xml:space="preserve">measures </w:t>
-        </w:r>
-      </w:ins>
-      <w:r>
-        <w:t>may be supervised or unsupervised</w:t>
-      </w:r>
-      <w:del w:id="60" w:author="Van Niekerk, A, Prof &lt;avn@sun.ac.za&gt;" w:date="2017-07-31T14:41:00Z">
-        <w:r>
-          <w:delText xml:space="preserve"> measures</w:delText>
-        </w:r>
-      </w:del>
-      <w:r>
-        <w:t xml:space="preserve">.  </w:t>
-      </w:r>
-      <w:commentRangeEnd w:id="58"/>
+      <w:r>
+        <w:t>“</w:t>
+      </w:r>
+      <w:commentRangeStart w:id="0"/>
+      <w:r>
+        <w:t>optimal</w:t>
+      </w:r>
+      <w:commentRangeEnd w:id="0"/>
       <w:r>
         <w:rPr>
           <w:rStyle w:val="CommentReference"/>
         </w:rPr>
-        <w:commentReference w:id="58"/>
-      </w:r>
-      <w:ins w:id="61" w:author="Van Niekerk, A, Prof &lt;avn@sun.ac.za&gt;" w:date="2017-07-31T14:45:00Z">
-        <w:r>
-          <w:t xml:space="preserve"> </w:t>
-        </w:r>
-      </w:ins>
-      <w:moveToRangeStart w:id="62" w:author="Van Niekerk, A, Prof &lt;avn@sun.ac.za&gt;" w:date="2017-07-31T14:45:00Z" w:name="move489275633"/>
-      <w:moveTo w:id="63" w:author="Van Niekerk, A, Prof &lt;avn@sun.ac.za&gt;" w:date="2017-07-31T14:45:00Z">
-        <w:r>
-          <w:t xml:space="preserve">Principal Components Analysis (PCA) </w:t>
-        </w:r>
-        <w:r>
-          <w:fldChar w:fldCharType="begin" w:fldLock="1"/>
-        </w:r>
-        <w:r>
-          <w:instrText>ADDIN CSL_CITATION { "citationItems" : [ { "id" : "ITEM-1", "itemData" : { "DOI" : "10.1002/0470854774", "ISBN" : "0470845139", "ISSN" : "0036-1445", "author" : [ { "dropping-particle" : "", "family" : "Webb", "given" : "Andrew R.", "non-dropping-particle" : "", "parse-names" : false, "suffix" : "" } ], "id" : "ITEM-1", "issued" : { "date-parts" : [ [ "2002" ] ] }, "publisher" : "John Wiley &amp; Sons, Ltd", "publisher-place" : "Chichester, UK", "title" : "Statistical Pattern Recognition", "type" : "book" }, "uris" : [ "http://www.mendeley.com/documents/?uuid=d2b316b3-3bdc-4314-b7f8-5fc683336c3f" ] } ], "mendeley" : { "formattedCitation" : "(Webb, 2002)", "plainTextFormattedCitation" : "(Webb, 2002)", "previouslyFormattedCitation" : "(Webb, 2002)" }, "properties" : { "noteIndex" : 0 }, "schema" : "https://github.com/citation-style-language/schema/raw/master/csl-citation.json" }</w:instrText>
-        </w:r>
-        <w:r>
-          <w:fldChar w:fldCharType="separate"/>
-        </w:r>
-        <w:r>
-          <w:rPr>
-            <w:noProof/>
-          </w:rPr>
-          <w:t>(Webb, 2002)</w:t>
-        </w:r>
-        <w:r>
-          <w:fldChar w:fldCharType="end"/>
-        </w:r>
-        <w:r>
-          <w:t xml:space="preserve"> is an example of a popular feature extraction method.  </w:t>
-        </w:r>
-      </w:moveTo>
-      <w:moveToRangeEnd w:id="62"/>
+        <w:commentReference w:id="0"/>
+      </w:r>
+      <w:r>
+        <w:t xml:space="preserve">” </w:t>
+      </w:r>
+      <w:r>
+        <w:t xml:space="preserve">space.  </w:t>
+      </w:r>
+      <w:r>
+        <w:t xml:space="preserve">Principal Components Analysis (PCA) </w:t>
+      </w:r>
+      <w:r>
+        <w:fldChar w:fldCharType="begin" w:fldLock="1"/>
+      </w:r>
+      <w:r>
+        <w:instrText>ADDIN CSL_CITATION { "citationItems" : [ { "id" : "ITEM-1", "itemData" : { "DOI" : "10.1002/0470854774", "ISBN" : "0470845139", "ISSN" : "0036-1445", "author" : [ { "dropping-particle" : "", "family" : "Webb", "given" : "Andrew R.", "non-dropping-particle" : "", "parse-names" : false, "suffix" : "" } ], "id" : "ITEM-1", "issued" : { "date-parts" : [ [ "2002" ] ] }, "publisher" : "John Wiley &amp; Sons, Ltd", "publisher-place" : "Chichester, UK", "title" : "Statistical Pattern Recognition", "type" : "book" }, "uris" : [ "http://www.mendeley.com/documents/?uuid=d2b316b3-3bdc-4314-b7f8-5fc683336c3f" ] } ], "mendeley" : { "formattedCitation" : "(Webb, 2002)", "plainTextFormattedCitation" : "(Webb, 2002)", "previouslyFormattedCitation" : "(Webb, 2002)" }, "properties" : { "noteIndex" : 0 }, "schema" : "https://github.com/citation-style-language/schema/raw/master/csl-citation.json" }</w:instrText>
+      </w:r>
+      <w:r>
+        <w:fldChar w:fldCharType="separate"/>
+      </w:r>
+      <w:r>
+        <w:rPr>
+          <w:noProof/>
+        </w:rPr>
+        <w:t>(Webb, 2002)</w:t>
+      </w:r>
+      <w:r>
+        <w:fldChar w:fldCharType="end"/>
+      </w:r>
+      <w:r>
+        <w:t xml:space="preserve"> is an example of a popular feature extraction method.  </w:t>
+      </w:r>
       <w:r>
         <w:t xml:space="preserve">A disadvantage of the feature extraction approach is that </w:t>
       </w:r>
@@ -985,43 +721,6 @@
       <w:r>
         <w:t xml:space="preserve">requires calculation of the full feature set.  </w:t>
       </w:r>
-      <w:moveFromRangeStart w:id="64" w:author="Van Niekerk, A, Prof &lt;avn@sun.ac.za&gt;" w:date="2017-07-31T14:45:00Z" w:name="move489275633"/>
-      <w:moveFrom w:id="65" w:author="Van Niekerk, A, Prof &lt;avn@sun.ac.za&gt;" w:date="2017-07-31T14:45:00Z">
-        <w:r>
-          <w:t>Principal Components Analysis (PCA)</w:t>
-        </w:r>
-        <w:r>
-          <w:t xml:space="preserve"> </w:t>
-        </w:r>
-        <w:r>
-          <w:fldChar w:fldCharType="begin" w:fldLock="1"/>
-        </w:r>
-        <w:r>
-          <w:instrText>ADDIN CSL_CITATION { "citationItems" : [ { "id" : "ITEM-1", "itemData" : { "DOI" : "10.1002/0470854774", "ISBN" : "0470845139", "ISSN" : "0036-1445", "author" : [ { "dropping-particle" : "", "family" : "Webb", "given" : "Andrew R.", "non-dropping-particle" : "", "parse-names" : false, "suffix" : "" } ], "id" : "ITEM-1", "issued" : { "date-parts" : [ [ "2002" ] ] }, "publisher" : "John Wiley &amp; Sons, Ltd", "publisher-place" : "Chichester, UK", "title" : "Statistical Pattern Recognition", "type" : "book" }, "uris" : [ "http://www.mendeley.com/documents/?uuid=d2b316b3-3bdc-4314-b7f8-5fc683336c3f" ] } ], "mendeley" : { "formattedCitation" : "(Webb, 2002)", "plainTextFormattedCitation" : "(Webb, 2002)", "previouslyFormattedCitation" : "(Webb, 2002)" }, "properties" : { "noteIndex" : 0 }, "schema" : "https://github.com/citation-style-language/schema/raw/master/csl-citation.json" }</w:instrText>
-        </w:r>
-        <w:r>
-          <w:fldChar w:fldCharType="separate"/>
-        </w:r>
-        <w:r>
-          <w:rPr>
-            <w:noProof/>
-          </w:rPr>
-          <w:t>(Webb, 2002)</w:t>
-        </w:r>
-        <w:r>
-          <w:fldChar w:fldCharType="end"/>
-        </w:r>
-        <w:r>
-          <w:t xml:space="preserve"> is an example of a </w:t>
-        </w:r>
-        <w:r>
-          <w:t>popular</w:t>
-        </w:r>
-        <w:r>
-          <w:t xml:space="preserve"> feature extraction method.  </w:t>
-        </w:r>
-      </w:moveFrom>
-      <w:moveFromRangeEnd w:id="64"/>
     </w:p>
     <w:p>
       <w:pPr>
@@ -1151,218 +850,118 @@
       <w:r>
         <w:t xml:space="preserve">More advanced search methods use greedy sequential approaches, such as forward selection and backward elimination.  </w:t>
       </w:r>
-      <w:ins w:id="66" w:author="Van Niekerk, A, Prof &lt;avn@sun.ac.za&gt;" w:date="2017-08-02T14:37:00Z">
-        <w:r>
-          <w:t>Compared to the feature ranking</w:t>
-        </w:r>
-      </w:ins>
-      <w:ins w:id="67" w:author="Van Niekerk, A, Prof &lt;avn@sun.ac.za&gt;" w:date="2017-08-02T14:38:00Z">
-        <w:r>
-          <w:t xml:space="preserve"> approach, g</w:t>
-        </w:r>
-      </w:ins>
-      <w:moveToRangeStart w:id="68" w:author="Van Niekerk, A, Prof &lt;avn@sun.ac.za&gt;" w:date="2017-08-02T14:37:00Z" w:name="move489447959"/>
-      <w:moveTo w:id="69" w:author="Van Niekerk, A, Prof &lt;avn@sun.ac.za&gt;" w:date="2017-08-02T14:37:00Z">
-        <w:del w:id="70" w:author="Van Niekerk, A, Prof &lt;avn@sun.ac.za&gt;" w:date="2017-08-02T14:38:00Z">
-          <w:r>
-            <w:delText>G</w:delText>
-          </w:r>
-        </w:del>
-        <w:r>
-          <w:t xml:space="preserve">reedy search methods are more likely to find the globally optimal feature set </w:t>
-        </w:r>
-        <w:del w:id="71" w:author="Van Niekerk, A, Prof &lt;avn@sun.ac.za&gt;" w:date="2017-08-02T14:38:00Z">
-          <w:r>
-            <w:delText xml:space="preserve">than the feature ranking approach </w:delText>
-          </w:r>
-        </w:del>
-        <w:r>
-          <w:t xml:space="preserve">as they </w:t>
-        </w:r>
-        <w:del w:id="72" w:author="Van Niekerk, A, Prof &lt;avn@sun.ac.za&gt;" w:date="2017-08-02T14:38:00Z">
-          <w:r>
-            <w:delText xml:space="preserve">are </w:delText>
-          </w:r>
-        </w:del>
-        <w:r>
-          <w:t>explor</w:t>
-        </w:r>
-      </w:moveTo>
-      <w:ins w:id="73" w:author="Van Niekerk, A, Prof &lt;avn@sun.ac.za&gt;" w:date="2017-08-02T14:38:00Z">
-        <w:r>
-          <w:t>e</w:t>
-        </w:r>
-      </w:ins>
-      <w:moveTo w:id="74" w:author="Van Niekerk, A, Prof &lt;avn@sun.ac.za&gt;" w:date="2017-08-02T14:37:00Z">
-        <w:del w:id="75" w:author="Van Niekerk, A, Prof &lt;avn@sun.ac.za&gt;" w:date="2017-08-02T14:38:00Z">
-          <w:r>
-            <w:delText>ing</w:delText>
-          </w:r>
-        </w:del>
-        <w:r>
-          <w:t xml:space="preserve"> more of the search space and are less inclined to select multiple redundant features </w:t>
-        </w:r>
-        <w:del w:id="76" w:author="Van Niekerk, A, Prof &lt;avn@sun.ac.za&gt;" w:date="2017-08-02T14:38:00Z">
-          <w:r>
-            <w:delText xml:space="preserve">than the ranking approach </w:delText>
-          </w:r>
-        </w:del>
-        <w:r>
-          <w:fldChar w:fldCharType="begin" w:fldLock="1"/>
-        </w:r>
-        <w:r>
-          <w:instrText>ADDIN CSL_CITATION { "citationItems" : [ { "id" : "ITEM-1", "itemData" : { "DOI" : "10.1002/0470854774", "ISBN" : "0470845139", "ISSN" : "0036-1445", "author" : [ { "dropping-particle" : "", "family" : "Webb", "given" : "Andrew R.", "non-dropping-particle" : "", "parse-names" : false, "suffix" : "" } ], "id" : "ITEM-1", "issued" : { "date-parts" : [ [ "2002" ] ] }, "publisher" : "John Wiley &amp; Sons, Ltd", "publisher-place" : "Chichester, UK", "title" : "Statistical Pattern Recognition", "type" : "book" }, "uris" : [ "http://www.mendeley.com/documents/?uuid=d2b316b3-3bdc-4314-b7f8-5fc683336c3f" ] } ], "mendeley" : { "formattedCitation" : "(Webb, 2002)", "plainTextFormattedCitation" : "(Webb, 2002)", "previouslyFormattedCitation" : "(Webb, 2002)" }, "properties" : { "noteIndex" : 0 }, "schema" : "https://github.com/citation-style-language/schema/raw/master/csl-citation.json" }</w:instrText>
-        </w:r>
-        <w:r>
-          <w:fldChar w:fldCharType="separate"/>
-        </w:r>
-        <w:r>
-          <w:rPr>
-            <w:noProof/>
-          </w:rPr>
-          <w:t>(Webb, 2002)</w:t>
-        </w:r>
-        <w:r>
-          <w:fldChar w:fldCharType="end"/>
-        </w:r>
-        <w:r>
-          <w:t>.</w:t>
-        </w:r>
-      </w:moveTo>
-      <w:moveToRangeEnd w:id="68"/>
-      <w:ins w:id="77" w:author="Van Niekerk, A, Prof &lt;avn@sun.ac.za&gt;" w:date="2017-08-02T14:37:00Z">
-        <w:r>
-          <w:t xml:space="preserve"> </w:t>
-        </w:r>
-      </w:ins>
-      <w:r>
-        <w:t xml:space="preserve">The forward selection (FS) approach starts with an empty feature set </w:t>
-      </w:r>
-      <w:ins w:id="78" w:author="Van Niekerk, A, Prof &lt;avn@sun.ac.za&gt;" w:date="2017-08-02T14:26:00Z">
-        <w:r>
-          <w:t xml:space="preserve">and adds the feature that </w:t>
-        </w:r>
-      </w:ins>
-      <w:ins w:id="79" w:author="Van Niekerk, A, Prof &lt;avn@sun.ac.za&gt;" w:date="2017-08-02T14:30:00Z">
-        <w:r>
-          <w:t>imp</w:t>
-        </w:r>
-      </w:ins>
-      <w:ins w:id="80" w:author="Van Niekerk, A, Prof &lt;avn@sun.ac.za&gt;" w:date="2017-08-02T14:31:00Z">
-        <w:r>
-          <w:t>roves</w:t>
-        </w:r>
-      </w:ins>
-      <w:ins w:id="81" w:author="Van Niekerk, A, Prof &lt;avn@sun.ac.za&gt;" w:date="2017-08-02T14:27:00Z">
-        <w:r>
-          <w:t xml:space="preserve"> </w:t>
-        </w:r>
-      </w:ins>
-      <w:ins w:id="82" w:author="Van Niekerk, A, Prof &lt;avn@sun.ac.za&gt;" w:date="2017-08-02T14:31:00Z">
-        <w:r>
-          <w:t xml:space="preserve">the </w:t>
-        </w:r>
-      </w:ins>
-      <w:ins w:id="83" w:author="Van Niekerk, A, Prof &lt;avn@sun.ac.za&gt;" w:date="2017-08-02T14:26:00Z">
-        <w:r>
-          <w:t xml:space="preserve">classification </w:t>
-        </w:r>
-        <w:commentRangeStart w:id="84"/>
-        <w:r>
-          <w:t>cr</w:t>
-        </w:r>
-      </w:ins>
-      <w:ins w:id="85" w:author="Van Niekerk, A, Prof &lt;avn@sun.ac.za&gt;" w:date="2017-08-02T14:27:00Z">
-        <w:r>
-          <w:t>i</w:t>
-        </w:r>
-      </w:ins>
-      <w:ins w:id="86" w:author="Van Niekerk, A, Prof &lt;avn@sun.ac.za&gt;" w:date="2017-08-02T14:26:00Z">
-        <w:r>
-          <w:t>terion</w:t>
-        </w:r>
-      </w:ins>
-      <w:ins w:id="87" w:author="Van Niekerk, A, Prof &lt;avn@sun.ac.za&gt;" w:date="2017-08-02T14:31:00Z">
-        <w:r>
-          <w:t xml:space="preserve"> the most</w:t>
-        </w:r>
-      </w:ins>
-      <w:ins w:id="88" w:author="Van Niekerk, A, Prof &lt;avn@sun.ac.za&gt;" w:date="2017-08-02T14:26:00Z">
-        <w:r>
-          <w:t xml:space="preserve">. </w:t>
-        </w:r>
-      </w:ins>
-      <w:del w:id="89" w:author="Van Niekerk, A, Prof &lt;avn@sun.ac.za&gt;" w:date="2017-08-02T14:27:00Z">
-        <w:r>
-          <w:delText xml:space="preserve">and </w:delText>
-        </w:r>
-      </w:del>
-      <w:del w:id="90" w:author="Van Niekerk, A, Prof &lt;avn@sun.ac.za&gt;" w:date="2017-08-02T14:28:00Z">
-        <w:r>
-          <w:delText xml:space="preserve">proceeds in a number of steps where at each step </w:delText>
-        </w:r>
-      </w:del>
-      <w:ins w:id="91" w:author="Van Niekerk, A, Prof &lt;avn@sun.ac.za&gt;" w:date="2017-08-02T14:28:00Z">
-        <w:r>
-          <w:t>T</w:t>
-        </w:r>
-      </w:ins>
-      <w:del w:id="92" w:author="Van Niekerk, A, Prof &lt;avn@sun.ac.za&gt;" w:date="2017-08-02T14:28:00Z">
-        <w:r>
-          <w:delText>t</w:delText>
-        </w:r>
-      </w:del>
-      <w:r>
-        <w:t>he feature from the remaining unselected features</w:t>
-      </w:r>
-      <w:del w:id="93" w:author="Van Niekerk, A, Prof &lt;avn@sun.ac.za&gt;" w:date="2017-08-02T14:28:00Z">
-        <w:r>
-          <w:delText>,</w:delText>
-        </w:r>
-      </w:del>
-      <w:r>
-        <w:t xml:space="preserve"> that improves an accuracy criterion the most</w:t>
-      </w:r>
-      <w:del w:id="94" w:author="Van Niekerk, A, Prof &lt;avn@sun.ac.za&gt;" w:date="2017-08-02T14:28:00Z">
-        <w:r>
-          <w:delText>,</w:delText>
-        </w:r>
-      </w:del>
-      <w:r>
-        <w:t xml:space="preserve"> is </w:t>
-      </w:r>
-      <w:ins w:id="95" w:author="Van Niekerk, A, Prof &lt;avn@sun.ac.za&gt;" w:date="2017-08-02T14:29:00Z">
-        <w:r>
-          <w:t xml:space="preserve">then </w:t>
-        </w:r>
-      </w:ins>
+      <w:r>
+        <w:t>Compared to the feature ranking approach, g</w:t>
+      </w:r>
+      <w:r>
+        <w:t xml:space="preserve">reedy search methods are more likely to find the globally optimal feature set as they explore more of the search space and are less inclined to select multiple redundant features </w:t>
+      </w:r>
+      <w:r>
+        <w:fldChar w:fldCharType="begin" w:fldLock="1"/>
+      </w:r>
+      <w:r>
+        <w:instrText>ADDIN CSL_CITATION { "citationItems" : [ { "id" : "ITEM-1", "itemData" : { "DOI" : "10.1002/0470854774", "ISBN" : "0470845139", "ISSN" : "0036-1445", "author" : [ { "dropping-particle" : "", "family" : "Webb", "given" : "Andrew R.", "non-dropping-particle" : "", "parse-names" : false, "suffix" : "" } ], "id" : "ITEM-1", "issued" : { "date-parts" : [ [ "2002" ] ] }, "publisher" : "John Wiley &amp; Sons, Ltd", "publisher-place" : "Chichester, UK", "title" : "Statistical Pattern Recognition", "type" : "book" }, "uris" : [ "http://www.mendeley.com/documents/?uuid=d2b316b3-3bdc-4314-b7f8-5fc683336c3f" ] } ], "mendeley" : { "formattedCitation" : "(Webb, 2002)", "plainTextFormattedCitation" : "(Webb, 2002)", "previouslyFormattedCitation" : "(Webb, 2002)" }, "properties" : { "noteIndex" : 0 }, "schema" : "https://github.com/citation-style-language/schema/raw/master/csl-citation.json" }</w:instrText>
+      </w:r>
+      <w:r>
+        <w:fldChar w:fldCharType="separate"/>
+      </w:r>
+      <w:r>
+        <w:rPr>
+          <w:noProof/>
+        </w:rPr>
+        <w:t>(Webb, 2002)</w:t>
+      </w:r>
+      <w:r>
+        <w:fldChar w:fldCharType="end"/>
+      </w:r>
+      <w:r>
+        <w:t>.</w:t>
+      </w:r>
+      <w:r>
+        <w:t xml:space="preserve"> </w:t>
+      </w:r>
+      <w:r>
+        <w:t>The forward selection (FS) approach starts with an empty feature set</w:t>
+      </w:r>
+      <w:r>
+        <w:t>;</w:t>
+      </w:r>
+      <w:r>
+        <w:t xml:space="preserve"> the feature from the </w:t>
+      </w:r>
+      <w:r>
+        <w:t xml:space="preserve">set of </w:t>
+      </w:r>
+      <w:r>
+        <w:t xml:space="preserve">unselected features that improves an accuracy criterion the most is </w:t>
+      </w:r>
+      <w:r>
+        <w:t xml:space="preserve">then </w:t>
+      </w:r>
       <w:r>
         <w:t>added to the model</w:t>
       </w:r>
-      <w:ins w:id="96" w:author="Van Niekerk, A, Prof &lt;avn@sun.ac.za&gt;" w:date="2017-08-02T14:29:00Z">
-        <w:r>
-          <w:t xml:space="preserve">. This </w:t>
-        </w:r>
-      </w:ins>
-      <w:ins w:id="97" w:author="Van Niekerk, A, Prof &lt;avn@sun.ac.za&gt;" w:date="2017-08-02T14:31:00Z">
-        <w:r>
-          <w:t xml:space="preserve">selection </w:t>
-        </w:r>
-      </w:ins>
-      <w:ins w:id="98" w:author="Van Niekerk, A, Prof &lt;avn@sun.ac.za&gt;" w:date="2017-08-02T14:29:00Z">
-        <w:r>
-          <w:t>process is repeated for a set number of iterations</w:t>
-        </w:r>
-      </w:ins>
+      <w:r>
+        <w:t>. This selection process is repeated for a set number of iterations</w:t>
+      </w:r>
+      <w:r>
+        <w:t xml:space="preserve"> or until a stopping criterion is reached</w:t>
+      </w:r>
       <w:r>
         <w:t xml:space="preserve"> </w:t>
       </w:r>
-      <w:commentRangeEnd w:id="84"/>
+      <w:r>
+        <w:fldChar w:fldCharType="begin" w:fldLock="1"/>
+      </w:r>
+      <w:r>
+        <w:instrText>ADDIN CSL_CITATION { "citationItems" : [ { "id" : "ITEM-1", "itemData" : { "DOI" : "10.1002/0470854774", "ISBN" : "0198538642", "author" : [ { "dropping-particle" : "", "family" : "Bishop", "given" : "Christopher M.", "non-dropping-particle" : "", "parse-names" : false, "suffix" : "" } ], "id" : "ITEM-1", "issued" : { "date-parts" : [ [ "2003" ] ] }, "publisher" : "Oxford University Press", "publisher-place" : "New York", "title" : "Neural networks for pattern recognition", "type" : "book" }, "uris" : [ "http://www.mendeley.com/documents/?uuid=284fd81e-b578-4566-aa67-a8bc0944a59a" ] } ], "mendeley" : { "formattedCitation" : "(Bishop, 2003)", "plainTextFormattedCitation" : "(Bishop, 2003)", "previouslyFormattedCitation" : "(Bishop, 2003)" }, "properties" : { "noteIndex" : 0 }, "schema" : "https://github.com/citation-style-language/schema/raw/master/csl-citation.json" }</w:instrText>
+      </w:r>
+      <w:r>
+        <w:fldChar w:fldCharType="separate"/>
+      </w:r>
+      <w:r>
+        <w:rPr>
+          <w:noProof/>
+        </w:rPr>
+        <w:t>(Bishop, 2003)</w:t>
+      </w:r>
+      <w:r>
+        <w:fldChar w:fldCharType="end"/>
+      </w:r>
+      <w:r>
+        <w:t xml:space="preserve">.  The backward elimination (BE) method starts with the full set of features and </w:t>
+      </w:r>
+      <w:r>
+        <w:t>t</w:t>
+      </w:r>
+      <w:r>
+        <w:t xml:space="preserve">he feature whose removal produces the best accuracy according to some criterion is eliminated from the </w:t>
+      </w:r>
+      <w:r>
+        <w:t xml:space="preserve">candidate </w:t>
+      </w:r>
+      <w:r>
+        <w:t>set</w:t>
+      </w:r>
+      <w:r>
+        <w:t xml:space="preserve">. This process is repeated a </w:t>
+      </w:r>
+      <w:commentRangeStart w:id="1"/>
+      <w:r>
+        <w:t>set number of times</w:t>
+      </w:r>
+      <w:commentRangeEnd w:id="1"/>
       <w:r>
         <w:rPr>
           <w:rStyle w:val="CommentReference"/>
         </w:rPr>
-        <w:commentReference w:id="84"/>
+        <w:commentReference w:id="1"/>
+      </w:r>
+      <w:r>
+        <w:t xml:space="preserve"> or until a stopping criterion is reached</w:t>
+      </w:r>
+      <w:r>
+        <w:t xml:space="preserve"> </w:t>
       </w:r>
       <w:r>
         <w:fldChar w:fldCharType="begin" w:fldLock="1"/>
@@ -1383,83 +982,33 @@
         <w:fldChar w:fldCharType="end"/>
       </w:r>
       <w:r>
-        <w:t xml:space="preserve">.  The backward elimination (BE) method starts with the full set of features and </w:t>
-      </w:r>
-      <w:del w:id="99" w:author="Van Niekerk, A, Prof &lt;avn@sun.ac.za&gt;" w:date="2017-08-02T14:34:00Z">
-        <w:r>
-          <w:delText>removes one at each step.  T</w:delText>
-        </w:r>
-      </w:del>
-      <w:ins w:id="100" w:author="Van Niekerk, A, Prof &lt;avn@sun.ac.za&gt;" w:date="2017-08-02T14:34:00Z">
-        <w:r>
-          <w:t>t</w:t>
-        </w:r>
-      </w:ins>
-      <w:r>
-        <w:t>he feature whose removal produces the best accuracy according to some criterion is eliminated from the set</w:t>
-      </w:r>
-      <w:ins w:id="101" w:author="Van Niekerk, A, Prof &lt;avn@sun.ac.za&gt;" w:date="2017-08-02T14:34:00Z">
-        <w:r>
-          <w:t xml:space="preserve">. This process is repeated a </w:t>
-        </w:r>
-        <w:commentRangeStart w:id="102"/>
-        <w:r>
-          <w:t>set number of times</w:t>
-        </w:r>
-      </w:ins>
-      <w:commentRangeEnd w:id="102"/>
-      <w:ins w:id="103" w:author="Van Niekerk, A, Prof &lt;avn@sun.ac.za&gt;" w:date="2017-08-02T14:35:00Z">
-        <w:r>
-          <w:rPr>
-            <w:rStyle w:val="CommentReference"/>
-          </w:rPr>
-          <w:commentReference w:id="102"/>
-        </w:r>
-      </w:ins>
-      <w:ins w:id="104" w:author="Van Niekerk, A, Prof &lt;avn@sun.ac.za&gt;" w:date="2017-08-02T14:34:00Z">
-        <w:r>
-          <w:t xml:space="preserve"> </w:t>
-        </w:r>
-      </w:ins>
-      <w:del w:id="105" w:author="Van Niekerk, A, Prof &lt;avn@sun.ac.za&gt;" w:date="2017-08-02T14:34:00Z">
-        <w:r>
-          <w:delText xml:space="preserve"> at each step </w:delText>
-        </w:r>
-      </w:del>
-      <w:r>
-        <w:fldChar w:fldCharType="begin" w:fldLock="1"/>
-      </w:r>
-      <w:r>
-        <w:instrText>ADDIN CSL_CITATION { "citationItems" : [ { "id" : "ITEM-1", "itemData" : { "DOI" : "10.1002/0470854774", "ISBN" : "0198538642", "author" : [ { "dropping-particle" : "", "family" : "Bishop", "given" : "Christopher M.", "non-dropping-particle" : "", "parse-names" : false, "suffix" : "" } ], "id" : "ITEM-1", "issued" : { "date-parts" : [ [ "2003" ] ] }, "publisher" : "Oxford University Press", "publisher-place" : "New York", "title" : "Neural networks for pattern recognition", "type" : "book" }, "uris" : [ "http://www.mendeley.com/documents/?uuid=284fd81e-b578-4566-aa67-a8bc0944a59a" ] } ], "mendeley" : { "formattedCitation" : "(Bishop, 2003)", "plainTextFormattedCitation" : "(Bishop, 2003)", "previouslyFormattedCitation" : "(Bishop, 2003)" }, "properties" : { "noteIndex" : 0 }, "schema" : "https://github.com/citation-style-language/schema/raw/master/csl-citation.json" }</w:instrText>
-      </w:r>
-      <w:r>
-        <w:fldChar w:fldCharType="separate"/>
-      </w:r>
-      <w:r>
-        <w:rPr>
-          <w:noProof/>
-        </w:rPr>
-        <w:t>(Bishop, 2003)</w:t>
-      </w:r>
-      <w:r>
-        <w:fldChar w:fldCharType="end"/>
-      </w:r>
-      <w:r>
         <w:t xml:space="preserve">.  </w:t>
       </w:r>
-      <w:commentRangeStart w:id="106"/>
+      <w:commentRangeStart w:id="2"/>
       <w:r>
         <w:t xml:space="preserve">BE </w:t>
       </w:r>
-      <w:commentRangeEnd w:id="106"/>
+      <w:commentRangeEnd w:id="2"/>
       <w:r>
         <w:rPr>
           <w:rStyle w:val="CommentReference"/>
         </w:rPr>
-        <w:commentReference w:id="106"/>
-      </w:r>
-      <w:r>
-        <w:t>is computationally costly and requires sufficient</w:t>
+        <w:commentReference w:id="2"/>
+      </w:r>
+      <w:r>
+        <w:t xml:space="preserve">is computationally </w:t>
+      </w:r>
+      <w:r>
+        <w:t xml:space="preserve">more </w:t>
+      </w:r>
+      <w:r>
+        <w:t>costly</w:t>
+      </w:r>
+      <w:r>
+        <w:t xml:space="preserve"> than FS,</w:t>
+      </w:r>
+      <w:r>
+        <w:t xml:space="preserve"> and requires sufficient</w:t>
       </w:r>
       <w:r>
         <w:t xml:space="preserve"> reference</w:t>
@@ -1476,46 +1025,6 @@
       <w:r>
         <w:t xml:space="preserve">on the full feature set.  </w:t>
       </w:r>
-      <w:moveFromRangeStart w:id="107" w:author="Van Niekerk, A, Prof &lt;avn@sun.ac.za&gt;" w:date="2017-08-02T14:37:00Z" w:name="move489447959"/>
-      <w:moveFrom w:id="108" w:author="Van Niekerk, A, Prof &lt;avn@sun.ac.za&gt;" w:date="2017-08-02T14:37:00Z">
-        <w:r>
-          <w:t xml:space="preserve">Greedy search methods are more likely to find the globally optimal feature set than the feature ranking approach as they are exploring more of the search space and are less inclined to select multiple </w:t>
-        </w:r>
-        <w:r>
-          <w:t xml:space="preserve">redundant </w:t>
-        </w:r>
-        <w:r>
-          <w:t>features</w:t>
-        </w:r>
-        <w:r>
-          <w:t xml:space="preserve"> than the ranking approach</w:t>
-        </w:r>
-        <w:r>
-          <w:t xml:space="preserve"> </w:t>
-        </w:r>
-        <w:r>
-          <w:fldChar w:fldCharType="begin" w:fldLock="1"/>
-        </w:r>
-        <w:r>
-          <w:instrText>ADDIN CSL_CITATION { "citationItems" : [ { "id" : "ITEM-1", "itemData" : { "DOI" : "10.1002/0470854774", "ISBN" : "0470845139", "ISSN" : "0036-1445", "author" : [ { "dropping-particle" : "", "family" : "Webb", "given" : "Andrew R.", "non-dropping-particle" : "", "parse-names" : false, "suffix" : "" } ], "id" : "ITEM-1", "issued" : { "date-parts" : [ [ "2002" ] ] }, "publisher" : "John Wiley &amp; Sons, Ltd", "publisher-place" : "Chichester, UK", "title" : "Statistical Pattern Recognition", "type" : "book" }, "uris" : [ "http://www.mendeley.com/documents/?uuid=d2b316b3-3bdc-4314-b7f8-5fc683336c3f" ] } ], "mendeley" : { "formattedCitation" : "(Webb, 2002)", "plainTextFormattedCitation" : "(Webb, 2002)", "previouslyFormattedCitation" : "(Webb, 2002)" }, "properties" : { "noteIndex" : 0 }, "schema" : "https://github.com/citation-style-language/schema/raw/master/csl-citation.json" }</w:instrText>
-        </w:r>
-        <w:r>
-          <w:fldChar w:fldCharType="separate"/>
-        </w:r>
-        <w:r>
-          <w:rPr>
-            <w:noProof/>
-          </w:rPr>
-          <w:t>(Webb, 2002)</w:t>
-        </w:r>
-        <w:r>
-          <w:fldChar w:fldCharType="end"/>
-        </w:r>
-        <w:r>
-          <w:t>.</w:t>
-        </w:r>
-      </w:moveFrom>
-      <w:moveFromRangeEnd w:id="107"/>
     </w:p>
     <w:p>
       <w:pPr>
@@ -1537,29 +1046,12 @@
       <w:r>
         <w:t xml:space="preserve"> can be </w:t>
       </w:r>
-      <w:del w:id="109" w:author="Van Niekerk, A, Prof &lt;avn@sun.ac.za&gt;" w:date="2017-08-02T14:41:00Z">
-        <w:r>
-          <w:delText xml:space="preserve">divided </w:delText>
-        </w:r>
-      </w:del>
-      <w:ins w:id="110" w:author="Van Niekerk, A, Prof &lt;avn@sun.ac.za&gt;" w:date="2017-08-02T14:41:00Z">
-        <w:r>
-          <w:t>grouped</w:t>
-        </w:r>
-        <w:r>
-          <w:t xml:space="preserve"> </w:t>
-        </w:r>
-      </w:ins>
-      <w:ins w:id="111" w:author="Van Niekerk, A, Prof &lt;avn@sun.ac.za&gt;" w:date="2017-08-02T15:05:00Z">
-        <w:r>
-          <w:t>into</w:t>
-        </w:r>
-      </w:ins>
-      <w:del w:id="112" w:author="Van Niekerk, A, Prof &lt;avn@sun.ac.za&gt;" w:date="2017-08-02T14:41:00Z">
-        <w:r>
-          <w:delText>in</w:delText>
-        </w:r>
-      </w:del>
+      <w:r>
+        <w:t xml:space="preserve">grouped </w:t>
+      </w:r>
+      <w:r>
+        <w:t>into</w:t>
+      </w:r>
       <w:r>
         <w:t xml:space="preserve"> filter, wrapper and embedded approaches.  </w:t>
       </w:r>
@@ -1674,11 +1166,9 @@
       <w:r>
         <w:t xml:space="preserve">This is an important consideration for large and high dimensional data sets such as those often encountered in remote sensing.  </w:t>
       </w:r>
-      <w:ins w:id="113" w:author="dugalh" w:date="2017-06-13T12:59:00Z">
-        <w:r>
-          <w:t>This study focuses on filter approaches.</w:t>
-        </w:r>
-      </w:ins>
+      <w:r>
+        <w:t>This study focuses on filter approaches.</w:t>
+      </w:r>
     </w:p>
     <w:p>
       <w:pPr>
@@ -1785,26 +1275,17 @@
       <w:r>
         <w:t xml:space="preserve"> to refer to correlation of features between classes.  </w:t>
       </w:r>
-      <w:proofErr w:type="gramStart"/>
       <w:r>
         <w:t>T</w:t>
       </w:r>
       <w:r>
         <w:t xml:space="preserve">he raw bands of </w:t>
       </w:r>
-      <w:commentRangeStart w:id="114"/>
-      <w:r>
-        <w:t xml:space="preserve">aerial </w:t>
-      </w:r>
-      <w:commentRangeEnd w:id="114"/>
-      <w:r>
-        <w:rPr>
-          <w:rStyle w:val="CommentReference"/>
-        </w:rPr>
-        <w:commentReference w:id="114"/>
-      </w:r>
-      <w:r>
-        <w:t xml:space="preserve">multi-spectral imagery </w:t>
+      <w:r>
+        <w:t>multispectral</w:t>
+      </w:r>
+      <w:r>
+        <w:t xml:space="preserve"> imagery </w:t>
       </w:r>
       <w:r>
         <w:t>often</w:t>
@@ -1813,11 +1294,7 @@
         <w:t xml:space="preserve"> have significant spectral overlap and consequently are correlated with one another</w:t>
       </w:r>
       <w:r>
-        <w:t>.</w:t>
-      </w:r>
-      <w:proofErr w:type="gramEnd"/>
-      <w:r>
-        <w:t xml:space="preserve"> </w:t>
+        <w:t xml:space="preserve">. </w:t>
       </w:r>
       <w:r>
         <w:t xml:space="preserve"> </w:t>
@@ -1876,11 +1353,9 @@
       <w:r>
         <w:t xml:space="preserve">A number of authors have noted difficulties in selecting features from high dimensional </w:t>
       </w:r>
-      <w:ins w:id="115" w:author="Van Niekerk, A, Prof &lt;avn@sun.ac.za&gt;" w:date="2017-08-02T15:11:00Z">
-        <w:r>
-          <w:t xml:space="preserve">data </w:t>
-        </w:r>
-      </w:ins>
+      <w:r>
+        <w:t xml:space="preserve">data </w:t>
+      </w:r>
       <w:r>
         <w:t xml:space="preserve">sets. </w:t>
       </w:r>
@@ -2052,11 +1527,9 @@
       <w:r>
         <w:t>not only leads to sub-optimal feature selection</w:t>
       </w:r>
-      <w:ins w:id="116" w:author="Van Niekerk, A, Prof &lt;avn@sun.ac.za&gt;" w:date="2017-08-02T15:13:00Z">
-        <w:r>
-          <w:t>,</w:t>
-        </w:r>
-      </w:ins>
+      <w:r>
+        <w:t>,</w:t>
+      </w:r>
       <w:r>
         <w:t xml:space="preserve"> but also makes selected features unstable and sensitive to small changes in the data used for selection </w:t>
       </w:r>
@@ -2118,34 +1591,10 @@
         <w:t xml:space="preserve">.  </w:t>
       </w:r>
       <w:r>
-        <w:t xml:space="preserve">A number of </w:t>
-      </w:r>
-      <w:ins w:id="117" w:author="dugalh" w:date="2017-06-12T21:22:00Z">
-        <w:r>
-          <w:t xml:space="preserve">filter based </w:t>
-        </w:r>
-      </w:ins>
-      <w:r>
-        <w:t xml:space="preserve">feature selection approaches </w:t>
-      </w:r>
-      <w:r>
-        <w:t xml:space="preserve">have been developed to address the </w:t>
-      </w:r>
-      <w:del w:id="118" w:author="Van Niekerk, A, Prof &lt;avn@sun.ac.za&gt;" w:date="2017-08-02T15:24:00Z">
-        <w:r>
-          <w:delText xml:space="preserve">issues of </w:delText>
-        </w:r>
-      </w:del>
-      <w:r>
-        <w:t xml:space="preserve">stability and sub-optimality </w:t>
-      </w:r>
-      <w:ins w:id="119" w:author="Van Niekerk, A, Prof &lt;avn@sun.ac.za&gt;" w:date="2017-08-02T15:24:00Z">
-        <w:r>
-          <w:t xml:space="preserve">issues </w:t>
-        </w:r>
-      </w:ins>
-      <w:r>
-        <w:t>encountered in high</w:t>
+        <w:t xml:space="preserve">A number of feature selection approaches </w:t>
+      </w:r>
+      <w:r>
+        <w:t>have been developed to address the issues of stability and sub-optimality encountered in high</w:t>
       </w:r>
       <w:r>
         <w:t xml:space="preserve"> </w:t>
@@ -2666,8 +2115,8 @@
         <w:jc w:val="both"/>
       </w:pPr>
     </w:p>
-    <w:commentRangeStart w:id="120"/>
-    <w:commentRangeStart w:id="121"/>
+    <w:commentRangeStart w:id="3"/>
+    <w:commentRangeStart w:id="4"/>
     <w:p>
       <w:pPr>
         <w:spacing w:line="360" w:lineRule="auto"/>
@@ -2703,268 +2152,120 @@
       <w:r>
         <w:fldChar w:fldCharType="end"/>
       </w:r>
-      <w:ins w:id="122" w:author="dugalh" w:date="2017-06-13T19:01:00Z">
-        <w:r>
-          <w:t xml:space="preserve"> compare</w:t>
-        </w:r>
-      </w:ins>
-      <w:ins w:id="123" w:author="dugalh" w:date="2017-06-13T19:14:00Z">
-        <w:r>
-          <w:t>d</w:t>
-        </w:r>
-      </w:ins>
-      <w:ins w:id="124" w:author="dugalh" w:date="2017-06-13T19:01:00Z">
-        <w:r>
-          <w:t xml:space="preserve"> a number of </w:t>
-        </w:r>
-        <w:proofErr w:type="gramStart"/>
-        <w:r>
-          <w:t>filter approach feature selection methods</w:t>
-        </w:r>
-        <w:proofErr w:type="gramEnd"/>
-        <w:r>
-          <w:t xml:space="preserve"> </w:t>
-        </w:r>
-      </w:ins>
-      <w:ins w:id="125" w:author="dugalh" w:date="2017-06-13T19:02:00Z">
-        <w:r>
-          <w:t xml:space="preserve">based on their </w:t>
-        </w:r>
-      </w:ins>
-      <w:ins w:id="126" w:author="dugalh" w:date="2017-06-13T19:14:00Z">
-        <w:r>
-          <w:t>application to</w:t>
-        </w:r>
-      </w:ins>
-      <w:ins w:id="127" w:author="dugalh" w:date="2017-06-13T19:02:00Z">
-        <w:r>
-          <w:t xml:space="preserve"> </w:t>
-        </w:r>
-      </w:ins>
-      <w:ins w:id="128" w:author="dugalh" w:date="2017-06-13T19:03:00Z">
-        <w:r>
-          <w:t xml:space="preserve">three </w:t>
-        </w:r>
-        <w:commentRangeStart w:id="129"/>
-        <w:r>
-          <w:t xml:space="preserve">hyperspectral </w:t>
-        </w:r>
-      </w:ins>
-      <w:commentRangeEnd w:id="129"/>
+      <w:r>
+        <w:t xml:space="preserve"> compare</w:t>
+      </w:r>
+      <w:r>
+        <w:t>d</w:t>
+      </w:r>
+      <w:r>
+        <w:t xml:space="preserve"> a number of filter approach feature selection methods based on their </w:t>
+      </w:r>
+      <w:r>
+        <w:t>application to</w:t>
+      </w:r>
+      <w:r>
+        <w:t xml:space="preserve"> three </w:t>
+      </w:r>
+      <w:commentRangeStart w:id="5"/>
+      <w:r>
+        <w:t xml:space="preserve">hyperspectral </w:t>
+      </w:r>
+      <w:commentRangeEnd w:id="5"/>
       <w:r>
         <w:rPr>
           <w:rStyle w:val="CommentReference"/>
         </w:rPr>
-        <w:commentReference w:id="129"/>
-      </w:r>
-      <w:ins w:id="130" w:author="dugalh" w:date="2017-06-13T19:03:00Z">
-        <w:r>
-          <w:t xml:space="preserve">data sets.  </w:t>
-        </w:r>
-      </w:ins>
-      <w:ins w:id="131" w:author="dugalh" w:date="2017-06-13T19:10:00Z">
-        <w:r>
-          <w:t>They use</w:t>
-        </w:r>
-      </w:ins>
-      <w:ins w:id="132" w:author="dugalh" w:date="2017-06-13T19:14:00Z">
-        <w:r>
-          <w:t>d</w:t>
-        </w:r>
-      </w:ins>
-      <w:ins w:id="133" w:author="dugalh" w:date="2017-06-13T19:10:00Z">
-        <w:r>
-          <w:t xml:space="preserve"> a number of performance measures for comparison, including classifier accuracy</w:t>
-        </w:r>
-      </w:ins>
-      <w:ins w:id="134" w:author="Van Niekerk, A, Prof &lt;avn@sun.ac.za&gt;" w:date="2017-08-02T15:35:00Z">
-        <w:r>
-          <w:t xml:space="preserve">, </w:t>
-        </w:r>
-      </w:ins>
-      <w:ins w:id="135" w:author="dugalh" w:date="2017-06-13T19:10:00Z">
-        <w:del w:id="136" w:author="Van Niekerk, A, Prof &lt;avn@sun.ac.za&gt;" w:date="2017-08-02T15:35:00Z">
-          <w:r>
-            <w:delText xml:space="preserve"> and </w:delText>
-          </w:r>
-        </w:del>
-        <w:r>
-          <w:t>feature stability</w:t>
-        </w:r>
-      </w:ins>
-      <w:ins w:id="137" w:author="Van Niekerk, A, Prof &lt;avn@sun.ac.za&gt;" w:date="2017-08-02T15:35:00Z">
-        <w:r>
-          <w:t xml:space="preserve">, and </w:t>
-        </w:r>
-      </w:ins>
-      <w:ins w:id="138" w:author="dugalh" w:date="2017-06-13T19:10:00Z">
-        <w:del w:id="139" w:author="Van Niekerk, A, Prof &lt;avn@sun.ac.za&gt;" w:date="2017-08-02T15:35:00Z">
-          <w:r>
-            <w:delText xml:space="preserve">.  </w:delText>
-          </w:r>
-        </w:del>
-      </w:ins>
-      <w:ins w:id="140" w:author="dugalh" w:date="2017-06-13T19:14:00Z">
-        <w:del w:id="141" w:author="Van Niekerk, A, Prof &lt;avn@sun.ac.za&gt;" w:date="2017-08-02T15:35:00Z">
-          <w:r>
-            <w:delText>T</w:delText>
-          </w:r>
-        </w:del>
-      </w:ins>
-      <w:ins w:id="142" w:author="Van Niekerk, A, Prof &lt;avn@sun.ac.za&gt;" w:date="2017-08-02T15:35:00Z">
-        <w:r>
-          <w:t>t</w:t>
-        </w:r>
-      </w:ins>
-      <w:ins w:id="143" w:author="dugalh" w:date="2017-06-13T19:14:00Z">
-        <w:r>
-          <w:t>heir own</w:t>
-        </w:r>
-      </w:ins>
-      <w:ins w:id="144" w:author="dugalh" w:date="2017-06-13T19:05:00Z">
-        <w:r>
-          <w:t xml:space="preserve"> </w:t>
-        </w:r>
-      </w:ins>
-      <w:ins w:id="145" w:author="dugalh" w:date="2017-06-13T19:06:00Z">
-        <w:r>
-          <w:t>criterion</w:t>
-        </w:r>
-      </w:ins>
-      <w:ins w:id="146" w:author="Van Niekerk, A, Prof &lt;avn@sun.ac.za&gt;" w:date="2017-08-02T15:35:00Z">
-        <w:r>
-          <w:t xml:space="preserve"> called</w:t>
-        </w:r>
-      </w:ins>
-      <w:ins w:id="147" w:author="dugalh" w:date="2017-06-13T19:05:00Z">
-        <w:del w:id="148" w:author="Van Niekerk, A, Prof &lt;avn@sun.ac.za&gt;" w:date="2017-08-02T15:35:00Z">
-          <w:r>
-            <w:delText>,</w:delText>
-          </w:r>
-        </w:del>
-        <w:r>
-          <w:t xml:space="preserve"> </w:t>
-        </w:r>
-      </w:ins>
-      <w:ins w:id="149" w:author="dugalh" w:date="2017-06-13T19:15:00Z">
-        <w:r>
-          <w:t xml:space="preserve">the </w:t>
-        </w:r>
-      </w:ins>
-      <w:ins w:id="150" w:author="dugalh" w:date="2017-06-13T19:05:00Z">
-        <w:r>
-          <w:t xml:space="preserve">maximal minimal associated index </w:t>
-        </w:r>
-        <w:r>
-          <w:t xml:space="preserve">quotient </w:t>
-        </w:r>
-        <w:r>
-          <w:t>(MMAIQ)</w:t>
-        </w:r>
-      </w:ins>
-      <w:ins w:id="151" w:author="dugalh" w:date="2017-06-13T19:15:00Z">
-        <w:del w:id="152" w:author="Van Niekerk, A, Prof &lt;avn@sun.ac.za&gt;" w:date="2017-08-02T15:35:00Z">
-          <w:r>
-            <w:delText xml:space="preserve"> was included in the evaluation</w:delText>
-          </w:r>
-        </w:del>
-      </w:ins>
-      <w:ins w:id="153" w:author="dugalh" w:date="2017-06-13T19:05:00Z">
-        <w:r>
-          <w:t xml:space="preserve">.  </w:t>
-        </w:r>
-      </w:ins>
-      <w:ins w:id="154" w:author="dugalh" w:date="2017-06-13T19:06:00Z">
-        <w:del w:id="155" w:author="Van Niekerk, A, Prof &lt;avn@sun.ac.za&gt;" w:date="2017-08-02T15:37:00Z">
-          <w:r>
-            <w:delText xml:space="preserve">This criterion </w:delText>
-          </w:r>
-        </w:del>
-      </w:ins>
-      <w:ins w:id="156" w:author="Van Niekerk, A, Prof &lt;avn@sun.ac.za&gt;" w:date="2017-08-02T15:37:00Z">
-        <w:r>
-          <w:t xml:space="preserve">MMAIQ </w:t>
-        </w:r>
-      </w:ins>
-      <w:ins w:id="157" w:author="dugalh" w:date="2017-06-13T19:12:00Z">
-        <w:r>
-          <w:t xml:space="preserve">uses Cramer’s </w:t>
-        </w:r>
-        <w:r>
-          <w:rPr>
-            <w:i/>
-          </w:rPr>
-          <w:t>V</w:t>
-        </w:r>
-        <w:r>
-          <w:t xml:space="preserve">-test values to </w:t>
-        </w:r>
-      </w:ins>
-      <w:ins w:id="158" w:author="dugalh" w:date="2017-06-13T19:06:00Z">
-        <w:r>
-          <w:t>trade feature relevance against redundancy</w:t>
-        </w:r>
-      </w:ins>
-      <w:ins w:id="159" w:author="dugalh" w:date="2017-06-13T19:15:00Z">
-        <w:r>
-          <w:t xml:space="preserve"> and </w:t>
-        </w:r>
-      </w:ins>
-      <w:ins w:id="160" w:author="dugalh" w:date="2017-06-13T19:06:00Z">
-        <w:r>
-          <w:t xml:space="preserve">is </w:t>
-        </w:r>
-      </w:ins>
-      <w:ins w:id="161" w:author="dugalh" w:date="2017-06-13T19:16:00Z">
-        <w:r>
-          <w:t xml:space="preserve">applied </w:t>
-        </w:r>
-      </w:ins>
-      <w:ins w:id="162" w:author="dugalh" w:date="2017-06-13T19:06:00Z">
-        <w:r>
-          <w:t xml:space="preserve">in a forward selection </w:t>
-        </w:r>
-      </w:ins>
-      <w:ins w:id="163" w:author="dugalh" w:date="2017-06-13T19:16:00Z">
-        <w:r>
-          <w:t>type routine</w:t>
-        </w:r>
-      </w:ins>
-      <w:ins w:id="164" w:author="dugalh" w:date="2017-06-13T19:06:00Z">
-        <w:r>
-          <w:t xml:space="preserve">.  While the authors concluded that MMAIQ </w:t>
-        </w:r>
-      </w:ins>
-      <w:ins w:id="165" w:author="dugalh" w:date="2017-06-13T19:13:00Z">
-        <w:r>
-          <w:t xml:space="preserve">provided the best overall performance, it </w:t>
-        </w:r>
-      </w:ins>
-      <w:ins w:id="166" w:author="dugalh" w:date="2017-06-13T19:18:00Z">
-        <w:r>
-          <w:t>did not provide good stability for high dimensional data</w:t>
-        </w:r>
-      </w:ins>
-      <w:ins w:id="167" w:author="dugalh" w:date="2017-06-13T19:13:00Z">
-        <w:r>
-          <w:t>.</w:t>
-        </w:r>
-      </w:ins>
-      <w:commentRangeEnd w:id="120"/>
-      <w:ins w:id="168" w:author="dugalh" w:date="2017-06-13T19:19:00Z">
-        <w:r>
-          <w:rPr>
-            <w:rStyle w:val="CommentReference"/>
-          </w:rPr>
-          <w:commentReference w:id="120"/>
-        </w:r>
-      </w:ins>
-      <w:commentRangeEnd w:id="121"/>
+        <w:commentReference w:id="5"/>
+      </w:r>
+      <w:r>
+        <w:t xml:space="preserve">data sets.  </w:t>
+      </w:r>
+      <w:r>
+        <w:t>They used a number of performance measures for comparison, including classifier accuracy</w:t>
+      </w:r>
+      <w:r>
+        <w:t xml:space="preserve">, </w:t>
+      </w:r>
+      <w:r>
+        <w:t>feature stability</w:t>
+      </w:r>
+      <w:r>
+        <w:t>, and t</w:t>
+      </w:r>
+      <w:r>
+        <w:t>heir own criterion</w:t>
+      </w:r>
+      <w:r>
+        <w:t xml:space="preserve"> called</w:t>
+      </w:r>
+      <w:r>
+        <w:t xml:space="preserve"> the </w:t>
+      </w:r>
+      <w:r>
+        <w:t xml:space="preserve">maximal minimal associated index </w:t>
+      </w:r>
+      <w:r>
+        <w:t xml:space="preserve">quotient </w:t>
+      </w:r>
+      <w:r>
+        <w:t>(MMAIQ)</w:t>
+      </w:r>
+      <w:r>
+        <w:t xml:space="preserve">.  </w:t>
+      </w:r>
+      <w:r>
+        <w:t xml:space="preserve">MMAIQ </w:t>
+      </w:r>
+      <w:r>
+        <w:t xml:space="preserve">uses Cramer’s </w:t>
+      </w:r>
+      <w:r>
+        <w:rPr>
+          <w:i/>
+        </w:rPr>
+        <w:t>V</w:t>
+      </w:r>
+      <w:r>
+        <w:t>-test values to trade feature relevance against redundancy</w:t>
+      </w:r>
+      <w:r>
+        <w:t xml:space="preserve"> and </w:t>
+      </w:r>
+      <w:r>
+        <w:t xml:space="preserve">is </w:t>
+      </w:r>
+      <w:r>
+        <w:t xml:space="preserve">applied </w:t>
+      </w:r>
+      <w:r>
+        <w:t xml:space="preserve">in a forward selection </w:t>
+      </w:r>
+      <w:r>
+        <w:t>type routine</w:t>
+      </w:r>
+      <w:r>
+        <w:t xml:space="preserve">.  While the authors concluded that MMAIQ provided the best overall performance, it </w:t>
+      </w:r>
+      <w:r>
+        <w:t>did not provide good stability for high dimensional data</w:t>
+      </w:r>
+      <w:r>
+        <w:t>.</w:t>
+      </w:r>
+      <w:commentRangeEnd w:id="3"/>
       <w:r>
         <w:rPr>
           <w:rStyle w:val="CommentReference"/>
         </w:rPr>
-        <w:commentReference w:id="121"/>
+        <w:commentReference w:id="3"/>
+      </w:r>
+      <w:commentRangeEnd w:id="4"/>
+      <w:r>
+        <w:rPr>
+          <w:rStyle w:val="CommentReference"/>
+        </w:rPr>
+        <w:commentReference w:id="4"/>
       </w:r>
     </w:p>
     <w:p>
@@ -3301,577 +2602,153 @@
         <w:spacing w:line="360" w:lineRule="auto"/>
         <w:jc w:val="both"/>
       </w:pPr>
-      <w:commentRangeStart w:id="169"/>
-      <w:ins w:id="170" w:author="dugalh" w:date="2017-06-13T15:29:00Z">
+      <w:commentRangeStart w:id="6"/>
+      <w:r>
+        <w:t>T</w:t>
+      </w:r>
+      <w:r>
+        <w:t xml:space="preserve">he availability of high resolution </w:t>
+      </w:r>
+      <w:r>
+        <w:t>imagery</w:t>
+      </w:r>
+      <w:r>
+        <w:t xml:space="preserve"> and</w:t>
+      </w:r>
+      <w:r>
+        <w:t xml:space="preserve"> associated feature extraction </w:t>
+      </w:r>
+      <w:r>
+        <w:t xml:space="preserve">and classification </w:t>
+      </w:r>
+      <w:r>
+        <w:t>techniques</w:t>
+      </w:r>
+      <w:r>
+        <w:t xml:space="preserve"> </w:t>
+      </w:r>
+      <w:r>
+        <w:t>are rapidly increasing</w:t>
+      </w:r>
+      <w:r>
+        <w:t xml:space="preserve"> </w:t>
+      </w:r>
+      <w:r>
+        <w:fldChar w:fldCharType="begin" w:fldLock="1"/>
+      </w:r>
+      <w:r>
+        <w:instrText>ADDIN CSL_CITATION { "citationItems" : [ { "id" : "ITEM-1", "itemData" : { "DOI" : "10.1109/JPROC.2016.2598228", "ISSN" : "0018-9219", "author" : [ { "dropping-particle" : "", "family" : "Chi", "given" : "Mingmin", "non-dropping-particle" : "", "parse-names" : false, "suffix" : "" }, { "dropping-particle" : "", "family" : "Plaza", "given" : "Antonio", "non-dropping-particle" : "", "parse-names" : false, "suffix" : "" }, { "dropping-particle" : "", "family" : "Benediktsson", "given" : "Jon Atli", "non-dropping-particle" : "", "parse-names" : false, "suffix" : "" }, { "dropping-particle" : "", "family" : "Sun", "given" : "Zhongyi", "non-dropping-particle" : "", "parse-names" : false, "suffix" : "" }, { "dropping-particle" : "", "family" : "Shen", "given" : "Jinsheng", "non-dropping-particle" : "", "parse-names" : false, "suffix" : "" }, { "dropping-particle" : "", "family" : "Zhu", "given" : "Yangyong", "non-dropping-particle" : "", "parse-names" : false, "suffix" : "" } ], "container-title" : "Proceedings of the IEEE", "id" : "ITEM-1", "issue" : "11", "issued" : { "date-parts" : [ [ "2016", "11" ] ] }, "page" : "2207-2219", "title" : "Big data for remote sensing: challenges and opportunities", "type" : "article-journal", "volume" : "104" }, "uris" : [ "http://www.mendeley.com/documents/?uuid=cbb811b9-7d61-3715-8985-7833905b3c0f" ] } ], "mendeley" : { "formattedCitation" : "(Chi et al., 2016)", "plainTextFormattedCitation" : "(Chi et al., 2016)", "previouslyFormattedCitation" : "(Chi et al., 2016)" }, "properties" : { "noteIndex" : 0 }, "schema" : "https://github.com/citation-style-language/schema/raw/master/csl-citation.json" }</w:instrText>
+      </w:r>
+      <w:r>
+        <w:fldChar w:fldCharType="separate"/>
+      </w:r>
+      <w:r>
+        <w:rPr>
+          <w:noProof/>
+        </w:rPr>
+        <w:t>(Chi et al., 2016)</w:t>
+      </w:r>
+      <w:r>
+        <w:fldChar w:fldCharType="end"/>
+      </w:r>
+      <w:r>
+        <w:t>.  With</w:t>
+      </w:r>
+      <w:r>
+        <w:t xml:space="preserve"> the advent of “big data”</w:t>
+      </w:r>
+      <w:r>
+        <w:t xml:space="preserve"> in remote sensing</w:t>
+      </w:r>
+      <w:ins w:id="7" w:author="dugalh" w:date="2017-08-17T13:22:00Z">
         <w:r>
-          <w:t>T</w:t>
+          <w:t xml:space="preserve"> (large quantiti</w:t>
         </w:r>
       </w:ins>
-      <w:ins w:id="171" w:author="dugalh" w:date="2017-06-13T14:51:00Z">
+      <w:ins w:id="8" w:author="dugalh" w:date="2017-08-17T13:23:00Z">
         <w:r>
-          <w:t xml:space="preserve">he </w:t>
+          <w:t>es</w:t>
         </w:r>
       </w:ins>
-      <w:ins w:id="172" w:author="dugalh" w:date="2017-06-13T14:50:00Z">
+      <w:ins w:id="9" w:author="dugalh" w:date="2017-08-17T13:22:00Z">
         <w:r>
-          <w:t xml:space="preserve">availability of high resolution </w:t>
+          <w:t xml:space="preserve"> of high resolution spatial and spectral data</w:t>
         </w:r>
       </w:ins>
-      <w:ins w:id="173" w:author="dugalh" w:date="2017-06-13T14:59:00Z">
+      <w:ins w:id="10" w:author="dugalh" w:date="2017-08-17T13:23:00Z">
         <w:r>
-          <w:t>imagery</w:t>
+          <w:t xml:space="preserve"> requiring interpretation</w:t>
         </w:r>
       </w:ins>
-      <w:ins w:id="174" w:author="dugalh" w:date="2017-06-13T15:08:00Z">
-        <w:r>
-          <w:t xml:space="preserve"> and</w:t>
-        </w:r>
-      </w:ins>
-      <w:ins w:id="175" w:author="dugalh" w:date="2017-06-13T14:53:00Z">
-        <w:r>
-          <w:t xml:space="preserve"> </w:t>
-        </w:r>
-      </w:ins>
-      <w:ins w:id="176" w:author="dugalh" w:date="2017-06-13T14:59:00Z">
-        <w:r>
-          <w:t xml:space="preserve">associated feature extraction </w:t>
-        </w:r>
-      </w:ins>
-      <w:ins w:id="177" w:author="dugalh" w:date="2017-06-13T15:29:00Z">
-        <w:r>
-          <w:t xml:space="preserve">and classification </w:t>
-        </w:r>
-      </w:ins>
-      <w:ins w:id="178" w:author="dugalh" w:date="2017-06-13T14:59:00Z">
-        <w:r>
-          <w:t>techniques</w:t>
-        </w:r>
-      </w:ins>
-      <w:ins w:id="179" w:author="dugalh" w:date="2017-06-13T15:08:00Z">
-        <w:r>
-          <w:t xml:space="preserve"> </w:t>
-        </w:r>
-      </w:ins>
-      <w:ins w:id="180" w:author="dugalh" w:date="2017-06-13T15:29:00Z">
-        <w:r>
-          <w:t xml:space="preserve">are </w:t>
-        </w:r>
-      </w:ins>
-      <w:ins w:id="181" w:author="dugalh" w:date="2017-06-13T15:30:00Z">
-        <w:r>
-          <w:t>rapidly increasing</w:t>
-        </w:r>
-      </w:ins>
-      <w:ins w:id="182" w:author="dugalh" w:date="2017-06-13T15:37:00Z">
-        <w:r>
-          <w:t xml:space="preserve"> </w:t>
-        </w:r>
-      </w:ins>
-      <w:ins w:id="183" w:author="dugalh" w:date="2017-06-13T15:40:00Z">
-        <w:r>
-          <w:fldChar w:fldCharType="begin" w:fldLock="1"/>
-        </w:r>
-      </w:ins>
-      <w:r>
-        <w:instrText>ADDIN CSL_CITATION { "citationItems" : [ { "id" : "ITEM-1", "itemData" : { "DOI" : "10.1109/JPROC.2016.2598228", "ISSN" : "0018-9219", "author" : [ { "dropping-particle" : "", "family" : "Chi", "given" : "Mingmin", "non-dropping-particle" : "", "parse-names" : false, "suffix" : "" }, { "dropping-particle" : "", "family" : "Plaza", "given" : "Antonio", "non-dropping-particle" : "", "parse-names" : false, "suffix" : "" }, { "dropping-particle" : "", "family" : "Benediktsson", "given" : "Jon Atli", "non-dropping-particle" : "", "parse-names" : false, "suffix" : "" }, { "dropping-particle" : "", "family" : "Sun", "given" : "Zhongyi", "non-dropping-particle" : "", "parse-names" : false, "suffix" : "" }, { "dropping-particle" : "", "family" : "Shen", "given" : "Jinsheng", "non-dropping-particle" : "", "parse-names" : false, "suffix" : "" }, { "dropping-particle" : "", "family" : "Zhu", "given" : "Yangyong", "non-dropping-particle" : "", "parse-names" : false, "suffix" : "" } ], "container-title" : "Proceedings of the IEEE", "id" : "ITEM-1", "issue" : "11", "issued" : { "date-parts" : [ [ "2016", "11" ] ] }, "page" : "2207-2219", "title" : "Big data for remote sensing: challenges and opportunities", "type" : "article-journal", "volume" : "104" }, "uris" : [ "http://www.mendeley.com/documents/?uuid=cbb811b9-7d61-3715-8985-7833905b3c0f" ] } ], "mendeley" : { "formattedCitation" : "(Chi et al., 2016)", "plainTextFormattedCitation" : "(Chi et al., 2016)", "previouslyFormattedCitation" : "(Chi et al., 2016)" }, "properties" : { "noteIndex" : 0 }, "schema" : "https://github.com/citation-style-language/schema/raw/master/csl-citation.json" }</w:instrText>
-      </w:r>
-      <w:r>
-        <w:fldChar w:fldCharType="separate"/>
-      </w:r>
-      <w:r>
-        <w:rPr>
-          <w:noProof/>
-        </w:rPr>
-        <w:t>(Chi et al., 2016)</w:t>
-      </w:r>
-      <w:ins w:id="184" w:author="dugalh" w:date="2017-06-13T15:40:00Z">
-        <w:r>
-          <w:fldChar w:fldCharType="end"/>
-        </w:r>
-      </w:ins>
-      <w:ins w:id="185" w:author="dugalh" w:date="2017-06-13T15:30:00Z">
-        <w:r>
-          <w:t>.  With</w:t>
-        </w:r>
-      </w:ins>
-      <w:ins w:id="186" w:author="dugalh" w:date="2017-06-13T15:08:00Z">
-        <w:r>
-          <w:t xml:space="preserve"> the advent of “big data”</w:t>
-        </w:r>
-      </w:ins>
-      <w:ins w:id="187" w:author="dugalh" w:date="2017-06-13T15:10:00Z">
-        <w:r>
-          <w:t xml:space="preserve"> in remote sensing</w:t>
-        </w:r>
-      </w:ins>
-      <w:ins w:id="188" w:author="Van Niekerk, A, Prof &lt;avn@sun.ac.za&gt;" w:date="2017-08-02T16:15:00Z">
-        <w:r>
-          <w:t xml:space="preserve"> (</w:t>
-        </w:r>
-        <w:r>
-          <w:t xml:space="preserve">high </w:t>
-        </w:r>
-      </w:ins>
-      <w:ins w:id="189" w:author="Van Niekerk, A, Prof &lt;avn@sun.ac.za&gt;" w:date="2017-08-02T16:16:00Z">
-        <w:r>
-          <w:t xml:space="preserve">spatial, spectral and </w:t>
-        </w:r>
-      </w:ins>
-      <w:ins w:id="190" w:author="Van Niekerk, A, Prof &lt;avn@sun.ac.za&gt;" w:date="2017-08-02T16:15:00Z">
-        <w:r>
-          <w:t>temporal</w:t>
-        </w:r>
-      </w:ins>
-      <w:ins w:id="191" w:author="Van Niekerk, A, Prof &lt;avn@sun.ac.za&gt;" w:date="2017-08-02T16:16:00Z">
-        <w:r>
-          <w:t xml:space="preserve"> data</w:t>
-        </w:r>
-      </w:ins>
-      <w:ins w:id="192" w:author="Van Niekerk, A, Prof &lt;avn@sun.ac.za&gt;" w:date="2017-08-02T16:15:00Z">
+      <w:ins w:id="11" w:author="dugalh" w:date="2017-08-17T13:22:00Z">
         <w:r>
           <w:t>)</w:t>
         </w:r>
       </w:ins>
-      <w:ins w:id="193" w:author="dugalh" w:date="2017-06-13T14:52:00Z">
-        <w:r>
-          <w:t xml:space="preserve">, </w:t>
-        </w:r>
-      </w:ins>
-      <w:ins w:id="194" w:author="dugalh" w:date="2017-06-13T15:27:00Z">
-        <w:r>
-          <w:t>computationally efficient</w:t>
-        </w:r>
-      </w:ins>
-      <w:ins w:id="195" w:author="dugalh" w:date="2017-06-13T14:57:00Z">
-        <w:r>
-          <w:t xml:space="preserve"> </w:t>
-        </w:r>
-      </w:ins>
-      <w:ins w:id="196" w:author="dugalh" w:date="2017-06-13T14:52:00Z">
-        <w:r>
-          <w:t xml:space="preserve">feature selection </w:t>
-        </w:r>
-      </w:ins>
-      <w:ins w:id="197" w:author="dugalh" w:date="2017-06-13T15:28:00Z">
-        <w:r>
-          <w:t xml:space="preserve">techniques robust to </w:t>
-        </w:r>
-      </w:ins>
-      <w:ins w:id="198" w:author="dugalh" w:date="2017-06-13T14:58:00Z">
-        <w:r>
-          <w:t xml:space="preserve">high dimensional </w:t>
-        </w:r>
-      </w:ins>
-      <w:ins w:id="199" w:author="dugalh" w:date="2017-06-13T15:28:00Z">
-        <w:r>
-          <w:t xml:space="preserve">redundant </w:t>
-        </w:r>
-      </w:ins>
-      <w:ins w:id="200" w:author="dugalh" w:date="2017-06-13T14:58:00Z">
-        <w:r>
-          <w:t xml:space="preserve">spaces </w:t>
-        </w:r>
-      </w:ins>
-      <w:ins w:id="201" w:author="dugalh" w:date="2017-06-13T21:32:00Z">
-        <w:r>
-          <w:t xml:space="preserve">will </w:t>
-        </w:r>
-      </w:ins>
-      <w:ins w:id="202" w:author="dugalh" w:date="2017-06-13T14:58:00Z">
-        <w:r>
-          <w:t>become</w:t>
-        </w:r>
-        <w:r>
-          <w:t xml:space="preserve"> increasingly </w:t>
-        </w:r>
-      </w:ins>
-      <w:ins w:id="203" w:author="dugalh" w:date="2017-06-13T22:15:00Z">
-        <w:r>
-          <w:t>important</w:t>
-        </w:r>
-      </w:ins>
-      <w:ins w:id="204" w:author="dugalh" w:date="2017-06-13T14:58:00Z">
-        <w:r>
-          <w:t xml:space="preserve">.  </w:t>
-        </w:r>
-      </w:ins>
-      <w:commentRangeEnd w:id="169"/>
-      <w:ins w:id="205" w:author="dugalh" w:date="2017-06-13T15:34:00Z">
-        <w:r>
-          <w:rPr>
-            <w:rStyle w:val="CommentReference"/>
-          </w:rPr>
-          <w:commentReference w:id="169"/>
-        </w:r>
-      </w:ins>
-      <w:commentRangeStart w:id="206"/>
-      <w:commentRangeStart w:id="207"/>
-      <w:ins w:id="208" w:author="dugalh" w:date="2017-06-13T15:05:00Z">
-        <w:r>
-          <w:t>While</w:t>
-        </w:r>
-        <w:r>
-          <w:t xml:space="preserve"> </w:t>
-        </w:r>
-      </w:ins>
-      <w:ins w:id="209" w:author="dugalh" w:date="2017-06-12T21:28:00Z">
-        <w:r>
-          <w:t>t</w:t>
-        </w:r>
-        <w:r>
-          <w:t xml:space="preserve">he </w:t>
-        </w:r>
-      </w:ins>
-      <w:ins w:id="210" w:author="dugalh" w:date="2017-06-12T21:34:00Z">
-        <w:r>
-          <w:t>problem</w:t>
-        </w:r>
-      </w:ins>
-      <w:ins w:id="211" w:author="dugalh" w:date="2017-06-13T15:31:00Z">
-        <w:r>
-          <w:t>s</w:t>
-        </w:r>
-      </w:ins>
-      <w:ins w:id="212" w:author="dugalh" w:date="2017-06-12T21:34:00Z">
-        <w:r>
-          <w:t xml:space="preserve"> </w:t>
-        </w:r>
-      </w:ins>
-      <w:del w:id="213" w:author="dugalh" w:date="2017-06-12T21:35:00Z">
-        <w:r>
-          <w:delText xml:space="preserve">Feature selection </w:delText>
-        </w:r>
-      </w:del>
-      <w:ins w:id="214" w:author="dugalh" w:date="2017-06-12T21:28:00Z">
-        <w:r>
-          <w:t xml:space="preserve">associated with </w:t>
-        </w:r>
-      </w:ins>
-      <w:del w:id="215" w:author="dugalh" w:date="2017-06-12T21:27:00Z">
-        <w:r>
-          <w:delText>in</w:delText>
-        </w:r>
-      </w:del>
-      <w:del w:id="216" w:author="dugalh" w:date="2017-06-12T21:28:00Z">
-        <w:r>
-          <w:delText xml:space="preserve"> </w:delText>
-        </w:r>
-      </w:del>
-      <w:r>
-        <w:t xml:space="preserve">redundant feature spaces </w:t>
-      </w:r>
-      <w:del w:id="217" w:author="dugalh" w:date="2017-06-13T15:31:00Z">
-        <w:r>
-          <w:delText xml:space="preserve">has </w:delText>
-        </w:r>
-      </w:del>
-      <w:ins w:id="218" w:author="dugalh" w:date="2017-06-13T15:31:00Z">
-        <w:r>
-          <w:t xml:space="preserve">have </w:t>
-        </w:r>
-      </w:ins>
-      <w:r>
-        <w:t xml:space="preserve">received attention in the field of bioinformatics, </w:t>
-      </w:r>
-      <w:ins w:id="219" w:author="dugalh" w:date="2017-06-13T15:31:00Z">
-        <w:r>
-          <w:t>they</w:t>
-        </w:r>
-      </w:ins>
-      <w:ins w:id="220" w:author="dugalh" w:date="2017-06-13T15:05:00Z">
-        <w:r>
-          <w:t xml:space="preserve"> </w:t>
-        </w:r>
-      </w:ins>
-      <w:del w:id="221" w:author="dugalh" w:date="2017-06-13T15:06:00Z">
-        <w:r>
-          <w:delText xml:space="preserve">but </w:delText>
-        </w:r>
-      </w:del>
-      <w:del w:id="222" w:author="dugalh" w:date="2017-06-13T15:31:00Z">
-        <w:r>
-          <w:delText xml:space="preserve">is </w:delText>
-        </w:r>
-      </w:del>
-      <w:ins w:id="223" w:author="dugalh" w:date="2017-06-13T15:31:00Z">
-        <w:r>
-          <w:t xml:space="preserve">are </w:t>
-        </w:r>
-      </w:ins>
-      <w:r>
-        <w:t xml:space="preserve">still </w:t>
-      </w:r>
-      <w:del w:id="224" w:author="dugalh" w:date="2017-06-13T15:06:00Z">
-        <w:r>
-          <w:delText>largely</w:delText>
-        </w:r>
-      </w:del>
-      <w:ins w:id="225" w:author="dugalh" w:date="2017-06-13T15:06:00Z">
-        <w:r>
-          <w:t>relatively</w:t>
-        </w:r>
-      </w:ins>
-      <w:r>
-        <w:t xml:space="preserve"> unexplored in remote sensing applications.  </w:t>
-      </w:r>
-      <w:commentRangeEnd w:id="206"/>
+      <w:r>
+        <w:t xml:space="preserve">, </w:t>
+      </w:r>
+      <w:r>
+        <w:t>computationally efficient</w:t>
+      </w:r>
+      <w:r>
+        <w:t xml:space="preserve"> feature selection </w:t>
+      </w:r>
+      <w:r>
+        <w:t xml:space="preserve">techniques robust to </w:t>
+      </w:r>
+      <w:r>
+        <w:t xml:space="preserve">high dimensional </w:t>
+      </w:r>
+      <w:r>
+        <w:t xml:space="preserve">redundant </w:t>
+      </w:r>
+      <w:r>
+        <w:t xml:space="preserve">spaces </w:t>
+      </w:r>
+      <w:r>
+        <w:t>will become</w:t>
+      </w:r>
+      <w:r>
+        <w:t xml:space="preserve"> increasingly </w:t>
+      </w:r>
+      <w:r>
+        <w:t>important</w:t>
+      </w:r>
+      <w:r>
+        <w:t xml:space="preserve">.  </w:t>
+      </w:r>
+      <w:commentRangeEnd w:id="6"/>
       <w:r>
         <w:rPr>
           <w:rStyle w:val="CommentReference"/>
         </w:rPr>
-        <w:commentReference w:id="206"/>
-      </w:r>
-      <w:commentRangeStart w:id="226"/>
-      <w:del w:id="227" w:author="dugalh" w:date="2017-06-13T15:07:00Z">
-        <w:r>
-          <w:delText xml:space="preserve">Of the </w:delText>
-        </w:r>
-        <w:r>
-          <w:delText xml:space="preserve">filter approach </w:delText>
-        </w:r>
-        <w:r>
-          <w:delText>methods reviewed</w:delText>
-        </w:r>
-        <w:r>
-          <w:delText xml:space="preserve"> that address these problems</w:delText>
-        </w:r>
-        <w:r>
-          <w:delText>, only th</w:delText>
-        </w:r>
-        <w:r>
-          <w:delText>ose</w:delText>
-        </w:r>
-        <w:r>
-          <w:delText xml:space="preserve"> of </w:delText>
-        </w:r>
-        <w:commentRangeStart w:id="228"/>
-        <w:commentRangeStart w:id="229"/>
-        <w:commentRangeStart w:id="230"/>
-        <w:commentRangeStart w:id="231"/>
-        <w:r>
-          <w:fldChar w:fldCharType="begin" w:fldLock="1"/>
-        </w:r>
-        <w:r>
-          <w:delInstrText>ADDIN CSL_CITATION { "citationItems" : [ { "id" : "ITEM-1", "itemData" : { "DOI" : "10.1109/ELECO.2015.7394552", "ISBN" : "978-6-0501-0737-1", "author" : [ { "dropping-particle" : "", "family" : "Cukur", "given" : "Huseyin", "non-dropping-particle" : "", "parse-names" : false, "suffix" : "" }, { "dropping-particle" : "", "family" : "Binol", "given" : "Hamidullah", "non-dropping-particle" : "", "parse-names" : false, "suffix" : "" }, { "dropping-particle" : "", "family" : "Uslu", "given" : "Faruk Sukru", "non-dropping-particle" : "", "parse-names" : false, "suffix" : "" }, { "dropping-particle" : "", "family" : "Kalayci", "given" : "Yusuf", "non-dropping-particle" : "", "parse-names" : false, "suffix" : "" }, { "dropping-particle" : "", "family" : "Bal", "given" : "Abdullah", "non-dropping-particle" : "", "parse-names" : false, "suffix" : "" } ], "container-title" : "2015 9th International Conference on Electrical and Electronics Engineering (ELECO)", "id" : "ITEM-1", "issued" : { "date-parts" : [ [ "2015", "11" ] ] }, "note" : "similar approach to me - clusters based on corrrelation then ranked with a generic relvancy meaure mRMR, that may be better than my naivebc? it measures relevance against redundancy. \n\ntheir clustering method is a biit weird and manual\n\nresults are weak\n\nconceptually not that strong as mRMR is already supposed to get rid of redundancy but doesn't do well with correlated bands. therefore they cluster based on correlation (whcih shuld get rid of redundancy) and then apply mRMR too.", "page" : "232-236", "publisher" : "IEEE", "publisher-place" : "Bursa", "title" : "Cross correlation based clustering for feature selection in hyperspectral imagery", "type" : "paper-conference" }, "uris" : [ "http://www.mendeley.com/documents/?uuid=e969147b-8f7f-4f40-a694-9a38f214bbf5" ] } ], "mendeley" : { "formattedCitation" : "(Cukur et al., 2015)", "manualFormatting" : "Cukur et al. (2015)", "plainTextFormattedCitation" : "(Cukur et al., 2015)", "previouslyFormattedCitation" : "(Cukur et al., 2015)" }, "properties" : { "noteIndex" : 0 }, "schema" : "https://github.com/citation-style-language/schema/raw/master/csl-citation.json" }</w:delInstrText>
-        </w:r>
-        <w:r>
-          <w:fldChar w:fldCharType="separate"/>
-        </w:r>
-        <w:r>
-          <w:rPr>
-            <w:noProof/>
-          </w:rPr>
-          <w:delText>Cukur et al.</w:delText>
-        </w:r>
-        <w:r>
-          <w:rPr>
-            <w:noProof/>
-          </w:rPr>
-          <w:delText xml:space="preserve"> </w:delText>
-        </w:r>
-        <w:r>
-          <w:rPr>
-            <w:noProof/>
-          </w:rPr>
-          <w:delText>(</w:delText>
-        </w:r>
-        <w:r>
-          <w:rPr>
-            <w:noProof/>
-          </w:rPr>
-          <w:delText>2015)</w:delText>
-        </w:r>
-        <w:r>
-          <w:fldChar w:fldCharType="end"/>
-        </w:r>
-        <w:commentRangeEnd w:id="228"/>
-        <w:r>
-          <w:rPr>
-            <w:rStyle w:val="CommentReference"/>
-          </w:rPr>
-          <w:commentReference w:id="228"/>
-        </w:r>
-        <w:commentRangeEnd w:id="229"/>
-        <w:r>
-          <w:rPr>
-            <w:rStyle w:val="CommentReference"/>
-          </w:rPr>
-          <w:commentReference w:id="229"/>
-        </w:r>
-        <w:commentRangeEnd w:id="230"/>
-        <w:r>
-          <w:rPr>
-            <w:rStyle w:val="CommentReference"/>
-          </w:rPr>
-          <w:commentReference w:id="230"/>
-        </w:r>
-        <w:commentRangeEnd w:id="231"/>
-        <w:r>
-          <w:rPr>
-            <w:rStyle w:val="CommentReference"/>
-          </w:rPr>
-          <w:commentReference w:id="231"/>
-        </w:r>
-        <w:r>
-          <w:delText xml:space="preserve"> </w:delText>
-        </w:r>
-        <w:r>
-          <w:delText xml:space="preserve">and </w:delText>
-        </w:r>
-        <w:r>
-          <w:fldChar w:fldCharType="begin" w:fldLock="1"/>
-        </w:r>
-        <w:r>
-          <w:delInstrText>ADDIN CSL_CITATION { "citationItems" : [ { "id" : "ITEM-1", "itemData" : { "DOI" : "10.1016/j.patcog.2015.11.007", "ISBN" : "1532-4435", "ISSN" : "01678655", "abstract" : "We present a unifying framework for information theoretic feature selection, bringing almost two decades of research on heuristic filter criteria under a single theoretical interpretation. This is in response to the question: \u201cwhat are the implicit statistical assumptions of feature selection criteria based on mutual information?\u201d. To answer this, we adopt a different strategy than is usual in the feature selection literature\u2014instead of trying to define a criterion, we derive one, directly from a clearly specified objective function: the conditional likelihood of the training labels. While many hand-designed heuristic criteria try to optimize a definition of feature \u2018relevancy\u2019 and \u2018redundancy\u2019, our approach leads to a probabilistic framework which naturally incorporates these concepts. As a result we can unify the numerous criteria published over the last two decades, and show them to be low-order approximations to the exact (but intractable) optimisation problem. The primary contribution is to show that common heuristics for information based feature selection (including Markov Blanket algorithms as a special case) are approximate iterative maximisers of the con- ditional likelihood. A large empirical study provides strong evidence to favour certain classes of criteria, in particular those that balance the relative size of the relevancy/redundancy terms. Overall we conclude that the JMI criterion (Yang and Moody, 1999; Meyer et al., 2008) provides the best tradeoff in terms of accuracy, stability, and flexibility with small data samples. Keywords: feature selection, mutual information, conditional likelihood", "author" : [ { "dropping-particle" : "", "family" : "Brown", "given" : "Gavin", "non-dropping-particle" : "", "parse-names" : false, "suffix" : "" }, { "dropping-particle" : "", "family" : "Pocock", "given" : "Adam", "non-dropping-particle" : "", "parse-names" : false, "suffix" : "" }, { "dropping-particle" : "", "family" : "Zhao", "given" : "Ming-Jie", "non-dropping-particle" : "", "parse-names" : false, "suffix" : "" }, { "dropping-particle" : "", "family" : "Lujan", "given" : "Mikel", "non-dropping-particle" : "", "parse-names" : false, "suffix" : "" } ], "container-title" : "Journal of Machine Learning Research", "id" : "ITEM-1", "issued" : { "date-parts" : [ [ "2012" ] ] }, "note" : "Excellent paper, taking a rigorous theoretical approach to understand all feature selection in a comon information theoretic framework. Raises important points about what makes a good feature selector. Also looks quite extensively at high feat dim low N problems in both theoretical and empirical perspective. Somewhat nullifies my method and other similar clustering approaches. The benefit of clustering up front is that you can hand pick features. This is probably not of interest in things like genetics and and hand writing recognition.", "page" : "27-66", "title" : "Conditional likelihood maximisation: A unifying framework for mutual information feature selection", "type" : "article-journal", "volume" : "13" }, "uris" : [ "http://www.mendeley.com/documents/?uuid=1bf995b4-a042-4500-af98-21a3d802ea17" ] } ], "mendeley" : { "formattedCitation" : "(Brown et al., 2012)", "manualFormatting" : "Brown et al. (2012)", "plainTextFormattedCitation" : "(Brown et al., 2012)", "previouslyFormattedCitation" : "(Brown et al., 2012)" }, "properties" : { "noteIndex" : 0 }, "schema" : "https://github.com/citation-style-language/schema/raw/master/csl-citation.json" }</w:delInstrText>
-        </w:r>
-        <w:r>
-          <w:fldChar w:fldCharType="separate"/>
-        </w:r>
-        <w:r>
-          <w:rPr>
-            <w:noProof/>
-          </w:rPr>
-          <w:delText xml:space="preserve">Brown et al. </w:delText>
-        </w:r>
-        <w:r>
-          <w:rPr>
-            <w:noProof/>
-          </w:rPr>
-          <w:delText>(</w:delText>
-        </w:r>
-        <w:r>
-          <w:rPr>
-            <w:noProof/>
-          </w:rPr>
-          <w:delText>2012)</w:delText>
-        </w:r>
-        <w:r>
-          <w:fldChar w:fldCharType="end"/>
-        </w:r>
-        <w:r>
-          <w:delText xml:space="preserve"> were </w:delText>
-        </w:r>
-        <w:r>
-          <w:delText xml:space="preserve">applied to remotely sensed data.  </w:delText>
-        </w:r>
-        <w:r>
-          <w:fldChar w:fldCharType="begin" w:fldLock="1"/>
-        </w:r>
-        <w:r>
-          <w:delInstrText>ADDIN CSL_CITATION { "citationItems" : [ { "id" : "ITEM-1", "itemData" : { "DOI" : "10.1109/ELECO.2015.7394552", "ISBN" : "978-6-0501-0737-1", "author" : [ { "dropping-particle" : "", "family" : "Cukur", "given" : "Huseyin", "non-dropping-particle" : "", "parse-names" : false, "suffix" : "" }, { "dropping-particle" : "", "family" : "Binol", "given" : "Hamidullah", "non-dropping-particle" : "", "parse-names" : false, "suffix" : "" }, { "dropping-particle" : "", "family" : "Uslu", "given" : "Faruk Sukru", "non-dropping-particle" : "", "parse-names" : false, "suffix" : "" }, { "dropping-particle" : "", "family" : "Kalayci", "given" : "Yusuf", "non-dropping-particle" : "", "parse-names" : false, "suffix" : "" }, { "dropping-particle" : "", "family" : "Bal", "given" : "Abdullah", "non-dropping-particle" : "", "parse-names" : false, "suffix" : "" } ], "container-title" : "2015 9th International Conference on Electrical and Electronics Engineering (ELECO)", "id" : "ITEM-1", "issued" : { "date-parts" : [ [ "2015", "11" ] ] }, "note" : "similar approach to me - clusters based on corrrelation then ranked with a generic relvancy meaure mRMR, that may be better than my naivebc? it measures relevance against redundancy. \n\ntheir clustering method is a biit weird and manual\n\nresults are weak\n\nconceptually not that strong as mRMR is already supposed to get rid of redundancy but doesn't do well with correlated bands. therefore they cluster based on correlation (whcih shuld get rid of redundancy) and then apply mRMR too.", "page" : "232-236", "publisher" : "IEEE", "publisher-place" : "Bursa", "title" : "Cross correlation based clustering for feature selection in hyperspectral imagery", "type" : "paper-conference" }, "uris" : [ "http://www.mendeley.com/documents/?uuid=e969147b-8f7f-4f40-a694-9a38f214bbf5" ] } ], "mendeley" : { "formattedCitation" : "(Cukur et al., 2015)", "manualFormatting" : "Cukur et al. (2015)", "plainTextFormattedCitation" : "(Cukur et al., 2015)", "previouslyFormattedCitation" : "(Cukur et al., 2015)" }, "properties" : { "noteIndex" : 0 }, "schema" : "https://github.com/citation-style-language/schema/raw/master/csl-citation.json" }</w:delInstrText>
-        </w:r>
-        <w:r>
-          <w:fldChar w:fldCharType="separate"/>
-        </w:r>
-        <w:r>
-          <w:rPr>
-            <w:noProof/>
-          </w:rPr>
-          <w:delText>Cukur et al.</w:delText>
-        </w:r>
-        <w:r>
-          <w:rPr>
-            <w:noProof/>
-          </w:rPr>
-          <w:delText xml:space="preserve"> </w:delText>
-        </w:r>
-        <w:r>
-          <w:rPr>
-            <w:noProof/>
-          </w:rPr>
-          <w:delText>(</w:delText>
-        </w:r>
-        <w:r>
-          <w:rPr>
-            <w:noProof/>
-          </w:rPr>
-          <w:delText>2015)</w:delText>
-        </w:r>
-        <w:r>
-          <w:fldChar w:fldCharType="end"/>
-        </w:r>
-        <w:r>
-          <w:delText xml:space="preserve"> worked with two hyperspectral data sets and </w:delText>
-        </w:r>
-        <w:r>
-          <w:fldChar w:fldCharType="begin" w:fldLock="1"/>
-        </w:r>
-        <w:r>
-          <w:delInstrText>ADDIN CSL_CITATION { "citationItems" : [ { "id" : "ITEM-1", "itemData" : { "DOI" : "10.1016/j.patcog.2015.11.007", "ISBN" : "1532-4435", "ISSN" : "01678655", "abstract" : "We present a unifying framework for information theoretic feature selection, bringing almost two decades of research on heuristic filter criteria under a single theoretical interpretation. This is in response to the question: \u201cwhat are the implicit statistical assumptions of feature selection criteria based on mutual information?\u201d. To answer this, we adopt a different strategy than is usual in the feature selection literature\u2014instead of trying to define a criterion, we derive one, directly from a clearly specified objective function: the conditional likelihood of the training labels. While many hand-designed heuristic criteria try to optimize a definition of feature \u2018relevancy\u2019 and \u2018redundancy\u2019, our approach leads to a probabilistic framework which naturally incorporates these concepts. As a result we can unify the numerous criteria published over the last two decades, and show them to be low-order approximations to the exact (but intractable) optimisation problem. The primary contribution is to show that common heuristics for information based feature selection (including Markov Blanket algorithms as a special case) are approximate iterative maximisers of the con- ditional likelihood. A large empirical study provides strong evidence to favour certain classes of criteria, in particular those that balance the relative size of the relevancy/redundancy terms. Overall we conclude that the JMI criterion (Yang and Moody, 1999; Meyer et al., 2008) provides the best tradeoff in terms of accuracy, stability, and flexibility with small data samples. Keywords: feature selection, mutual information, conditional likelihood", "author" : [ { "dropping-particle" : "", "family" : "Brown", "given" : "Gavin", "non-dropping-particle" : "", "parse-names" : false, "suffix" : "" }, { "dropping-particle" : "", "family" : "Pocock", "given" : "Adam", "non-dropping-particle" : "", "parse-names" : false, "suffix" : "" }, { "dropping-particle" : "", "family" : "Zhao", "given" : "Ming-Jie", "non-dropping-particle" : "", "parse-names" : false, "suffix" : "" }, { "dropping-particle" : "", "family" : "Lujan", "given" : "Mikel", "non-dropping-particle" : "", "parse-names" : false, "suffix" : "" } ], "container-title" : "Journal of Machine Learning Research", "id" : "ITEM-1", "issued" : { "date-parts" : [ [ "2012" ] ] }, "note" : "Excellent paper, taking a rigorous theoretical approach to understand all feature selection in a comon information theoretic framework. Raises important points about what makes a good feature selector. Also looks quite extensively at high feat dim low N problems in both theoretical and empirical perspective. Somewhat nullifies my method and other similar clustering approaches. The benefit of clustering up front is that you can hand pick features. This is probably not of interest in things like genetics and and hand writing recognition.", "page" : "27-66", "title" : "Conditional likelihood maximisation: A unifying framework for mutual information feature selection", "type" : "article-journal", "volume" : "13" }, "uris" : [ "http://www.mendeley.com/documents/?uuid=1bf995b4-a042-4500-af98-21a3d802ea17" ] } ], "mendeley" : { "formattedCitation" : "(Brown et al., 2012)", "manualFormatting" : "Brown et al. (2012)", "plainTextFormattedCitation" : "(Brown et al., 2012)", "previouslyFormattedCitation" : "(Brown et al., 2012)" }, "properties" : { "noteIndex" : 0 }, "schema" : "https://github.com/citation-style-language/schema/raw/master/csl-citation.json" }</w:delInstrText>
-        </w:r>
-        <w:r>
-          <w:fldChar w:fldCharType="separate"/>
-        </w:r>
-        <w:r>
-          <w:rPr>
-            <w:noProof/>
-          </w:rPr>
-          <w:delText xml:space="preserve">Brown et al. </w:delText>
-        </w:r>
-        <w:r>
-          <w:rPr>
-            <w:noProof/>
-          </w:rPr>
-          <w:delText>(</w:delText>
-        </w:r>
-        <w:r>
-          <w:rPr>
-            <w:noProof/>
-          </w:rPr>
-          <w:delText>2012)</w:delText>
-        </w:r>
-        <w:r>
-          <w:fldChar w:fldCharType="end"/>
-        </w:r>
-        <w:r>
-          <w:delText xml:space="preserve"> included one remote sensing data set in the </w:delText>
-        </w:r>
-        <w:r>
-          <w:delText>fifteen</w:delText>
-        </w:r>
-        <w:r>
-          <w:delText xml:space="preserve"> they used for </w:delText>
-        </w:r>
-        <w:r>
-          <w:delText>comparing</w:delText>
-        </w:r>
-        <w:r>
-          <w:delText xml:space="preserve"> </w:delText>
-        </w:r>
-        <w:r>
-          <w:delText>criteria</w:delText>
-        </w:r>
-        <w:r>
-          <w:delText xml:space="preserve">. </w:delText>
-        </w:r>
-      </w:del>
+        <w:commentReference w:id="6"/>
+      </w:r>
       <w:r>
         <w:t xml:space="preserve"> </w:t>
       </w:r>
-      <w:commentRangeEnd w:id="226"/>
+      <w:commentRangeStart w:id="12"/>
+      <w:commentRangeStart w:id="13"/>
+      <w:r>
+        <w:t xml:space="preserve"> </w:t>
+      </w:r>
+      <w:commentRangeEnd w:id="13"/>
       <w:r>
         <w:rPr>
           <w:rStyle w:val="CommentReference"/>
         </w:rPr>
-        <w:commentReference w:id="226"/>
-      </w:r>
-      <w:commentRangeEnd w:id="207"/>
+        <w:commentReference w:id="13"/>
+      </w:r>
+      <w:commentRangeEnd w:id="12"/>
       <w:r>
         <w:rPr>
           <w:rStyle w:val="CommentReference"/>
         </w:rPr>
-        <w:commentReference w:id="207"/>
-      </w:r>
-      <w:r>
-        <w:t xml:space="preserve">In this </w:t>
-      </w:r>
-      <w:proofErr w:type="gramStart"/>
-      <w:r>
-        <w:t>paper</w:t>
-      </w:r>
-      <w:proofErr w:type="gramEnd"/>
-      <w:r>
-        <w:t xml:space="preserve"> we propose a </w:t>
+        <w:commentReference w:id="12"/>
+      </w:r>
+      <w:r>
+        <w:t xml:space="preserve">In this paper we propose a </w:t>
       </w:r>
       <w:r>
         <w:t xml:space="preserve">filter approach </w:t>
@@ -3894,24 +2771,24 @@
       <w:r>
         <w:t xml:space="preserve">We adopt the filter approach due its relative </w:t>
       </w:r>
-      <w:commentRangeStart w:id="232"/>
-      <w:commentRangeStart w:id="233"/>
+      <w:commentRangeStart w:id="14"/>
+      <w:commentRangeStart w:id="15"/>
       <w:r>
         <w:t xml:space="preserve">speed </w:t>
       </w:r>
-      <w:commentRangeEnd w:id="232"/>
+      <w:commentRangeEnd w:id="14"/>
       <w:r>
         <w:rPr>
           <w:rStyle w:val="CommentReference"/>
         </w:rPr>
-        <w:commentReference w:id="232"/>
-      </w:r>
-      <w:commentRangeEnd w:id="233"/>
+        <w:commentReference w:id="14"/>
+      </w:r>
+      <w:commentRangeEnd w:id="15"/>
       <w:r>
         <w:rPr>
           <w:rStyle w:val="CommentReference"/>
         </w:rPr>
-        <w:commentReference w:id="233"/>
+        <w:commentReference w:id="15"/>
       </w:r>
       <w:r>
         <w:t xml:space="preserve">and separation of feature selection and classification tasks.  </w:t>
@@ -3934,16 +2811,9 @@
       <w:r>
         <w:t xml:space="preserve"> </w:t>
       </w:r>
-      <w:ins w:id="234" w:author="Van Niekerk, A, Prof &lt;avn@sun.ac.za&gt;" w:date="2017-08-02T16:06:00Z">
-        <w:r>
-          <w:t>(</w:t>
-        </w:r>
-      </w:ins>
-      <w:del w:id="235" w:author="Van Niekerk, A, Prof &lt;avn@sun.ac.za&gt;" w:date="2017-08-02T16:05:00Z">
-        <w:r>
-          <w:delText xml:space="preserve">of </w:delText>
-        </w:r>
-      </w:del>
+      <w:r>
+        <w:t>(</w:t>
+      </w:r>
       <w:r>
         <w:t xml:space="preserve">category </w:t>
       </w:r>
@@ -3953,97 +2823,9 @@
       <w:r>
         <w:t>above</w:t>
       </w:r>
-      <w:ins w:id="236" w:author="Van Niekerk, A, Prof &lt;avn@sun.ac.za&gt;" w:date="2017-08-02T16:06:00Z">
-        <w:r>
-          <w:t>)</w:t>
-        </w:r>
-      </w:ins>
-      <w:ins w:id="237" w:author="Van Niekerk, A, Prof &lt;avn@sun.ac.za&gt;" w:date="2017-08-02T16:05:00Z">
-        <w:r>
-          <w:t xml:space="preserve"> and employs </w:t>
-        </w:r>
-      </w:ins>
-      <w:del w:id="238" w:author="Van Niekerk, A, Prof &lt;avn@sun.ac.za&gt;" w:date="2017-08-02T16:05:00Z">
-        <w:r>
-          <w:delText xml:space="preserve">.  </w:delText>
-        </w:r>
-      </w:del>
-      <w:del w:id="239" w:author="Van Niekerk, A, Prof &lt;avn@sun.ac.za&gt;" w:date="2017-08-02T16:04:00Z">
-        <w:r>
-          <w:delText xml:space="preserve">While the methods of </w:delText>
-        </w:r>
-        <w:r>
-          <w:fldChar w:fldCharType="begin" w:fldLock="1"/>
-        </w:r>
-        <w:r>
-          <w:delInstrText>ADDIN CSL_CITATION { "citationItems" : [ { "id" : "ITEM-1", "itemData" : { "DOI" : "10.1109/ICCCT.2011.6075207", "ISBN" : "978-1-4577-1385-9", "author" : [ { "dropping-particle" : "", "family" : "Sahu", "given" : "Barnali", "non-dropping-particle" : "", "parse-names" : false, "suffix" : "" }, { "dropping-particle" : "", "family" : "Mishra", "given" : "Debahuti", "non-dropping-particle" : "", "parse-names" : false, "suffix" : "" } ], "container-title" : "2011 2nd International Conference on Computer and Communication Technology (ICCCT-2011)", "id" : "ITEM-1", "issued" : { "date-parts" : [ [ "2011", "9" ] ] }, "note" : "Method: kmeans clustering with correlation. snr ratio and t stat ranking for each cluster. single features taken from each cluster.\nResults: compare proposed feat sel with polain ranking based on tstat and snr using clfr accuracy for a few different clfrs and data sets\n\nOld comments:\nsimilar to my fs approach but little theoretical foundation or bg. k-means reqs knowledge of the num of clusters which is ubknown and which my technique does not. \n\nalso v similar to yousef et al", "page" : "5-10", "publisher" : "IEEE", "publisher-place" : "Allahabad, India", "title" : "A novel approach for selecting informative genes from gene expression data using signal-to-noise ratio and t-statistics", "type" : "paper-conference" }, "uris" : [ "http://www.mendeley.com/documents/?uuid=cbac2827-7b7e-40f0-adc3-d0f5193d0efa" ] } ], "mendeley" : { "formattedCitation" : "(Sahu and Mishra, 2011)", "manualFormatting" : "Sahu &amp; Mishra (2011)", "plainTextFormattedCitation" : "(Sahu and Mishra, 2011)", "previouslyFormattedCitation" : "(Sahu and Mishra, 2011)" }, "properties" : { "noteIndex" : 0 }, "schema" : "https://github.com/citation-style-language/schema/raw/master/csl-citation.json" }</w:delInstrText>
-        </w:r>
-        <w:r>
-          <w:fldChar w:fldCharType="separate"/>
-        </w:r>
-        <w:r>
-          <w:rPr>
-            <w:noProof/>
-          </w:rPr>
-          <w:delText xml:space="preserve">Sahu &amp; Mishra </w:delText>
-        </w:r>
-        <w:r>
-          <w:rPr>
-            <w:noProof/>
-          </w:rPr>
-          <w:delText>(</w:delText>
-        </w:r>
-        <w:r>
-          <w:rPr>
-            <w:noProof/>
-          </w:rPr>
-          <w:delText>2011)</w:delText>
-        </w:r>
-        <w:r>
-          <w:fldChar w:fldCharType="end"/>
-        </w:r>
-        <w:r>
-          <w:delText xml:space="preserve"> and </w:delText>
-        </w:r>
-        <w:r>
-          <w:fldChar w:fldCharType="begin" w:fldLock="1"/>
-        </w:r>
-        <w:r>
-          <w:delInstrText>ADDIN CSL_CITATION { "citationItems" : [ { "id" : "ITEM-1", "itemData" : { "DOI" : "10.1186/1471-2105-8-144", "ISSN" : "1471-2105", "PMID" : "17474999", "abstract" : "BACKGROUND: Classification studies using gene expression datasets are usually based on small numbers of samples and tens of thousands of genes. The selection of those genes that are important for distinguishing the different sample classes being compared, poses a challenging problem in high dimensional data analysis. We describe a new procedure for selecting significant genes as recursive cluster elimination (RCE) rather than recursive feature elimination (RFE). We have tested this algorithm on six datasets and compared its performance with that of two related classification procedures with RFE. RESULTS: We have developed a novel method for selecting significant genes in comparative gene expression studies. This method, which we refer to as SVM-RCE, combines K-means, a clustering method, to identify correlated gene clusters, and Support Vector Machines (SVMs), a supervised machine learning classification method, to identify and score (rank) those gene clusters for the purpose of classification. K-means is used initially to group genes into clusters. Recursive cluster elimination (RCE) is then applied to iteratively remove those clusters of genes that contribute the least to the classification performance. SVM-RCE identifies the clusters of correlated genes that are most significantly differentially expressed between the sample classes. Utilization of gene clusters, rather than individual genes, enhances the supervised classification accuracy of the same data as compared to the accuracy when either SVM or Penalized Discriminant Analysis (PDA) with recursive feature elimination (SVM-RFE and PDA-RFE) are used to remove genes based on their individual discriminant weights. CONCLUSION: SVM-RCE provides improved classification accuracy with complex microarray data sets when it is compared to the classification accuracy of the same datasets using either SVM-RFE or PDA-RFE. SVM-RCE identifies clusters of correlated genes that when considered together provide greater insight into the structure of the microarray data. Clustering genes for classification appears to result in some concomitant clustering of samples into subgroups. Our present implementation of SVM-RCE groups genes using the correlation metric. The success of the SVM-RCE method in classification suggests that gene interaction networks or other biologically relevant metrics that group genes based on functional parameters might also be useful.", "author" : [ { "dropping-particle" : "", "family" : "Yousef", "given" : "Malik", "non-dropping-particle" : "", "parse-names" : false, "suffix" : "" }, { "dropping-particle" : "", "family" : "Jung", "given" : "Segun", "non-dropping-particle" : "", "parse-names" : false, "suffix" : "" }, { "dropping-particle" : "", "family" : "Showe", "given" : "Louise C", "non-dropping-particle" : "", "parse-names" : false, "suffix" : "" }, { "dropping-particle" : "", "family" : "Showe", "given" : "Michael K", "non-dropping-particle" : "", "parse-names" : false, "suffix" : "" } ], "container-title" : "BMC Bioinformatics", "id" : "ITEM-1", "issue" : "144", "issued" : { "date-parts" : [ [ "2007", "1" ] ] }, "note" : "Method: - similar to my feature selection invention. \n- group genes into clusters with Kmeans using correlation as metric\n- Linear SVM used to rank clusters\n- Clusters eliminated with BE type procedure (on which feats - all or a representative). Clsutering is repeated at each iteration i.e. it must be slow\n- The cluster score is the accuracy of an SVM trained on that cluster\n- It is SLOW and not the most rigorously thought out method IMO.\n\nResults: - Proposed method compared to SVM and PDA (also with BE but no clustering i.e. BE on features not clusters) (?) using clfr accuracy\n- they use a number of public genetic data sets. \n- clfr performance is slightly better than non-clustering variants\n- their method took 9 hrs!!!! to execute on the one dataset\n- the accuracy improvement is marginal\n\nOld comments:\nRecursive BE approach Make 2 clusters and then eval on the entire cluster using a BE of the entire cluster with a linear SVM accuracy as metric. \n\nThis is similar to my feature selection invention. \nThey only make 2 clusters and then eval on the entire cluster using a BE of the entire cluster with a linear SVM accuracy as metric. \n\nNo they dont make 2 clusters that start with 300 and reduce to 2. \n\nMy method makes more sense to me, at least for my situation\n\nTheir recurtsive approach (something like BE of clusters) may be closer to globally optimal than my cluster in solation approach. Yes, as my approach comes down to a ranking of clusters.", "title" : "Recursive cluster elimination (RCE) for classification and feature selection from gene expression data.", "type" : "article-journal", "volume" : "8" }, "uris" : [ "http://www.mendeley.com/documents/?uuid=8fba6ef8-3b8b-4892-bd24-ff3ebfa74be5" ] } ], "mendeley" : { "formattedCitation" : "(Yousef et al., 2007)", "manualFormatting" : "Yousef et al. (2007)", "plainTextFormattedCitation" : "(Yousef et al., 2007)", "previouslyFormattedCitation" : "(Yousef et al., 2007)" }, "properties" : { "noteIndex" : 0 }, "schema" : "https://github.com/citation-style-language/schema/raw/master/csl-citation.json" }</w:delInstrText>
-        </w:r>
-        <w:r>
-          <w:fldChar w:fldCharType="separate"/>
-        </w:r>
-        <w:r>
-          <w:rPr>
-            <w:noProof/>
-          </w:rPr>
-          <w:delText xml:space="preserve">Yousef et al. </w:delText>
-        </w:r>
-        <w:r>
-          <w:rPr>
-            <w:noProof/>
-          </w:rPr>
-          <w:delText>(</w:delText>
-        </w:r>
-        <w:r>
-          <w:rPr>
-            <w:noProof/>
-          </w:rPr>
-          <w:delText>2007)</w:delText>
-        </w:r>
-        <w:r>
-          <w:fldChar w:fldCharType="end"/>
-        </w:r>
-        <w:r>
-          <w:delText xml:space="preserve"> use k-means clustering, t</w:delText>
-        </w:r>
-      </w:del>
-      <w:del w:id="240" w:author="Van Niekerk, A, Prof &lt;avn@sun.ac.za&gt;" w:date="2017-08-02T16:05:00Z">
-        <w:r>
-          <w:delText xml:space="preserve">he proposed method uses </w:delText>
-        </w:r>
-      </w:del>
+      <w:r>
+        <w:t xml:space="preserve">) and employs </w:t>
+      </w:r>
       <w:r>
         <w:t xml:space="preserve">hierarchical clustering.  This has the advantage of </w:t>
       </w:r>
@@ -4060,7 +2842,7 @@
         <w:t xml:space="preserve">, not requiring prior knowledge of the number of clusters and allowing user selection of the final partitioning. </w:t>
       </w:r>
       <w:r>
-        <w:t xml:space="preserve">We compare the performance of the proposed method to popular feature selection approaches, on a number of remote sensing data sets.  </w:t>
+        <w:t xml:space="preserve">We compare the performance of the proposed method to popular feature selection approaches, on a number of remote sensing data sets. </w:t>
       </w:r>
       <w:r>
         <w:t xml:space="preserve"> </w:t>
@@ -4137,11 +2919,11 @@
         <w:keepNext/>
         <w:keepLines/>
       </w:pPr>
-      <w:bookmarkStart w:id="241" w:name="_Ref475980656"/>
+      <w:bookmarkStart w:id="16" w:name="_Ref475980656"/>
       <w:r>
         <w:t>Formulation</w:t>
       </w:r>
-      <w:bookmarkEnd w:id="241"/>
+      <w:bookmarkEnd w:id="16"/>
     </w:p>
     <w:p>
       <w:pPr>
@@ -4215,21 +2997,15 @@
       <w:r>
         <w:t xml:space="preserve">Select a </w:t>
       </w:r>
-      <w:ins w:id="242" w:author="dugalh" w:date="2017-06-13T19:34:00Z">
-        <w:r>
-          <w:t>dissimilarity threshold at which to extract</w:t>
-        </w:r>
-      </w:ins>
-      <w:ins w:id="243" w:author="dugalh" w:date="2017-06-13T19:41:00Z">
-        <w:r>
-          <w:t xml:space="preserve"> a</w:t>
-        </w:r>
-      </w:ins>
-      <w:ins w:id="244" w:author="dugalh" w:date="2017-06-13T19:34:00Z">
-        <w:r>
-          <w:t xml:space="preserve"> </w:t>
-        </w:r>
-      </w:ins>
+      <w:r>
+        <w:t>dissimilarity threshold at which to extract</w:t>
+      </w:r>
+      <w:r>
+        <w:t xml:space="preserve"> a</w:t>
+      </w:r>
+      <w:r>
+        <w:t xml:space="preserve"> </w:t>
+      </w:r>
       <w:r>
         <w:t xml:space="preserve">natural number of clusters containing high correlation </w:t>
       </w:r>
@@ -4239,32 +3015,32 @@
       <w:r>
         <w:t xml:space="preserve">by </w:t>
       </w:r>
-      <w:commentRangeStart w:id="245"/>
-      <w:commentRangeStart w:id="246"/>
-      <w:commentRangeStart w:id="247"/>
+      <w:commentRangeStart w:id="17"/>
+      <w:commentRangeStart w:id="18"/>
+      <w:commentRangeStart w:id="19"/>
       <w:r>
         <w:t xml:space="preserve">visual inspection </w:t>
       </w:r>
-      <w:commentRangeEnd w:id="245"/>
+      <w:commentRangeEnd w:id="17"/>
       <w:r>
         <w:rPr>
           <w:rStyle w:val="CommentReference"/>
         </w:rPr>
-        <w:commentReference w:id="245"/>
-      </w:r>
-      <w:commentRangeEnd w:id="246"/>
+        <w:commentReference w:id="17"/>
+      </w:r>
+      <w:commentRangeEnd w:id="18"/>
       <w:r>
         <w:rPr>
           <w:rStyle w:val="CommentReference"/>
         </w:rPr>
-        <w:commentReference w:id="246"/>
-      </w:r>
-      <w:commentRangeEnd w:id="247"/>
+        <w:commentReference w:id="18"/>
+      </w:r>
+      <w:commentRangeEnd w:id="19"/>
       <w:r>
         <w:rPr>
           <w:rStyle w:val="CommentReference"/>
         </w:rPr>
-        <w:commentReference w:id="247"/>
+        <w:commentReference w:id="19"/>
       </w:r>
       <w:r>
         <w:t>of the dendrogram</w:t>
@@ -4272,11 +3048,9 @@
       <w:r>
         <w:t xml:space="preserve">, but selection can </w:t>
       </w:r>
-      <w:ins w:id="248" w:author="dugalh" w:date="2017-06-13T19:34:00Z">
-        <w:r>
-          <w:t xml:space="preserve">conceivably </w:t>
-        </w:r>
-      </w:ins>
+      <w:r>
+        <w:t xml:space="preserve">conceivably </w:t>
+      </w:r>
       <w:r>
         <w:t>also be automated)</w:t>
       </w:r>
@@ -4363,11 +3137,6 @@
       <w:r>
         <w:t xml:space="preserve">grouping </w:t>
       </w:r>
-      <w:del w:id="249" w:author="Van Niekerk, A, Prof &lt;avn@sun.ac.za&gt;" w:date="2017-08-02T16:25:00Z">
-        <w:r>
-          <w:delText xml:space="preserve">the </w:delText>
-        </w:r>
-      </w:del>
       <w:r>
         <w:t xml:space="preserve">features </w:t>
       </w:r>
@@ -4401,8 +3170,8 @@
       <w:r>
         <w:t xml:space="preserve">.  </w:t>
       </w:r>
-      <w:commentRangeStart w:id="250"/>
-      <w:commentRangeStart w:id="251"/>
+      <w:commentRangeStart w:id="20"/>
+      <w:commentRangeStart w:id="21"/>
       <w:r>
         <w:t>The method</w:t>
       </w:r>
@@ -4415,14 +3184,14 @@
       <w:r>
         <w:t xml:space="preserve">criterion are merged at each step.  </w:t>
       </w:r>
-      <w:commentRangeEnd w:id="250"/>
+      <w:commentRangeEnd w:id="20"/>
       <w:r>
         <w:rPr>
           <w:rStyle w:val="CommentReference"/>
         </w:rPr>
-        <w:commentReference w:id="250"/>
-      </w:r>
-      <w:commentRangeStart w:id="252"/>
+        <w:commentReference w:id="20"/>
+      </w:r>
+      <w:commentRangeStart w:id="22"/>
       <w:r>
         <w:t>The average</w:t>
       </w:r>
@@ -4450,34 +3219,34 @@
       <w:r>
         <w:t xml:space="preserve">, with the </w:t>
       </w:r>
-      <w:commentRangeStart w:id="253"/>
-      <w:commentRangeStart w:id="254"/>
+      <w:commentRangeStart w:id="23"/>
+      <w:commentRangeStart w:id="24"/>
       <w:r>
         <w:t xml:space="preserve">correlation coefficient </w:t>
       </w:r>
-      <w:commentRangeEnd w:id="253"/>
+      <w:commentRangeEnd w:id="23"/>
       <w:r>
         <w:rPr>
           <w:rStyle w:val="CommentReference"/>
         </w:rPr>
-        <w:commentReference w:id="253"/>
-      </w:r>
-      <w:commentRangeEnd w:id="254"/>
+        <w:commentReference w:id="23"/>
+      </w:r>
+      <w:commentRangeEnd w:id="24"/>
       <w:r>
         <w:rPr>
           <w:rStyle w:val="CommentReference"/>
         </w:rPr>
-        <w:commentReference w:id="254"/>
+        <w:commentReference w:id="24"/>
       </w:r>
       <w:r>
         <w:t>as the dissimilarity measure</w:t>
       </w:r>
-      <w:commentRangeEnd w:id="252"/>
+      <w:commentRangeEnd w:id="22"/>
       <w:r>
         <w:rPr>
           <w:rStyle w:val="CommentReference"/>
         </w:rPr>
-        <w:commentReference w:id="252"/>
+        <w:commentReference w:id="22"/>
       </w:r>
       <w:r>
         <w:t xml:space="preserve">.  </w:t>
@@ -4521,12 +3290,12 @@
       <w:r>
         <w:t xml:space="preserve">.  Cluster stability and strength of correlation within each cluster are the key factors to consider when choosing the number of clusters and can be visually interpreted from the dendrogram.  </w:t>
       </w:r>
-      <w:commentRangeEnd w:id="251"/>
+      <w:commentRangeEnd w:id="21"/>
       <w:r>
         <w:rPr>
           <w:rStyle w:val="CommentReference"/>
         </w:rPr>
-        <w:commentReference w:id="251"/>
+        <w:commentReference w:id="21"/>
       </w:r>
       <w:proofErr w:type="gramStart"/>
       <w:r>
@@ -4714,7 +3483,7 @@
         <w:keepLines/>
         <w:jc w:val="both"/>
       </w:pPr>
-      <w:bookmarkStart w:id="255" w:name="_Ref466974803"/>
+      <w:bookmarkStart w:id="25" w:name="_Ref466974803"/>
       <w:r>
         <w:t xml:space="preserve">Figure </w:t>
       </w:r>
@@ -4736,7 +3505,7 @@
       <w:r>
         <w:fldChar w:fldCharType="end"/>
       </w:r>
-      <w:bookmarkEnd w:id="255"/>
+      <w:bookmarkEnd w:id="25"/>
       <w:r>
         <w:t xml:space="preserve"> Example dendrogram showing </w:t>
       </w:r>
@@ -5383,8 +4152,8 @@
                 <w:szCs w:val="24"/>
               </w:rPr>
             </w:pPr>
-            <w:bookmarkStart w:id="256" w:name="_Ref463338697"/>
-            <w:bookmarkStart w:id="257" w:name="_Ref463338703"/>
+            <w:bookmarkStart w:id="26" w:name="_Ref463338697"/>
+            <w:bookmarkStart w:id="27" w:name="_Ref463338703"/>
             <w:r>
               <w:rPr>
                 <w:sz w:val="24"/>
@@ -5428,7 +4197,7 @@
               </w:rPr>
               <w:fldChar w:fldCharType="end"/>
             </w:r>
-            <w:bookmarkEnd w:id="256"/>
+            <w:bookmarkEnd w:id="26"/>
             <w:r>
               <w:rPr>
                 <w:sz w:val="24"/>
@@ -5436,7 +4205,7 @@
               </w:rPr>
               <w:t>)</w:t>
             </w:r>
-            <w:bookmarkEnd w:id="257"/>
+            <w:bookmarkEnd w:id="27"/>
           </w:p>
         </w:tc>
       </w:tr>
@@ -5590,19 +4359,9 @@
       <w:r>
         <w:t xml:space="preserve">, can be specified by the user based on the size of the training set or </w:t>
       </w:r>
-      <w:del w:id="258" w:author="Van Niekerk, A, Prof &lt;avn@sun.ac.za&gt;" w:date="2017-08-02T16:37:00Z">
-        <w:r>
-          <w:delText xml:space="preserve">chosen </w:delText>
-        </w:r>
-      </w:del>
-      <w:ins w:id="259" w:author="Van Niekerk, A, Prof &lt;avn@sun.ac.za&gt;" w:date="2017-08-02T16:37:00Z">
-        <w:r>
-          <w:t>by</w:t>
-        </w:r>
-        <w:r>
-          <w:t xml:space="preserve"> </w:t>
-        </w:r>
-      </w:ins>
+      <w:r>
+        <w:t xml:space="preserve">by </w:t>
+      </w:r>
       <w:r>
         <w:t>using a grid search with the final classifier accuracy as performance measure.  To avoid biased accuracy estimates, all classifier accuracy evaluation</w:t>
       </w:r>
@@ -5660,17 +4419,17 @@
       <w:pPr>
         <w:pStyle w:val="Heading2"/>
       </w:pPr>
-      <w:bookmarkStart w:id="260" w:name="_Ref453592367"/>
-      <w:bookmarkStart w:id="261" w:name="_Ref464223017"/>
+      <w:bookmarkStart w:id="28" w:name="_Ref453592367"/>
+      <w:bookmarkStart w:id="29" w:name="_Ref464223017"/>
       <w:r>
         <w:lastRenderedPageBreak/>
         <w:t xml:space="preserve">Data </w:t>
       </w:r>
-      <w:bookmarkEnd w:id="260"/>
+      <w:bookmarkEnd w:id="28"/>
       <w:r>
         <w:t>Sets</w:t>
       </w:r>
-      <w:bookmarkEnd w:id="261"/>
+      <w:bookmarkEnd w:id="29"/>
     </w:p>
     <w:p>
       <w:pPr>
@@ -5829,11 +4588,9 @@
       <w:r>
         <w:t>of the underlying class distributions</w:t>
       </w:r>
-      <w:ins w:id="262" w:author="Van Niekerk, A, Prof &lt;avn@sun.ac.za&gt;" w:date="2017-08-02T16:38:00Z">
-        <w:r>
-          <w:t>,</w:t>
-        </w:r>
-      </w:ins>
+      <w:r>
+        <w:t>,</w:t>
+      </w:r>
       <w:r>
         <w:t xml:space="preserve"> </w:t>
       </w:r>
@@ -5870,7 +4627,13 @@
         <w:t xml:space="preserve">46 </w:t>
       </w:r>
       <w:r>
-        <w:t>spectral and textural features derived from four band multi-spectral, 0.5</w:t>
+        <w:t xml:space="preserve">spectral and textural features derived from four band </w:t>
+      </w:r>
+      <w:r>
+        <w:t>multispectral</w:t>
+      </w:r>
+      <w:r>
+        <w:t>, 0.5</w:t>
       </w:r>
       <w:r>
         <w:t xml:space="preserve"> </w:t>
@@ -6354,10 +5117,13 @@
         <w:t xml:space="preserve"> Landsat features are generated from </w:t>
       </w:r>
       <w:r>
-        <w:t>six band multi</w:t>
-      </w:r>
-      <w:r>
-        <w:t>-spectral pixel values in three by three neighbourhoods</w:t>
+        <w:t xml:space="preserve">six band </w:t>
+      </w:r>
+      <w:r>
+        <w:t>multispectral</w:t>
+      </w:r>
+      <w:r>
+        <w:t xml:space="preserve"> pixel values in three by three neighbourhoods</w:t>
       </w:r>
       <w:r>
         <w:t xml:space="preserve">.  </w:t>
@@ -6548,7 +5314,7 @@
       <w:pPr>
         <w:pStyle w:val="1Tablecaption"/>
       </w:pPr>
-      <w:bookmarkStart w:id="263" w:name="_Ref463953775"/>
+      <w:bookmarkStart w:id="30" w:name="_Ref463953775"/>
       <w:r>
         <w:t xml:space="preserve">Table </w:t>
       </w:r>
@@ -6570,7 +5336,7 @@
       <w:r>
         <w:fldChar w:fldCharType="end"/>
       </w:r>
-      <w:bookmarkEnd w:id="263"/>
+      <w:bookmarkEnd w:id="30"/>
       <w:r>
         <w:t xml:space="preserve">   Data sets</w:t>
       </w:r>
@@ -7549,11 +6315,9 @@
       <w:r>
         <w:fldChar w:fldCharType="end"/>
       </w:r>
-      <w:ins w:id="264" w:author="dugalh" w:date="2017-06-13T21:38:00Z">
-        <w:r>
-          <w:t xml:space="preserve"> and </w:t>
-        </w:r>
-      </w:ins>
+      <w:r>
+        <w:t xml:space="preserve"> and </w:t>
+      </w:r>
       <w:r>
         <w:fldChar w:fldCharType="begin" w:fldLock="1"/>
       </w:r>
@@ -8602,7 +7366,7 @@
       <w:pPr>
         <w:pStyle w:val="1Tablecaption"/>
       </w:pPr>
-      <w:bookmarkStart w:id="265" w:name="_Ref464223138"/>
+      <w:bookmarkStart w:id="31" w:name="_Ref464223138"/>
       <w:r>
         <w:t xml:space="preserve">Table </w:t>
       </w:r>
@@ -8624,7 +7388,7 @@
       <w:r>
         <w:fldChar w:fldCharType="end"/>
       </w:r>
-      <w:bookmarkEnd w:id="265"/>
+      <w:bookmarkEnd w:id="31"/>
       <w:r>
         <w:t xml:space="preserve">   Method</w:t>
       </w:r>
@@ -9765,25 +8529,9 @@
       <w:r>
         <w:t xml:space="preserve"> bootstraps of the data</w:t>
       </w:r>
-      <w:del w:id="266" w:author="Van Niekerk, A, Prof &lt;avn@sun.ac.za&gt;" w:date="2017-08-04T10:47:00Z">
-        <w:r>
-          <w:delText xml:space="preserve">.  </w:delText>
-        </w:r>
-        <w:r>
-          <w:delText xml:space="preserve">These </w:delText>
-        </w:r>
-        <w:r>
-          <w:delText xml:space="preserve">pairwise </w:delText>
-        </w:r>
-        <w:r>
-          <w:delText xml:space="preserve">consistency indices are </w:delText>
-        </w:r>
-      </w:del>
-      <w:ins w:id="267" w:author="Van Niekerk, A, Prof &lt;avn@sun.ac.za&gt;" w:date="2017-08-04T10:47:00Z">
-        <w:r>
-          <w:t xml:space="preserve"> and </w:t>
-        </w:r>
-      </w:ins>
+      <w:r>
+        <w:t xml:space="preserve"> and </w:t>
+      </w:r>
       <w:r>
         <w:t>averaged to give a measure of overall s</w:t>
       </w:r>
@@ -10180,7 +8928,7 @@
       <w:r>
         <w:t xml:space="preserve">have been selected by hand from the cluster contents.  </w:t>
       </w:r>
-      <w:commentRangeStart w:id="268"/>
+      <w:commentRangeStart w:id="32"/>
       <w:r>
         <w:t xml:space="preserve">The clusters represent a reduced set of possible indices compared to </w:t>
       </w:r>
@@ -10229,12 +8977,12 @@
       <w:r>
         <w:t xml:space="preserve">this formulation of the consistency index may favour FCR, but it was regarded as a necessary modification to allow comparison of the different methods. </w:t>
       </w:r>
-      <w:commentRangeEnd w:id="268"/>
+      <w:commentRangeEnd w:id="32"/>
       <w:r>
         <w:rPr>
           <w:rStyle w:val="CommentReference"/>
         </w:rPr>
-        <w:commentReference w:id="268"/>
+        <w:commentReference w:id="32"/>
       </w:r>
     </w:p>
     <w:p>
@@ -10537,93 +9285,35 @@
       <w:r>
         <w:t xml:space="preserve"> an overall ranking.  </w:t>
       </w:r>
-      <w:commentRangeStart w:id="269"/>
-      <w:commentRangeStart w:id="270"/>
-      <w:commentRangeStart w:id="271"/>
-      <w:commentRangeStart w:id="272"/>
-      <w:del w:id="273" w:author="dugalh" w:date="2017-06-13T22:09:00Z">
-        <w:r>
-          <w:delText xml:space="preserve">Using the approach of </w:delText>
-        </w:r>
-        <w:r>
-          <w:fldChar w:fldCharType="begin" w:fldLock="1"/>
-        </w:r>
-        <w:r>
-          <w:delInstrText>ADDIN CSL_CITATION { "citationItems" : [ { "id" : "ITEM-1", "itemData" : { "ISSN" : "15337928", "abstract" : "While methods for comparing two learning algorithms on a single data set have been scrutinized for quite some time already, the issue of statistical tests for comparisons of more algorithms on multiple data sets, which is even more essential to typical machine learning studies, has been all but ignored. This article reviews the current practice and then theoretically and empirically examines several suitable tests. Based on that, we recommend a set of simple, yet safe and robust non-parametric tests for statistical comparisons of classifiers: the Wilcoxon signed ranks test for comparison of two classifiers and the Friedman test with the corresponding post-hoc tests for comparison of more classifiers over multiple data sets. Results of the latter can also be neatly presented with the newly introduced CD (critical difference) diagrams.", "author" : [ { "dropping-particle" : "", "family" : "Dem\u0161ar", "given" : "Janez", "non-dropping-particle" : "", "parse-names" : false, "suffix" : "" } ], "container-title" : "Journal of Machine Learning Research", "id" : "ITEM-1", "issued" : { "date-parts" : [ [ "2006", "1" ] ] }, "page" : "1-30", "title" : "Statistical comparisons of classifiers over multiple data sets", "type" : "article-journal", "volume" : "7" }, "uris" : [ "http://www.mendeley.com/documents/?uuid=957f08a7-9957-3e58-8e3b-94b11b8767ec" ] } ], "mendeley" : { "formattedCitation" : "(Dem\u0161ar, 2006)", "plainTextFormattedCitation" : "(Dem\u0161ar, 2006)", "previouslyFormattedCitation" : "(Dem\u0161ar, 2006)" }, "properties" : { "noteIndex" : 0 }, "schema" : "https://github.com/citation-style-language/schema/raw/master/csl-citation.json" }</w:delInstrText>
-        </w:r>
-        <w:r>
-          <w:fldChar w:fldCharType="separate"/>
-        </w:r>
-        <w:r>
-          <w:rPr>
-            <w:noProof/>
-          </w:rPr>
-          <w:delText>(Demšar, 2006)</w:delText>
-        </w:r>
-        <w:r>
-          <w:fldChar w:fldCharType="end"/>
-        </w:r>
-        <w:r>
-          <w:delText xml:space="preserve">, a Friedman test </w:delText>
-        </w:r>
-        <w:r>
-          <w:delText>and</w:delText>
-        </w:r>
-        <w:r>
-          <w:delText xml:space="preserve"> post-hoc Nemenyi test</w:delText>
-        </w:r>
-        <w:r>
-          <w:delText>s</w:delText>
-        </w:r>
-        <w:r>
-          <w:delText xml:space="preserve"> </w:delText>
-        </w:r>
-        <w:r>
-          <w:delText>were</w:delText>
-        </w:r>
-        <w:r>
-          <w:delText xml:space="preserve"> </w:delText>
-        </w:r>
-        <w:r>
-          <w:delText xml:space="preserve">conducted on the method ranks to </w:delText>
-        </w:r>
-        <w:r>
-          <w:delText xml:space="preserve">look for statistically significant differences between individual </w:delText>
-        </w:r>
-        <w:r>
-          <w:delText>methods.</w:delText>
-        </w:r>
-        <w:r>
-          <w:delText xml:space="preserve"> </w:delText>
-        </w:r>
-      </w:del>
-      <w:commentRangeEnd w:id="269"/>
+      <w:commentRangeStart w:id="33"/>
+      <w:commentRangeStart w:id="34"/>
+      <w:commentRangeStart w:id="35"/>
       <w:r>
         <w:rPr>
           <w:rStyle w:val="CommentReference"/>
         </w:rPr>
-        <w:commentReference w:id="269"/>
-      </w:r>
-      <w:commentRangeEnd w:id="270"/>
+        <w:commentReference w:id="36"/>
+      </w:r>
+      <w:commentRangeEnd w:id="33"/>
       <w:r>
         <w:rPr>
           <w:rStyle w:val="CommentReference"/>
         </w:rPr>
-        <w:commentReference w:id="270"/>
-      </w:r>
-      <w:commentRangeEnd w:id="271"/>
+        <w:commentReference w:id="33"/>
+      </w:r>
+      <w:commentRangeEnd w:id="34"/>
       <w:r>
         <w:rPr>
           <w:rStyle w:val="CommentReference"/>
         </w:rPr>
-        <w:commentReference w:id="271"/>
-      </w:r>
-      <w:commentRangeEnd w:id="272"/>
+        <w:commentReference w:id="34"/>
+      </w:r>
+      <w:commentRangeEnd w:id="35"/>
       <w:r>
         <w:rPr>
           <w:rStyle w:val="CommentReference"/>
         </w:rPr>
-        <w:commentReference w:id="272"/>
+        <w:commentReference w:id="35"/>
       </w:r>
     </w:p>
     <w:p>
@@ -11355,18 +10045,10 @@
         <w:t xml:space="preserve">.  The methods </w:t>
       </w:r>
       <w:r>
-        <w:t xml:space="preserve">appear along the </w:t>
-      </w:r>
-      <w:proofErr w:type="gramStart"/>
-      <w:r>
-        <w:t xml:space="preserve">x </w:t>
-      </w:r>
-      <w:r>
-        <w:t>axis</w:t>
-      </w:r>
-      <w:proofErr w:type="gramEnd"/>
-      <w:r>
-        <w:t xml:space="preserve"> </w:t>
+        <w:t xml:space="preserve">appear along the x </w:t>
+      </w:r>
+      <w:r>
+        <w:t xml:space="preserve">axis </w:t>
       </w:r>
       <w:r>
         <w:t xml:space="preserve">in order </w:t>
@@ -11807,83 +10489,7 @@
         <w:fldChar w:fldCharType="end"/>
       </w:r>
       <w:r>
-        <w:t xml:space="preserve">.  </w:t>
-      </w:r>
-      <w:commentRangeStart w:id="274"/>
-      <w:del w:id="275" w:author="dugalh" w:date="2017-06-13T22:08:00Z">
-        <w:r>
-          <w:delText xml:space="preserve">Another contributing factor to this </w:delText>
-        </w:r>
-        <w:r>
-          <w:delText>anomaly</w:delText>
-        </w:r>
-        <w:r>
-          <w:delText xml:space="preserve"> may be that</w:delText>
-        </w:r>
-        <w:r>
-          <w:delText>,</w:delText>
-        </w:r>
-        <w:r>
-          <w:delText xml:space="preserve"> while we fixed the number of selected features to a small number, </w:delText>
-        </w:r>
-        <w:r>
-          <w:fldChar w:fldCharType="begin" w:fldLock="1"/>
-        </w:r>
-        <w:r>
-          <w:delInstrText>ADDIN CSL_CITATION { "citationItems" : [ { "id" : "ITEM-1", "itemData" : { "DOI" : "10.1016/j.patcog.2015.11.007", "ISBN" : "1532-4435", "ISSN" : "01678655", "abstract" : "We present a unifying framework for information theoretic feature selection, bringing almost two decades of research on heuristic filter criteria under a single theoretical interpretation. This is in response to the question: \u201cwhat are the implicit statistical assumptions of feature selection criteria based on mutual information?\u201d. To answer this, we adopt a different strategy than is usual in the feature selection literature\u2014instead of trying to define a criterion, we derive one, directly from a clearly specified objective function: the conditional likelihood of the training labels. While many hand-designed heuristic criteria try to optimize a definition of feature \u2018relevancy\u2019 and \u2018redundancy\u2019, our approach leads to a probabilistic framework which naturally incorporates these concepts. As a result we can unify the numerous criteria published over the last two decades, and show them to be low-order approximations to the exact (but intractable) optimisation problem. The primary contribution is to show that common heuristics for information based feature selection (including Markov Blanket algorithms as a special case) are approximate iterative maximisers of the con- ditional likelihood. A large empirical study provides strong evidence to favour certain classes of criteria, in particular those that balance the relative size of the relevancy/redundancy terms. Overall we conclude that the JMI criterion (Yang and Moody, 1999; Meyer et al., 2008) provides the best tradeoff in terms of accuracy, stability, and flexibility with small data samples. Keywords: feature selection, mutual information, conditional likelihood", "author" : [ { "dropping-particle" : "", "family" : "Brown", "given" : "Gavin", "non-dropping-particle" : "", "parse-names" : false, "suffix" : "" }, { "dropping-particle" : "", "family" : "Pocock", "given" : "Adam", "non-dropping-particle" : "", "parse-names" : false, "suffix" : "" }, { "dropping-particle" : "", "family" : "Zhao", "given" : "Ming-Jie", "non-dropping-particle" : "", "parse-names" : false, "suffix" : "" }, { "dropping-particle" : "", "family" : "Lujan", "given" : "Mikel", "non-dropping-particle" : "", "parse-names" : false, "suffix" : "" } ], "container-title" : "Journal of Machine Learning Research", "id" : "ITEM-1", "issued" : { "date-parts" : [ [ "2012" ] ] }, "note" : "Excellent paper, taking a rigorous theoretical approach to understand all feature selection in a comon information theoretic framework. Raises important points about what makes a good feature selector. Also looks quite extensively at high feat dim low N problems in both theoretical and empirical perspective. Somewhat nullifies my method and other similar clustering approaches. The benefit of clustering up front is that you can hand pick features. This is probably not of interest in things like genetics and and hand writing recognition.", "page" : "27-66", "title" : "Conditional likelihood maximisation: A unifying framework for mutual information feature selection", "type" : "article-journal", "volume" : "13" }, "uris" : [ "http://www.mendeley.com/documents/?uuid=1bf995b4-a042-4500-af98-21a3d802ea17" ] } ], "mendeley" : { "formattedCitation" : "(Brown et al., 2012)", "manualFormatting" : "Brown et al. (2012)", "plainTextFormattedCitation" : "(Brown et al., 2012)", "previouslyFormattedCitation" : "(Brown et al., 2012)" }, "properties" : { "noteIndex" : 0 }, "schema" : "https://github.com/citation-style-language/schema/raw/master/csl-citation.json" }</w:delInstrText>
-        </w:r>
-        <w:r>
-          <w:fldChar w:fldCharType="separate"/>
-        </w:r>
-        <w:r>
-          <w:rPr>
-            <w:noProof/>
-          </w:rPr>
-          <w:delText xml:space="preserve">Brown et al. </w:delText>
-        </w:r>
-        <w:r>
-          <w:rPr>
-            <w:noProof/>
-          </w:rPr>
-          <w:delText>(</w:delText>
-        </w:r>
-        <w:r>
-          <w:rPr>
-            <w:noProof/>
-          </w:rPr>
-          <w:delText>2012)</w:delText>
-        </w:r>
-        <w:r>
-          <w:fldChar w:fldCharType="end"/>
-        </w:r>
-        <w:r>
-          <w:delText xml:space="preserve"> </w:delText>
-        </w:r>
-        <w:r>
-          <w:delText xml:space="preserve">evaluated performance for a variable number of features and found that for some data, the superiority of the FS-JMI method only became apparent after many (more than </w:delText>
-        </w:r>
-        <w:r>
-          <w:delText>ten</w:delText>
-        </w:r>
-        <w:r>
-          <w:delText>) features had been selected.</w:delText>
-        </w:r>
-        <w:r>
-          <w:delText xml:space="preserve"> </w:delText>
-        </w:r>
-        <w:r>
-          <w:delText xml:space="preserve"> </w:delText>
-        </w:r>
-        <w:commentRangeEnd w:id="274"/>
-        <w:r>
-          <w:rPr>
-            <w:rStyle w:val="CommentReference"/>
-          </w:rPr>
-          <w:commentReference w:id="274"/>
-        </w:r>
-      </w:del>
-      <w:r>
-        <w:t>T</w:t>
+        <w:t>.  T</w:t>
       </w:r>
       <w:r>
         <w:t xml:space="preserve">he FS-JMI results </w:t>
@@ -11993,67 +10599,38 @@
       <w:r>
         <w:t xml:space="preserve"> BE-MI in terms of both accuracy and stability.</w:t>
       </w:r>
-      <w:del w:id="276" w:author="dugalh" w:date="2017-06-12T17:56:00Z">
-        <w:r>
-          <w:delText xml:space="preserve">  </w:delText>
-        </w:r>
-      </w:del>
-      <w:ins w:id="277" w:author="dugalh" w:date="2017-06-12T17:55:00Z">
-        <w:r>
-          <w:t xml:space="preserve">  </w:t>
-        </w:r>
-      </w:ins>
-      <w:ins w:id="278" w:author="dugalh" w:date="2017-06-12T20:14:00Z">
-        <w:r>
-          <w:t>Note that p</w:t>
-        </w:r>
-      </w:ins>
-      <w:ins w:id="279" w:author="dugalh" w:date="2017-06-12T17:55:00Z">
-        <w:r>
-          <w:t xml:space="preserve">art of the motivation for the JMI </w:t>
-        </w:r>
-      </w:ins>
-      <w:ins w:id="280" w:author="dugalh" w:date="2017-06-12T20:14:00Z">
-        <w:r>
-          <w:t xml:space="preserve">formulation </w:t>
-        </w:r>
-      </w:ins>
-      <w:ins w:id="281" w:author="dugalh" w:date="2017-06-12T17:55:00Z">
-        <w:r>
-          <w:t xml:space="preserve">is to circumvent </w:t>
-        </w:r>
-      </w:ins>
-      <w:ins w:id="282" w:author="dugalh" w:date="2017-06-12T20:15:00Z">
-        <w:r>
-          <w:t xml:space="preserve">this kind of </w:t>
-        </w:r>
-        <w:proofErr w:type="spellStart"/>
-        <w:r>
-          <w:t>representivity</w:t>
-        </w:r>
-        <w:proofErr w:type="spellEnd"/>
-        <w:r>
-          <w:t xml:space="preserve"> issue </w:t>
-        </w:r>
-      </w:ins>
-      <w:ins w:id="283" w:author="dugalh" w:date="2017-06-12T20:16:00Z">
-        <w:r>
-          <w:t>by using</w:t>
-        </w:r>
-      </w:ins>
-      <w:ins w:id="284" w:author="dugalh" w:date="2017-06-12T17:57:00Z">
-        <w:r>
-          <w:t xml:space="preserve"> a</w:t>
-        </w:r>
-      </w:ins>
-      <w:ins w:id="285" w:author="dugalh" w:date="2017-06-12T17:55:00Z">
-        <w:r>
-          <w:t xml:space="preserve"> low dimensional approximation</w:t>
-        </w:r>
-        <w:r>
-          <w:t xml:space="preserve"> to MI.  </w:t>
-        </w:r>
-      </w:ins>
+      <w:r>
+        <w:t xml:space="preserve">  </w:t>
+      </w:r>
+      <w:r>
+        <w:t>Note that p</w:t>
+      </w:r>
+      <w:r>
+        <w:t xml:space="preserve">art of the motivation for the JMI </w:t>
+      </w:r>
+      <w:r>
+        <w:t xml:space="preserve">formulation </w:t>
+      </w:r>
+      <w:r>
+        <w:t xml:space="preserve">is to circumvent </w:t>
+      </w:r>
+      <w:r>
+        <w:t xml:space="preserve">this kind of </w:t>
+      </w:r>
+      <w:proofErr w:type="spellStart"/>
+      <w:r>
+        <w:t>representivity</w:t>
+      </w:r>
+      <w:proofErr w:type="spellEnd"/>
+      <w:r>
+        <w:t xml:space="preserve"> issue by using</w:t>
+      </w:r>
+      <w:r>
+        <w:t xml:space="preserve"> a low dimensional approximation</w:t>
+      </w:r>
+      <w:r>
+        <w:t xml:space="preserve"> to MI.  </w:t>
+      </w:r>
     </w:p>
     <w:p>
       <w:pPr>
@@ -12129,7 +10706,7 @@
         <w:keepLines/>
         <w:jc w:val="both"/>
       </w:pPr>
-      <w:bookmarkStart w:id="286" w:name="_Ref464643772"/>
+      <w:bookmarkStart w:id="37" w:name="_Ref464643772"/>
       <w:r>
         <w:t xml:space="preserve">Figure </w:t>
       </w:r>
@@ -12151,7 +10728,7 @@
       <w:r>
         <w:fldChar w:fldCharType="end"/>
       </w:r>
-      <w:bookmarkEnd w:id="286"/>
+      <w:bookmarkEnd w:id="37"/>
       <w:r>
         <w:t xml:space="preserve"> Method stability per data set</w:t>
       </w:r>
@@ -12228,7 +10805,7 @@
         <w:keepLines/>
         <w:jc w:val="both"/>
       </w:pPr>
-      <w:bookmarkStart w:id="287" w:name="_Ref464643973"/>
+      <w:bookmarkStart w:id="38" w:name="_Ref464643973"/>
       <w:r>
         <w:t xml:space="preserve">Figure </w:t>
       </w:r>
@@ -12250,7 +10827,7 @@
       <w:r>
         <w:fldChar w:fldCharType="end"/>
       </w:r>
-      <w:bookmarkEnd w:id="287"/>
+      <w:bookmarkEnd w:id="38"/>
       <w:r>
         <w:t xml:space="preserve"> Method accuracy per data set</w:t>
       </w:r>
@@ -12458,7 +11035,7 @@
       <w:pPr>
         <w:pStyle w:val="1Tablecaption"/>
       </w:pPr>
-      <w:bookmarkStart w:id="288" w:name="_Ref464732046"/>
+      <w:bookmarkStart w:id="39" w:name="_Ref464732046"/>
       <w:r>
         <w:t xml:space="preserve">Table </w:t>
       </w:r>
@@ -12480,7 +11057,7 @@
       <w:r>
         <w:fldChar w:fldCharType="end"/>
       </w:r>
-      <w:bookmarkEnd w:id="288"/>
+      <w:bookmarkEnd w:id="39"/>
       <w:r>
         <w:t xml:space="preserve">   </w:t>
       </w:r>
@@ -12989,49 +11566,6 @@
       <w:r>
         <w:t xml:space="preserve"> the known limitations of these methods.</w:t>
       </w:r>
-      <w:commentRangeStart w:id="289"/>
-      <w:commentRangeStart w:id="290"/>
-      <w:commentRangeStart w:id="291"/>
-      <w:del w:id="292" w:author="dugalh" w:date="2017-06-13T22:10:00Z">
-        <w:r>
-          <w:delText xml:space="preserve">  The Friedman and Nemenyi tests did not reveal any significant differences between the method rankings over the data sets.  </w:delText>
-        </w:r>
-        <w:r>
-          <w:delText xml:space="preserve">Further data sets </w:delText>
-        </w:r>
-        <w:r>
-          <w:delText xml:space="preserve">and or bootstraps </w:delText>
-        </w:r>
-        <w:r>
-          <w:delText>would need to be included in the evaluation to show significance.</w:delText>
-        </w:r>
-        <w:commentRangeEnd w:id="289"/>
-        <w:r>
-          <w:rPr>
-            <w:rStyle w:val="CommentReference"/>
-          </w:rPr>
-          <w:commentReference w:id="289"/>
-        </w:r>
-        <w:commentRangeEnd w:id="290"/>
-        <w:r>
-          <w:rPr>
-            <w:rStyle w:val="CommentReference"/>
-          </w:rPr>
-          <w:commentReference w:id="290"/>
-        </w:r>
-        <w:commentRangeEnd w:id="291"/>
-        <w:r>
-          <w:rPr>
-            <w:rStyle w:val="CommentReference"/>
-          </w:rPr>
-          <w:commentReference w:id="291"/>
-        </w:r>
-      </w:del>
-      <w:del w:id="293" w:author="dugalh" w:date="2017-03-01T20:40:00Z">
-        <w:r>
-          <w:delText xml:space="preserve"> </w:delText>
-        </w:r>
-      </w:del>
       <w:r>
         <w:t xml:space="preserve"> </w:t>
       </w:r>
@@ -13170,7 +11704,7 @@
       <w:pPr>
         <w:pStyle w:val="1Tablecaption"/>
       </w:pPr>
-      <w:bookmarkStart w:id="294" w:name="_Ref464737145"/>
+      <w:bookmarkStart w:id="40" w:name="_Ref464737145"/>
       <w:r>
         <w:t xml:space="preserve">Table </w:t>
       </w:r>
@@ -13192,7 +11726,7 @@
       <w:r>
         <w:fldChar w:fldCharType="end"/>
       </w:r>
-      <w:bookmarkEnd w:id="294"/>
+      <w:bookmarkEnd w:id="40"/>
       <w:r>
         <w:t xml:space="preserve">   Non-dominated ranking</w:t>
       </w:r>
@@ -13606,9 +12140,6 @@
       <w:pPr>
         <w:spacing w:line="360" w:lineRule="auto"/>
         <w:jc w:val="both"/>
-        <w:rPr>
-          <w:del w:id="295" w:author="dugalh" w:date="2017-06-13T22:06:00Z"/>
-        </w:rPr>
       </w:pPr>
     </w:p>
     <w:p>
@@ -13712,45 +12243,11 @@
       <w:r>
         <w:t xml:space="preserve"> feature(s).  </w:t>
       </w:r>
-      <w:commentRangeStart w:id="296"/>
-      <w:del w:id="297" w:author="dugalh" w:date="2017-06-13T22:03:00Z">
-        <w:r>
-          <w:delText xml:space="preserve">The </w:delText>
-        </w:r>
-        <w:r>
-          <w:delText>FS</w:delText>
-        </w:r>
-        <w:r>
-          <w:delText xml:space="preserve"> method in combination with the JMI criterion is recognised as providing competitive performance on high dimensional problems </w:delText>
-        </w:r>
-        <w:r>
-          <w:fldChar w:fldCharType="begin" w:fldLock="1"/>
-        </w:r>
-        <w:r>
-          <w:delInstrText>ADDIN CSL_CITATION { "citationItems" : [ { "id" : "ITEM-1", "itemData" : { "DOI" : "10.1016/j.patcog.2015.11.007", "ISBN" : "1532-4435", "ISSN" : "01678655", "abstract" : "We present a unifying framework for information theoretic feature selection, bringing almost two decades of research on heuristic filter criteria under a single theoretical interpretation. This is in response to the question: \u201cwhat are the implicit statistical assumptions of feature selection criteria based on mutual information?\u201d. To answer this, we adopt a different strategy than is usual in the feature selection literature\u2014instead of trying to define a criterion, we derive one, directly from a clearly specified objective function: the conditional likelihood of the training labels. While many hand-designed heuristic criteria try to optimize a definition of feature \u2018relevancy\u2019 and \u2018redundancy\u2019, our approach leads to a probabilistic framework which naturally incorporates these concepts. As a result we can unify the numerous criteria published over the last two decades, and show them to be low-order approximations to the exact (but intractable) optimisation problem. The primary contribution is to show that common heuristics for information based feature selection (including Markov Blanket algorithms as a special case) are approximate iterative maximisers of the con- ditional likelihood. A large empirical study provides strong evidence to favour certain classes of criteria, in particular those that balance the relative size of the relevancy/redundancy terms. Overall we conclude that the JMI criterion (Yang and Moody, 1999; Meyer et al., 2008) provides the best tradeoff in terms of accuracy, stability, and flexibility with small data samples. Keywords: feature selection, mutual information, conditional likelihood", "author" : [ { "dropping-particle" : "", "family" : "Brown", "given" : "Gavin", "non-dropping-particle" : "", "parse-names" : false, "suffix" : "" }, { "dropping-particle" : "", "family" : "Pocock", "given" : "Adam", "non-dropping-particle" : "", "parse-names" : false, "suffix" : "" }, { "dropping-particle" : "", "family" : "Zhao", "given" : "Ming-Jie", "non-dropping-particle" : "", "parse-names" : false, "suffix" : "" }, { "dropping-particle" : "", "family" : "Lujan", "given" : "Mikel", "non-dropping-particle" : "", "parse-names" : false, "suffix" : "" } ], "container-title" : "Journal of Machine Learning Research", "id" : "ITEM-1", "issued" : { "date-parts" : [ [ "2012" ] ] }, "note" : "Excellent paper, taking a rigorous theoretical approach to understand all feature selection in a comon information theoretic framework. Raises important points about what makes a good feature selector. Also looks quite extensively at high feat dim low N problems in both theoretical and empirical perspective. Somewhat nullifies my method and other similar clustering approaches. The benefit of clustering up front is that you can hand pick features. This is probably not of interest in things like genetics and and hand writing recognition.", "page" : "27-66", "title" : "Conditional likelihood maximisation: A unifying framework for mutual information feature selection", "type" : "article-journal", "volume" : "13" }, "uris" : [ "http://www.mendeley.com/documents/?uuid=1bf995b4-a042-4500-af98-21a3d802ea17" ] } ], "mendeley" : { "formattedCitation" : "(Brown et al., 2012)", "plainTextFormattedCitation" : "(Brown et al., 2012)", "previouslyFormattedCitation" : "(Brown et al., 2012)" }, "properties" : { "noteIndex" : 0 }, "schema" : "https://github.com/citation-style-language/schema/raw/master/csl-citation.json" }</w:delInstrText>
-        </w:r>
-        <w:r>
-          <w:fldChar w:fldCharType="separate"/>
-        </w:r>
-        <w:r>
-          <w:rPr>
-            <w:noProof/>
-          </w:rPr>
-          <w:delText>(Brown et al., 2012)</w:delText>
-        </w:r>
-        <w:r>
-          <w:fldChar w:fldCharType="end"/>
-        </w:r>
-        <w:r>
-          <w:delText xml:space="preserve">, and consequently was also included in the tested methods.  </w:delText>
-        </w:r>
-      </w:del>
-      <w:commentRangeEnd w:id="296"/>
       <w:r>
         <w:rPr>
           <w:rStyle w:val="CommentReference"/>
         </w:rPr>
-        <w:commentReference w:id="296"/>
+        <w:commentReference w:id="41"/>
       </w:r>
       <w:r>
         <w:t>FS-</w:t>
@@ -13814,48 +12311,34 @@
       <w:r>
         <w:t xml:space="preserve">method when considering the accuracy and stability measures in combination.  </w:t>
       </w:r>
-      <w:commentRangeStart w:id="298"/>
-      <w:commentRangeStart w:id="299"/>
+      <w:commentRangeStart w:id="42"/>
+      <w:commentRangeStart w:id="43"/>
       <w:r>
         <w:t>Another benefit of FCR is its relative speed compared to greedy search FS and BE type methods.</w:t>
       </w:r>
-      <w:commentRangeEnd w:id="298"/>
+      <w:commentRangeEnd w:id="42"/>
       <w:r>
         <w:rPr>
           <w:rStyle w:val="CommentReference"/>
         </w:rPr>
-        <w:commentReference w:id="298"/>
-      </w:r>
-      <w:commentRangeEnd w:id="299"/>
+        <w:commentReference w:id="42"/>
+      </w:r>
+      <w:commentRangeEnd w:id="43"/>
       <w:r>
         <w:rPr>
           <w:rStyle w:val="CommentReference"/>
         </w:rPr>
-        <w:commentReference w:id="299"/>
-      </w:r>
-      <w:ins w:id="300" w:author="dugalh" w:date="2017-06-13T16:13:00Z">
-        <w:r>
-          <w:t xml:space="preserve">  </w:t>
-        </w:r>
-      </w:ins>
-      <w:ins w:id="301" w:author="dugalh" w:date="2017-06-13T16:21:00Z">
-        <w:r>
-          <w:t xml:space="preserve">Ever </w:t>
-        </w:r>
-      </w:ins>
-      <w:ins w:id="302" w:author="dugalh" w:date="2017-06-13T16:19:00Z">
-        <w:r>
-          <w:t>increasing quantities of high spatial and spectral resolution remote sensing data are being produced and require interpretation</w:t>
-        </w:r>
-      </w:ins>
-      <w:ins w:id="303" w:author="dugalh" w:date="2017-06-13T16:20:00Z">
-        <w:r>
-          <w:t xml:space="preserve"> </w:t>
-        </w:r>
-        <w:r>
-          <w:fldChar w:fldCharType="begin" w:fldLock="1"/>
-        </w:r>
-      </w:ins>
+        <w:commentReference w:id="43"/>
+      </w:r>
+      <w:r>
+        <w:t xml:space="preserve">  </w:t>
+      </w:r>
+      <w:r>
+        <w:t xml:space="preserve">Ever increasing quantities of high spatial and spectral resolution remote sensing data are being produced and require interpretation </w:t>
+      </w:r>
+      <w:r>
+        <w:fldChar w:fldCharType="begin" w:fldLock="1"/>
+      </w:r>
       <w:r>
         <w:instrText>ADDIN CSL_CITATION { "citationItems" : [ { "id" : "ITEM-1", "itemData" : { "DOI" : "10.1109/JPROC.2016.2598228", "ISSN" : "0018-9219", "author" : [ { "dropping-particle" : "", "family" : "Chi", "given" : "Mingmin", "non-dropping-particle" : "", "parse-names" : false, "suffix" : "" }, { "dropping-particle" : "", "family" : "Plaza", "given" : "Antonio", "non-dropping-particle" : "", "parse-names" : false, "suffix" : "" }, { "dropping-particle" : "", "family" : "Benediktsson", "given" : "Jon Atli", "non-dropping-particle" : "", "parse-names" : false, "suffix" : "" }, { "dropping-particle" : "", "family" : "Sun", "given" : "Zhongyi", "non-dropping-particle" : "", "parse-names" : false, "suffix" : "" }, { "dropping-particle" : "", "family" : "Shen", "given" : "Jinsheng", "non-dropping-particle" : "", "parse-names" : false, "suffix" : "" }, { "dropping-particle" : "", "family" : "Zhu", "given" : "Yangyong", "non-dropping-particle" : "", "parse-names" : false, "suffix" : "" } ], "container-title" : "Proceedings of the IEEE", "id" : "ITEM-1", "issue" : "11", "issued" : { "date-parts" : [ [ "2016", "11" ] ] }, "page" : "2207-2219", "title" : "Big data for remote sensing: challenges and opportunities", "type" : "article-journal", "volume" : "104" }, "uris" : [ "http://www.mendeley.com/documents/?uuid=cbb811b9-7d61-3715-8985-7833905b3c0f" ] } ], "mendeley" : { "formattedCitation" : "(Chi et al., 2016)", "plainTextFormattedCitation" : "(Chi et al., 2016)", "previouslyFormattedCitation" : "(Chi et al., 2016)" }, "properties" : { "noteIndex" : 0 }, "schema" : "https://github.com/citation-style-language/schema/raw/master/csl-citation.json" }</w:instrText>
       </w:r>
@@ -13868,86 +12351,39 @@
         </w:rPr>
         <w:t>(Chi et al., 2016)</w:t>
       </w:r>
-      <w:ins w:id="304" w:author="dugalh" w:date="2017-06-13T16:20:00Z">
-        <w:r>
-          <w:fldChar w:fldCharType="end"/>
-        </w:r>
-      </w:ins>
-      <w:ins w:id="305" w:author="dugalh" w:date="2017-06-13T16:19:00Z">
-        <w:r>
-          <w:t xml:space="preserve">.  </w:t>
-        </w:r>
-      </w:ins>
-      <w:ins w:id="306" w:author="dugalh" w:date="2017-06-13T16:13:00Z">
-        <w:r>
-          <w:t>In th</w:t>
-        </w:r>
-      </w:ins>
-      <w:ins w:id="307" w:author="dugalh" w:date="2017-06-13T16:20:00Z">
-        <w:r>
-          <w:t>is</w:t>
-        </w:r>
-      </w:ins>
-      <w:ins w:id="308" w:author="dugalh" w:date="2017-06-13T16:13:00Z">
-        <w:r>
-          <w:t xml:space="preserve"> context</w:t>
-        </w:r>
-      </w:ins>
-      <w:ins w:id="309" w:author="dugalh" w:date="2017-06-13T16:14:00Z">
-        <w:r>
-          <w:t xml:space="preserve">, </w:t>
-        </w:r>
-      </w:ins>
-      <w:ins w:id="310" w:author="dugalh" w:date="2017-06-13T16:18:00Z">
-        <w:r>
-          <w:t xml:space="preserve">instability and sub-optimality associated with feature selection from high dimensional </w:t>
-        </w:r>
-      </w:ins>
-      <w:ins w:id="311" w:author="dugalh" w:date="2017-06-13T16:23:00Z">
-        <w:r>
-          <w:t xml:space="preserve">redundant </w:t>
-        </w:r>
-      </w:ins>
-      <w:ins w:id="312" w:author="dugalh" w:date="2017-06-13T16:18:00Z">
-        <w:r>
-          <w:t xml:space="preserve">data </w:t>
-        </w:r>
-      </w:ins>
-      <w:ins w:id="313" w:author="dugalh" w:date="2017-06-13T16:22:00Z">
-        <w:r>
-          <w:t>will</w:t>
-        </w:r>
-      </w:ins>
-      <w:ins w:id="314" w:author="dugalh" w:date="2017-06-13T16:20:00Z">
-        <w:r>
-          <w:t xml:space="preserve"> </w:t>
-        </w:r>
-      </w:ins>
-      <w:ins w:id="315" w:author="dugalh" w:date="2017-06-13T16:22:00Z">
-        <w:r>
-          <w:t xml:space="preserve">become increasingly </w:t>
-        </w:r>
-      </w:ins>
-      <w:ins w:id="316" w:author="dugalh" w:date="2017-06-13T16:21:00Z">
-        <w:r>
-          <w:t>critical</w:t>
-        </w:r>
-      </w:ins>
-      <w:ins w:id="317" w:author="dugalh" w:date="2017-06-13T16:22:00Z">
-        <w:r>
-          <w:t xml:space="preserve"> </w:t>
-        </w:r>
-      </w:ins>
-      <w:ins w:id="318" w:author="dugalh" w:date="2017-06-14T12:54:00Z">
-        <w:r>
-          <w:t>issues</w:t>
-        </w:r>
-      </w:ins>
-      <w:ins w:id="319" w:author="dugalh" w:date="2017-06-13T16:17:00Z">
-        <w:r>
-          <w:t xml:space="preserve">.  Computationally efficient techniques, such as FCR, are required to address these challenges.  </w:t>
-        </w:r>
-      </w:ins>
+      <w:r>
+        <w:fldChar w:fldCharType="end"/>
+      </w:r>
+      <w:r>
+        <w:t xml:space="preserve">.  </w:t>
+      </w:r>
+      <w:r>
+        <w:t>In th</w:t>
+      </w:r>
+      <w:r>
+        <w:t>is</w:t>
+      </w:r>
+      <w:r>
+        <w:t xml:space="preserve"> context, </w:t>
+      </w:r>
+      <w:r>
+        <w:t xml:space="preserve">instability and sub-optimality associated with feature selection from high dimensional </w:t>
+      </w:r>
+      <w:r>
+        <w:t xml:space="preserve">redundant </w:t>
+      </w:r>
+      <w:r>
+        <w:t xml:space="preserve">data </w:t>
+      </w:r>
+      <w:r>
+        <w:t xml:space="preserve">will become increasingly critical </w:t>
+      </w:r>
+      <w:r>
+        <w:t>issues</w:t>
+      </w:r>
+      <w:r>
+        <w:t xml:space="preserve">.  Computationally efficient techniques, such as FCR, are required to address these challenges.  </w:t>
+      </w:r>
     </w:p>
     <w:p>
       <w:pPr>
@@ -13982,7 +12418,7 @@
       <w:r>
         <w:t xml:space="preserve">can lead to different sets of selected features.  No user intervention is required for the other methods considered in this study.  </w:t>
       </w:r>
-      <w:commentRangeStart w:id="320"/>
+      <w:commentRangeStart w:id="44"/>
       <w:r>
         <w:t xml:space="preserve">A possible way to automate this choice would be to extract clusters from all levels in the hierarchy, select a set of features from the best clusters at </w:t>
       </w:r>
@@ -13998,12 +12434,12 @@
       <w:r>
         <w:t xml:space="preserve">.  </w:t>
       </w:r>
-      <w:commentRangeEnd w:id="320"/>
+      <w:commentRangeEnd w:id="44"/>
       <w:r>
         <w:rPr>
           <w:rStyle w:val="CommentReference"/>
         </w:rPr>
-        <w:commentReference w:id="320"/>
+        <w:commentReference w:id="44"/>
       </w:r>
       <w:r>
         <w:t xml:space="preserve">The need for visual inspection of the dendrogram to make the choice of </w:t>
@@ -14078,7 +12514,7 @@
         <w:spacing w:line="360" w:lineRule="auto"/>
         <w:jc w:val="both"/>
       </w:pPr>
-      <w:commentRangeStart w:id="321"/>
+      <w:commentRangeStart w:id="45"/>
       <w:r>
         <w:lastRenderedPageBreak/>
         <w:t xml:space="preserve">Our reasoning for the choice of dissimilarity metric for clustering, clustering algorithm and feature relevance measure </w:t>
@@ -14159,12 +12595,7 @@
         <w:t xml:space="preserve"> type approach to clusters rather than features.  </w:t>
       </w:r>
       <w:r>
-        <w:t xml:space="preserve">Another aspect of our </w:t>
-      </w:r>
-      <w:bookmarkStart w:id="322" w:name="_GoBack"/>
-      <w:bookmarkEnd w:id="322"/>
-      <w:r>
-        <w:t xml:space="preserve">method that could benefit from further investigation is the correlation coefficient dissimilarity metric.  It would be preferable to use a metric that can describe non-linear correlation, such </w:t>
+        <w:t xml:space="preserve">Another aspect of our method that could benefit from further investigation is the correlation coefficient dissimilarity metric.  It would be preferable to use a metric that can describe non-linear correlation, such </w:t>
       </w:r>
       <w:r>
         <w:t>MI</w:t>
@@ -14211,13 +12642,15 @@
       <w:r>
         <w:t xml:space="preserve">  </w:t>
       </w:r>
-      <w:commentRangeEnd w:id="321"/>
+      <w:commentRangeEnd w:id="45"/>
       <w:r>
         <w:rPr>
           <w:rStyle w:val="CommentReference"/>
         </w:rPr>
-        <w:commentReference w:id="321"/>
-      </w:r>
+        <w:commentReference w:id="45"/>
+      </w:r>
+      <w:bookmarkStart w:id="46" w:name="_GoBack"/>
+      <w:bookmarkEnd w:id="46"/>
     </w:p>
     <w:p>
       <w:pPr>
@@ -14423,7 +12856,7 @@
         <w:rPr>
           <w:noProof/>
         </w:rPr>
-        <w:t>Demšar, J., 2006. Statistical comparisons of classifiers over multiple data sets. J. Mach. Learn. Res. 7, 1–30.</w:t>
+        <w:t>Duin, R.P.W., Tax, D.M.J., 2005. Statistical Pattern Recognition, in: Chen, C., Wang, P. (Eds.), Handbook of Pattern Recognition and Computer Vision, 3rd Ed. World Scientific, Singapore, pp. 1–21. doi:10.1142/9789812775320_0001</w:t>
       </w:r>
     </w:p>
     <w:p>
@@ -14442,7 +12875,7 @@
         <w:rPr>
           <w:noProof/>
         </w:rPr>
-        <w:t>Duin, R.P.W., Tax, D.M.J., 2005. Statistical Pattern Recognition, in: Chen, C., Wang, P. (Eds.), Handbook of Pattern Recognition and Computer Vision, 3rd Ed. World Scientific, Singapore, pp. 1–21. doi:10.1142/9789812775320_0001</w:t>
+        <w:t>GIC, 2014. Hyperspectral Remote Sensing Scenes [WWW Document]. URL http://www.ehu.eus/ccwintco/index.php?title=Hyperspectral_Remote_Sensing_Scenes</w:t>
       </w:r>
     </w:p>
     <w:p>
@@ -14461,7 +12894,7 @@
         <w:rPr>
           <w:noProof/>
         </w:rPr>
-        <w:t>GIC, 2014. Hyperspectral Remote Sensing Scenes [WWW Document]. URL http://www.ehu.eus/ccwintco/index.php?title=Hyperspectral_Remote_Sensing_Scenes</w:t>
+        <w:t>Guyon, I., Elisseeff, A., 2003. An introduction to variable and feature selection. J. ofMachine Learn. Res. 3, 1157–1182. doi:10.1016/j.aca.2011.07.027</w:t>
       </w:r>
     </w:p>
     <w:p>
@@ -14480,7 +12913,7 @@
         <w:rPr>
           <w:noProof/>
         </w:rPr>
-        <w:t>Guyon, I., Elisseeff, A., 2003. An introduction to variable and feature selection. J. ofMachine Learn. Res. 3, 1157–1182. doi:10.1016/j.aca.2011.07.027</w:t>
+        <w:t>Guyon, I., Weston, J., Barnhill, S., Vapnik, V., 2002. Gene selection for cancer classification using support vector machines. Mach. Learn. 46, 389–422. doi:10.1023/A:1012487302797</w:t>
       </w:r>
     </w:p>
     <w:p>
@@ -14499,7 +12932,7 @@
         <w:rPr>
           <w:noProof/>
         </w:rPr>
-        <w:t>Guyon, I., Weston, J., Barnhill, S., Vapnik, V., 2002. Gene selection for cancer classification using support vector machines. Mach. Learn. 46, 389–422. doi:10.1023/A:1012487302797</w:t>
+        <w:t>Hand, D.J., Yu, K., 2001. Idiot’s Bayes - not so stupid after all? Int. Statisitical Rev. 69, 385–398.</w:t>
       </w:r>
     </w:p>
     <w:p>
@@ -14519,7 +12952,7 @@
           <w:noProof/>
         </w:rPr>
         <w:lastRenderedPageBreak/>
-        <w:t>Hand, D.J., Yu, K., 2001. Idiot’s Bayes - not so stupid after all? Int. Statisitical Rev. 69, 385–398.</w:t>
+        <w:t>Inza, I., Larrañaga, P., Blanco, R., Cerrolaza, A.J., 2004. Filter versus wrapper gene selection approaches in DNA microarray domains. Artif. Intell. Med. 31, 91–103. doi:10.1016/j.artmed.2004.01.007</w:t>
       </w:r>
     </w:p>
     <w:p>
@@ -14538,7 +12971,7 @@
         <w:rPr>
           <w:noProof/>
         </w:rPr>
-        <w:t>Inza, I., Larrañaga, P., Blanco, R., Cerrolaza, A.J., 2004. Filter versus wrapper gene selection approaches in DNA microarray domains. Artif. Intell. Med. 31, 91–103. doi:10.1016/j.artmed.2004.01.007</w:t>
+        <w:t>Jain, A.K., Duin, R.P.W., Mao, J., 2000. Statistical pattern recognition: a review. IEEE Trans. Pattern Anal. Mach. Intell. 22, 4–37.</w:t>
       </w:r>
     </w:p>
     <w:p>
@@ -14557,7 +12990,7 @@
         <w:rPr>
           <w:noProof/>
         </w:rPr>
-        <w:t>Jain, A.K., Duin, R.P.W., Mao, J., 2000. Statistical pattern recognition: a review. IEEE Trans. Pattern Anal. Mach. Intell. 22, 4–37.</w:t>
+        <w:t>Johnson, B., Xie, Z., 2013. Classifying a high resolution image of an urban area using super-object information. ISPRS J. Photogramm. Remote Sens. 83, 40–49. doi:10.1016/j.isprsjprs.2013.05.008</w:t>
       </w:r>
     </w:p>
     <w:p>
@@ -14576,7 +13009,7 @@
         <w:rPr>
           <w:noProof/>
         </w:rPr>
-        <w:t>Johnson, B., Xie, Z., 2013. Classifying a high resolution image of an urban area using super-object information. ISPRS J. Photogramm. Remote Sens. 83, 40–49. doi:10.1016/j.isprsjprs.2013.05.008</w:t>
+        <w:t>Kalousis, A., Prados, J., Hilario, M., 2007. Stability of feature selection algorithms: A study on high-dimensional spaces. Knowl. Inf. Syst. 12, 95–116. doi:10.1007/s10115-006-0040-8</w:t>
       </w:r>
     </w:p>
     <w:p>
@@ -14595,7 +13028,7 @@
         <w:rPr>
           <w:noProof/>
         </w:rPr>
-        <w:t>Kalousis, A., Prados, J., Hilario, M., 2007. Stability of feature selection algorithms: A study on high-dimensional spaces. Knowl. Inf. Syst. 12, 95–116. doi:10.1007/s10115-006-0040-8</w:t>
+        <w:t>Kononenko, I., Šimec, E., Robnik-Šikonja, M., 1997. Overcoming the myopia of inductive learning algorithms with RELIEFF. Appl. Intell. 7, 39–55. doi:10.1023/A:1008280620621</w:t>
       </w:r>
     </w:p>
     <w:p>
@@ -14614,7 +13047,7 @@
         <w:rPr>
           <w:noProof/>
         </w:rPr>
-        <w:t>Kononenko, I., Šimec, E., Robnik-Šikonja, M., 1997. Overcoming the myopia of inductive learning algorithms with RELIEFF. Appl. Intell. 7, 39–55. doi:10.1023/A:1008280620621</w:t>
+        <w:t>Kuncheva, L.I., 2007. A stability index for feature selection, in: International Multi-Conference: Artificial Intelligence and Applications. IASTED, Innsbruck, Austria, pp. 390–395.</w:t>
       </w:r>
     </w:p>
     <w:p>
@@ -14633,7 +13066,7 @@
         <w:rPr>
           <w:noProof/>
         </w:rPr>
-        <w:t>Kuncheva, L.I., 2007. A stability index for feature selection, in: International Multi-Conference: Artificial Intelligence and Applications. IASTED, Innsbruck, Austria, pp. 390–395.</w:t>
+        <w:t>Li, S., Harner, E.J., Adjeroh, D. a, 2011. Random KNN feature selection - a fast and stable alternative to Random Forests. BMC Bioinformatics 12, 450. doi:10.1186/1471-2105-12-450</w:t>
       </w:r>
     </w:p>
     <w:p>
@@ -14652,7 +13085,7 @@
         <w:rPr>
           <w:noProof/>
         </w:rPr>
-        <w:t>Li, S., Harner, E.J., Adjeroh, D. a, 2011. Random KNN feature selection - a fast and stable alternative to Random Forests. BMC Bioinformatics 12, 450. doi:10.1186/1471-2105-12-450</w:t>
+        <w:t>Lichman, M., 2013. UCI Machine learning repository [WWW Document]. URL http://archive.ics.uci.edu/ml</w:t>
       </w:r>
     </w:p>
     <w:p>
@@ -14671,7 +13104,7 @@
         <w:rPr>
           <w:noProof/>
         </w:rPr>
-        <w:t>Lichman, M., 2013. UCI Machine learning repository [WWW Document]. URL http://archive.ics.uci.edu/ml</w:t>
+        <w:t>MathWorks, 2016. Hierarchical Clustering - Statistics and Machine Learning Toolbox [WWW Document]. Matlab Doc. URL https://www.mathworks.com/help/stats/hierarchical-clustering.html (accessed 3.1.17).</w:t>
       </w:r>
     </w:p>
     <w:p>
@@ -14690,7 +13123,7 @@
         <w:rPr>
           <w:noProof/>
         </w:rPr>
-        <w:t>MathWorks, 2016. Hierarchical Clustering - Statistics and Machine Learning Toolbox [WWW Document]. Matlab Doc. URL https://www.mathworks.com/help/stats/hierarchical-clustering.html (accessed 3.1.17).</w:t>
+        <w:t>Mishra, K.K., Harit, S., 2010. A fast algorithm for finding the non dominated set in multi objective optimization. Multi-Objective Optim. using Evol. Algorithms 1, 35–39.</w:t>
       </w:r>
     </w:p>
     <w:p>
@@ -14709,7 +13142,7 @@
         <w:rPr>
           <w:noProof/>
         </w:rPr>
-        <w:t>Mishra, K.K., Harit, S., 2010. A fast algorithm for finding the non dominated set in multi objective optimization. Multi-Objective Optim. using Evol. Algorithms 1, 35–39.</w:t>
+        <w:t>Mitra, P., Murthy, C. a, Pal, S.K., 2002. Unsupervised feature selection using feature similarity. IEEE Trans. Pattern Anal. Mach. Intell. PAMI 24, 301–312. doi:10.1109/34.990133</w:t>
       </w:r>
     </w:p>
     <w:p>
@@ -14728,7 +13161,7 @@
         <w:rPr>
           <w:noProof/>
         </w:rPr>
-        <w:t>Mitra, P., Murthy, C. a, Pal, S.K., 2002. Unsupervised feature selection using feature similarity. IEEE Trans. Pattern Anal. Mach. Intell. PAMI 24, 301–312. doi:10.1109/34.990133</w:t>
+        <w:t>Sahu, B., Mishra, D., 2011. A novel approach for selecting informative genes from gene expression data using signal-to-noise ratio and t-statistics, in: 2011 2nd International Conference on Computer and Communication Technology (ICCCT-2011). IEEE, Allahabad, India, pp. 5–10. doi:10.1109/ICCCT.2011.6075207</w:t>
       </w:r>
     </w:p>
     <w:p>
@@ -14747,32 +13180,7 @@
         <w:rPr>
           <w:noProof/>
         </w:rPr>
-        <w:t xml:space="preserve">Sahu, B., Mishra, D., 2011. A novel approach for selecting informative genes from gene expression data using signal-to-noise ratio and t-statistics, in: 2011 2nd International </w:t>
-      </w:r>
-      <w:r>
-        <w:rPr>
-          <w:noProof/>
-        </w:rPr>
         <w:lastRenderedPageBreak/>
-        <w:t>Conference on Computer and Communication Technology (ICCCT-2011). IEEE, Allahabad, India, pp. 5–10. doi:10.1109/ICCCT.2011.6075207</w:t>
-      </w:r>
-    </w:p>
-    <w:p>
-      <w:pPr>
-        <w:widowControl w:val="0"/>
-        <w:autoSpaceDE w:val="0"/>
-        <w:autoSpaceDN w:val="0"/>
-        <w:adjustRightInd w:val="0"/>
-        <w:spacing w:line="360" w:lineRule="auto"/>
-        <w:ind w:left="480" w:hanging="480"/>
-        <w:rPr>
-          <w:noProof/>
-        </w:rPr>
-      </w:pPr>
-      <w:r>
-        <w:rPr>
-          <w:noProof/>
-        </w:rPr>
         <w:t>Strobl, C., Boulesteix, A.-L., Kneib, T., Augustin, T., Zeileis, A., 2008. Conditional variable importance for random forests. BMC Bioinformatics 9, 307. doi:10.1186/1471-2105-9-307</w:t>
       </w:r>
     </w:p>
@@ -14950,8 +13358,8 @@
 </file>
 
 <file path=word/comments.xml><?xml version="1.0" encoding="utf-8"?>
-<w:comments xmlns:wpc="http://schemas.microsoft.com/office/word/2010/wordprocessingCanvas" xmlns:cx="http://schemas.microsoft.com/office/drawing/2014/chartex" xmlns:cx1="http://schemas.microsoft.com/office/drawing/2015/9/8/chartex" xmlns:mc="http://schemas.openxmlformats.org/markup-compatibility/2006" xmlns:o="urn:schemas-microsoft-com:office:office" xmlns:r="http://schemas.openxmlformats.org/officeDocument/2006/relationships" xmlns:m="http://schemas.openxmlformats.org/officeDocument/2006/math" xmlns:v="urn:schemas-microsoft-com:vml" xmlns:wp14="http://schemas.microsoft.com/office/word/2010/wordprocessingDrawing" xmlns:wp="http://schemas.openxmlformats.org/drawingml/2006/wordprocessingDrawing" xmlns:w10="urn:schemas-microsoft-com:office:word" xmlns:w="http://schemas.openxmlformats.org/wordprocessingml/2006/main" xmlns:w14="http://schemas.microsoft.com/office/word/2010/wordml" xmlns:w15="http://schemas.microsoft.com/office/word/2012/wordml" xmlns:w16se="http://schemas.microsoft.com/office/word/2015/wordml/symex" xmlns:wpg="http://schemas.microsoft.com/office/word/2010/wordprocessingGroup" xmlns:wpi="http://schemas.microsoft.com/office/word/2010/wordprocessingInk" xmlns:wne="http://schemas.microsoft.com/office/word/2006/wordml" xmlns:wps="http://schemas.microsoft.com/office/word/2010/wordprocessingShape" mc:Ignorable="w14 w15 w16se wp14">
-  <w:comment w:id="56" w:author="Van Niekerk, A, Prof &lt;avn@sun.ac.za&gt;" w:date="2017-07-31T14:42:00Z" w:initials="VNAP&lt;">
+<w:comments xmlns:wpc="http://schemas.microsoft.com/office/word/2010/wordprocessingCanvas" xmlns:mc="http://schemas.openxmlformats.org/markup-compatibility/2006" xmlns:o="urn:schemas-microsoft-com:office:office" xmlns:r="http://schemas.openxmlformats.org/officeDocument/2006/relationships" xmlns:m="http://schemas.openxmlformats.org/officeDocument/2006/math" xmlns:v="urn:schemas-microsoft-com:vml" xmlns:wp14="http://schemas.microsoft.com/office/word/2010/wordprocessingDrawing" xmlns:wp="http://schemas.openxmlformats.org/drawingml/2006/wordprocessingDrawing" xmlns:w10="urn:schemas-microsoft-com:office:word" xmlns:w="http://schemas.openxmlformats.org/wordprocessingml/2006/main" xmlns:w14="http://schemas.microsoft.com/office/word/2010/wordml" xmlns:w15="http://schemas.microsoft.com/office/word/2012/wordml" xmlns:wpg="http://schemas.microsoft.com/office/word/2010/wordprocessingGroup" xmlns:wpi="http://schemas.microsoft.com/office/word/2010/wordprocessingInk" xmlns:wne="http://schemas.microsoft.com/office/word/2006/wordml" xmlns:wps="http://schemas.microsoft.com/office/word/2010/wordprocessingShape" mc:Ignorable="w14 w15 wp14">
+  <w:comment w:id="0" w:author="Van Niekerk, A, Prof &lt;avn@sun.ac.za&gt;" w:date="2017-07-31T14:42:00Z" w:initials="VNAP&lt;">
     <w:p>
       <w:pPr>
         <w:pStyle w:val="CommentText"/>
@@ -14967,7 +13375,7 @@
       </w:r>
     </w:p>
   </w:comment>
-  <w:comment w:id="58" w:author="Van Niekerk, A, Prof &lt;avn@sun.ac.za&gt;" w:date="2017-07-31T14:41:00Z" w:initials="VNAP&lt;">
+  <w:comment w:id="1" w:author="Van Niekerk, A, Prof &lt;avn@sun.ac.za&gt;" w:date="2017-08-02T14:35:00Z" w:initials="VNAP&lt;">
     <w:p>
       <w:pPr>
         <w:pStyle w:val="CommentText"/>
@@ -14979,11 +13387,11 @@
         <w:annotationRef/>
       </w:r>
       <w:r>
-        <w:t xml:space="preserve">This does not really benefit the argument. Consider removing. </w:t>
+        <w:t>Can the exit criterion not be set to when there is no substantial increase in accuracy?</w:t>
       </w:r>
     </w:p>
   </w:comment>
-  <w:comment w:id="84" w:author="Van Niekerk, A, Prof &lt;avn@sun.ac.za&gt;" w:date="2017-08-02T14:32:00Z" w:initials="VNAP&lt;">
+  <w:comment w:id="2" w:author="Van Niekerk, A, Prof &lt;avn@sun.ac.za&gt;" w:date="2017-08-02T14:40:00Z" w:initials="VNAP&lt;">
     <w:p>
       <w:pPr>
         <w:pStyle w:val="CommentText"/>
@@ -14995,11 +13403,11 @@
         <w:annotationRef/>
       </w:r>
       <w:r>
-        <w:t xml:space="preserve">I elaborated a bit as the original sentence was a bit cryptic. See if you agree. </w:t>
+        <w:t>More than FS? Not clear. Both need sufficient reference data?</w:t>
       </w:r>
     </w:p>
   </w:comment>
-  <w:comment w:id="102" w:author="Van Niekerk, A, Prof &lt;avn@sun.ac.za&gt;" w:date="2017-08-02T14:35:00Z" w:initials="VNAP&lt;">
+  <w:comment w:id="5" w:author="Van Niekerk, A, Prof &lt;avn@sun.ac.za&gt;" w:date="2017-08-02T15:33:00Z" w:initials="VNAP&lt;">
     <w:p>
       <w:pPr>
         <w:pStyle w:val="CommentText"/>
@@ -15011,14 +13419,17 @@
         <w:annotationRef/>
       </w:r>
       <w:r>
-        <w:t xml:space="preserve">Can the exit criterion not be set to when there is no substantial </w:t>
-      </w:r>
-      <w:r>
-        <w:t>increase in accuracy?</w:t>
+        <w:t xml:space="preserve">Earlier </w:t>
+      </w:r>
+      <w:r>
+        <w:t>multispectral</w:t>
+      </w:r>
+      <w:r>
+        <w:t xml:space="preserve"> was written with hyphen. </w:t>
       </w:r>
     </w:p>
   </w:comment>
-  <w:comment w:id="106" w:author="Van Niekerk, A, Prof &lt;avn@sun.ac.za&gt;" w:date="2017-08-02T14:40:00Z" w:initials="VNAP&lt;">
+  <w:comment w:id="3" w:author="dugalh" w:date="2017-06-13T19:19:00Z" w:initials="dh">
     <w:p>
       <w:pPr>
         <w:pStyle w:val="CommentText"/>
@@ -15030,11 +13441,24 @@
         <w:annotationRef/>
       </w:r>
       <w:r>
-        <w:t>More than FS? Not clear. Both need sufficient reference data?</w:t>
+        <w:t xml:space="preserve">Not sure if it is worth including this?  You asked about comparative studies – this is one.  And it is also one that is applied to hyperspectral data. </w:t>
+      </w:r>
+    </w:p>
+    <w:p>
+      <w:pPr>
+        <w:pStyle w:val="CommentText"/>
+      </w:pPr>
+    </w:p>
+    <w:p>
+      <w:pPr>
+        <w:pStyle w:val="CommentText"/>
+      </w:pPr>
+      <w:r>
+        <w:t xml:space="preserve">I should ideally include MMAIQ in my comparison but am not keen to redo everything and am not convinced it will do any better than JMI as it is similar in principal.  </w:t>
       </w:r>
     </w:p>
   </w:comment>
-  <w:comment w:id="114" w:author="Van Niekerk, A, Prof &lt;avn@sun.ac.za&gt;" w:date="2017-08-02T15:09:00Z" w:initials="VNAP&lt;">
+  <w:comment w:id="4" w:author="Van Niekerk, A, Prof &lt;avn@sun.ac.za&gt;" w:date="2017-08-02T15:41:00Z" w:initials="VNAP&lt;">
     <w:p>
       <w:pPr>
         <w:pStyle w:val="CommentText"/>
@@ -15046,14 +13470,11 @@
         <w:annotationRef/>
       </w:r>
       <w:r>
-        <w:t xml:space="preserve">Not sure if you should specify </w:t>
-      </w:r>
-      <w:r>
-        <w:t xml:space="preserve">this in this paper. </w:t>
+        <w:t xml:space="preserve">I do not see the downside. The reviewers can make the suggestion of excluding some of this literature overview, but let them make the decision. </w:t>
       </w:r>
     </w:p>
   </w:comment>
-  <w:comment w:id="129" w:author="Van Niekerk, A, Prof &lt;avn@sun.ac.za&gt;" w:date="2017-08-02T15:33:00Z" w:initials="VNAP&lt;">
+  <w:comment w:id="6" w:author="dugalh" w:date="2017-06-13T15:34:00Z" w:initials="dh">
     <w:p>
       <w:pPr>
         <w:pStyle w:val="CommentText"/>
@@ -15065,11 +13486,11 @@
         <w:annotationRef/>
       </w:r>
       <w:r>
-        <w:t xml:space="preserve">Earlier multi-spectral was written with hyphen. </w:t>
+        <w:t>Reference to big data.</w:t>
       </w:r>
     </w:p>
   </w:comment>
-  <w:comment w:id="120" w:author="dugalh" w:date="2017-06-13T19:19:00Z" w:initials="dh">
+  <w:comment w:id="13" w:author="dugalh" w:date="2017-06-13T15:32:00Z" w:initials="dh">
     <w:p>
       <w:pPr>
         <w:pStyle w:val="CommentText"/>
@@ -15081,24 +13502,43 @@
         <w:annotationRef/>
       </w:r>
       <w:r>
-        <w:t xml:space="preserve">Not sure if it is worth including this?  You asked about comparative studies – this is one.  And it is also one that is applied to hyperspectral data. </w:t>
-      </w:r>
-    </w:p>
+        <w:t>I have excluded this now as it seems a suspect distinction.</w:t>
+      </w:r>
+    </w:p>
+  </w:comment>
+  <w:comment w:id="12" w:author="Van Niekerk, A, Prof &lt;avn@sun.ac.za&gt;" w:date="2017-08-02T15:55:00Z" w:initials="VNAP&lt;">
     <w:p>
       <w:pPr>
         <w:pStyle w:val="CommentText"/>
       </w:pPr>
-    </w:p>
+      <w:r>
+        <w:rPr>
+          <w:rStyle w:val="CommentReference"/>
+        </w:rPr>
+        <w:annotationRef/>
+      </w:r>
+      <w:r>
+        <w:t xml:space="preserve">This is a very contentious statement that might backfire. The paper will likely be sent to reviewers who have done work in this field and saying not much has been done may be interpreted as an insult…Perhaps rather focus on the uniqueness of remote sensing data. </w:t>
+      </w:r>
+    </w:p>
+  </w:comment>
+  <w:comment w:id="14" w:author="Van Niekerk, A, Prof &lt;avn@sun.ac.za&gt;" w:date="2017-04-20T14:24:00Z" w:initials="VNAP&lt;">
     <w:p>
       <w:pPr>
         <w:pStyle w:val="CommentText"/>
       </w:pPr>
       <w:r>
-        <w:t xml:space="preserve">I should ideally include MMAIQ in my comparison but am not keen to redo everything and am not convinced it will do any better than JMI as it is similar in principal.  </w:t>
+        <w:rPr>
+          <w:rStyle w:val="CommentReference"/>
+        </w:rPr>
+        <w:annotationRef/>
+      </w:r>
+      <w:r>
+        <w:t xml:space="preserve">I am wondering if we should not add an additional spin to this paper relating to “big data”? In the modern RS era speed of computation is increasingly receiving attention, especially for operation solutions. It might make the paper a bit more appealing… </w:t>
       </w:r>
     </w:p>
   </w:comment>
-  <w:comment w:id="121" w:author="Van Niekerk, A, Prof &lt;avn@sun.ac.za&gt;" w:date="2017-08-02T15:41:00Z" w:initials="VNAP&lt;">
+  <w:comment w:id="15" w:author="dugalh" w:date="2017-06-12T21:39:00Z" w:initials="dh">
     <w:p>
       <w:pPr>
         <w:pStyle w:val="CommentText"/>
@@ -15110,216 +13550,14 @@
         <w:annotationRef/>
       </w:r>
       <w:r>
-        <w:t xml:space="preserve">I do not see the downside. The reviewers can make the suggestion of excluding some of this literature overview, but let them make the decision. </w:t>
+        <w:rPr>
+          <w:rStyle w:val="CommentReference"/>
+        </w:rPr>
+        <w:t>Have added a bit above</w:t>
       </w:r>
     </w:p>
   </w:comment>
-  <w:comment w:id="169" w:author="dugalh" w:date="2017-06-13T15:34:00Z" w:initials="dh">
-    <w:p>
-      <w:pPr>
-        <w:pStyle w:val="CommentText"/>
-      </w:pPr>
-      <w:r>
-        <w:rPr>
-          <w:rStyle w:val="CommentReference"/>
-        </w:rPr>
-        <w:annotationRef/>
-      </w:r>
-      <w:r>
-        <w:t>Reference to big data.</w:t>
-      </w:r>
-    </w:p>
-  </w:comment>
-  <w:comment w:id="206" w:author="dugalh" w:date="2017-06-13T15:33:00Z" w:initials="dh">
-    <w:p>
-      <w:pPr>
-        <w:pStyle w:val="CommentText"/>
-      </w:pPr>
-      <w:r>
-        <w:rPr>
-          <w:rStyle w:val="CommentReference"/>
-        </w:rPr>
-        <w:annotationRef/>
-      </w:r>
-      <w:r>
-        <w:t>I have de-emphasised this distinction as it is a little suspect</w:t>
-      </w:r>
-    </w:p>
-  </w:comment>
-  <w:comment w:id="228" w:author="Van Niekerk, A, Prof &lt;avn@sun.ac.za&gt;" w:date="2016-11-10T12:39:00Z" w:initials="VNAP&lt;">
-    <w:p>
-      <w:pPr>
-        <w:pStyle w:val="CommentText"/>
-      </w:pPr>
-      <w:r>
-        <w:rPr>
-          <w:rStyle w:val="CommentReference"/>
-        </w:rPr>
-        <w:annotationRef/>
-      </w:r>
-      <w:r>
-        <w:t xml:space="preserve">I am really surprised that only one study have used these methods for RS data. </w:t>
-      </w:r>
-    </w:p>
-  </w:comment>
-  <w:comment w:id="229" w:author="dugalh" w:date="2016-11-14T16:55:00Z" w:initials="d">
-    <w:p>
-      <w:pPr>
-        <w:pStyle w:val="CommentText"/>
-      </w:pPr>
-      <w:r>
-        <w:rPr>
-          <w:rStyle w:val="CommentReference"/>
-        </w:rPr>
-        <w:annotationRef/>
-      </w:r>
-      <w:r>
-        <w:t xml:space="preserve">Well… I see Brown used one of UCI data sets </w:t>
-      </w:r>
-    </w:p>
-    <w:p>
-      <w:pPr>
-        <w:pStyle w:val="CommentText"/>
-      </w:pPr>
-      <w:r>
-        <w:t xml:space="preserve"> </w:t>
-      </w:r>
-    </w:p>
-  </w:comment>
-  <w:comment w:id="230" w:author="Van Niekerk, A, Prof &lt;avn@sun.ac.za&gt;" w:date="2017-04-20T13:54:00Z" w:initials="VNAP&lt;">
-    <w:p>
-      <w:pPr>
-        <w:pStyle w:val="CommentText"/>
-      </w:pPr>
-      <w:r>
-        <w:rPr>
-          <w:rStyle w:val="CommentReference"/>
-        </w:rPr>
-        <w:annotationRef/>
-      </w:r>
-      <w:r>
-        <w:t xml:space="preserve">Still, many will argue that all hyperspectral imagery is redundant. And there has been ample feature selection studies on hyperspectral data. In fact, almost all hyperspectral studies include feature selection. I just think we should either qualify this statement so that it only refers to studies in which different feature selection methods were assessed, and not merely applied. And perhaps adding the filter angle to narrow it down? </w:t>
-      </w:r>
-    </w:p>
-  </w:comment>
-  <w:comment w:id="231" w:author="dugalh" w:date="2017-06-12T20:51:00Z" w:initials="dh">
-    <w:p>
-      <w:pPr>
-        <w:pStyle w:val="CommentText"/>
-      </w:pPr>
-      <w:r>
-        <w:rPr>
-          <w:rStyle w:val="CommentReference"/>
-        </w:rPr>
-        <w:annotationRef/>
-      </w:r>
-      <w:r>
-        <w:t xml:space="preserve">OK.  You do have a point.  I missed the hyperspectral methods in my initial literature search.  As you say, any hyperspectral feature selection needs to deal with redundancy but there are v few </w:t>
-      </w:r>
-      <w:proofErr w:type="spellStart"/>
-      <w:r>
-        <w:t>hs</w:t>
-      </w:r>
-      <w:proofErr w:type="spellEnd"/>
-      <w:r>
-        <w:t xml:space="preserve"> studies that address instability due to high dimensional redundancy specifically.      </w:t>
-      </w:r>
-    </w:p>
-    <w:p>
-      <w:pPr>
-        <w:pStyle w:val="CommentText"/>
-      </w:pPr>
-    </w:p>
-    <w:p>
-      <w:pPr>
-        <w:pStyle w:val="CommentText"/>
-      </w:pPr>
-      <w:r>
-        <w:t>The papers I reviewed are papers presenting new feature selection methods to deal with instability from redundancy. I have hopefully clarified a bit above.</w:t>
-      </w:r>
-    </w:p>
-    <w:p>
-      <w:pPr>
-        <w:pStyle w:val="CommentText"/>
-      </w:pPr>
-    </w:p>
-    <w:p>
-      <w:pPr>
-        <w:pStyle w:val="CommentText"/>
-      </w:pPr>
-      <w:r>
-        <w:t xml:space="preserve">The distinction that we are applying to remote sensing data is perhaps a little arbitrary as similar techniques and issues apply to any data.  It is also a dubious distinction as you note above.  So I have now de-emphasised this.  </w:t>
-      </w:r>
-    </w:p>
-  </w:comment>
-  <w:comment w:id="226" w:author="dugalh" w:date="2017-06-13T15:32:00Z" w:initials="dh">
-    <w:p>
-      <w:pPr>
-        <w:pStyle w:val="CommentText"/>
-      </w:pPr>
-      <w:r>
-        <w:rPr>
-          <w:rStyle w:val="CommentReference"/>
-        </w:rPr>
-        <w:annotationRef/>
-      </w:r>
-      <w:r>
-        <w:t>I have excluded this now as it seems a suspect distinction.</w:t>
-      </w:r>
-    </w:p>
-  </w:comment>
-  <w:comment w:id="207" w:author="Van Niekerk, A, Prof &lt;avn@sun.ac.za&gt;" w:date="2017-08-02T15:55:00Z" w:initials="VNAP&lt;">
-    <w:p>
-      <w:pPr>
-        <w:pStyle w:val="CommentText"/>
-      </w:pPr>
-      <w:r>
-        <w:rPr>
-          <w:rStyle w:val="CommentReference"/>
-        </w:rPr>
-        <w:annotationRef/>
-      </w:r>
-      <w:r>
-        <w:t xml:space="preserve">This is a very contentious statement that might backfire. The paper will likely be sent to reviewers who have done work in this field and saying not much has been done may be interpreted as an insult…Perhaps rather focus on the uniqueness of remote sensing data. </w:t>
-      </w:r>
-    </w:p>
-  </w:comment>
-  <w:comment w:id="232" w:author="Van Niekerk, A, Prof &lt;avn@sun.ac.za&gt;" w:date="2017-04-20T14:24:00Z" w:initials="VNAP&lt;">
-    <w:p>
-      <w:pPr>
-        <w:pStyle w:val="CommentText"/>
-      </w:pPr>
-      <w:r>
-        <w:rPr>
-          <w:rStyle w:val="CommentReference"/>
-        </w:rPr>
-        <w:annotationRef/>
-      </w:r>
-      <w:r>
-        <w:t xml:space="preserve">I am wondering if we should not add an additional spin to this paper relating to “big data”? In the modern RS era speed of computation is increasingly receiving attention, especially for operation solutions. It might make the paper a bit more appealing… </w:t>
-      </w:r>
-    </w:p>
-  </w:comment>
-  <w:comment w:id="233" w:author="dugalh" w:date="2017-06-12T21:39:00Z" w:initials="dh">
-    <w:p>
-      <w:pPr>
-        <w:pStyle w:val="CommentText"/>
-      </w:pPr>
-      <w:r>
-        <w:rPr>
-          <w:rStyle w:val="CommentReference"/>
-        </w:rPr>
-        <w:annotationRef/>
-      </w:r>
-      <w:r>
-        <w:rPr>
-          <w:rStyle w:val="CommentReference"/>
-        </w:rPr>
-        <w:t>Have added a bit above</w:t>
-      </w:r>
-    </w:p>
-  </w:comment>
-  <w:comment w:id="245" w:author="dugalh" w:date="2016-10-03T14:46:00Z" w:initials="d">
+  <w:comment w:id="17" w:author="dugalh" w:date="2016-10-03T14:46:00Z" w:initials="d">
     <w:p>
       <w:pPr>
         <w:pStyle w:val="CommentText"/>
@@ -15361,7 +13599,7 @@
       </w:r>
     </w:p>
   </w:comment>
-  <w:comment w:id="246" w:author="Van Niekerk, A, Prof &lt;avn@sun.ac.za&gt;" w:date="2017-04-20T14:08:00Z" w:initials="VNAP&lt;">
+  <w:comment w:id="18" w:author="Van Niekerk, A, Prof &lt;avn@sun.ac.za&gt;" w:date="2017-04-20T14:08:00Z" w:initials="VNAP&lt;">
     <w:p>
       <w:pPr>
         <w:pStyle w:val="CommentText"/>
@@ -15377,7 +13615,7 @@
       </w:r>
     </w:p>
   </w:comment>
-  <w:comment w:id="247" w:author="dugalh" w:date="2017-06-12T21:41:00Z" w:initials="dh">
+  <w:comment w:id="19" w:author="dugalh" w:date="2017-06-12T21:41:00Z" w:initials="dh">
     <w:p>
       <w:pPr>
         <w:pStyle w:val="CommentText"/>
@@ -15401,7 +13639,7 @@
       </w:r>
     </w:p>
   </w:comment>
-  <w:comment w:id="250" w:author="Van Niekerk, A, Prof &lt;avn@sun.ac.za&gt;" w:date="2017-08-02T16:27:00Z" w:initials="VNAP&lt;">
+  <w:comment w:id="20" w:author="Van Niekerk, A, Prof &lt;avn@sun.ac.za&gt;" w:date="2017-08-02T16:27:00Z" w:initials="VNAP&lt;">
     <w:p>
       <w:pPr>
         <w:pStyle w:val="CommentText"/>
@@ -15417,7 +13655,7 @@
       </w:r>
     </w:p>
   </w:comment>
-  <w:comment w:id="253" w:author="Van Niekerk, A, Prof &lt;avn@sun.ac.za&gt;" w:date="2017-04-20T14:10:00Z" w:initials="VNAP&lt;">
+  <w:comment w:id="23" w:author="Van Niekerk, A, Prof &lt;avn@sun.ac.za&gt;" w:date="2017-04-20T14:10:00Z" w:initials="VNAP&lt;">
     <w:p>
       <w:pPr>
         <w:pStyle w:val="CommentText"/>
@@ -15433,7 +13671,7 @@
       </w:r>
     </w:p>
   </w:comment>
-  <w:comment w:id="254" w:author="dugalh" w:date="2017-06-12T17:20:00Z" w:initials="dh">
+  <w:comment w:id="24" w:author="dugalh" w:date="2017-06-12T17:20:00Z" w:initials="dh">
     <w:p>
       <w:pPr>
         <w:pStyle w:val="CommentText"/>
@@ -15483,7 +13721,7 @@
       </w:r>
     </w:p>
   </w:comment>
-  <w:comment w:id="252" w:author="Van Niekerk, A, Prof &lt;avn@sun.ac.za&gt;" w:date="2017-08-02T16:30:00Z" w:initials="VNAP&lt;">
+  <w:comment w:id="22" w:author="Van Niekerk, A, Prof &lt;avn@sun.ac.za&gt;" w:date="2017-08-02T16:30:00Z" w:initials="VNAP&lt;">
     <w:p>
       <w:pPr>
         <w:pStyle w:val="CommentText"/>
@@ -15499,7 +13737,7 @@
       </w:r>
     </w:p>
   </w:comment>
-  <w:comment w:id="251" w:author="Van Niekerk, A, Prof &lt;avn@sun.ac.za&gt;" w:date="2017-08-02T16:32:00Z" w:initials="VNAP&lt;">
+  <w:comment w:id="21" w:author="Van Niekerk, A, Prof &lt;avn@sun.ac.za&gt;" w:date="2017-08-02T16:32:00Z" w:initials="VNAP&lt;">
     <w:p>
       <w:pPr>
         <w:pStyle w:val="CommentText"/>
@@ -15515,7 +13753,7 @@
       </w:r>
     </w:p>
   </w:comment>
-  <w:comment w:id="268" w:author="dugalh" w:date="2017-06-14T12:51:00Z" w:initials="dh">
+  <w:comment w:id="32" w:author="dugalh" w:date="2017-06-14T12:51:00Z" w:initials="dh">
     <w:p>
       <w:pPr>
         <w:pStyle w:val="CommentText"/>
@@ -15531,7 +13769,7 @@
       </w:r>
     </w:p>
   </w:comment>
-  <w:comment w:id="269" w:author="dugalh" w:date="2017-03-01T20:35:00Z" w:initials="dh">
+  <w:comment w:id="36" w:author="dugalh" w:date="2017-03-01T20:35:00Z" w:initials="dh">
     <w:p>
       <w:pPr>
         <w:pStyle w:val="CommentText"/>
@@ -15547,7 +13785,7 @@
       </w:r>
     </w:p>
   </w:comment>
-  <w:comment w:id="270" w:author="Van Niekerk, A, Prof &lt;avn@sun.ac.za&gt;" w:date="2017-04-20T14:20:00Z" w:initials="VNAP&lt;">
+  <w:comment w:id="33" w:author="Van Niekerk, A, Prof &lt;avn@sun.ac.za&gt;" w:date="2017-04-20T14:20:00Z" w:initials="VNAP&lt;">
     <w:p>
       <w:pPr>
         <w:pStyle w:val="CommentText"/>
@@ -15563,7 +13801,7 @@
       </w:r>
     </w:p>
   </w:comment>
-  <w:comment w:id="271" w:author="dugalh" w:date="2017-06-12T16:53:00Z" w:initials="dh">
+  <w:comment w:id="34" w:author="dugalh" w:date="2017-06-12T16:53:00Z" w:initials="dh">
     <w:p>
       <w:pPr>
         <w:pStyle w:val="CommentText"/>
@@ -15579,7 +13817,7 @@
       </w:r>
     </w:p>
   </w:comment>
-  <w:comment w:id="272" w:author="dugalh" w:date="2017-06-13T19:26:00Z" w:initials="dh">
+  <w:comment w:id="35" w:author="dugalh" w:date="2017-06-13T19:26:00Z" w:initials="dh">
     <w:p>
       <w:pPr>
         <w:pStyle w:val="CommentText"/>
@@ -15595,7 +13833,7 @@
       </w:r>
     </w:p>
   </w:comment>
-  <w:comment w:id="274" w:author="dugalh" w:date="2017-06-13T21:53:00Z" w:initials="dh">
+  <w:comment w:id="41" w:author="dugalh" w:date="2017-06-13T22:03:00Z" w:initials="dh">
     <w:p>
       <w:pPr>
         <w:pStyle w:val="CommentText"/>
@@ -15607,11 +13845,11 @@
         <w:annotationRef/>
       </w:r>
       <w:r>
-        <w:t>Omit? We are drawing attention to a weakness of the study</w:t>
+        <w:t>Omit to shorten things</w:t>
       </w:r>
     </w:p>
   </w:comment>
-  <w:comment w:id="289" w:author="dugalh" w:date="2017-03-01T20:40:00Z" w:initials="dh">
+  <w:comment w:id="42" w:author="Van Niekerk, A, Prof &lt;avn@sun.ac.za&gt;" w:date="2017-04-20T14:29:00Z" w:initials="VNAP&lt;">
     <w:p>
       <w:pPr>
         <w:pStyle w:val="CommentText"/>
@@ -15623,11 +13861,11 @@
         <w:annotationRef/>
       </w:r>
       <w:r>
-        <w:t>Not sure if this will just open a can of worms.  Should I omit?</w:t>
+        <w:t>Add something about big data…</w:t>
       </w:r>
     </w:p>
   </w:comment>
-  <w:comment w:id="290" w:author="Van Niekerk, A, Prof &lt;avn@sun.ac.za&gt;" w:date="2017-04-20T14:28:00Z" w:initials="VNAP&lt;">
+  <w:comment w:id="43" w:author="dugalh" w:date="2017-06-13T16:24:00Z" w:initials="dh">
     <w:p>
       <w:pPr>
         <w:pStyle w:val="CommentText"/>
@@ -15639,11 +13877,11 @@
         <w:annotationRef/>
       </w:r>
       <w:r>
-        <w:t>Yes omit!</w:t>
+        <w:t>See below</w:t>
       </w:r>
     </w:p>
   </w:comment>
-  <w:comment w:id="291" w:author="dugalh" w:date="2017-06-12T16:47:00Z" w:initials="dh">
+  <w:comment w:id="44" w:author="dugalh" w:date="2017-06-13T19:35:00Z" w:initials="dh">
     <w:p>
       <w:pPr>
         <w:pStyle w:val="CommentText"/>
@@ -15655,11 +13893,17 @@
         <w:annotationRef/>
       </w:r>
       <w:r>
-        <w:t>OK but I mentioned these tests in methods too.  So should I omit there too?  I think it’s best…</w:t>
+        <w:rPr>
+          <w:rStyle w:val="CommentReference"/>
+        </w:rPr>
+        <w:t>Relates</w:t>
+      </w:r>
+      <w:r>
+        <w:t xml:space="preserve"> to the automation comment in 2.1</w:t>
       </w:r>
     </w:p>
   </w:comment>
-  <w:comment w:id="296" w:author="dugalh" w:date="2017-06-13T22:03:00Z" w:initials="dh">
+  <w:comment w:id="45" w:author="Van Niekerk, A, Prof &lt;avn@sun.ac.za&gt;" w:date="2017-08-04T11:02:00Z" w:initials="VNAP&lt;">
     <w:p>
       <w:pPr>
         <w:pStyle w:val="CommentText"/>
@@ -15671,86 +13915,7 @@
         <w:annotationRef/>
       </w:r>
       <w:r>
-        <w:t>Omit to shorten things</w:t>
-      </w:r>
-    </w:p>
-  </w:comment>
-  <w:comment w:id="298" w:author="Van Niekerk, A, Prof &lt;avn@sun.ac.za&gt;" w:date="2017-04-20T14:29:00Z" w:initials="VNAP&lt;">
-    <w:p>
-      <w:pPr>
-        <w:pStyle w:val="CommentText"/>
-      </w:pPr>
-      <w:r>
-        <w:rPr>
-          <w:rStyle w:val="CommentReference"/>
-        </w:rPr>
-        <w:annotationRef/>
-      </w:r>
-      <w:r>
-        <w:t>Add something about big data…</w:t>
-      </w:r>
-    </w:p>
-  </w:comment>
-  <w:comment w:id="299" w:author="dugalh" w:date="2017-06-13T16:24:00Z" w:initials="dh">
-    <w:p>
-      <w:pPr>
-        <w:pStyle w:val="CommentText"/>
-      </w:pPr>
-      <w:r>
-        <w:rPr>
-          <w:rStyle w:val="CommentReference"/>
-        </w:rPr>
-        <w:annotationRef/>
-      </w:r>
-      <w:r>
-        <w:t>See below</w:t>
-      </w:r>
-    </w:p>
-  </w:comment>
-  <w:comment w:id="320" w:author="dugalh" w:date="2017-06-13T19:35:00Z" w:initials="dh">
-    <w:p>
-      <w:pPr>
-        <w:pStyle w:val="CommentText"/>
-      </w:pPr>
-      <w:r>
-        <w:rPr>
-          <w:rStyle w:val="CommentReference"/>
-        </w:rPr>
-        <w:annotationRef/>
-      </w:r>
-      <w:r>
-        <w:rPr>
-          <w:rStyle w:val="CommentReference"/>
-        </w:rPr>
-        <w:t>Relates</w:t>
-      </w:r>
-      <w:r>
-        <w:t xml:space="preserve"> to the automation comment in 2.1</w:t>
-      </w:r>
-    </w:p>
-  </w:comment>
-  <w:comment w:id="321" w:author="Van Niekerk, A, Prof &lt;avn@sun.ac.za&gt;" w:date="2017-08-04T11:02:00Z" w:initials="VNAP&lt;">
-    <w:p>
-      <w:pPr>
-        <w:pStyle w:val="CommentText"/>
-      </w:pPr>
-      <w:r>
-        <w:rPr>
-          <w:rStyle w:val="CommentReference"/>
-        </w:rPr>
-        <w:annotationRef/>
-      </w:r>
-      <w:r>
-        <w:t xml:space="preserve">Ending a paper with a </w:t>
-      </w:r>
-      <w:r>
-        <w:t xml:space="preserve">range of </w:t>
-      </w:r>
-      <w:r>
-        <w:t xml:space="preserve">limitation is not a good idea. </w:t>
-      </w:r>
-      <w:r>
-        <w:t xml:space="preserve">Perhaps add a short paragraph that explains that, in spite of these limitations, the experiments provide a good overview of existing methods and the proposed method seems to work well for many different problems and is relatively easy to implement. </w:t>
+        <w:t xml:space="preserve">Ending a paper with a range of limitation is not a good idea. Perhaps add a short paragraph that explains that, in spite of these limitations, the experiments provide a good overview of existing methods and the proposed method seems to work well for many different problems and is relatively easy to implement. </w:t>
       </w:r>
     </w:p>
   </w:comment>
@@ -15758,22 +13923,14 @@
 </file>
 
 <file path=word/commentsExtended.xml><?xml version="1.0" encoding="utf-8"?>
-<w15:commentsEx xmlns:wpc="http://schemas.microsoft.com/office/word/2010/wordprocessingCanvas" xmlns:cx="http://schemas.microsoft.com/office/drawing/2014/chartex" xmlns:cx1="http://schemas.microsoft.com/office/drawing/2015/9/8/chartex" xmlns:mc="http://schemas.openxmlformats.org/markup-compatibility/2006" xmlns:o="urn:schemas-microsoft-com:office:office" xmlns:r="http://schemas.openxmlformats.org/officeDocument/2006/relationships" xmlns:m="http://schemas.openxmlformats.org/officeDocument/2006/math" xmlns:v="urn:schemas-microsoft-com:vml" xmlns:wp14="http://schemas.microsoft.com/office/word/2010/wordprocessingDrawing" xmlns:wp="http://schemas.openxmlformats.org/drawingml/2006/wordprocessingDrawing" xmlns:w10="urn:schemas-microsoft-com:office:word" xmlns:w="http://schemas.openxmlformats.org/wordprocessingml/2006/main" xmlns:w14="http://schemas.microsoft.com/office/word/2010/wordml" xmlns:w15="http://schemas.microsoft.com/office/word/2012/wordml" xmlns:w16se="http://schemas.microsoft.com/office/word/2015/wordml/symex" xmlns:wpg="http://schemas.microsoft.com/office/word/2010/wordprocessingGroup" xmlns:wpi="http://schemas.microsoft.com/office/word/2010/wordprocessingInk" xmlns:wne="http://schemas.microsoft.com/office/word/2006/wordml" xmlns:wps="http://schemas.microsoft.com/office/word/2010/wordprocessingShape" mc:Ignorable="w14 w15 w16se wp14">
+<w15:commentsEx xmlns:wpc="http://schemas.microsoft.com/office/word/2010/wordprocessingCanvas" xmlns:mc="http://schemas.openxmlformats.org/markup-compatibility/2006" xmlns:o="urn:schemas-microsoft-com:office:office" xmlns:r="http://schemas.openxmlformats.org/officeDocument/2006/relationships" xmlns:m="http://schemas.openxmlformats.org/officeDocument/2006/math" xmlns:v="urn:schemas-microsoft-com:vml" xmlns:wp14="http://schemas.microsoft.com/office/word/2010/wordprocessingDrawing" xmlns:wp="http://schemas.openxmlformats.org/drawingml/2006/wordprocessingDrawing" xmlns:w10="urn:schemas-microsoft-com:office:word" xmlns:w="http://schemas.openxmlformats.org/wordprocessingml/2006/main" xmlns:w14="http://schemas.microsoft.com/office/word/2010/wordml" xmlns:w15="http://schemas.microsoft.com/office/word/2012/wordml" xmlns:wpg="http://schemas.microsoft.com/office/word/2010/wordprocessingGroup" xmlns:wpi="http://schemas.microsoft.com/office/word/2010/wordprocessingInk" xmlns:wne="http://schemas.microsoft.com/office/word/2006/wordml" xmlns:wps="http://schemas.microsoft.com/office/word/2010/wordprocessingShape" mc:Ignorable="w14 w15 wp14">
   <w15:commentEx w15:paraId="5DFBB03B" w15:done="0"/>
-  <w15:commentEx w15:paraId="0F06A549" w15:done="0"/>
-  <w15:commentEx w15:paraId="1F31D440" w15:done="0"/>
   <w15:commentEx w15:paraId="65367EBD" w15:done="0"/>
   <w15:commentEx w15:paraId="17D890EB" w15:done="0"/>
-  <w15:commentEx w15:paraId="1609EFE8" w15:done="0"/>
   <w15:commentEx w15:paraId="4AD81338" w15:done="0"/>
   <w15:commentEx w15:paraId="3ED8E3C3" w15:done="0"/>
   <w15:commentEx w15:paraId="44B6F885" w15:paraIdParent="3ED8E3C3" w15:done="0"/>
   <w15:commentEx w15:paraId="7BD4BA13" w15:done="0"/>
-  <w15:commentEx w15:paraId="3209D1C5" w15:done="0"/>
-  <w15:commentEx w15:paraId="74865487" w15:done="0"/>
-  <w15:commentEx w15:paraId="24B9C773" w15:paraIdParent="74865487" w15:done="0"/>
-  <w15:commentEx w15:paraId="33905123" w15:paraIdParent="74865487" w15:done="0"/>
-  <w15:commentEx w15:paraId="29671A19" w15:paraIdParent="74865487" w15:done="0"/>
   <w15:commentEx w15:paraId="6FE65969" w15:done="0"/>
   <w15:commentEx w15:paraId="0E1B40F7" w15:done="0"/>
   <w15:commentEx w15:paraId="0E48FD17" w15:done="0"/>
@@ -15791,10 +13948,6 @@
   <w15:commentEx w15:paraId="3CF63AB9" w15:paraIdParent="52AE33C9" w15:done="0"/>
   <w15:commentEx w15:paraId="2D3567A1" w15:paraIdParent="52AE33C9" w15:done="0"/>
   <w15:commentEx w15:paraId="03E244BC" w15:paraIdParent="52AE33C9" w15:done="0"/>
-  <w15:commentEx w15:paraId="3939A83C" w15:done="0"/>
-  <w15:commentEx w15:paraId="44AAFE62" w15:done="0"/>
-  <w15:commentEx w15:paraId="433AA351" w15:paraIdParent="44AAFE62" w15:done="0"/>
-  <w15:commentEx w15:paraId="4DF721B7" w15:paraIdParent="44AAFE62" w15:done="0"/>
   <w15:commentEx w15:paraId="72217E5F" w15:done="0"/>
   <w15:commentEx w15:paraId="13878CE2" w15:done="0"/>
   <w15:commentEx w15:paraId="76217D52" w15:paraIdParent="13878CE2" w15:done="0"/>
@@ -15804,7 +13957,7 @@
 </file>
 
 <file path=word/endnotes.xml><?xml version="1.0" encoding="utf-8"?>
-<w:endnotes xmlns:wpc="http://schemas.microsoft.com/office/word/2010/wordprocessingCanvas" xmlns:cx="http://schemas.microsoft.com/office/drawing/2014/chartex" xmlns:cx1="http://schemas.microsoft.com/office/drawing/2015/9/8/chartex" xmlns:mc="http://schemas.openxmlformats.org/markup-compatibility/2006" xmlns:o="urn:schemas-microsoft-com:office:office" xmlns:r="http://schemas.openxmlformats.org/officeDocument/2006/relationships" xmlns:m="http://schemas.openxmlformats.org/officeDocument/2006/math" xmlns:v="urn:schemas-microsoft-com:vml" xmlns:wp14="http://schemas.microsoft.com/office/word/2010/wordprocessingDrawing" xmlns:wp="http://schemas.openxmlformats.org/drawingml/2006/wordprocessingDrawing" xmlns:w10="urn:schemas-microsoft-com:office:word" xmlns:w="http://schemas.openxmlformats.org/wordprocessingml/2006/main" xmlns:w14="http://schemas.microsoft.com/office/word/2010/wordml" xmlns:w15="http://schemas.microsoft.com/office/word/2012/wordml" xmlns:w16se="http://schemas.microsoft.com/office/word/2015/wordml/symex" xmlns:wpg="http://schemas.microsoft.com/office/word/2010/wordprocessingGroup" xmlns:wpi="http://schemas.microsoft.com/office/word/2010/wordprocessingInk" xmlns:wne="http://schemas.microsoft.com/office/word/2006/wordml" xmlns:wps="http://schemas.microsoft.com/office/word/2010/wordprocessingShape" mc:Ignorable="w14 w15 w16se wp14">
+<w:endnotes xmlns:wpc="http://schemas.microsoft.com/office/word/2010/wordprocessingCanvas" xmlns:mc="http://schemas.openxmlformats.org/markup-compatibility/2006" xmlns:o="urn:schemas-microsoft-com:office:office" xmlns:r="http://schemas.openxmlformats.org/officeDocument/2006/relationships" xmlns:m="http://schemas.openxmlformats.org/officeDocument/2006/math" xmlns:v="urn:schemas-microsoft-com:vml" xmlns:wp14="http://schemas.microsoft.com/office/word/2010/wordprocessingDrawing" xmlns:wp="http://schemas.openxmlformats.org/drawingml/2006/wordprocessingDrawing" xmlns:w10="urn:schemas-microsoft-com:office:word" xmlns:w="http://schemas.openxmlformats.org/wordprocessingml/2006/main" xmlns:w14="http://schemas.microsoft.com/office/word/2010/wordml" xmlns:w15="http://schemas.microsoft.com/office/word/2012/wordml" xmlns:wpg="http://schemas.microsoft.com/office/word/2010/wordprocessingGroup" xmlns:wpi="http://schemas.microsoft.com/office/word/2010/wordprocessingInk" xmlns:wne="http://schemas.microsoft.com/office/word/2006/wordml" xmlns:wps="http://schemas.microsoft.com/office/word/2010/wordprocessingShape" mc:Ignorable="w14 w15 wp14">
   <w:endnote w:type="separator" w:id="-1">
     <w:p>
       <w:r>
@@ -15823,7 +13976,7 @@
 </file>
 
 <file path=word/footer1.xml><?xml version="1.0" encoding="utf-8"?>
-<w:ftr xmlns:wpc="http://schemas.microsoft.com/office/word/2010/wordprocessingCanvas" xmlns:cx="http://schemas.microsoft.com/office/drawing/2014/chartex" xmlns:cx1="http://schemas.microsoft.com/office/drawing/2015/9/8/chartex" xmlns:mc="http://schemas.openxmlformats.org/markup-compatibility/2006" xmlns:o="urn:schemas-microsoft-com:office:office" xmlns:r="http://schemas.openxmlformats.org/officeDocument/2006/relationships" xmlns:m="http://schemas.openxmlformats.org/officeDocument/2006/math" xmlns:v="urn:schemas-microsoft-com:vml" xmlns:wp14="http://schemas.microsoft.com/office/word/2010/wordprocessingDrawing" xmlns:wp="http://schemas.openxmlformats.org/drawingml/2006/wordprocessingDrawing" xmlns:w10="urn:schemas-microsoft-com:office:word" xmlns:w="http://schemas.openxmlformats.org/wordprocessingml/2006/main" xmlns:w14="http://schemas.microsoft.com/office/word/2010/wordml" xmlns:w15="http://schemas.microsoft.com/office/word/2012/wordml" xmlns:w16se="http://schemas.microsoft.com/office/word/2015/wordml/symex" xmlns:wpg="http://schemas.microsoft.com/office/word/2010/wordprocessingGroup" xmlns:wpi="http://schemas.microsoft.com/office/word/2010/wordprocessingInk" xmlns:wne="http://schemas.microsoft.com/office/word/2006/wordml" xmlns:wps="http://schemas.microsoft.com/office/word/2010/wordprocessingShape" mc:Ignorable="w14 w15 w16se wp14">
+<w:ftr xmlns:wpc="http://schemas.microsoft.com/office/word/2010/wordprocessingCanvas" xmlns:mc="http://schemas.openxmlformats.org/markup-compatibility/2006" xmlns:o="urn:schemas-microsoft-com:office:office" xmlns:r="http://schemas.openxmlformats.org/officeDocument/2006/relationships" xmlns:m="http://schemas.openxmlformats.org/officeDocument/2006/math" xmlns:v="urn:schemas-microsoft-com:vml" xmlns:wp14="http://schemas.microsoft.com/office/word/2010/wordprocessingDrawing" xmlns:wp="http://schemas.openxmlformats.org/drawingml/2006/wordprocessingDrawing" xmlns:w10="urn:schemas-microsoft-com:office:word" xmlns:w="http://schemas.openxmlformats.org/wordprocessingml/2006/main" xmlns:w14="http://schemas.microsoft.com/office/word/2010/wordml" xmlns:w15="http://schemas.microsoft.com/office/word/2012/wordml" xmlns:wpg="http://schemas.microsoft.com/office/word/2010/wordprocessingGroup" xmlns:wpi="http://schemas.microsoft.com/office/word/2010/wordprocessingInk" xmlns:wne="http://schemas.microsoft.com/office/word/2006/wordml" xmlns:wps="http://schemas.microsoft.com/office/word/2010/wordprocessingShape" mc:Ignorable="w14 w15 wp14">
   <w:p>
     <w:pPr>
       <w:pStyle w:val="Footer"/>
@@ -15923,7 +14076,7 @@
       </w:rPr>
       <w:t>the Cent</w:t>
     </w:r>
-    <w:del w:id="323" w:author="Van Niekerk, A, Prof &lt;avn@sun.ac.za&gt;" w:date="2017-07-31T14:21:00Z">
+    <w:del w:id="47" w:author="Van Niekerk, A, Prof &lt;avn@sun.ac.za&gt;" w:date="2017-07-31T14:21:00Z">
       <w:r>
         <w:rPr>
           <w:sz w:val="20"/>
@@ -15937,7 +14090,7 @@
       </w:rPr>
       <w:t>r</w:t>
     </w:r>
-    <w:ins w:id="324" w:author="Van Niekerk, A, Prof &lt;avn@sun.ac.za&gt;" w:date="2017-07-31T14:21:00Z">
+    <w:ins w:id="48" w:author="Van Niekerk, A, Prof &lt;avn@sun.ac.za&gt;" w:date="2017-07-31T14:21:00Z">
       <w:r>
         <w:rPr>
           <w:sz w:val="20"/>
@@ -15985,7 +14138,7 @@
 </file>
 
 <file path=word/footnotes.xml><?xml version="1.0" encoding="utf-8"?>
-<w:footnotes xmlns:wpc="http://schemas.microsoft.com/office/word/2010/wordprocessingCanvas" xmlns:cx="http://schemas.microsoft.com/office/drawing/2014/chartex" xmlns:cx1="http://schemas.microsoft.com/office/drawing/2015/9/8/chartex" xmlns:mc="http://schemas.openxmlformats.org/markup-compatibility/2006" xmlns:o="urn:schemas-microsoft-com:office:office" xmlns:r="http://schemas.openxmlformats.org/officeDocument/2006/relationships" xmlns:m="http://schemas.openxmlformats.org/officeDocument/2006/math" xmlns:v="urn:schemas-microsoft-com:vml" xmlns:wp14="http://schemas.microsoft.com/office/word/2010/wordprocessingDrawing" xmlns:wp="http://schemas.openxmlformats.org/drawingml/2006/wordprocessingDrawing" xmlns:w10="urn:schemas-microsoft-com:office:word" xmlns:w="http://schemas.openxmlformats.org/wordprocessingml/2006/main" xmlns:w14="http://schemas.microsoft.com/office/word/2010/wordml" xmlns:w15="http://schemas.microsoft.com/office/word/2012/wordml" xmlns:w16se="http://schemas.microsoft.com/office/word/2015/wordml/symex" xmlns:wpg="http://schemas.microsoft.com/office/word/2010/wordprocessingGroup" xmlns:wpi="http://schemas.microsoft.com/office/word/2010/wordprocessingInk" xmlns:wne="http://schemas.microsoft.com/office/word/2006/wordml" xmlns:wps="http://schemas.microsoft.com/office/word/2010/wordprocessingShape" mc:Ignorable="w14 w15 w16se wp14">
+<w:footnotes xmlns:wpc="http://schemas.microsoft.com/office/word/2010/wordprocessingCanvas" xmlns:mc="http://schemas.openxmlformats.org/markup-compatibility/2006" xmlns:o="urn:schemas-microsoft-com:office:office" xmlns:r="http://schemas.openxmlformats.org/officeDocument/2006/relationships" xmlns:m="http://schemas.openxmlformats.org/officeDocument/2006/math" xmlns:v="urn:schemas-microsoft-com:vml" xmlns:wp14="http://schemas.microsoft.com/office/word/2010/wordprocessingDrawing" xmlns:wp="http://schemas.openxmlformats.org/drawingml/2006/wordprocessingDrawing" xmlns:w10="urn:schemas-microsoft-com:office:word" xmlns:w="http://schemas.openxmlformats.org/wordprocessingml/2006/main" xmlns:w14="http://schemas.microsoft.com/office/word/2010/wordml" xmlns:w15="http://schemas.microsoft.com/office/word/2012/wordml" xmlns:wpg="http://schemas.microsoft.com/office/word/2010/wordprocessingGroup" xmlns:wpi="http://schemas.microsoft.com/office/word/2010/wordprocessingInk" xmlns:wne="http://schemas.microsoft.com/office/word/2006/wordml" xmlns:wps="http://schemas.microsoft.com/office/word/2010/wordprocessingShape" mc:Ignorable="w14 w15 wp14">
   <w:footnote w:type="separator" w:id="-1">
     <w:p>
       <w:r>
@@ -16004,7 +14157,7 @@
 </file>
 
 <file path=word/numbering.xml><?xml version="1.0" encoding="utf-8"?>
-<w:numbering xmlns:wpc="http://schemas.microsoft.com/office/word/2010/wordprocessingCanvas" xmlns:cx="http://schemas.microsoft.com/office/drawing/2014/chartex" xmlns:cx1="http://schemas.microsoft.com/office/drawing/2015/9/8/chartex" xmlns:mc="http://schemas.openxmlformats.org/markup-compatibility/2006" xmlns:o="urn:schemas-microsoft-com:office:office" xmlns:r="http://schemas.openxmlformats.org/officeDocument/2006/relationships" xmlns:m="http://schemas.openxmlformats.org/officeDocument/2006/math" xmlns:v="urn:schemas-microsoft-com:vml" xmlns:wp14="http://schemas.microsoft.com/office/word/2010/wordprocessingDrawing" xmlns:wp="http://schemas.openxmlformats.org/drawingml/2006/wordprocessingDrawing" xmlns:w10="urn:schemas-microsoft-com:office:word" xmlns:w="http://schemas.openxmlformats.org/wordprocessingml/2006/main" xmlns:w14="http://schemas.microsoft.com/office/word/2010/wordml" xmlns:w15="http://schemas.microsoft.com/office/word/2012/wordml" xmlns:w16se="http://schemas.microsoft.com/office/word/2015/wordml/symex" xmlns:wpg="http://schemas.microsoft.com/office/word/2010/wordprocessingGroup" xmlns:wpi="http://schemas.microsoft.com/office/word/2010/wordprocessingInk" xmlns:wne="http://schemas.microsoft.com/office/word/2006/wordml" xmlns:wps="http://schemas.microsoft.com/office/word/2010/wordprocessingShape" mc:Ignorable="w14 w15 w16se wp14">
+<w:numbering xmlns:wpc="http://schemas.microsoft.com/office/word/2010/wordprocessingCanvas" xmlns:mc="http://schemas.openxmlformats.org/markup-compatibility/2006" xmlns:o="urn:schemas-microsoft-com:office:office" xmlns:r="http://schemas.openxmlformats.org/officeDocument/2006/relationships" xmlns:m="http://schemas.openxmlformats.org/officeDocument/2006/math" xmlns:v="urn:schemas-microsoft-com:vml" xmlns:wp14="http://schemas.microsoft.com/office/word/2010/wordprocessingDrawing" xmlns:wp="http://schemas.openxmlformats.org/drawingml/2006/wordprocessingDrawing" xmlns:w10="urn:schemas-microsoft-com:office:word" xmlns:w="http://schemas.openxmlformats.org/wordprocessingml/2006/main" xmlns:w14="http://schemas.microsoft.com/office/word/2010/wordml" xmlns:w15="http://schemas.microsoft.com/office/word/2012/wordml" xmlns:wpg="http://schemas.microsoft.com/office/word/2010/wordprocessingGroup" xmlns:wpi="http://schemas.microsoft.com/office/word/2010/wordprocessingInk" xmlns:wne="http://schemas.microsoft.com/office/word/2006/wordml" xmlns:wps="http://schemas.microsoft.com/office/word/2010/wordprocessingShape" mc:Ignorable="w14 w15 wp14">
   <w:abstractNum w:abstractNumId="0" w15:restartNumberingAfterBreak="0">
     <w:nsid w:val="FFFFFF7C"/>
     <w:multiLevelType w:val="singleLevel"/>
@@ -18792,7 +16945,7 @@
 </file>
 
 <file path=word/people.xml><?xml version="1.0" encoding="utf-8"?>
-<w15:people xmlns:wpc="http://schemas.microsoft.com/office/word/2010/wordprocessingCanvas" xmlns:cx="http://schemas.microsoft.com/office/drawing/2014/chartex" xmlns:cx1="http://schemas.microsoft.com/office/drawing/2015/9/8/chartex" xmlns:mc="http://schemas.openxmlformats.org/markup-compatibility/2006" xmlns:o="urn:schemas-microsoft-com:office:office" xmlns:r="http://schemas.openxmlformats.org/officeDocument/2006/relationships" xmlns:m="http://schemas.openxmlformats.org/officeDocument/2006/math" xmlns:v="urn:schemas-microsoft-com:vml" xmlns:wp14="http://schemas.microsoft.com/office/word/2010/wordprocessingDrawing" xmlns:wp="http://schemas.openxmlformats.org/drawingml/2006/wordprocessingDrawing" xmlns:w10="urn:schemas-microsoft-com:office:word" xmlns:w="http://schemas.openxmlformats.org/wordprocessingml/2006/main" xmlns:w14="http://schemas.microsoft.com/office/word/2010/wordml" xmlns:w15="http://schemas.microsoft.com/office/word/2012/wordml" xmlns:w16se="http://schemas.microsoft.com/office/word/2015/wordml/symex" xmlns:wpg="http://schemas.microsoft.com/office/word/2010/wordprocessingGroup" xmlns:wpi="http://schemas.microsoft.com/office/word/2010/wordprocessingInk" xmlns:wne="http://schemas.microsoft.com/office/word/2006/wordml" xmlns:wps="http://schemas.microsoft.com/office/word/2010/wordprocessingShape" mc:Ignorable="w14 w15 w16se wp14">
+<w15:people xmlns:wpc="http://schemas.microsoft.com/office/word/2010/wordprocessingCanvas" xmlns:mc="http://schemas.openxmlformats.org/markup-compatibility/2006" xmlns:o="urn:schemas-microsoft-com:office:office" xmlns:r="http://schemas.openxmlformats.org/officeDocument/2006/relationships" xmlns:m="http://schemas.openxmlformats.org/officeDocument/2006/math" xmlns:v="urn:schemas-microsoft-com:vml" xmlns:wp14="http://schemas.microsoft.com/office/word/2010/wordprocessingDrawing" xmlns:wp="http://schemas.openxmlformats.org/drawingml/2006/wordprocessingDrawing" xmlns:w10="urn:schemas-microsoft-com:office:word" xmlns:w="http://schemas.openxmlformats.org/wordprocessingml/2006/main" xmlns:w14="http://schemas.microsoft.com/office/word/2010/wordml" xmlns:w15="http://schemas.microsoft.com/office/word/2012/wordml" xmlns:wpg="http://schemas.microsoft.com/office/word/2010/wordprocessingGroup" xmlns:wpi="http://schemas.microsoft.com/office/word/2010/wordprocessingInk" xmlns:wne="http://schemas.microsoft.com/office/word/2006/wordml" xmlns:wps="http://schemas.microsoft.com/office/word/2010/wordprocessingShape" mc:Ignorable="w14 w15 wp14">
   <w15:person w15:author="Van Niekerk, A, Prof &lt;avn@sun.ac.za&gt;">
     <w15:presenceInfo w15:providerId="AD" w15:userId="S-1-5-21-1214440339-602609370-839522115-3029"/>
   </w15:person>
@@ -18803,7 +16956,7 @@
 </file>
 
 <file path=word/styles.xml><?xml version="1.0" encoding="utf-8"?>
-<w:styles xmlns:mc="http://schemas.openxmlformats.org/markup-compatibility/2006" xmlns:r="http://schemas.openxmlformats.org/officeDocument/2006/relationships" xmlns:w="http://schemas.openxmlformats.org/wordprocessingml/2006/main" xmlns:w14="http://schemas.microsoft.com/office/word/2010/wordml" xmlns:w15="http://schemas.microsoft.com/office/word/2012/wordml" xmlns:w16se="http://schemas.microsoft.com/office/word/2015/wordml/symex" mc:Ignorable="w14 w15 w16se">
+<w:styles xmlns:mc="http://schemas.openxmlformats.org/markup-compatibility/2006" xmlns:r="http://schemas.openxmlformats.org/officeDocument/2006/relationships" xmlns:w="http://schemas.openxmlformats.org/wordprocessingml/2006/main" xmlns:w14="http://schemas.microsoft.com/office/word/2010/wordml" xmlns:w15="http://schemas.microsoft.com/office/word/2012/wordml" mc:Ignorable="w14 w15">
   <w:docDefaults>
     <w:rPrDefault>
       <w:rPr>
@@ -20674,7 +18827,7 @@
         <a:sysClr val="windowText" lastClr="000000"/>
       </a:dk1>
       <a:lt1>
-        <a:sysClr val="window" lastClr="FFFFFF"/>
+        <a:sysClr val="window" lastClr="A5A5A5"/>
       </a:lt1>
       <a:dk2>
         <a:srgbClr val="44546A"/>
@@ -20932,7 +19085,7 @@
 </file>
 
 <file path=customXml/itemProps1.xml><?xml version="1.0" encoding="utf-8"?>
-<ds:datastoreItem xmlns:ds="http://schemas.openxmlformats.org/officeDocument/2006/customXml" ds:itemID="{B53EC682-187D-4C94-B535-98F9EC3CB731}">
+<ds:datastoreItem xmlns:ds="http://schemas.openxmlformats.org/officeDocument/2006/customXml" ds:itemID="{537BE78F-610C-4569-82B3-48DB4DC51822}">
   <ds:schemaRefs>
     <ds:schemaRef ds:uri="http://schemas.openxmlformats.org/officeDocument/2006/bibliography"/>
   </ds:schemaRefs>

</xml_diff>

<commit_message>
reviewing and pyqgis hacking
</commit_message>
<xml_diff>
--- a/Docs/My Docs/Thesis/Feature Clustering and Ranking/Feature Clustering and Ranking v02 20170302 avn review.docx
+++ b/Docs/My Docs/Thesis/Feature Clustering and Ranking/Feature Clustering and Ranking v02 20170302 avn review.docx
@@ -3111,7 +3111,12 @@
         <w:t>N</w:t>
       </w:r>
       <w:r>
-        <w:t xml:space="preserve"> clusters with best </w:t>
+        <w:t xml:space="preserve"> clusters wi</w:t>
+      </w:r>
+      <w:bookmarkStart w:id="20" w:name="_GoBack"/>
+      <w:bookmarkEnd w:id="20"/>
+      <w:r>
+        <w:t xml:space="preserve">th best </w:t>
       </w:r>
       <w:r>
         <w:t xml:space="preserve">importance </w:t>
@@ -3130,6 +3135,9 @@
       <w:pPr>
         <w:spacing w:line="360" w:lineRule="auto"/>
         <w:jc w:val="both"/>
+        <w:rPr>
+          <w:ins w:id="21" w:author="dugalh" w:date="2017-08-17T15:54:00Z"/>
+        </w:rPr>
       </w:pPr>
       <w:r>
         <w:t xml:space="preserve">Hierarchical clustering provides a simple way of </w:t>
@@ -3170,28 +3178,137 @@
       <w:r>
         <w:t xml:space="preserve">.  </w:t>
       </w:r>
-      <w:commentRangeStart w:id="20"/>
-      <w:commentRangeStart w:id="21"/>
+      <w:commentRangeStart w:id="22"/>
+      <w:commentRangeStart w:id="23"/>
       <w:r>
         <w:t>The method</w:t>
       </w:r>
       <w:r>
-        <w:t xml:space="preserve"> starts with each individual feature in its own cluster and proceeds in a number of steps where the pair of clusters that minimise a </w:t>
+        <w:t xml:space="preserve"> </w:t>
+      </w:r>
+      <w:r>
+        <w:t>begins</w:t>
+      </w:r>
+      <w:r>
+        <w:t xml:space="preserve"> </w:t>
+      </w:r>
+      <w:r>
+        <w:t>with each individual feature in its own cluster</w:t>
+      </w:r>
+      <w:r>
+        <w:t xml:space="preserve"> and proceeds in a number of steps.  At each step, </w:t>
+      </w:r>
+      <w:r>
+        <w:t xml:space="preserve">the pair of clusters that minimise a </w:t>
+      </w:r>
+      <w:r>
+        <w:t xml:space="preserve">cluster </w:t>
       </w:r>
       <w:r>
         <w:t xml:space="preserve">dissimilarity </w:t>
       </w:r>
       <w:r>
-        <w:t xml:space="preserve">criterion are merged at each step.  </w:t>
-      </w:r>
-      <w:commentRangeEnd w:id="20"/>
+        <w:t xml:space="preserve">criterion are merged </w:t>
+      </w:r>
+      <w:r>
+        <w:t>into a single cluster</w:t>
+      </w:r>
+      <w:r>
+        <w:t xml:space="preserve">.  </w:t>
+      </w:r>
+      <w:commentRangeEnd w:id="22"/>
       <w:r>
         <w:rPr>
           <w:rStyle w:val="CommentReference"/>
         </w:rPr>
-        <w:commentReference w:id="20"/>
-      </w:r>
-      <w:commentRangeStart w:id="22"/>
+        <w:commentReference w:id="22"/>
+      </w:r>
+      <w:r>
+        <w:t xml:space="preserve">The hierarchy of clusters can be graphically represented with a </w:t>
+      </w:r>
+      <w:proofErr w:type="spellStart"/>
+      <w:r>
+        <w:t>dendrogram</w:t>
+      </w:r>
+      <w:proofErr w:type="spellEnd"/>
+      <w:r>
+        <w:t xml:space="preserve"> </w:t>
+      </w:r>
+      <w:r>
+        <w:fldChar w:fldCharType="begin" w:fldLock="1"/>
+      </w:r>
+      <w:r>
+        <w:instrText>ADDIN CSL_CITATION { "citationItems" : [ { "id" : "ITEM-1", "itemData" : { "URL" : "https://www.mathworks.com/help/stats/hierarchical-clustering.html", "accessed" : { "date-parts" : [ [ "2017", "3", "1" ] ] }, "author" : [ { "dropping-particle" : "", "family" : "MathWorks", "given" : "", "non-dropping-particle" : "", "parse-names" : false, "suffix" : "" } ], "container-title" : "Matlab Documentation", "id" : "ITEM-1", "issued" : { "date-parts" : [ [ "2016" ] ] }, "title" : "Hierarchical Clustering - Statistics and Machine Learning Toolbox", "type" : "webpage" }, "uris" : [ "http://www.mendeley.com/documents/?uuid=53b9de2f-93e9-3173-adaa-37eba080fd8d" ] } ], "mendeley" : { "formattedCitation" : "(MathWorks, 2016)", "plainTextFormattedCitation" : "(MathWorks, 2016)", "previouslyFormattedCitation" : "(MathWorks, 2016)" }, "properties" : { "noteIndex" : 0 }, "schema" : "https://github.com/citation-style-language/schema/raw/master/csl-citation.json" }</w:instrText>
+      </w:r>
+      <w:r>
+        <w:fldChar w:fldCharType="separate"/>
+      </w:r>
+      <w:r>
+        <w:rPr>
+          <w:noProof/>
+        </w:rPr>
+        <w:t>(MathWorks, 2016)</w:t>
+      </w:r>
+      <w:r>
+        <w:fldChar w:fldCharType="end"/>
+      </w:r>
+      <w:r>
+        <w:t>, as illustrated</w:t>
+      </w:r>
+      <w:r>
+        <w:t xml:space="preserve"> </w:t>
+      </w:r>
+      <w:r>
+        <w:t>with an</w:t>
+      </w:r>
+      <w:r>
+        <w:t xml:space="preserve"> example in </w:t>
+      </w:r>
+      <w:r>
+        <w:fldChar w:fldCharType="begin"/>
+      </w:r>
+      <w:r>
+        <w:instrText xml:space="preserve"> REF _Ref466974803 \h </w:instrText>
+      </w:r>
+      <w:r>
+        <w:fldChar w:fldCharType="separate"/>
+      </w:r>
+      <w:r>
+        <w:t xml:space="preserve">Figure </w:t>
+      </w:r>
+      <w:r>
+        <w:rPr>
+          <w:noProof/>
+        </w:rPr>
+        <w:t>1</w:t>
+      </w:r>
+      <w:r>
+        <w:fldChar w:fldCharType="end"/>
+      </w:r>
+      <w:r>
+        <w:t xml:space="preserve">.  </w:t>
+      </w:r>
+      <w:r>
+        <w:t>T</w:t>
+      </w:r>
+      <w:r>
+        <w:t xml:space="preserve">he inverted U-shaped lines show which clusters are combined into new clusters.  The height of the horizontal line indicates the magnitude of the dissimilarity between clusters.  </w:t>
+      </w:r>
+    </w:p>
+    <w:p>
+      <w:pPr>
+        <w:spacing w:line="360" w:lineRule="auto"/>
+        <w:jc w:val="both"/>
+        <w:rPr>
+          <w:ins w:id="24" w:author="dugalh" w:date="2017-08-17T15:54:00Z"/>
+        </w:rPr>
+      </w:pPr>
+    </w:p>
+    <w:p>
+      <w:pPr>
+        <w:spacing w:line="360" w:lineRule="auto"/>
+        <w:jc w:val="both"/>
+      </w:pPr>
       <w:r>
         <w:t>The average</w:t>
       </w:r>
@@ -3202,168 +3319,172 @@
         <w:t>linkage criterion</w:t>
       </w:r>
       <w:r>
+        <w:t>, which is</w:t>
+      </w:r>
+      <w:r>
+        <w:t xml:space="preserve"> the average of the pairwise distances</w:t>
+      </w:r>
+      <w:r>
+        <w:t xml:space="preserve"> </w:t>
+      </w:r>
+      <w:r>
+        <w:t>between the objects in two clusters</w:t>
+      </w:r>
+      <w:r>
+        <w:t xml:space="preserve">, </w:t>
+      </w:r>
+      <w:r>
+        <w:t xml:space="preserve">was used </w:t>
+      </w:r>
+      <w:r>
+        <w:t>to measure</w:t>
+      </w:r>
+      <w:r>
+        <w:t xml:space="preserve"> cluster dissimilarity.  </w:t>
+      </w:r>
+      <w:r>
+        <w:t xml:space="preserve">The </w:t>
+      </w:r>
+      <w:r>
+        <w:t xml:space="preserve">pairwise </w:t>
+      </w:r>
+      <w:r>
+        <w:t>object distance</w:t>
+      </w:r>
+      <w:r>
+        <w:t>s</w:t>
+      </w:r>
+      <w:r>
+        <w:t xml:space="preserve"> </w:t>
+      </w:r>
+      <w:r>
+        <w:t>w</w:t>
+      </w:r>
+      <w:r>
+        <w:t>ere</w:t>
+      </w:r>
+      <w:r>
+        <w:t xml:space="preserve"> </w:t>
+      </w:r>
+      <w:r>
+        <w:t>calculated</w:t>
+      </w:r>
+      <w:r>
+        <w:t xml:space="preserve"> </w:t>
+      </w:r>
+      <w:proofErr w:type="gramStart"/>
+      <w:r>
+        <w:t xml:space="preserve">as </w:t>
+      </w:r>
+      <m:oMath>
+        <m:d>
+          <m:dPr>
+            <m:begChr m:val="|"/>
+            <m:endChr m:val="|"/>
+            <m:ctrlPr>
+              <w:rPr>
+                <w:rFonts w:ascii="Cambria Math" w:hAnsi="Cambria Math"/>
+                <w:i/>
+              </w:rPr>
+            </m:ctrlPr>
+          </m:dPr>
+          <m:e>
+            <w:proofErr w:type="gramEnd"/>
+            <m:r>
+              <w:rPr>
+                <w:rFonts w:ascii="Cambria Math" w:hAnsi="Cambria Math"/>
+              </w:rPr>
+              <m:t>1-</m:t>
+            </m:r>
+            <m:r>
+              <w:rPr>
+                <w:rFonts w:ascii="Cambria Math" w:hAnsi="Cambria Math"/>
+              </w:rPr>
+              <m:t>ρ</m:t>
+            </m:r>
+          </m:e>
+        </m:d>
+      </m:oMath>
+      <w:r>
+        <w:t xml:space="preserve"> ,</w:t>
+      </w:r>
+      <w:r>
+        <w:t xml:space="preserve"> where </w:t>
+      </w:r>
+      <m:oMath>
+        <m:r>
+          <w:rPr>
+            <w:rFonts w:ascii="Cambria Math" w:hAnsi="Cambria Math"/>
+          </w:rPr>
+          <m:t>ρ</m:t>
+        </m:r>
+      </m:oMath>
+      <w:r>
+        <w:t xml:space="preserve"> </w:t>
+      </w:r>
+      <w:r>
+        <w:t xml:space="preserve"> is the Pearson correlation coefficie</w:t>
+      </w:r>
+      <w:r>
+        <w:t>n</w:t>
+      </w:r>
+      <w:r>
+        <w:t xml:space="preserve">t </w:t>
+      </w:r>
+      <w:r>
+        <w:t xml:space="preserve">between two objects.  </w:t>
+      </w:r>
+      <w:r>
+        <w:t xml:space="preserve">Cluster stability and strength of correlation within each cluster are the key factors to consider when choosing the number of clusters and can be visually interpreted from the dendrogram.  </w:t>
+      </w:r>
+      <w:commentRangeEnd w:id="23"/>
+      <w:r>
+        <w:rPr>
+          <w:rStyle w:val="CommentReference"/>
+        </w:rPr>
+        <w:commentReference w:id="23"/>
+      </w:r>
+      <w:r>
+        <w:t>I</w:t>
+      </w:r>
+      <w:r>
+        <w:t xml:space="preserve">n </w:t>
+      </w:r>
+      <w:r>
+        <w:fldChar w:fldCharType="begin"/>
+      </w:r>
+      <w:r>
+        <w:instrText xml:space="preserve"> REF _Ref466974803 \h </w:instrText>
+      </w:r>
+      <w:r>
+        <w:fldChar w:fldCharType="separate"/>
+      </w:r>
+      <w:r>
+        <w:t xml:space="preserve">Figure </w:t>
+      </w:r>
+      <w:r>
+        <w:rPr>
+          <w:noProof/>
+        </w:rPr>
+        <w:t>1</w:t>
+      </w:r>
+      <w:r>
+        <w:fldChar w:fldCharType="end"/>
+      </w:r>
+      <w:r>
         <w:t>,</w:t>
       </w:r>
       <w:r>
         <w:t xml:space="preserve"> </w:t>
       </w:r>
       <w:r>
-        <w:t>which</w:t>
-      </w:r>
-      <w:r>
-        <w:t xml:space="preserve"> is the average dissimilarity over all pairs of objects in the two clusters</w:t>
-      </w:r>
-      <w:r>
-        <w:t>, was used in the proposed method</w:t>
-      </w:r>
-      <w:r>
-        <w:t xml:space="preserve">, with the </w:t>
-      </w:r>
-      <w:commentRangeStart w:id="23"/>
-      <w:commentRangeStart w:id="24"/>
-      <w:r>
-        <w:t xml:space="preserve">correlation coefficient </w:t>
-      </w:r>
-      <w:commentRangeEnd w:id="23"/>
-      <w:r>
-        <w:rPr>
-          <w:rStyle w:val="CommentReference"/>
-        </w:rPr>
-        <w:commentReference w:id="23"/>
-      </w:r>
-      <w:commentRangeEnd w:id="24"/>
-      <w:r>
-        <w:rPr>
-          <w:rStyle w:val="CommentReference"/>
-        </w:rPr>
-        <w:commentReference w:id="24"/>
-      </w:r>
-      <w:r>
-        <w:t>as the dissimilarity measure</w:t>
-      </w:r>
-      <w:commentRangeEnd w:id="22"/>
-      <w:r>
-        <w:rPr>
-          <w:rStyle w:val="CommentReference"/>
-        </w:rPr>
-        <w:commentReference w:id="22"/>
-      </w:r>
-      <w:r>
-        <w:t xml:space="preserve">.  </w:t>
-      </w:r>
-      <w:r>
-        <w:t xml:space="preserve">The dendrogram is </w:t>
-      </w:r>
-      <w:r>
-        <w:t xml:space="preserve">a </w:t>
-      </w:r>
-      <w:r>
-        <w:t>graphical representation of th</w:t>
-      </w:r>
-      <w:r>
-        <w:t>e clustering</w:t>
-      </w:r>
-      <w:r>
-        <w:t xml:space="preserve"> process</w:t>
-      </w:r>
-      <w:r>
-        <w:t xml:space="preserve"> </w:t>
-      </w:r>
-      <w:r>
-        <w:fldChar w:fldCharType="begin" w:fldLock="1"/>
-      </w:r>
-      <w:r>
-        <w:instrText>ADDIN CSL_CITATION { "citationItems" : [ { "id" : "ITEM-1", "itemData" : { "URL" : "https://www.mathworks.com/help/stats/hierarchical-clustering.html", "accessed" : { "date-parts" : [ [ "2017", "3", "1" ] ] }, "author" : [ { "dropping-particle" : "", "family" : "MathWorks", "given" : "", "non-dropping-particle" : "", "parse-names" : false, "suffix" : "" } ], "container-title" : "Matlab Documentation", "id" : "ITEM-1", "issued" : { "date-parts" : [ [ "2016" ] ] }, "title" : "Hierarchical Clustering - Statistics and Machine Learning Toolbox", "type" : "webpage" }, "uris" : [ "http://www.mendeley.com/documents/?uuid=53b9de2f-93e9-3173-adaa-37eba080fd8d" ] } ], "mendeley" : { "formattedCitation" : "(MathWorks, 2016)", "plainTextFormattedCitation" : "(MathWorks, 2016)", "previouslyFormattedCitation" : "(MathWorks, 2016)" }, "properties" : { "noteIndex" : 0 }, "schema" : "https://github.com/citation-style-language/schema/raw/master/csl-citation.json" }</w:instrText>
-      </w:r>
-      <w:r>
-        <w:fldChar w:fldCharType="separate"/>
-      </w:r>
-      <w:r>
-        <w:rPr>
-          <w:noProof/>
-        </w:rPr>
-        <w:t>(MathWorks, 2016)</w:t>
-      </w:r>
-      <w:r>
-        <w:fldChar w:fldCharType="end"/>
-      </w:r>
-      <w:r>
-        <w:t xml:space="preserve">.  Cluster stability and strength of correlation within each cluster are the key factors to consider when choosing the number of clusters and can be visually interpreted from the dendrogram.  </w:t>
-      </w:r>
-      <w:commentRangeEnd w:id="21"/>
-      <w:r>
-        <w:rPr>
-          <w:rStyle w:val="CommentReference"/>
-        </w:rPr>
-        <w:commentReference w:id="21"/>
-      </w:r>
-      <w:proofErr w:type="gramStart"/>
-      <w:r>
-        <w:t>A</w:t>
-      </w:r>
-      <w:r>
-        <w:t xml:space="preserve">n </w:t>
-      </w:r>
-      <w:r>
-        <w:t xml:space="preserve"> example</w:t>
-      </w:r>
-      <w:proofErr w:type="gramEnd"/>
-      <w:r>
-        <w:t xml:space="preserve"> </w:t>
-      </w:r>
-      <w:r>
-        <w:t xml:space="preserve">dendrogram </w:t>
-      </w:r>
-      <w:r>
-        <w:t xml:space="preserve">is shown in </w:t>
-      </w:r>
-      <w:r>
-        <w:fldChar w:fldCharType="begin"/>
-      </w:r>
-      <w:r>
-        <w:instrText xml:space="preserve"> REF _Ref466974803 \h </w:instrText>
-      </w:r>
-      <w:r>
-        <w:fldChar w:fldCharType="separate"/>
-      </w:r>
-      <w:r>
-        <w:t xml:space="preserve">Figure </w:t>
-      </w:r>
-      <w:r>
-        <w:rPr>
-          <w:noProof/>
-        </w:rPr>
-        <w:t>1</w:t>
-      </w:r>
-      <w:r>
-        <w:fldChar w:fldCharType="end"/>
-      </w:r>
-      <w:r>
-        <w:t xml:space="preserve">.  </w:t>
-      </w:r>
-      <w:r>
-        <w:t xml:space="preserve">The inverted U-shaped lines show which clusters are combined </w:t>
-      </w:r>
-      <w:r>
-        <w:t xml:space="preserve">into new </w:t>
-      </w:r>
-      <w:r>
-        <w:t>c</w:t>
-      </w:r>
-      <w:r>
-        <w:t xml:space="preserve">lusters.  The height of the horizontal line indicates the </w:t>
-      </w:r>
-      <w:r>
-        <w:t>magnitude of the dissimilarity (i.e. average linkage correlation distance)</w:t>
-      </w:r>
-      <w:r>
-        <w:t xml:space="preserve"> </w:t>
-      </w:r>
-      <w:r>
-        <w:t xml:space="preserve">between clusters.  </w:t>
-      </w:r>
-      <w:r>
-        <w:t xml:space="preserve">The dotted line shows </w:t>
+        <w:t>t</w:t>
+      </w:r>
+      <w:r>
+        <w:t xml:space="preserve">he </w:t>
+      </w:r>
+      <w:r>
+        <w:t xml:space="preserve">dotted line shows </w:t>
       </w:r>
       <w:r>
         <w:t>a</w:t>
@@ -12416,7 +12537,7 @@
         <w:t xml:space="preserve">thresholds </w:t>
       </w:r>
       <w:r>
-        <w:t xml:space="preserve">can lead to different sets of selected features.  No user intervention is required for the other methods considered in this study.  </w:t>
+        <w:t xml:space="preserve">can lead to different sets of selected features.  </w:t>
       </w:r>
       <w:commentRangeStart w:id="44"/>
       <w:r>
@@ -12513,8 +12634,11 @@
       <w:pPr>
         <w:spacing w:line="360" w:lineRule="auto"/>
         <w:jc w:val="both"/>
-      </w:pPr>
-      <w:commentRangeStart w:id="45"/>
+        <w:rPr>
+          <w:ins w:id="45" w:author="dugalh" w:date="2017-08-17T13:32:00Z"/>
+        </w:rPr>
+      </w:pPr>
+      <w:commentRangeStart w:id="46"/>
       <w:r>
         <w:lastRenderedPageBreak/>
         <w:t xml:space="preserve">Our reasoning for the choice of dissimilarity metric for clustering, clustering algorithm and feature relevance measure </w:t>
@@ -12526,34 +12650,22 @@
         <w:t xml:space="preserve">s loose and other options could also prove effective.  </w:t>
       </w:r>
       <w:r>
-        <w:t xml:space="preserve">A possible </w:t>
-      </w:r>
-      <w:r>
-        <w:t xml:space="preserve">limitation of </w:t>
-      </w:r>
-      <w:r>
-        <w:t xml:space="preserve">the </w:t>
-      </w:r>
-      <w:r>
-        <w:t xml:space="preserve">proposed </w:t>
-      </w:r>
-      <w:r>
-        <w:t xml:space="preserve">method is the </w:t>
-      </w:r>
-      <w:r>
-        <w:t>use of ranking for selecting the best clusters</w:t>
-      </w:r>
-      <w:r>
-        <w:t xml:space="preserve">.  </w:t>
-      </w:r>
-      <w:r>
-        <w:t xml:space="preserve">Ranking is known to be sub-optimal in the presence of redundancy </w:t>
+        <w:t xml:space="preserve">Another aspect of our method that could benefit from further investigation is the correlation coefficient dissimilarity metric.  It would be preferable to use a metric that can describe non-linear correlation, such </w:t>
+      </w:r>
+      <w:r>
+        <w:t>MI</w:t>
+      </w:r>
+      <w:r>
+        <w:t xml:space="preserve"> or</w:t>
+      </w:r>
+      <w:r>
+        <w:t xml:space="preserve"> the symmetrical uncertainty used in </w:t>
       </w:r>
       <w:r>
         <w:fldChar w:fldCharType="begin" w:fldLock="1"/>
       </w:r>
       <w:r>
-        <w:instrText>ADDIN CSL_CITATION { "citationItems" : [ { "id" : "ITEM-1", "itemData" : { "DOI" : "10.1109/TSMC.1974.5408535", "ISSN" : "0018-9472", "author" : [ { "dropping-particle" : "", "family" : "Cover", "given" : "Thomas M.", "non-dropping-particle" : "", "parse-names" : false, "suffix" : "" } ], "container-title" : "IEEE Transactions on Systems, Man, and Cybernetics", "id" : "ITEM-1", "issue" : "1", "issued" : { "date-parts" : [ [ "1974" ] ] }, "page" : "116-117", "title" : "The best two independent measurements are not the two best", "type" : "article-journal", "volume" : "SMC-4" }, "uris" : [ "http://www.mendeley.com/documents/?uuid=5849c2f2-7c85-4fde-8921-2853cec55caa" ] } ], "mendeley" : { "formattedCitation" : "(Cover, 1974)", "plainTextFormattedCitation" : "(Cover, 1974)", "previouslyFormattedCitation" : "(Cover, 1974)" }, "properties" : { "noteIndex" : 0 }, "schema" : "https://github.com/citation-style-language/schema/raw/master/csl-citation.json" }</w:instrText>
+        <w:instrText>ADDIN CSL_CITATION { "citationItems" : [ { "id" : "ITEM-1", "itemData" : { "author" : [ { "dropping-particle" : "", "family" : "Yu", "given" : "Lei", "non-dropping-particle" : "", "parse-names" : false, "suffix" : "" }, { "dropping-particle" : "", "family" : "Liu", "given" : "Huan", "non-dropping-particle" : "", "parse-names" : false, "suffix" : "" } ], "container-title" : "Journal of Machine Learning Research", "id" : "ITEM-1", "issue" : "2004", "issued" : { "date-parts" : [ [ "2004" ] ] }, "note" : "Method: - relevant features selected with ranking on a crtiterion called symmetrical uncertainty (SU) (kind of correlation measure based on entropy and info gain and then normalised)?\n- redundant features removed from the above set using &amp;quot;markov blanket filtering&amp;quot; which is a procedure related to BE. they use SU measures betw features and betw feat and class to find markov blankets. \n\nResults: - they use a synthetic data set where the optimal feature set is known. and then compare selected features to optimal features.\n- they compare proposed algorithm to other good filter based fs approaches by comparing clfr accuracy for 2 clfrs. \n- they do this on a number of genetic and text data sets (UCI benchmark data) that we should also use. \n- they compare running times. the proposed method is v fast.\n- they include t-test on clfr accuracy for stat significance.\n- their accuracy is similar or better than slower methods\n\n\nformally/theoretically define relevance and redundancy\n\nThey first choose relevant features and then eliminate redundant ones from the relevant ones using their formal definition. It allegedly circumvents the need for costly subset search methods and evals feature relevance based on individual feature perfomance. BUT how does this tie in with the best two individual features are not necessarilpy the best two combined features. \nThey use a nonlin correlation measure that we should also try. It is based on entropy. They use the same measure for deciding feature relevance by examining correlation with class label. (CLEVER)", "page" : "1205-1224", "title" : "Efficient feature selection via analysis of relevance and redundancy", "type" : "article-journal", "volume" : "5" }, "uris" : [ "http://www.mendeley.com/documents/?uuid=befc8caa-9712-4dc8-b758-82f05ec875d8" ] } ], "mendeley" : { "formattedCitation" : "(Yu and Liu, 2004)", "manualFormatting" : "Yu &amp; Liu (2004)", "plainTextFormattedCitation" : "(Yu and Liu, 2004)", "previouslyFormattedCitation" : "(Yu and Liu, 2004)" }, "properties" : { "noteIndex" : 0 }, "schema" : "https://github.com/citation-style-language/schema/raw/master/csl-citation.json" }</w:instrText>
       </w:r>
       <w:r>
         <w:fldChar w:fldCharType="separate"/>
@@ -12562,95 +12674,184 @@
         <w:rPr>
           <w:noProof/>
         </w:rPr>
-        <w:t>(Cover, 1974)</w:t>
+        <w:t xml:space="preserve">Yu &amp; Liu </w:t>
+      </w:r>
+      <w:r>
+        <w:rPr>
+          <w:noProof/>
+        </w:rPr>
+        <w:t>(</w:t>
+      </w:r>
+      <w:r>
+        <w:rPr>
+          <w:noProof/>
+        </w:rPr>
+        <w:t>2004)</w:t>
       </w:r>
       <w:r>
         <w:fldChar w:fldCharType="end"/>
       </w:r>
       <w:r>
-        <w:t xml:space="preserve">.  </w:t>
-      </w:r>
-      <w:r>
-        <w:t xml:space="preserve">While much of the feature redundancy will be eliminated by selecting individual features from correlated clusters, it seems likely that remnant redundancy will be present in many problems.  </w:t>
-      </w:r>
-      <w:r>
-        <w:t xml:space="preserve">Ideally the importance of clusters should be evaluated in the context of other clusters so that the effect of informative relationships is incorporated into the </w:t>
-      </w:r>
-      <w:r>
-        <w:t>selection</w:t>
-      </w:r>
-      <w:r>
-        <w:t xml:space="preserve">.  </w:t>
-      </w:r>
-      <w:r>
-        <w:t>This could conceivably be done by adopting a</w:t>
-      </w:r>
-      <w:r>
-        <w:t xml:space="preserve"> </w:t>
-      </w:r>
-      <w:r>
-        <w:t>FS or BE</w:t>
-      </w:r>
-      <w:r>
-        <w:t xml:space="preserve"> type approach to clusters rather than features.  </w:t>
-      </w:r>
-      <w:r>
-        <w:t xml:space="preserve">Another aspect of our method that could benefit from further investigation is the correlation coefficient dissimilarity metric.  It would be preferable to use a metric that can describe non-linear correlation, such </w:t>
-      </w:r>
-      <w:r>
-        <w:t>MI</w:t>
-      </w:r>
-      <w:r>
-        <w:t xml:space="preserve"> or</w:t>
-      </w:r>
-      <w:r>
-        <w:t xml:space="preserve"> the symmetrical uncertainty used in </w:t>
-      </w:r>
-      <w:r>
-        <w:fldChar w:fldCharType="begin" w:fldLock="1"/>
-      </w:r>
-      <w:r>
-        <w:instrText>ADDIN CSL_CITATION { "citationItems" : [ { "id" : "ITEM-1", "itemData" : { "author" : [ { "dropping-particle" : "", "family" : "Yu", "given" : "Lei", "non-dropping-particle" : "", "parse-names" : false, "suffix" : "" }, { "dropping-particle" : "", "family" : "Liu", "given" : "Huan", "non-dropping-particle" : "", "parse-names" : false, "suffix" : "" } ], "container-title" : "Journal of Machine Learning Research", "id" : "ITEM-1", "issue" : "2004", "issued" : { "date-parts" : [ [ "2004" ] ] }, "note" : "Method: - relevant features selected with ranking on a crtiterion called symmetrical uncertainty (SU) (kind of correlation measure based on entropy and info gain and then normalised)?\n- redundant features removed from the above set using &amp;quot;markov blanket filtering&amp;quot; which is a procedure related to BE. they use SU measures betw features and betw feat and class to find markov blankets. \n\nResults: - they use a synthetic data set where the optimal feature set is known. and then compare selected features to optimal features.\n- they compare proposed algorithm to other good filter based fs approaches by comparing clfr accuracy for 2 clfrs. \n- they do this on a number of genetic and text data sets (UCI benchmark data) that we should also use. \n- they compare running times. the proposed method is v fast.\n- they include t-test on clfr accuracy for stat significance.\n- their accuracy is similar or better than slower methods\n\n\nformally/theoretically define relevance and redundancy\n\nThey first choose relevant features and then eliminate redundant ones from the relevant ones using their formal definition. It allegedly circumvents the need for costly subset search methods and evals feature relevance based on individual feature perfomance. BUT how does this tie in with the best two individual features are not necessarilpy the best two combined features. \nThey use a nonlin correlation measure that we should also try. It is based on entropy. They use the same measure for deciding feature relevance by examining correlation with class label. (CLEVER)", "page" : "1205-1224", "title" : "Efficient feature selection via analysis of relevance and redundancy", "type" : "article-journal", "volume" : "5" }, "uris" : [ "http://www.mendeley.com/documents/?uuid=befc8caa-9712-4dc8-b758-82f05ec875d8" ] } ], "mendeley" : { "formattedCitation" : "(Yu and Liu, 2004)", "manualFormatting" : "Yu &amp; Liu (2004)", "plainTextFormattedCitation" : "(Yu and Liu, 2004)", "previouslyFormattedCitation" : "(Yu and Liu, 2004)" }, "properties" : { "noteIndex" : 0 }, "schema" : "https://github.com/citation-style-language/schema/raw/master/csl-citation.json" }</w:instrText>
-      </w:r>
-      <w:r>
-        <w:fldChar w:fldCharType="separate"/>
-      </w:r>
-      <w:r>
-        <w:rPr>
-          <w:noProof/>
-        </w:rPr>
-        <w:t xml:space="preserve">Yu &amp; Liu </w:t>
-      </w:r>
-      <w:r>
-        <w:rPr>
-          <w:noProof/>
-        </w:rPr>
-        <w:t>(</w:t>
-      </w:r>
-      <w:r>
-        <w:rPr>
-          <w:noProof/>
-        </w:rPr>
-        <w:t>2004)</w:t>
-      </w:r>
-      <w:r>
-        <w:fldChar w:fldCharType="end"/>
-      </w:r>
-      <w:r>
         <w:t>.</w:t>
       </w:r>
       <w:r>
         <w:t xml:space="preserve">  </w:t>
       </w:r>
-      <w:commentRangeEnd w:id="45"/>
+      <w:commentRangeEnd w:id="46"/>
       <w:r>
         <w:rPr>
           <w:rStyle w:val="CommentReference"/>
         </w:rPr>
-        <w:commentReference w:id="45"/>
-      </w:r>
-      <w:bookmarkStart w:id="46" w:name="_GoBack"/>
-      <w:bookmarkEnd w:id="46"/>
+        <w:commentReference w:id="46"/>
+      </w:r>
+    </w:p>
+    <w:p>
+      <w:pPr>
+        <w:spacing w:line="360" w:lineRule="auto"/>
+        <w:jc w:val="both"/>
+        <w:rPr>
+          <w:ins w:id="47" w:author="dugalh" w:date="2017-08-17T13:32:00Z"/>
+        </w:rPr>
+      </w:pPr>
+    </w:p>
+    <w:p>
+      <w:pPr>
+        <w:spacing w:line="360" w:lineRule="auto"/>
+        <w:jc w:val="both"/>
+      </w:pPr>
+      <w:ins w:id="48" w:author="dugalh" w:date="2017-08-17T13:28:00Z">
+        <w:r>
+          <w:t xml:space="preserve">Despite these </w:t>
+        </w:r>
+      </w:ins>
+      <w:ins w:id="49" w:author="dugalh" w:date="2017-08-17T13:33:00Z">
+        <w:r>
+          <w:t>shortcomings</w:t>
+        </w:r>
+      </w:ins>
+      <w:ins w:id="50" w:author="dugalh" w:date="2017-08-17T13:28:00Z">
+        <w:r>
+          <w:t xml:space="preserve">, </w:t>
+        </w:r>
+      </w:ins>
+      <w:ins w:id="51" w:author="dugalh" w:date="2017-08-17T13:33:00Z">
+        <w:r>
+          <w:t xml:space="preserve">FCR performed well on a diverse range of </w:t>
+        </w:r>
+      </w:ins>
+      <w:ins w:id="52" w:author="dugalh" w:date="2017-08-17T13:42:00Z">
+        <w:r>
+          <w:t xml:space="preserve">high dimensional and redundant </w:t>
+        </w:r>
+      </w:ins>
+      <w:ins w:id="53" w:author="dugalh" w:date="2017-08-17T13:33:00Z">
+        <w:r>
+          <w:t xml:space="preserve">data.  </w:t>
+        </w:r>
+      </w:ins>
+      <w:ins w:id="54" w:author="dugalh" w:date="2017-08-17T13:35:00Z">
+        <w:r>
+          <w:t xml:space="preserve">It </w:t>
+        </w:r>
+      </w:ins>
+      <w:ins w:id="55" w:author="dugalh" w:date="2017-08-17T13:39:00Z">
+        <w:r>
+          <w:t>achieved</w:t>
+        </w:r>
+      </w:ins>
+      <w:ins w:id="56" w:author="dugalh" w:date="2017-08-17T13:35:00Z">
+        <w:r>
+          <w:t xml:space="preserve"> the best overall </w:t>
+        </w:r>
+      </w:ins>
+      <w:ins w:id="57" w:author="dugalh" w:date="2017-08-17T13:36:00Z">
+        <w:r>
+          <w:t>performance</w:t>
+        </w:r>
+      </w:ins>
+      <w:ins w:id="58" w:author="dugalh" w:date="2017-08-17T13:41:00Z">
+        <w:r>
+          <w:t>,</w:t>
+        </w:r>
+      </w:ins>
+      <w:ins w:id="59" w:author="dugalh" w:date="2017-08-17T13:36:00Z">
+        <w:r>
+          <w:t xml:space="preserve"> in terms </w:t>
+        </w:r>
+      </w:ins>
+      <w:ins w:id="60" w:author="dugalh" w:date="2017-08-17T13:40:00Z">
+        <w:r>
+          <w:t>of combined</w:t>
+        </w:r>
+      </w:ins>
+      <w:ins w:id="61" w:author="dugalh" w:date="2017-08-17T13:36:00Z">
+        <w:r>
+          <w:t xml:space="preserve"> </w:t>
+        </w:r>
+      </w:ins>
+      <w:ins w:id="62" w:author="dugalh" w:date="2017-08-17T13:35:00Z">
+        <w:r>
+          <w:t>stability and accuracy</w:t>
+        </w:r>
+      </w:ins>
+      <w:ins w:id="63" w:author="dugalh" w:date="2017-08-17T13:38:00Z">
+        <w:r>
+          <w:t xml:space="preserve"> </w:t>
+        </w:r>
+      </w:ins>
+      <w:ins w:id="64" w:author="dugalh" w:date="2017-08-17T13:40:00Z">
+        <w:r>
+          <w:t xml:space="preserve">measures, </w:t>
+        </w:r>
+      </w:ins>
+      <w:ins w:id="65" w:author="dugalh" w:date="2017-08-17T13:38:00Z">
+        <w:r>
+          <w:t xml:space="preserve">compared to existing </w:t>
+        </w:r>
+      </w:ins>
+      <w:ins w:id="66" w:author="dugalh" w:date="2017-08-17T13:39:00Z">
+        <w:r>
+          <w:t xml:space="preserve">feature selection </w:t>
+        </w:r>
+      </w:ins>
+      <w:ins w:id="67" w:author="dugalh" w:date="2017-08-17T13:38:00Z">
+        <w:r>
+          <w:t>methods</w:t>
+        </w:r>
+      </w:ins>
+      <w:ins w:id="68" w:author="dugalh" w:date="2017-08-17T13:36:00Z">
+        <w:r>
+          <w:t xml:space="preserve">.  </w:t>
+        </w:r>
+      </w:ins>
+      <w:ins w:id="69" w:author="dugalh" w:date="2017-08-17T13:48:00Z">
+        <w:r>
+          <w:t xml:space="preserve">It is </w:t>
+        </w:r>
+      </w:ins>
+      <w:ins w:id="70" w:author="dugalh" w:date="2017-08-17T13:50:00Z">
+        <w:r>
+          <w:t xml:space="preserve">also achieved similar or superior computation times relative to existing methods.  For these reasons, FCR is considered a sensible.  It was shown that redundancy is </w:t>
+        </w:r>
+        <w:proofErr w:type="spellStart"/>
+        <w:r>
+          <w:t>prob</w:t>
+        </w:r>
+        <w:proofErr w:type="spellEnd"/>
+        <w:r>
+          <w:t xml:space="preserve"> for </w:t>
+        </w:r>
+        <w:proofErr w:type="spellStart"/>
+        <w:r>
+          <w:t>rsa</w:t>
+        </w:r>
+      </w:ins>
+      <w:proofErr w:type="spellEnd"/>
+      <w:ins w:id="71" w:author="dugalh" w:date="2017-08-17T13:48:00Z">
+        <w:r>
+          <w:t xml:space="preserve">  </w:t>
+        </w:r>
+      </w:ins>
     </w:p>
     <w:p>
       <w:pPr>
@@ -13639,7 +13840,7 @@
       </w:r>
     </w:p>
   </w:comment>
-  <w:comment w:id="20" w:author="Van Niekerk, A, Prof &lt;avn@sun.ac.za&gt;" w:date="2017-08-02T16:27:00Z" w:initials="VNAP&lt;">
+  <w:comment w:id="22" w:author="Van Niekerk, A, Prof &lt;avn@sun.ac.za&gt;" w:date="2017-08-02T16:27:00Z" w:initials="VNAP&lt;">
     <w:p>
       <w:pPr>
         <w:pStyle w:val="CommentText"/>
@@ -13655,89 +13856,7 @@
       </w:r>
     </w:p>
   </w:comment>
-  <w:comment w:id="23" w:author="Van Niekerk, A, Prof &lt;avn@sun.ac.za&gt;" w:date="2017-04-20T14:10:00Z" w:initials="VNAP&lt;">
-    <w:p>
-      <w:pPr>
-        <w:pStyle w:val="CommentText"/>
-      </w:pPr>
-      <w:r>
-        <w:rPr>
-          <w:rStyle w:val="CommentReference"/>
-        </w:rPr>
-        <w:annotationRef/>
-      </w:r>
-      <w:r>
-        <w:t>How are non-normal distributions handled?</w:t>
-      </w:r>
-    </w:p>
-  </w:comment>
-  <w:comment w:id="24" w:author="dugalh" w:date="2017-06-12T17:20:00Z" w:initials="dh">
-    <w:p>
-      <w:pPr>
-        <w:pStyle w:val="CommentText"/>
-      </w:pPr>
-      <w:r>
-        <w:rPr>
-          <w:rStyle w:val="CommentReference"/>
-        </w:rPr>
-        <w:annotationRef/>
-      </w:r>
-      <w:r>
-        <w:t xml:space="preserve">?.. </w:t>
-      </w:r>
-      <w:proofErr w:type="gramStart"/>
-      <w:r>
-        <w:t>the</w:t>
-      </w:r>
-      <w:proofErr w:type="gramEnd"/>
-      <w:r>
-        <w:t xml:space="preserve"> (Pearson) correlation coefficient can describe correlation between non-normal variables. </w:t>
-      </w:r>
-    </w:p>
-    <w:p>
-      <w:pPr>
-        <w:pStyle w:val="CommentText"/>
-      </w:pPr>
-    </w:p>
-    <w:p>
-      <w:pPr>
-        <w:pStyle w:val="CommentText"/>
-      </w:pPr>
-      <w:r>
-        <w:t>It is limited in that it can only describe linear correlation but this did not seem to be an issue for the data we used here.  In practice I guess that the majority of non-linear dependencies can be approximated well enough by linear dependencies.</w:t>
-      </w:r>
-    </w:p>
-    <w:p>
-      <w:pPr>
-        <w:pStyle w:val="CommentText"/>
-      </w:pPr>
-    </w:p>
-    <w:p>
-      <w:pPr>
-        <w:pStyle w:val="CommentText"/>
-      </w:pPr>
-      <w:r>
-        <w:t>I do suggest the investigation of a non-linear correlation metric in the conclusion</w:t>
-      </w:r>
-    </w:p>
-  </w:comment>
-  <w:comment w:id="22" w:author="Van Niekerk, A, Prof &lt;avn@sun.ac.za&gt;" w:date="2017-08-02T16:30:00Z" w:initials="VNAP&lt;">
-    <w:p>
-      <w:pPr>
-        <w:pStyle w:val="CommentText"/>
-      </w:pPr>
-      <w:r>
-        <w:rPr>
-          <w:rStyle w:val="CommentReference"/>
-        </w:rPr>
-        <w:annotationRef/>
-      </w:r>
-      <w:r>
-        <w:t xml:space="preserve">Can also be clarified. It is really important that the method is described in a way that allows for replication. </w:t>
-      </w:r>
-    </w:p>
-  </w:comment>
-  <w:comment w:id="21" w:author="Van Niekerk, A, Prof &lt;avn@sun.ac.za&gt;" w:date="2017-08-02T16:32:00Z" w:initials="VNAP&lt;">
+  <w:comment w:id="23" w:author="Van Niekerk, A, Prof &lt;avn@sun.ac.za&gt;" w:date="2017-08-02T16:32:00Z" w:initials="VNAP&lt;">
     <w:p>
       <w:pPr>
         <w:pStyle w:val="CommentText"/>
@@ -13903,7 +14022,7 @@
       </w:r>
     </w:p>
   </w:comment>
-  <w:comment w:id="45" w:author="Van Niekerk, A, Prof &lt;avn@sun.ac.za&gt;" w:date="2017-08-04T11:02:00Z" w:initials="VNAP&lt;">
+  <w:comment w:id="46" w:author="Van Niekerk, A, Prof &lt;avn@sun.ac.za&gt;" w:date="2017-08-04T11:02:00Z" w:initials="VNAP&lt;">
     <w:p>
       <w:pPr>
         <w:pStyle w:val="CommentText"/>
@@ -13939,9 +14058,6 @@
   <w15:commentEx w15:paraId="0A689646" w15:paraIdParent="525F622B" w15:done="0"/>
   <w15:commentEx w15:paraId="2BB12A66" w15:paraIdParent="525F622B" w15:done="0"/>
   <w15:commentEx w15:paraId="443FCE8A" w15:done="0"/>
-  <w15:commentEx w15:paraId="1036F9C3" w15:done="0"/>
-  <w15:commentEx w15:paraId="263D105E" w15:paraIdParent="1036F9C3" w15:done="0"/>
-  <w15:commentEx w15:paraId="64EBAF5D" w15:done="0"/>
   <w15:commentEx w15:paraId="0C3BA358" w15:done="0"/>
   <w15:commentEx w15:paraId="1F7C0C0E" w15:done="0"/>
   <w15:commentEx w15:paraId="52AE33C9" w15:done="0"/>
@@ -14076,7 +14192,7 @@
       </w:rPr>
       <w:t>the Cent</w:t>
     </w:r>
-    <w:del w:id="47" w:author="Van Niekerk, A, Prof &lt;avn@sun.ac.za&gt;" w:date="2017-07-31T14:21:00Z">
+    <w:del w:id="72" w:author="Van Niekerk, A, Prof &lt;avn@sun.ac.za&gt;" w:date="2017-07-31T14:21:00Z">
       <w:r>
         <w:rPr>
           <w:sz w:val="20"/>
@@ -14090,7 +14206,7 @@
       </w:rPr>
       <w:t>r</w:t>
     </w:r>
-    <w:ins w:id="48" w:author="Van Niekerk, A, Prof &lt;avn@sun.ac.za&gt;" w:date="2017-07-31T14:21:00Z">
+    <w:ins w:id="73" w:author="Van Niekerk, A, Prof &lt;avn@sun.ac.za&gt;" w:date="2017-07-31T14:21:00Z">
       <w:r>
         <w:rPr>
           <w:sz w:val="20"/>
@@ -18827,7 +18943,7 @@
         <a:sysClr val="windowText" lastClr="000000"/>
       </a:dk1>
       <a:lt1>
-        <a:sysClr val="window" lastClr="A5A5A5"/>
+        <a:sysClr val="window" lastClr="FFFFFF"/>
       </a:lt1>
       <a:dk2>
         <a:srgbClr val="44546A"/>
@@ -19085,7 +19201,7 @@
 </file>
 
 <file path=customXml/itemProps1.xml><?xml version="1.0" encoding="utf-8"?>
-<ds:datastoreItem xmlns:ds="http://schemas.openxmlformats.org/officeDocument/2006/customXml" ds:itemID="{537BE78F-610C-4569-82B3-48DB4DC51822}">
+<ds:datastoreItem xmlns:ds="http://schemas.openxmlformats.org/officeDocument/2006/customXml" ds:itemID="{36DDC1E6-3871-4715-B81A-89FF73438DFA}">
   <ds:schemaRefs>
     <ds:schemaRef ds:uri="http://schemas.openxmlformats.org/officeDocument/2006/bibliography"/>
   </ds:schemaRefs>

</xml_diff>

<commit_message>
finalised review of paper 2
</commit_message>
<xml_diff>
--- a/Docs/My Docs/Thesis/Feature Clustering and Ranking/Feature Clustering and Ranking v02 20170302 avn review.docx
+++ b/Docs/My Docs/Thesis/Feature Clustering and Ranking/Feature Clustering and Ranking v02 20170302 avn review.docx
@@ -546,7 +546,13 @@
         <w:fldChar w:fldCharType="end"/>
       </w:r>
       <w:r>
-        <w:t>. R</w:t>
+        <w:t xml:space="preserve">. </w:t>
+      </w:r>
+      <w:r>
+        <w:t xml:space="preserve"> </w:t>
+      </w:r>
+      <w:r>
+        <w:t>R</w:t>
       </w:r>
       <w:r>
         <w:t xml:space="preserve">educing the number of features is also beneficial from the perspective of measurement costs and feature computation time.  </w:t>
@@ -720,15 +726,7 @@
         <w:jc w:val="both"/>
       </w:pPr>
       <w:r>
-        <w:t xml:space="preserve">Feature selection involves the selection of a subset of features from the original set according to some criterion of subset performance.  The number of possible subsets increases </w:t>
-      </w:r>
-      <w:proofErr w:type="spellStart"/>
-      <w:r>
-        <w:t>combinatorially</w:t>
-      </w:r>
-      <w:proofErr w:type="spellEnd"/>
-      <w:r>
-        <w:t xml:space="preserve"> with the size of the feature set and it is seldom practical to evaluate all possible subsets </w:t>
+        <w:t xml:space="preserve">Feature selection involves the selection of a subset of features from the original set according to some criterion of subset performance.  The number of possible subsets increases combinatorially with the size of the feature set and it is seldom practical to evaluate all possible subsets </w:t>
       </w:r>
       <w:r>
         <w:fldChar w:fldCharType="begin" w:fldLock="1"/>
@@ -837,10 +835,7 @@
         <w:t xml:space="preserve">More advanced search methods use greedy sequential approaches, such as forward selection and backward elimination.  </w:t>
       </w:r>
       <w:r>
-        <w:t>Compared to the feature ranking approach, g</w:t>
-      </w:r>
-      <w:r>
-        <w:t xml:space="preserve">reedy search methods are more likely to find the globally optimal feature set as they explore more of the search space and are less inclined to select multiple redundant features </w:t>
+        <w:t xml:space="preserve">Compared to the feature ranking approach, greedy search methods are more likely to find the globally optimal feature set as they explore more of the search space and are less inclined to select multiple redundant features </w:t>
       </w:r>
       <w:r>
         <w:fldChar w:fldCharType="begin" w:fldLock="1"/>
@@ -861,57 +856,45 @@
         <w:fldChar w:fldCharType="end"/>
       </w:r>
       <w:r>
-        <w:t>.</w:t>
+        <w:t xml:space="preserve">. </w:t>
+      </w:r>
+      <w:r>
+        <w:t>The forward selection (FS) approach starts with an empty feature set</w:t>
+      </w:r>
+      <w:r>
+        <w:t xml:space="preserve"> and </w:t>
+      </w:r>
+      <w:r>
+        <w:t xml:space="preserve">proceeds in a number of steps where one feature is added to the selected set at each step.  </w:t>
+      </w:r>
+      <w:r>
+        <w:t>T</w:t>
+      </w:r>
+      <w:r>
+        <w:t xml:space="preserve">he feature whose selection most improves an accuracy criterion is the one that is selected for that step.  </w:t>
+      </w:r>
+      <w:r>
+        <w:t xml:space="preserve">The </w:t>
+      </w:r>
+      <w:r>
+        <w:t xml:space="preserve">selection process </w:t>
+      </w:r>
+      <w:r>
+        <w:t>proceeds</w:t>
+      </w:r>
+      <w:r>
+        <w:t xml:space="preserve"> for a set number of </w:t>
+      </w:r>
+      <w:r>
+        <w:t xml:space="preserve">steps </w:t>
+      </w:r>
+      <w:r>
+        <w:t>or until a stopping criterion is reached</w:t>
       </w:r>
       <w:r>
         <w:t xml:space="preserve"> </w:t>
       </w:r>
       <w:r>
-        <w:t>The forward selection (FS) approach starts with an empty feature set</w:t>
-      </w:r>
-      <w:r>
-        <w:t xml:space="preserve"> and </w:t>
-      </w:r>
-      <w:r>
-        <w:t xml:space="preserve">proceeds in a number of steps where one feature is added to the selected set at each step.  </w:t>
-      </w:r>
-      <w:r>
-        <w:t>T</w:t>
-      </w:r>
-      <w:r>
-        <w:t xml:space="preserve">he feature whose selection most improves an accuracy criterion is the one that is selected for that step.  </w:t>
-      </w:r>
-      <w:r>
-        <w:t>Th</w:t>
-      </w:r>
-      <w:r>
-        <w:t>e</w:t>
-      </w:r>
-      <w:r>
-        <w:t xml:space="preserve"> </w:t>
-      </w:r>
-      <w:r>
-        <w:t xml:space="preserve">selection process </w:t>
-      </w:r>
-      <w:r>
-        <w:t>proceeds</w:t>
-      </w:r>
-      <w:r>
-        <w:t xml:space="preserve"> for a set number of </w:t>
-      </w:r>
-      <w:r>
-        <w:t>steps</w:t>
-      </w:r>
-      <w:r>
-        <w:t xml:space="preserve"> </w:t>
-      </w:r>
-      <w:r>
-        <w:t>or until a stopping criterion is reached</w:t>
-      </w:r>
-      <w:r>
-        <w:t xml:space="preserve"> </w:t>
-      </w:r>
-      <w:r>
         <w:fldChar w:fldCharType="begin" w:fldLock="1"/>
       </w:r>
       <w:r>
@@ -954,25 +937,13 @@
         <w:t>Again, t</w:t>
       </w:r>
       <w:r>
-        <w:t>h</w:t>
-      </w:r>
-      <w:r>
-        <w:t>e</w:t>
-      </w:r>
-      <w:r>
-        <w:t xml:space="preserve"> </w:t>
+        <w:t xml:space="preserve">he </w:t>
       </w:r>
       <w:r>
         <w:t xml:space="preserve">BE </w:t>
       </w:r>
       <w:r>
-        <w:t>selection process proceeds for a set number of steps</w:t>
-      </w:r>
-      <w:r>
-        <w:t xml:space="preserve"> </w:t>
-      </w:r>
-      <w:r>
-        <w:t xml:space="preserve">or until a stopping criterion is reached </w:t>
+        <w:t xml:space="preserve">selection process proceeds for a set number of steps or until a stopping criterion is reached </w:t>
       </w:r>
       <w:r>
         <w:fldChar w:fldCharType="begin" w:fldLock="1"/>
@@ -1183,7 +1154,7 @@
         <w:t>feature redundancy</w:t>
       </w:r>
       <w:r>
-        <w:t xml:space="preserve">  </w:t>
+        <w:t xml:space="preserve"> </w:t>
       </w:r>
       <w:r>
         <w:fldChar w:fldCharType="begin" w:fldLock="1"/>
@@ -1204,7 +1175,7 @@
         <w:fldChar w:fldCharType="end"/>
       </w:r>
       <w:r>
-        <w:t xml:space="preserve">.   </w:t>
+        <w:t xml:space="preserve">.  </w:t>
       </w:r>
       <w:r>
         <w:t>A</w:t>
@@ -1967,15 +1938,7 @@
         <w:t xml:space="preserve"> features are clustered and </w:t>
       </w:r>
       <w:r>
-        <w:t>top ranked features selected from each cluster using an importance measure called “minimum redundancy maximum relevance” (</w:t>
-      </w:r>
-      <w:proofErr w:type="spellStart"/>
-      <w:r>
-        <w:t>mRMR</w:t>
-      </w:r>
-      <w:proofErr w:type="spellEnd"/>
-      <w:r>
-        <w:t>).</w:t>
+        <w:t>top ranked features selected from each cluster using an importance measure called “minimum redundancy maximum relevance” (mRMR).</w:t>
       </w:r>
       <w:r>
         <w:t xml:space="preserve"> </w:t>
@@ -2610,16 +2573,7 @@
         <w:fldChar w:fldCharType="end"/>
       </w:r>
       <w:r>
-        <w:t xml:space="preserve"> resulting in large </w:t>
-      </w:r>
-      <w:r>
-        <w:t>quantities of high spatial and spectral resolution data requir</w:t>
-      </w:r>
-      <w:r>
-        <w:t>ing</w:t>
-      </w:r>
-      <w:r>
-        <w:t xml:space="preserve"> interpretation</w:t>
+        <w:t xml:space="preserve"> resulting in large quantities of high spatial and spectral resolution data requiring interpretation</w:t>
       </w:r>
       <w:r>
         <w:t>.  With</w:t>
@@ -2907,13 +2861,8 @@
         <w:t xml:space="preserve">(in this study it is done </w:t>
       </w:r>
       <w:r>
-        <w:t xml:space="preserve">by visual inspection of the </w:t>
-      </w:r>
-      <w:proofErr w:type="spellStart"/>
-      <w:r>
-        <w:t>dendrogram</w:t>
-      </w:r>
-      <w:proofErr w:type="spellEnd"/>
+        <w:t>by visual inspection of the dendrogram</w:t>
+      </w:r>
       <w:r>
         <w:t xml:space="preserve">, but selection can </w:t>
       </w:r>
@@ -2999,9 +2948,6 @@
       <w:pPr>
         <w:spacing w:line="360" w:lineRule="auto"/>
         <w:jc w:val="both"/>
-        <w:rPr>
-          <w:ins w:id="1" w:author="dugalh" w:date="2017-08-17T15:54:00Z"/>
-        </w:rPr>
       </w:pPr>
       <w:r>
         <w:t xml:space="preserve">Hierarchical clustering provides a simple way of </w:t>
@@ -3042,8 +2988,6 @@
       <w:r>
         <w:t xml:space="preserve">.  </w:t>
       </w:r>
-      <w:commentRangeStart w:id="2"/>
-      <w:commentRangeStart w:id="3"/>
       <w:r>
         <w:t>The method</w:t>
       </w:r>
@@ -3051,112 +2995,91 @@
         <w:t xml:space="preserve"> </w:t>
       </w:r>
       <w:r>
-        <w:t>begins</w:t>
+        <w:t xml:space="preserve">begins </w:t>
+      </w:r>
+      <w:r>
+        <w:t>with each individual feature in its own cluster</w:t>
+      </w:r>
+      <w:r>
+        <w:t xml:space="preserve"> and proceeds in a number of steps.  At each step, </w:t>
+      </w:r>
+      <w:r>
+        <w:t xml:space="preserve">the pair of clusters that minimise a </w:t>
+      </w:r>
+      <w:r>
+        <w:t xml:space="preserve">cluster </w:t>
+      </w:r>
+      <w:r>
+        <w:t xml:space="preserve">dissimilarity </w:t>
+      </w:r>
+      <w:r>
+        <w:t xml:space="preserve">criterion are merged </w:t>
+      </w:r>
+      <w:r>
+        <w:t>into a single cluster</w:t>
+      </w:r>
+      <w:r>
+        <w:t xml:space="preserve">.  </w:t>
+      </w:r>
+      <w:r>
+        <w:t xml:space="preserve">The hierarchy of clusters can be graphically represented with a dendrogram </w:t>
+      </w:r>
+      <w:r>
+        <w:fldChar w:fldCharType="begin" w:fldLock="1"/>
+      </w:r>
+      <w:r>
+        <w:instrText>ADDIN CSL_CITATION { "citationItems" : [ { "id" : "ITEM-1", "itemData" : { "URL" : "https://www.mathworks.com/help/stats/hierarchical-clustering.html", "accessed" : { "date-parts" : [ [ "2017", "3", "1" ] ] }, "author" : [ { "dropping-particle" : "", "family" : "MathWorks", "given" : "", "non-dropping-particle" : "", "parse-names" : false, "suffix" : "" } ], "container-title" : "Matlab Documentation", "id" : "ITEM-1", "issued" : { "date-parts" : [ [ "2016" ] ] }, "title" : "Hierarchical Clustering - Statistics and Machine Learning Toolbox", "type" : "webpage" }, "uris" : [ "http://www.mendeley.com/documents/?uuid=53b9de2f-93e9-3173-adaa-37eba080fd8d" ] } ], "mendeley" : { "formattedCitation" : "(MathWorks, 2016)", "plainTextFormattedCitation" : "(MathWorks, 2016)", "previouslyFormattedCitation" : "(MathWorks, 2016)" }, "properties" : { "noteIndex" : 0 }, "schema" : "https://github.com/citation-style-language/schema/raw/master/csl-citation.json" }</w:instrText>
+      </w:r>
+      <w:r>
+        <w:fldChar w:fldCharType="separate"/>
+      </w:r>
+      <w:r>
+        <w:rPr>
+          <w:noProof/>
+        </w:rPr>
+        <w:t>(MathWorks, 2016)</w:t>
+      </w:r>
+      <w:r>
+        <w:fldChar w:fldCharType="end"/>
+      </w:r>
+      <w:r>
+        <w:t>, as illustrated</w:t>
       </w:r>
       <w:r>
         <w:t xml:space="preserve"> </w:t>
       </w:r>
       <w:r>
-        <w:t>with each individual feature in its own cluster</w:t>
-      </w:r>
-      <w:r>
-        <w:t xml:space="preserve"> and proceeds in a number of steps.  At each step, </w:t>
-      </w:r>
-      <w:r>
-        <w:t xml:space="preserve">the pair of clusters that minimise a </w:t>
-      </w:r>
-      <w:r>
-        <w:t xml:space="preserve">cluster </w:t>
-      </w:r>
-      <w:r>
-        <w:t xml:space="preserve">dissimilarity </w:t>
-      </w:r>
-      <w:r>
-        <w:t xml:space="preserve">criterion are merged </w:t>
-      </w:r>
-      <w:r>
-        <w:t>into a single cluster</w:t>
+        <w:t>with an</w:t>
+      </w:r>
+      <w:r>
+        <w:t xml:space="preserve"> example in </w:t>
+      </w:r>
+      <w:r>
+        <w:fldChar w:fldCharType="begin"/>
+      </w:r>
+      <w:r>
+        <w:instrText xml:space="preserve"> REF _Ref466974803 \h </w:instrText>
+      </w:r>
+      <w:r>
+        <w:fldChar w:fldCharType="separate"/>
+      </w:r>
+      <w:r>
+        <w:t xml:space="preserve">Figure </w:t>
+      </w:r>
+      <w:r>
+        <w:rPr>
+          <w:noProof/>
+        </w:rPr>
+        <w:t>1</w:t>
+      </w:r>
+      <w:r>
+        <w:fldChar w:fldCharType="end"/>
       </w:r>
       <w:r>
         <w:t xml:space="preserve">.  </w:t>
       </w:r>
-      <w:commentRangeEnd w:id="2"/>
-      <w:r>
-        <w:rPr>
-          <w:rStyle w:val="CommentReference"/>
-        </w:rPr>
-        <w:commentReference w:id="2"/>
-      </w:r>
-      <w:r>
-        <w:t xml:space="preserve">The hierarchy of clusters can be graphically represented with a </w:t>
-      </w:r>
-      <w:proofErr w:type="spellStart"/>
-      <w:r>
-        <w:t>dendrogram</w:t>
-      </w:r>
-      <w:proofErr w:type="spellEnd"/>
-      <w:r>
-        <w:t xml:space="preserve"> </w:t>
-      </w:r>
-      <w:r>
-        <w:fldChar w:fldCharType="begin" w:fldLock="1"/>
-      </w:r>
-      <w:r>
-        <w:instrText>ADDIN CSL_CITATION { "citationItems" : [ { "id" : "ITEM-1", "itemData" : { "URL" : "https://www.mathworks.com/help/stats/hierarchical-clustering.html", "accessed" : { "date-parts" : [ [ "2017", "3", "1" ] ] }, "author" : [ { "dropping-particle" : "", "family" : "MathWorks", "given" : "", "non-dropping-particle" : "", "parse-names" : false, "suffix" : "" } ], "container-title" : "Matlab Documentation", "id" : "ITEM-1", "issued" : { "date-parts" : [ [ "2016" ] ] }, "title" : "Hierarchical Clustering - Statistics and Machine Learning Toolbox", "type" : "webpage" }, "uris" : [ "http://www.mendeley.com/documents/?uuid=53b9de2f-93e9-3173-adaa-37eba080fd8d" ] } ], "mendeley" : { "formattedCitation" : "(MathWorks, 2016)", "plainTextFormattedCitation" : "(MathWorks, 2016)", "previouslyFormattedCitation" : "(MathWorks, 2016)" }, "properties" : { "noteIndex" : 0 }, "schema" : "https://github.com/citation-style-language/schema/raw/master/csl-citation.json" }</w:instrText>
-      </w:r>
-      <w:r>
-        <w:fldChar w:fldCharType="separate"/>
-      </w:r>
-      <w:r>
-        <w:rPr>
-          <w:noProof/>
-        </w:rPr>
-        <w:t>(MathWorks, 2016)</w:t>
-      </w:r>
-      <w:r>
-        <w:fldChar w:fldCharType="end"/>
-      </w:r>
-      <w:r>
-        <w:t>, as illustrated</w:t>
-      </w:r>
-      <w:r>
-        <w:t xml:space="preserve"> </w:t>
-      </w:r>
-      <w:r>
-        <w:t>with an</w:t>
-      </w:r>
-      <w:r>
-        <w:t xml:space="preserve"> example in </w:t>
-      </w:r>
-      <w:r>
-        <w:fldChar w:fldCharType="begin"/>
-      </w:r>
-      <w:r>
-        <w:instrText xml:space="preserve"> REF _Ref466974803 \h </w:instrText>
-      </w:r>
-      <w:r>
-        <w:fldChar w:fldCharType="separate"/>
-      </w:r>
-      <w:r>
-        <w:t xml:space="preserve">Figure </w:t>
-      </w:r>
-      <w:r>
-        <w:rPr>
-          <w:noProof/>
-        </w:rPr>
-        <w:t>1</w:t>
-      </w:r>
-      <w:r>
-        <w:fldChar w:fldCharType="end"/>
-      </w:r>
-      <w:r>
-        <w:t xml:space="preserve">.  </w:t>
-      </w:r>
-      <w:r>
-        <w:t>T</w:t>
-      </w:r>
-      <w:r>
-        <w:t>he inverted U-shaped lines show which clusters are combined into new clusters</w:t>
+      <w:r>
+        <w:t>The inverted U-shaped lines show which clusters are combined into new clusters</w:t>
       </w:r>
       <w:r>
         <w:t xml:space="preserve"> at each step</w:t>
@@ -3169,9 +3092,6 @@
       <w:pPr>
         <w:spacing w:line="360" w:lineRule="auto"/>
         <w:jc w:val="both"/>
-        <w:rPr>
-          <w:ins w:id="4" w:author="dugalh" w:date="2017-08-17T15:54:00Z"/>
-        </w:rPr>
       </w:pPr>
     </w:p>
     <w:p>
@@ -3188,100 +3108,44 @@
       <w:r>
         <w:t>linkage criterion</w:t>
       </w:r>
-      <w:ins w:id="5" w:author="dugalh" w:date="2017-08-22T10:45:00Z">
-        <w:r>
-          <w:t xml:space="preserve"> </w:t>
-        </w:r>
-        <w:r>
-          <w:t>was used to measure cluster dissimilarity</w:t>
-        </w:r>
-        <w:r>
-          <w:t xml:space="preserve">.  </w:t>
-        </w:r>
-      </w:ins>
-      <w:del w:id="6" w:author="dugalh" w:date="2017-08-22T10:45:00Z">
-        <w:r>
-          <w:delText>, which</w:delText>
-        </w:r>
-      </w:del>
-      <w:ins w:id="7" w:author="dugalh" w:date="2017-08-22T10:45:00Z">
-        <w:r>
-          <w:t>This</w:t>
-        </w:r>
-      </w:ins>
-      <w:r>
-        <w:t xml:space="preserve"> is</w:t>
-      </w:r>
-      <w:r>
-        <w:t xml:space="preserve"> the average of the pairwise distances</w:t>
+      <w:r>
+        <w:t xml:space="preserve"> was used to measure cluster dissimilarity.  This</w:t>
+      </w:r>
+      <w:r>
+        <w:t xml:space="preserve"> is the average of the pairwise distances between the objects in </w:t>
+      </w:r>
+      <w:r>
+        <w:t xml:space="preserve">the </w:t>
+      </w:r>
+      <w:r>
+        <w:t>two clusters</w:t>
+      </w:r>
+      <w:r>
+        <w:t xml:space="preserve">.  </w:t>
+      </w:r>
+      <w:r>
+        <w:t xml:space="preserve">The </w:t>
+      </w:r>
+      <w:r>
+        <w:t xml:space="preserve">pairwise </w:t>
+      </w:r>
+      <w:r>
+        <w:t>object distance</w:t>
+      </w:r>
+      <w:r>
+        <w:t>s</w:t>
       </w:r>
       <w:r>
         <w:t xml:space="preserve"> </w:t>
       </w:r>
       <w:r>
-        <w:t xml:space="preserve">between the objects in two </w:t>
-      </w:r>
-      <w:proofErr w:type="gramStart"/>
-      <w:r>
-        <w:t>clusters</w:t>
-      </w:r>
-      <w:r>
-        <w:t>,</w:t>
-      </w:r>
-      <w:del w:id="8" w:author="dugalh" w:date="2017-08-22T10:45:00Z">
-        <w:r>
-          <w:delText xml:space="preserve"> </w:delText>
-        </w:r>
-        <w:r>
-          <w:delText xml:space="preserve">was used </w:delText>
-        </w:r>
-        <w:r>
-          <w:delText>to measure</w:delText>
-        </w:r>
-        <w:r>
-          <w:delText xml:space="preserve"> cluster dissimilarity</w:delText>
-        </w:r>
-      </w:del>
-      <w:r>
-        <w:t>.</w:t>
-      </w:r>
-      <w:proofErr w:type="gramEnd"/>
-      <w:r>
-        <w:t xml:space="preserve">  </w:t>
-      </w:r>
-      <w:r>
-        <w:t xml:space="preserve">The </w:t>
-      </w:r>
-      <w:r>
-        <w:t xml:space="preserve">pairwise </w:t>
-      </w:r>
-      <w:r>
-        <w:t>object distance</w:t>
-      </w:r>
-      <w:r>
-        <w:t>s</w:t>
-      </w:r>
-      <w:r>
-        <w:t xml:space="preserve"> </w:t>
-      </w:r>
-      <w:r>
-        <w:t>w</w:t>
-      </w:r>
-      <w:r>
-        <w:t>ere</w:t>
-      </w:r>
-      <w:r>
-        <w:t xml:space="preserve"> </w:t>
+        <w:t xml:space="preserve">were </w:t>
       </w:r>
       <w:r>
         <w:t>calculated</w:t>
       </w:r>
       <w:r>
-        <w:t xml:space="preserve"> </w:t>
-      </w:r>
-      <w:proofErr w:type="gramStart"/>
-      <w:r>
-        <w:t xml:space="preserve">as </w:t>
+        <w:t xml:space="preserve"> as </w:t>
       </w:r>
       <m:oMath>
         <m:d>
@@ -3296,18 +3160,11 @@
             </m:ctrlPr>
           </m:dPr>
           <m:e>
-            <w:proofErr w:type="gramEnd"/>
             <m:r>
               <w:rPr>
                 <w:rFonts w:ascii="Cambria Math" w:hAnsi="Cambria Math"/>
               </w:rPr>
-              <m:t>1-</m:t>
-            </m:r>
-            <m:r>
-              <w:rPr>
-                <w:rFonts w:ascii="Cambria Math" w:hAnsi="Cambria Math"/>
-              </w:rPr>
-              <m:t>ρ</m:t>
+              <m:t>1-ρ</m:t>
             </m:r>
           </m:e>
         </m:d>
@@ -3344,13 +3201,6 @@
       <w:r>
         <w:t xml:space="preserve">Cluster stability and strength of correlation within each cluster are the key factors to consider when choosing the number of clusters and can be visually interpreted from the dendrogram.  </w:t>
       </w:r>
-      <w:commentRangeEnd w:id="3"/>
-      <w:r>
-        <w:rPr>
-          <w:rStyle w:val="CommentReference"/>
-        </w:rPr>
-        <w:commentReference w:id="3"/>
-      </w:r>
       <w:r>
         <w:t>I</w:t>
       </w:r>
@@ -3385,10 +3235,7 @@
         <w:t xml:space="preserve"> </w:t>
       </w:r>
       <w:r>
-        <w:t>t</w:t>
-      </w:r>
-      <w:r>
-        <w:t xml:space="preserve">he </w:t>
+        <w:t xml:space="preserve">the </w:t>
       </w:r>
       <w:r>
         <w:t xml:space="preserve">dotted line shows </w:t>
@@ -3459,8 +3306,9 @@
       <w:r>
         <w:rPr>
           <w:noProof/>
-          <w:lang w:val="en-US"/>
-        </w:rPr>
+          <w:lang w:eastAsia="en-GB"/>
+        </w:rPr>
+        <w:lastRenderedPageBreak/>
         <w:drawing>
           <wp:inline distT="0" distB="0" distL="0" distR="0" wp14:anchorId="24344E6F" wp14:editId="78A90602">
             <wp:extent cx="4265895" cy="2151380"/>
@@ -3477,7 +3325,7 @@
                     <pic:cNvPicPr/>
                   </pic:nvPicPr>
                   <pic:blipFill>
-                    <a:blip r:embed="rId10">
+                    <a:blip r:embed="rId8">
                       <a:extLst>
                         <a:ext uri="{28A0092B-C50C-407E-A947-70E740481C1C}">
                           <a14:useLocalDpi xmlns:a14="http://schemas.microsoft.com/office/drawing/2010/main" val="0"/>
@@ -3510,7 +3358,7 @@
         <w:keepLines/>
         <w:jc w:val="both"/>
       </w:pPr>
-      <w:bookmarkStart w:id="9" w:name="_Ref466974803"/>
+      <w:bookmarkStart w:id="1" w:name="_Ref466974803"/>
       <w:r>
         <w:t xml:space="preserve">Figure </w:t>
       </w:r>
@@ -3532,7 +3380,7 @@
       <w:r>
         <w:fldChar w:fldCharType="end"/>
       </w:r>
-      <w:bookmarkEnd w:id="9"/>
+      <w:bookmarkEnd w:id="1"/>
       <w:r>
         <w:t xml:space="preserve"> Example dendrogram showing </w:t>
       </w:r>
@@ -3680,13 +3528,8 @@
         </m:r>
       </m:oMath>
       <w:r>
-        <w:t xml:space="preserve"> </w:t>
-      </w:r>
-      <w:proofErr w:type="gramStart"/>
-      <w:r>
-        <w:t xml:space="preserve">and </w:t>
-      </w:r>
-      <w:proofErr w:type="gramEnd"/>
+        <w:t xml:space="preserve"> and </w:t>
+      </w:r>
       <m:oMath>
         <m:r>
           <w:rPr>
@@ -4179,8 +4022,8 @@
                 <w:szCs w:val="24"/>
               </w:rPr>
             </w:pPr>
-            <w:bookmarkStart w:id="10" w:name="_Ref463338697"/>
-            <w:bookmarkStart w:id="11" w:name="_Ref463338703"/>
+            <w:bookmarkStart w:id="2" w:name="_Ref463338697"/>
+            <w:bookmarkStart w:id="3" w:name="_Ref463338703"/>
             <w:r>
               <w:rPr>
                 <w:sz w:val="24"/>
@@ -4224,7 +4067,7 @@
               </w:rPr>
               <w:fldChar w:fldCharType="end"/>
             </w:r>
-            <w:bookmarkEnd w:id="10"/>
+            <w:bookmarkEnd w:id="2"/>
             <w:r>
               <w:rPr>
                 <w:sz w:val="24"/>
@@ -4232,7 +4075,7 @@
               </w:rPr>
               <w:t>)</w:t>
             </w:r>
-            <w:bookmarkEnd w:id="11"/>
+            <w:bookmarkEnd w:id="3"/>
           </w:p>
         </w:tc>
       </w:tr>
@@ -4446,16 +4289,17 @@
       <w:pPr>
         <w:pStyle w:val="Heading2"/>
       </w:pPr>
-      <w:bookmarkStart w:id="12" w:name="_Ref453592367"/>
-      <w:bookmarkStart w:id="13" w:name="_Ref464223017"/>
-      <w:r>
+      <w:bookmarkStart w:id="4" w:name="_Ref453592367"/>
+      <w:bookmarkStart w:id="5" w:name="_Ref464223017"/>
+      <w:r>
+        <w:lastRenderedPageBreak/>
         <w:t xml:space="preserve">Data </w:t>
       </w:r>
-      <w:bookmarkEnd w:id="12"/>
+      <w:bookmarkEnd w:id="4"/>
       <w:r>
         <w:t>Sets</w:t>
       </w:r>
-      <w:bookmarkEnd w:id="13"/>
+      <w:bookmarkEnd w:id="5"/>
     </w:p>
     <w:p>
       <w:pPr>
@@ -4639,15 +4483,7 @@
         <w:t xml:space="preserve">.  </w:t>
       </w:r>
       <w:r>
-        <w:t xml:space="preserve">The </w:t>
-      </w:r>
-      <w:proofErr w:type="spellStart"/>
-      <w:r>
-        <w:t>Spekboom</w:t>
-      </w:r>
-      <w:proofErr w:type="spellEnd"/>
-      <w:r>
-        <w:t xml:space="preserve"> set consists of </w:t>
+        <w:t xml:space="preserve">The Spekboom set consists of </w:t>
       </w:r>
       <w:r>
         <w:t xml:space="preserve">46 </w:t>
@@ -4750,11 +4586,9 @@
       <w:r>
         <w:t>normal distribution</w:t>
       </w:r>
-      <w:proofErr w:type="gramStart"/>
       <w:r>
         <w:t xml:space="preserve">, </w:t>
       </w:r>
-      <w:proofErr w:type="gramEnd"/>
       <m:oMath>
         <m:r>
           <w:rPr>
@@ -4802,15 +4636,7 @@
         <w:t xml:space="preserve"> with </w:t>
       </w:r>
       <w:r>
-        <w:t xml:space="preserve">mean </w:t>
-      </w:r>
-      <w:proofErr w:type="spellStart"/>
-      <w:r>
-        <w:t>mean</w:t>
-      </w:r>
-      <w:proofErr w:type="spellEnd"/>
-      <w:r>
-        <w:t xml:space="preserve"> </w:t>
+        <w:t xml:space="preserve">mean mean </w:t>
       </w:r>
       <m:oMath>
         <m:sSub>
@@ -4869,11 +4695,9 @@
       <w:r>
         <w:t>The mean</w:t>
       </w:r>
-      <w:proofErr w:type="gramStart"/>
       <w:r>
         <w:t xml:space="preserve">, </w:t>
       </w:r>
-      <w:proofErr w:type="gramEnd"/>
       <m:oMath>
         <m:sSub>
           <m:sSubPr>
@@ -4967,11 +4791,9 @@
       <w:r>
         <w:t>were generated by adding normally distributed noise</w:t>
       </w:r>
-      <w:proofErr w:type="gramStart"/>
       <w:r>
         <w:t xml:space="preserve">, </w:t>
       </w:r>
-      <w:proofErr w:type="gramEnd"/>
       <m:oMath>
         <m:r>
           <w:rPr>
@@ -5004,11 +4826,9 @@
       <w:r>
         <w:t xml:space="preserve"> normally distributed noise</w:t>
       </w:r>
-      <w:proofErr w:type="gramStart"/>
       <w:r>
         <w:t xml:space="preserve">, </w:t>
       </w:r>
-      <w:proofErr w:type="gramEnd"/>
       <m:oMath>
         <m:r>
           <w:rPr>
@@ -5036,13 +4856,8 @@
         <w:t>features</w:t>
       </w:r>
       <w:r>
-        <w:t>, sampled from a standard normal distribution</w:t>
-      </w:r>
-      <w:proofErr w:type="gramStart"/>
-      <w:r>
-        <w:t xml:space="preserve">, </w:t>
-      </w:r>
-      <w:proofErr w:type="gramEnd"/>
+        <w:t xml:space="preserve">, sampled from a standard normal distribution, </w:t>
+      </w:r>
       <m:oMath>
         <m:r>
           <w:rPr>
@@ -5076,71 +4891,58 @@
         <w:jc w:val="both"/>
       </w:pPr>
       <w:r>
+        <w:t xml:space="preserve">The Statlog Landsat </w:t>
+      </w:r>
+      <w:r>
+        <w:t xml:space="preserve">and Urban Land Cover </w:t>
+      </w:r>
+      <w:r>
+        <w:t>data set</w:t>
+      </w:r>
+      <w:r>
+        <w:t>s</w:t>
+      </w:r>
+      <w:r>
+        <w:t xml:space="preserve"> w</w:t>
+      </w:r>
+      <w:r>
+        <w:t>ere</w:t>
+      </w:r>
+      <w:r>
+        <w:t xml:space="preserve"> obtained from the UCI </w:t>
+      </w:r>
+      <w:r>
+        <w:t>Machine Learning Repository</w:t>
+      </w:r>
+      <w:r>
+        <w:t xml:space="preserve"> </w:t>
+      </w:r>
+      <w:r>
+        <w:fldChar w:fldCharType="begin" w:fldLock="1"/>
+      </w:r>
+      <w:r>
+        <w:instrText>ADDIN CSL_CITATION { "citationItems" : [ { "id" : "ITEM-1", "itemData" : { "URL" : "http://archive.ics.uci.edu/ml", "author" : [ { "dropping-particle" : "", "family" : "Lichman", "given" : "M", "non-dropping-particle" : "", "parse-names" : false, "suffix" : "" } ], "id" : "ITEM-1", "issued" : { "date-parts" : [ [ "2013" ] ] }, "title" : "UCI Machine learning repository", "type" : "webpage" }, "uris" : [ "http://www.mendeley.com/documents/?uuid=2c2c8372-c763-4e92-a16c-621ddcfc8462" ] } ], "mendeley" : { "formattedCitation" : "(Lichman, 2013)", "plainTextFormattedCitation" : "(Lichman, 2013)", "previouslyFormattedCitation" : "(Lichman, 2013)" }, "properties" : { "noteIndex" : 0 }, "schema" : "https://github.com/citation-style-language/schema/raw/master/csl-citation.json" }</w:instrText>
+      </w:r>
+      <w:r>
+        <w:fldChar w:fldCharType="separate"/>
+      </w:r>
+      <w:r>
+        <w:rPr>
+          <w:noProof/>
+        </w:rPr>
+        <w:t>(Lichman, 2013)</w:t>
+      </w:r>
+      <w:r>
+        <w:fldChar w:fldCharType="end"/>
+      </w:r>
+      <w:r>
+        <w:t xml:space="preserve">.  </w:t>
+      </w:r>
+      <w:r>
         <w:t xml:space="preserve">The </w:t>
       </w:r>
-      <w:proofErr w:type="spellStart"/>
-      <w:r>
-        <w:t>Statlog</w:t>
-      </w:r>
-      <w:proofErr w:type="spellEnd"/>
-      <w:r>
-        <w:t xml:space="preserve"> Landsat </w:t>
-      </w:r>
-      <w:r>
-        <w:t xml:space="preserve">and Urban Land Cover </w:t>
-      </w:r>
-      <w:r>
-        <w:t>data set</w:t>
-      </w:r>
-      <w:r>
-        <w:t>s</w:t>
-      </w:r>
-      <w:r>
-        <w:t xml:space="preserve"> w</w:t>
-      </w:r>
-      <w:r>
-        <w:t>ere</w:t>
-      </w:r>
-      <w:r>
-        <w:t xml:space="preserve"> obtained from the UCI </w:t>
-      </w:r>
-      <w:r>
-        <w:t>Machine Learning Repository</w:t>
-      </w:r>
-      <w:r>
-        <w:t xml:space="preserve"> </w:t>
-      </w:r>
-      <w:r>
-        <w:fldChar w:fldCharType="begin" w:fldLock="1"/>
-      </w:r>
-      <w:r>
-        <w:instrText>ADDIN CSL_CITATION { "citationItems" : [ { "id" : "ITEM-1", "itemData" : { "URL" : "http://archive.ics.uci.edu/ml", "author" : [ { "dropping-particle" : "", "family" : "Lichman", "given" : "M", "non-dropping-particle" : "", "parse-names" : false, "suffix" : "" } ], "id" : "ITEM-1", "issued" : { "date-parts" : [ [ "2013" ] ] }, "title" : "UCI Machine learning repository", "type" : "webpage" }, "uris" : [ "http://www.mendeley.com/documents/?uuid=2c2c8372-c763-4e92-a16c-621ddcfc8462" ] } ], "mendeley" : { "formattedCitation" : "(Lichman, 2013)", "plainTextFormattedCitation" : "(Lichman, 2013)", "previouslyFormattedCitation" : "(Lichman, 2013)" }, "properties" : { "noteIndex" : 0 }, "schema" : "https://github.com/citation-style-language/schema/raw/master/csl-citation.json" }</w:instrText>
-      </w:r>
-      <w:r>
-        <w:fldChar w:fldCharType="separate"/>
-      </w:r>
-      <w:r>
-        <w:rPr>
-          <w:noProof/>
-        </w:rPr>
-        <w:t>(Lichman, 2013)</w:t>
-      </w:r>
-      <w:r>
-        <w:fldChar w:fldCharType="end"/>
-      </w:r>
-      <w:r>
-        <w:t xml:space="preserve">.  </w:t>
-      </w:r>
-      <w:r>
-        <w:t xml:space="preserve">The </w:t>
-      </w:r>
-      <w:proofErr w:type="spellStart"/>
-      <w:r>
-        <w:t>Statlog</w:t>
-      </w:r>
-      <w:proofErr w:type="spellEnd"/>
-      <w:r>
-        <w:t xml:space="preserve"> Landsat features are generated from </w:t>
+      <w:r>
+        <w:t xml:space="preserve">Statlog Landsat features are generated from </w:t>
       </w:r>
       <w:r>
         <w:t xml:space="preserve">six band </w:t>
@@ -5272,35 +5074,35 @@
         <w:t xml:space="preserve"> </w:t>
       </w:r>
       <w:r>
-        <w:t xml:space="preserve">nm portion of the </w:t>
+        <w:t>nm portion of the spectrum</w:t>
+      </w:r>
+      <w:r>
+        <w:t xml:space="preserve">, </w:t>
+      </w:r>
+      <w:r>
+        <w:t xml:space="preserve">at </w:t>
+      </w:r>
+      <w:r>
+        <w:t xml:space="preserve">a </w:t>
+      </w:r>
+      <w:r>
+        <w:t>30</w:t>
+      </w:r>
+      <w:r>
+        <w:t xml:space="preserve"> </w:t>
+      </w:r>
+      <w:r>
+        <w:t>m pixel resolution</w:t>
+      </w:r>
+      <w:r>
+        <w:t xml:space="preserve">.  The KSC data were acquired by the </w:t>
+      </w:r>
+      <w:r>
+        <w:t xml:space="preserve">NASA AVIRIS </w:t>
       </w:r>
       <w:r>
         <w:lastRenderedPageBreak/>
-        <w:t>spectrum</w:t>
-      </w:r>
-      <w:r>
-        <w:t xml:space="preserve">, </w:t>
-      </w:r>
-      <w:r>
-        <w:t xml:space="preserve">at </w:t>
-      </w:r>
-      <w:r>
-        <w:t xml:space="preserve">a </w:t>
-      </w:r>
-      <w:r>
-        <w:t>30</w:t>
-      </w:r>
-      <w:r>
-        <w:t xml:space="preserve"> </w:t>
-      </w:r>
-      <w:r>
-        <w:t>m pixel resolution</w:t>
-      </w:r>
-      <w:r>
-        <w:t xml:space="preserve">.  The KSC data were acquired by the </w:t>
-      </w:r>
-      <w:r>
-        <w:t>NASA AVIRIS (Airborne Visible/Infrared Imaging Spectrometer)</w:t>
+        <w:t>(Airborne Visible/Infrared Imaging Spectrometer)</w:t>
       </w:r>
       <w:r>
         <w:t xml:space="preserve"> sensor and consist of 176 bands in the </w:t>
@@ -5340,7 +5142,7 @@
       <w:pPr>
         <w:pStyle w:val="1Tablecaption"/>
       </w:pPr>
-      <w:bookmarkStart w:id="14" w:name="_Ref463953775"/>
+      <w:bookmarkStart w:id="6" w:name="_Ref463953775"/>
       <w:r>
         <w:t xml:space="preserve">Table </w:t>
       </w:r>
@@ -5362,7 +5164,7 @@
       <w:r>
         <w:fldChar w:fldCharType="end"/>
       </w:r>
-      <w:bookmarkEnd w:id="14"/>
+      <w:bookmarkEnd w:id="6"/>
       <w:r>
         <w:t xml:space="preserve">   Data sets</w:t>
       </w:r>
@@ -5520,11 +5322,9 @@
                 <w:tab w:val="num" w:pos="993"/>
               </w:tabs>
             </w:pPr>
-            <w:proofErr w:type="spellStart"/>
             <w:r>
               <w:t>Spekboom</w:t>
             </w:r>
-            <w:proofErr w:type="spellEnd"/>
           </w:p>
         </w:tc>
         <w:tc>
@@ -5542,11 +5342,9 @@
                 <w:tab w:val="num" w:pos="993"/>
               </w:tabs>
             </w:pPr>
-            <w:proofErr w:type="spellStart"/>
             <w:r>
               <w:t>Spekboom</w:t>
             </w:r>
-            <w:proofErr w:type="spellEnd"/>
           </w:p>
         </w:tc>
         <w:tc>
@@ -5770,13 +5568,8 @@
                 <w:tab w:val="num" w:pos="993"/>
               </w:tabs>
             </w:pPr>
-            <w:proofErr w:type="spellStart"/>
-            <w:r>
-              <w:t>Statlog</w:t>
-            </w:r>
-            <w:proofErr w:type="spellEnd"/>
-            <w:r>
-              <w:t xml:space="preserve"> Landsat</w:t>
+            <w:r>
+              <w:t>Statlog Landsat</w:t>
             </w:r>
           </w:p>
         </w:tc>
@@ -7137,13 +6930,8 @@
           <w:lang w:eastAsia="en-ZA"/>
         </w:rPr>
       </w:pPr>
-      <w:proofErr w:type="gramStart"/>
-      <w:r>
-        <w:t>where</w:t>
-      </w:r>
-      <w:proofErr w:type="gramEnd"/>
-      <w:r>
-        <w:t xml:space="preserve"> </w:t>
+      <w:r>
+        <w:t xml:space="preserve">where </w:t>
       </w:r>
       <m:oMath>
         <m:r>
@@ -7177,11 +6965,7 @@
         <w:t xml:space="preserve">previously </w:t>
       </w:r>
       <w:r>
-        <w:t xml:space="preserve">selected features.  JMI considers the MI between the class labels and the joint </w:t>
-      </w:r>
-      <w:proofErr w:type="gramStart"/>
-      <w:r>
-        <w:t>variable</w:t>
+        <w:t>selected features.  JMI considers the MI between the class labels and the joint variable</w:t>
       </w:r>
       <w:r>
         <w:t>s</w:t>
@@ -7189,7 +6973,6 @@
       <w:r>
         <w:t xml:space="preserve"> </w:t>
       </w:r>
-      <w:proofErr w:type="gramEnd"/>
       <m:oMath>
         <m:sSub>
           <m:sSubPr>
@@ -7392,7 +7175,7 @@
       <w:pPr>
         <w:pStyle w:val="1Tablecaption"/>
       </w:pPr>
-      <w:bookmarkStart w:id="15" w:name="_Ref464223138"/>
+      <w:bookmarkStart w:id="7" w:name="_Ref464223138"/>
       <w:r>
         <w:t xml:space="preserve">Table </w:t>
       </w:r>
@@ -7414,7 +7197,7 @@
       <w:r>
         <w:fldChar w:fldCharType="end"/>
       </w:r>
-      <w:bookmarkEnd w:id="15"/>
+      <w:bookmarkEnd w:id="7"/>
       <w:r>
         <w:t xml:space="preserve">   Method</w:t>
       </w:r>
@@ -7624,11 +7407,9 @@
             <w:r>
               <w:t>FCR-</w:t>
             </w:r>
-            <w:proofErr w:type="spellStart"/>
             <w:r>
               <w:t>NaiveBC</w:t>
             </w:r>
-            <w:proofErr w:type="spellEnd"/>
           </w:p>
         </w:tc>
       </w:tr>
@@ -7685,11 +7466,9 @@
             <w:r>
               <w:t>Rank-</w:t>
             </w:r>
-            <w:proofErr w:type="spellStart"/>
             <w:r>
               <w:t>NaiveBC</w:t>
             </w:r>
-            <w:proofErr w:type="spellEnd"/>
           </w:p>
         </w:tc>
       </w:tr>
@@ -7746,11 +7525,9 @@
             <w:r>
               <w:t>FS-</w:t>
             </w:r>
-            <w:proofErr w:type="spellStart"/>
             <w:r>
               <w:t>NaiveBC</w:t>
             </w:r>
-            <w:proofErr w:type="spellEnd"/>
           </w:p>
         </w:tc>
       </w:tr>
@@ -7807,11 +7584,9 @@
             <w:r>
               <w:t>BE-</w:t>
             </w:r>
-            <w:proofErr w:type="spellStart"/>
             <w:r>
               <w:t>NaiveBC</w:t>
             </w:r>
-            <w:proofErr w:type="spellEnd"/>
           </w:p>
         </w:tc>
       </w:tr>
@@ -8095,13 +7870,8 @@
         </m:r>
       </m:oMath>
       <w:r>
-        <w:t xml:space="preserve"> and are subsets of the full feature </w:t>
-      </w:r>
-      <w:proofErr w:type="gramStart"/>
-      <w:r>
-        <w:t xml:space="preserve">set </w:t>
-      </w:r>
-      <w:proofErr w:type="gramEnd"/>
+        <w:t xml:space="preserve"> and are subsets of the full feature set </w:t>
+      </w:r>
       <m:oMath>
         <m:r>
           <w:rPr>
@@ -8601,13 +8371,8 @@
         <w:t>(k-NN)</w:t>
       </w:r>
       <w:r>
-        <w:t xml:space="preserve"> classifier (</w:t>
-      </w:r>
-      <w:proofErr w:type="gramStart"/>
-      <w:r>
-        <w:t xml:space="preserve">with </w:t>
-      </w:r>
-      <w:proofErr w:type="gramEnd"/>
+        <w:t xml:space="preserve"> classifier (with </w:t>
+      </w:r>
       <m:oMath>
         <m:r>
           <w:rPr>
@@ -8619,13 +8384,8 @@
       <w:r>
         <w:t xml:space="preserve">) was used to evaluate the accuracy of the features selected by each method.  </w:t>
       </w:r>
-      <w:proofErr w:type="gramStart"/>
-      <w:r>
-        <w:t>k-NN</w:t>
-      </w:r>
-      <w:proofErr w:type="gramEnd"/>
-      <w:r>
-        <w:t xml:space="preserve"> is a generic classifier that makes </w:t>
+      <w:r>
+        <w:t xml:space="preserve">k-NN is a generic classifier that makes </w:t>
       </w:r>
       <w:r>
         <w:t>no</w:t>
@@ -8728,11 +8488,9 @@
       <w:r>
         <w:t xml:space="preserve"> features selected by FS-</w:t>
       </w:r>
-      <w:proofErr w:type="spellStart"/>
       <w:r>
         <w:t>NaiveBC</w:t>
       </w:r>
-      <w:proofErr w:type="spellEnd"/>
       <w:r>
         <w:t>,</w:t>
       </w:r>
@@ -8769,11 +8527,9 @@
       <w:r>
         <w:t>The FCR methods (FCR-MI and FCR-</w:t>
       </w:r>
-      <w:proofErr w:type="spellStart"/>
       <w:r>
         <w:t>NaiveBC</w:t>
       </w:r>
-      <w:proofErr w:type="spellEnd"/>
       <w:r>
         <w:t xml:space="preserve">) required </w:t>
       </w:r>
@@ -8953,54 +8709,6 @@
       </w:r>
       <w:r>
         <w:t xml:space="preserve">have been selected by hand from the cluster contents.  </w:t>
-      </w:r>
-      <w:r>
-        <w:t xml:space="preserve">The clusters represent a reduced set of possible indices compared to </w:t>
-      </w:r>
-      <w:r>
-        <w:t xml:space="preserve">the </w:t>
-      </w:r>
-      <w:r>
-        <w:t>features</w:t>
-      </w:r>
-      <w:r>
-        <w:t>.  Th</w:t>
-      </w:r>
-      <w:r>
-        <w:t>i</w:t>
-      </w:r>
-      <w:r>
-        <w:t>s</w:t>
-      </w:r>
-      <w:r>
-        <w:t xml:space="preserve"> </w:t>
-      </w:r>
-      <w:r>
-        <w:t xml:space="preserve">reduced set </w:t>
-      </w:r>
-      <w:r>
-        <w:t xml:space="preserve">in turn </w:t>
-      </w:r>
-      <w:r>
-        <w:t xml:space="preserve">reduces the possibility </w:t>
-      </w:r>
-      <w:r>
-        <w:t xml:space="preserve">of </w:t>
-      </w:r>
-      <w:r>
-        <w:t xml:space="preserve">stability errors. </w:t>
-      </w:r>
-      <w:r>
-        <w:t xml:space="preserve">It </w:t>
-      </w:r>
-      <w:r>
-        <w:t xml:space="preserve">is acknowledged </w:t>
-      </w:r>
-      <w:r>
-        <w:t xml:space="preserve">that </w:t>
-      </w:r>
-      <w:r>
-        <w:t xml:space="preserve">this formulation of the consistency index may favour FCR, but it was regarded as a necessary modification to allow comparison of the different methods. </w:t>
       </w:r>
     </w:p>
     <w:p>
@@ -9018,134 +8726,137 @@
         <w:rPr>
           <w:noProof/>
         </w:rPr>
+        <w:t xml:space="preserve">We </w:t>
+      </w:r>
+      <w:r>
+        <w:rPr>
+          <w:noProof/>
+        </w:rPr>
+        <w:t xml:space="preserve">followed </w:t>
+      </w:r>
+      <w:r>
+        <w:rPr>
+          <w:noProof/>
+        </w:rPr>
+        <w:t>a similar</w:t>
+      </w:r>
+      <w:r>
+        <w:rPr>
+          <w:noProof/>
+        </w:rPr>
+        <w:t xml:space="preserve"> approach</w:t>
+      </w:r>
+      <w:r>
+        <w:rPr>
+          <w:noProof/>
+        </w:rPr>
+        <w:t xml:space="preserve"> </w:t>
+      </w:r>
+      <w:r>
+        <w:rPr>
+          <w:noProof/>
+        </w:rPr>
+        <w:t xml:space="preserve">to that </w:t>
+      </w:r>
+      <w:r>
+        <w:rPr>
+          <w:noProof/>
+        </w:rPr>
+        <w:t>of</w:t>
+      </w:r>
+      <w:r>
+        <w:rPr>
+          <w:noProof/>
+        </w:rPr>
+        <w:t xml:space="preserve"> </w:t>
+      </w:r>
+      <w:r>
+        <w:fldChar w:fldCharType="begin" w:fldLock="1"/>
+      </w:r>
+      <w:r>
+        <w:instrText>ADDIN CSL_CITATION { "citationItems" : [ { "id" : "ITEM-1", "itemData" : { "DOI" : "10.1016/j.patcog.2015.11.007", "ISBN" : "1532-4435", "ISSN" : "01678655", "abstract" : "We present a unifying framework for information theoretic feature selection, bringing almost two decades of research on heuristic filter criteria under a single theoretical interpretation. This is in response to the question: \u201cwhat are the implicit statistical assumptions of feature selection criteria based on mutual information?\u201d. To answer this, we adopt a different strategy than is usual in the feature selection literature\u2014instead of trying to define a criterion, we derive one, directly from a clearly specified objective function: the conditional likelihood of the training labels. While many hand-designed heuristic criteria try to optimize a definition of feature \u2018relevancy\u2019 and \u2018redundancy\u2019, our approach leads to a probabilistic framework which naturally incorporates these concepts. As a result we can unify the numerous criteria published over the last two decades, and show them to be low-order approximations to the exact (but intractable) optimisation problem. The primary contribution is to show that common heuristics for information based feature selection (including Markov Blanket algorithms as a special case) are approximate iterative maximisers of the con- ditional likelihood. A large empirical study provides strong evidence to favour certain classes of criteria, in particular those that balance the relative size of the relevancy/redundancy terms. Overall we conclude that the JMI criterion (Yang and Moody, 1999; Meyer et al., 2008) provides the best tradeoff in terms of accuracy, stability, and flexibility with small data samples. Keywords: feature selection, mutual information, conditional likelihood", "author" : [ { "dropping-particle" : "", "family" : "Brown", "given" : "Gavin", "non-dropping-particle" : "", "parse-names" : false, "suffix" : "" }, { "dropping-particle" : "", "family" : "Pocock", "given" : "Adam", "non-dropping-particle" : "", "parse-names" : false, "suffix" : "" }, { "dropping-particle" : "", "family" : "Zhao", "given" : "Ming-Jie", "non-dropping-particle" : "", "parse-names" : false, "suffix" : "" }, { "dropping-particle" : "", "family" : "Lujan", "given" : "Mikel", "non-dropping-particle" : "", "parse-names" : false, "suffix" : "" } ], "container-title" : "Journal of Machine Learning Research", "id" : "ITEM-1", "issued" : { "date-parts" : [ [ "2012" ] ] }, "note" : "Excellent paper, taking a rigorous theoretical approach to understand all feature selection in a comon information theoretic framework. Raises important points about what makes a good feature selector. Also looks quite extensively at high feat dim low N problems in both theoretical and empirical perspective. Somewhat nullifies my method and other similar clustering approaches. The benefit of clustering up front is that you can hand pick features. This is probably not of interest in things like genetics and and hand writing recognition.", "page" : "27-66", "title" : "Conditional likelihood maximisation: A unifying framework for mutual information feature selection", "type" : "article-journal", "volume" : "13" }, "uris" : [ "http://www.mendeley.com/documents/?uuid=1bf995b4-a042-4500-af98-21a3d802ea17" ] } ], "mendeley" : { "formattedCitation" : "(Brown et al., 2012)", "manualFormatting" : "Brown et al. (2012)", "plainTextFormattedCitation" : "(Brown et al., 2012)", "previouslyFormattedCitation" : "(Brown et al., 2012)" }, "properties" : { "noteIndex" : 0 }, "schema" : "https://github.com/citation-style-language/schema/raw/master/csl-citation.json" }</w:instrText>
+      </w:r>
+      <w:r>
+        <w:fldChar w:fldCharType="separate"/>
+      </w:r>
+      <w:r>
+        <w:rPr>
+          <w:noProof/>
+        </w:rPr>
+        <w:t xml:space="preserve">Brown et al. </w:t>
+      </w:r>
+      <w:r>
+        <w:rPr>
+          <w:noProof/>
+        </w:rPr>
+        <w:t>(</w:t>
+      </w:r>
+      <w:r>
+        <w:rPr>
+          <w:noProof/>
+        </w:rPr>
+        <w:t>2012)</w:t>
+      </w:r>
+      <w:r>
+        <w:fldChar w:fldCharType="end"/>
+      </w:r>
+      <w:r>
+        <w:t>,</w:t>
+      </w:r>
+      <w:r>
+        <w:t xml:space="preserve"> </w:t>
+      </w:r>
+      <w:r>
+        <w:t>for</w:t>
+      </w:r>
+      <w:r>
+        <w:t xml:space="preserve"> </w:t>
+      </w:r>
+      <w:r>
+        <w:t>comput</w:t>
+      </w:r>
+      <w:r>
+        <w:t>ing</w:t>
+      </w:r>
+      <w:r>
+        <w:t xml:space="preserve"> a single </w:t>
+      </w:r>
+      <w:r>
+        <w:t>“non-dominated” ranking</w:t>
+      </w:r>
+      <w:r>
+        <w:t xml:space="preserve"> of </w:t>
+      </w:r>
+      <w:r>
+        <w:t>the methods</w:t>
+      </w:r>
+      <w:r>
+        <w:t xml:space="preserve"> </w:t>
+      </w:r>
+      <w:r>
+        <w:t>that</w:t>
+      </w:r>
+      <w:r>
+        <w:t xml:space="preserve"> considers </w:t>
+      </w:r>
+      <w:r>
+        <w:t>stability and accuracy performance</w:t>
+      </w:r>
+      <w:r>
+        <w:t xml:space="preserve"> simultaneously</w:t>
+      </w:r>
+      <w:r>
+        <w:t xml:space="preserve">.  </w:t>
+      </w:r>
+      <w:r>
+        <w:t>The concept of “Pareto optimality”, is used to find a single optimal solution in terms of multiple criteria.  In the context of our evaluation, the</w:t>
+      </w:r>
+      <w:r>
+        <w:t xml:space="preserve"> “Pareto front” is the set of </w:t>
+      </w:r>
+      <w:r>
         <w:lastRenderedPageBreak/>
-        <w:t xml:space="preserve">We </w:t>
-      </w:r>
-      <w:r>
-        <w:rPr>
-          <w:noProof/>
-        </w:rPr>
-        <w:t xml:space="preserve">followed </w:t>
-      </w:r>
-      <w:r>
-        <w:rPr>
-          <w:noProof/>
-        </w:rPr>
-        <w:t>a similar</w:t>
-      </w:r>
-      <w:r>
-        <w:rPr>
-          <w:noProof/>
-        </w:rPr>
-        <w:t xml:space="preserve"> approach</w:t>
-      </w:r>
-      <w:r>
-        <w:rPr>
-          <w:noProof/>
-        </w:rPr>
-        <w:t xml:space="preserve"> </w:t>
-      </w:r>
-      <w:r>
-        <w:rPr>
-          <w:noProof/>
-        </w:rPr>
-        <w:t xml:space="preserve">to that </w:t>
-      </w:r>
-      <w:r>
-        <w:rPr>
-          <w:noProof/>
-        </w:rPr>
-        <w:t>of</w:t>
-      </w:r>
-      <w:r>
-        <w:rPr>
-          <w:noProof/>
-        </w:rPr>
-        <w:t xml:space="preserve"> </w:t>
-      </w:r>
-      <w:r>
-        <w:fldChar w:fldCharType="begin" w:fldLock="1"/>
-      </w:r>
-      <w:r>
-        <w:instrText>ADDIN CSL_CITATION { "citationItems" : [ { "id" : "ITEM-1", "itemData" : { "DOI" : "10.1016/j.patcog.2015.11.007", "ISBN" : "1532-4435", "ISSN" : "01678655", "abstract" : "We present a unifying framework for information theoretic feature selection, bringing almost two decades of research on heuristic filter criteria under a single theoretical interpretation. This is in response to the question: \u201cwhat are the implicit statistical assumptions of feature selection criteria based on mutual information?\u201d. To answer this, we adopt a different strategy than is usual in the feature selection literature\u2014instead of trying to define a criterion, we derive one, directly from a clearly specified objective function: the conditional likelihood of the training labels. While many hand-designed heuristic criteria try to optimize a definition of feature \u2018relevancy\u2019 and \u2018redundancy\u2019, our approach leads to a probabilistic framework which naturally incorporates these concepts. As a result we can unify the numerous criteria published over the last two decades, and show them to be low-order approximations to the exact (but intractable) optimisation problem. The primary contribution is to show that common heuristics for information based feature selection (including Markov Blanket algorithms as a special case) are approximate iterative maximisers of the con- ditional likelihood. A large empirical study provides strong evidence to favour certain classes of criteria, in particular those that balance the relative size of the relevancy/redundancy terms. Overall we conclude that the JMI criterion (Yang and Moody, 1999; Meyer et al., 2008) provides the best tradeoff in terms of accuracy, stability, and flexibility with small data samples. Keywords: feature selection, mutual information, conditional likelihood", "author" : [ { "dropping-particle" : "", "family" : "Brown", "given" : "Gavin", "non-dropping-particle" : "", "parse-names" : false, "suffix" : "" }, { "dropping-particle" : "", "family" : "Pocock", "given" : "Adam", "non-dropping-particle" : "", "parse-names" : false, "suffix" : "" }, { "dropping-particle" : "", "family" : "Zhao", "given" : "Ming-Jie", "non-dropping-particle" : "", "parse-names" : false, "suffix" : "" }, { "dropping-particle" : "", "family" : "Lujan", "given" : "Mikel", "non-dropping-particle" : "", "parse-names" : false, "suffix" : "" } ], "container-title" : "Journal of Machine Learning Research", "id" : "ITEM-1", "issued" : { "date-parts" : [ [ "2012" ] ] }, "note" : "Excellent paper, taking a rigorous theoretical approach to understand all feature selection in a comon information theoretic framework. Raises important points about what makes a good feature selector. Also looks quite extensively at high feat dim low N problems in both theoretical and empirical perspective. Somewhat nullifies my method and other similar clustering approaches. The benefit of clustering up front is that you can hand pick features. This is probably not of interest in things like genetics and and hand writing recognition.", "page" : "27-66", "title" : "Conditional likelihood maximisation: A unifying framework for mutual information feature selection", "type" : "article-journal", "volume" : "13" }, "uris" : [ "http://www.mendeley.com/documents/?uuid=1bf995b4-a042-4500-af98-21a3d802ea17" ] } ], "mendeley" : { "formattedCitation" : "(Brown et al., 2012)", "manualFormatting" : "Brown et al. (2012)", "plainTextFormattedCitation" : "(Brown et al., 2012)", "previouslyFormattedCitation" : "(Brown et al., 2012)" }, "properties" : { "noteIndex" : 0 }, "schema" : "https://github.com/citation-style-language/schema/raw/master/csl-citation.json" }</w:instrText>
-      </w:r>
-      <w:r>
-        <w:fldChar w:fldCharType="separate"/>
-      </w:r>
-      <w:r>
-        <w:rPr>
-          <w:noProof/>
-        </w:rPr>
-        <w:t xml:space="preserve">Brown et al. </w:t>
-      </w:r>
-      <w:r>
-        <w:rPr>
-          <w:noProof/>
-        </w:rPr>
-        <w:t>(</w:t>
-      </w:r>
-      <w:r>
-        <w:rPr>
-          <w:noProof/>
-        </w:rPr>
-        <w:t>2012)</w:t>
-      </w:r>
-      <w:r>
-        <w:fldChar w:fldCharType="end"/>
-      </w:r>
-      <w:r>
-        <w:t>,</w:t>
-      </w:r>
-      <w:r>
-        <w:t xml:space="preserve"> </w:t>
-      </w:r>
-      <w:r>
-        <w:t>for</w:t>
-      </w:r>
-      <w:r>
-        <w:t xml:space="preserve"> </w:t>
-      </w:r>
-      <w:r>
-        <w:t>comput</w:t>
-      </w:r>
-      <w:r>
-        <w:t>ing</w:t>
-      </w:r>
-      <w:r>
-        <w:t xml:space="preserve"> a single </w:t>
-      </w:r>
-      <w:r>
-        <w:t>“non-dominated” ranking</w:t>
-      </w:r>
-      <w:r>
-        <w:t xml:space="preserve"> of </w:t>
-      </w:r>
-      <w:r>
-        <w:t>the methods</w:t>
-      </w:r>
-      <w:r>
-        <w:t xml:space="preserve"> </w:t>
-      </w:r>
-      <w:r>
-        <w:t>that</w:t>
-      </w:r>
-      <w:r>
-        <w:t xml:space="preserve"> considers </w:t>
-      </w:r>
-      <w:r>
-        <w:t>stability and accuracy performance</w:t>
-      </w:r>
-      <w:r>
-        <w:t xml:space="preserve"> simultaneously</w:t>
-      </w:r>
-      <w:r>
-        <w:t xml:space="preserve">.  </w:t>
-      </w:r>
-      <w:r>
-        <w:t>The concept of “Pareto optimality”, is used to find a single optimal solution in terms of multiple criteria.  In the context of our evaluation, the</w:t>
-      </w:r>
-      <w:r>
-        <w:t xml:space="preserve"> “Pareto front” is the set of methods </w:t>
+        <w:t xml:space="preserve">methods </w:t>
       </w:r>
       <w:r>
         <w:t>on</w:t>
@@ -9316,11 +9027,7 @@
         <w:jc w:val="both"/>
       </w:pPr>
       <w:r>
-        <w:t xml:space="preserve">The bulk of the software implementation was done in </w:t>
-      </w:r>
-      <w:proofErr w:type="spellStart"/>
-      <w:r>
-        <w:t>Matlab</w:t>
+        <w:t>The bulk of the software implementation was done in Matlab</w:t>
       </w:r>
       <w:r>
         <w:rPr>
@@ -9328,17 +9035,8 @@
         </w:rPr>
         <w:t>TM</w:t>
       </w:r>
-      <w:proofErr w:type="spellEnd"/>
-      <w:r>
-        <w:t xml:space="preserve">, making use of the </w:t>
-      </w:r>
-      <w:proofErr w:type="spellStart"/>
-      <w:r>
-        <w:t>PRTools</w:t>
-      </w:r>
-      <w:proofErr w:type="spellEnd"/>
-      <w:r>
-        <w:t xml:space="preserve"> toolbox </w:t>
+      <w:r>
+        <w:t xml:space="preserve">, making use of the PRTools toolbox </w:t>
       </w:r>
       <w:r>
         <w:fldChar w:fldCharType="begin" w:fldLock="1"/>
@@ -9359,15 +9057,7 @@
         <w:fldChar w:fldCharType="end"/>
       </w:r>
       <w:r>
-        <w:t>.  The MI and JMI criteria were computed using the FEAST (</w:t>
-      </w:r>
-      <w:proofErr w:type="spellStart"/>
-      <w:r>
-        <w:t>FEAture</w:t>
-      </w:r>
-      <w:proofErr w:type="spellEnd"/>
-      <w:r>
-        <w:t xml:space="preserve"> Selection Toolbox) C</w:t>
+        <w:t>.  The MI and JMI criteria were computed using the FEAST (FEAture Selection Toolbox) C</w:t>
       </w:r>
       <w:r>
         <w:t>++</w:t>
@@ -9547,13 +9237,8 @@
                 <w:tab w:val="num" w:pos="993"/>
               </w:tabs>
             </w:pPr>
-            <w:proofErr w:type="spellStart"/>
-            <w:r>
-              <w:t>Num</w:t>
-            </w:r>
-            <w:proofErr w:type="spellEnd"/>
-            <w:r>
-              <w:t xml:space="preserve"> Features to Select</w:t>
+            <w:r>
+              <w:t>Num Features to Select</w:t>
             </w:r>
           </w:p>
         </w:tc>
@@ -9595,11 +9280,9 @@
                 <w:tab w:val="num" w:pos="993"/>
               </w:tabs>
             </w:pPr>
-            <w:proofErr w:type="spellStart"/>
             <w:r>
               <w:t>Spekboom</w:t>
             </w:r>
-            <w:proofErr w:type="spellEnd"/>
           </w:p>
         </w:tc>
         <w:tc>
@@ -9719,13 +9402,8 @@
                 <w:tab w:val="num" w:pos="993"/>
               </w:tabs>
             </w:pPr>
-            <w:proofErr w:type="spellStart"/>
-            <w:r>
-              <w:t>Statlog</w:t>
-            </w:r>
-            <w:proofErr w:type="spellEnd"/>
-            <w:r>
-              <w:t xml:space="preserve"> Landsat</w:t>
+            <w:r>
+              <w:t>Statlog Landsat</w:t>
             </w:r>
           </w:p>
         </w:tc>
@@ -10039,144 +9717,173 @@
         <w:t xml:space="preserve">axis </w:t>
       </w:r>
       <w:r>
-        <w:t xml:space="preserve">in order </w:t>
+        <w:t xml:space="preserve">in order of </w:t>
+      </w:r>
+      <w:r>
+        <w:t>their mean stability</w:t>
+      </w:r>
+      <w:r>
+        <w:t xml:space="preserve"> in</w:t>
+      </w:r>
+      <w:r>
+        <w:t xml:space="preserve"> </w:t>
+      </w:r>
+      <w:r>
+        <w:fldChar w:fldCharType="begin"/>
+      </w:r>
+      <w:r>
+        <w:instrText xml:space="preserve"> REF _Ref464643772 \h </w:instrText>
+      </w:r>
+      <w:r>
+        <w:fldChar w:fldCharType="separate"/>
+      </w:r>
+      <w:r>
+        <w:t xml:space="preserve">Figure </w:t>
+      </w:r>
+      <w:r>
+        <w:rPr>
+          <w:noProof/>
+        </w:rPr>
+        <w:t>2</w:t>
+      </w:r>
+      <w:r>
+        <w:fldChar w:fldCharType="end"/>
+      </w:r>
+      <w:r>
+        <w:t xml:space="preserve">, and mean accuracy in </w:t>
+      </w:r>
+      <w:r>
+        <w:fldChar w:fldCharType="begin"/>
+      </w:r>
+      <w:r>
+        <w:instrText xml:space="preserve"> REF _Ref464643973 \h </w:instrText>
+      </w:r>
+      <w:r>
+        <w:fldChar w:fldCharType="separate"/>
+      </w:r>
+      <w:r>
+        <w:t xml:space="preserve">Figure </w:t>
+      </w:r>
+      <w:r>
+        <w:rPr>
+          <w:noProof/>
+        </w:rPr>
+        <w:t>3</w:t>
+      </w:r>
+      <w:r>
+        <w:fldChar w:fldCharType="end"/>
+      </w:r>
+      <w:r>
+        <w:t xml:space="preserve">, </w:t>
+      </w:r>
+      <w:r>
+        <w:t>over the six data sets.</w:t>
+      </w:r>
+      <w:r>
+        <w:t xml:space="preserve">  </w:t>
+      </w:r>
+      <w:r>
+        <w:t xml:space="preserve">FS-MI </w:t>
+      </w:r>
+      <w:r>
+        <w:t xml:space="preserve">was </w:t>
+      </w:r>
+      <w:r>
+        <w:t>the most stable overall, but ha</w:t>
+      </w:r>
+      <w:r>
+        <w:t>d</w:t>
+      </w:r>
+      <w:r>
+        <w:t xml:space="preserve"> one of the poorest accuracies.  Similarly, FS-</w:t>
+      </w:r>
+      <w:r>
+        <w:t>NaiveBC</w:t>
+      </w:r>
+      <w:r>
+        <w:t xml:space="preserve"> is the most accurate overall</w:t>
+      </w:r>
+      <w:r>
+        <w:t>,</w:t>
+      </w:r>
+      <w:r>
+        <w:t xml:space="preserve"> but is the least stable.  While neither FCR-</w:t>
+      </w:r>
+      <w:r>
+        <w:t>NaiveBC</w:t>
+      </w:r>
+      <w:r>
+        <w:t xml:space="preserve"> </w:t>
+      </w:r>
+      <w:r>
+        <w:t>n</w:t>
+      </w:r>
+      <w:r>
+        <w:t>or</w:t>
+      </w:r>
+      <w:r>
+        <w:t xml:space="preserve"> FCR-MI achieve the best overall accuracy or stability, they are among</w:t>
+      </w:r>
+      <w:r>
+        <w:t>st</w:t>
+      </w:r>
+      <w:r>
+        <w:t xml:space="preserve"> the top three methods for both </w:t>
       </w:r>
       <w:r>
         <w:lastRenderedPageBreak/>
-        <w:t xml:space="preserve">of </w:t>
-      </w:r>
-      <w:r>
-        <w:t>their mean stability</w:t>
-      </w:r>
-      <w:r>
-        <w:t xml:space="preserve"> in</w:t>
+        <w:t xml:space="preserve">performance measures. </w:t>
+      </w:r>
+      <w:r>
+        <w:t>The</w:t>
       </w:r>
       <w:r>
         <w:t xml:space="preserve"> </w:t>
       </w:r>
       <w:r>
-        <w:fldChar w:fldCharType="begin"/>
-      </w:r>
-      <w:r>
-        <w:instrText xml:space="preserve"> REF _Ref464643772 \h </w:instrText>
-      </w:r>
-      <w:r>
-        <w:fldChar w:fldCharType="separate"/>
-      </w:r>
-      <w:r>
-        <w:t xml:space="preserve">Figure </w:t>
-      </w:r>
-      <w:r>
-        <w:rPr>
-          <w:noProof/>
-        </w:rPr>
-        <w:t>2</w:t>
-      </w:r>
-      <w:r>
-        <w:fldChar w:fldCharType="end"/>
-      </w:r>
-      <w:r>
-        <w:t xml:space="preserve">, and mean accuracy in </w:t>
-      </w:r>
-      <w:r>
-        <w:fldChar w:fldCharType="begin"/>
-      </w:r>
-      <w:r>
-        <w:instrText xml:space="preserve"> REF _Ref464643973 \h </w:instrText>
-      </w:r>
-      <w:r>
-        <w:fldChar w:fldCharType="separate"/>
-      </w:r>
-      <w:r>
-        <w:t xml:space="preserve">Figure </w:t>
-      </w:r>
-      <w:r>
-        <w:rPr>
-          <w:noProof/>
-        </w:rPr>
-        <w:t>3</w:t>
-      </w:r>
-      <w:r>
-        <w:fldChar w:fldCharType="end"/>
-      </w:r>
-      <w:r>
-        <w:t xml:space="preserve">, </w:t>
-      </w:r>
-      <w:r>
-        <w:t>over the six data sets.</w:t>
-      </w:r>
-      <w:r>
-        <w:t xml:space="preserve">  </w:t>
-      </w:r>
-      <w:r>
-        <w:t xml:space="preserve">FS-MI </w:t>
-      </w:r>
-      <w:r>
-        <w:t xml:space="preserve">was </w:t>
-      </w:r>
-      <w:r>
-        <w:t>the most stable overall, but ha</w:t>
-      </w:r>
-      <w:r>
-        <w:t>d</w:t>
-      </w:r>
-      <w:r>
-        <w:t xml:space="preserve"> one of the poorest accuracies.  Similarly, FS-</w:t>
-      </w:r>
-      <w:proofErr w:type="spellStart"/>
-      <w:r>
-        <w:t>NaiveBC</w:t>
-      </w:r>
-      <w:proofErr w:type="spellEnd"/>
-      <w:r>
-        <w:t xml:space="preserve"> is the most accurate overall</w:t>
-      </w:r>
-      <w:r>
-        <w:t>,</w:t>
-      </w:r>
-      <w:r>
-        <w:t xml:space="preserve"> but is the least stable.  While neither FCR-</w:t>
-      </w:r>
-      <w:proofErr w:type="spellStart"/>
-      <w:r>
-        <w:t>NaiveBC</w:t>
-      </w:r>
-      <w:proofErr w:type="spellEnd"/>
+        <w:t>wide</w:t>
+      </w:r>
       <w:r>
         <w:t xml:space="preserve"> </w:t>
       </w:r>
       <w:r>
-        <w:t>n</w:t>
-      </w:r>
-      <w:r>
-        <w:t>or</w:t>
-      </w:r>
-      <w:r>
-        <w:t xml:space="preserve"> FCR-MI achieve the best overall accuracy or stability, they are among</w:t>
-      </w:r>
-      <w:r>
-        <w:t>st</w:t>
-      </w:r>
-      <w:r>
-        <w:t xml:space="preserve"> the top three methods for both performance measures. </w:t>
-      </w:r>
-      <w:r>
-        <w:t>The</w:t>
+        <w:t>range of</w:t>
+      </w:r>
+      <w:r>
+        <w:t xml:space="preserve"> stabilit</w:t>
+      </w:r>
+      <w:r>
+        <w:t>ies</w:t>
       </w:r>
       <w:r>
         <w:t xml:space="preserve"> </w:t>
       </w:r>
       <w:r>
-        <w:t>wide</w:t>
+        <w:t>confirm</w:t>
+      </w:r>
+      <w:r>
+        <w:t>s</w:t>
+      </w:r>
+      <w:r>
+        <w:t xml:space="preserve"> the</w:t>
       </w:r>
       <w:r>
         <w:t xml:space="preserve"> </w:t>
       </w:r>
       <w:r>
-        <w:t>range of</w:t>
-      </w:r>
-      <w:r>
-        <w:t xml:space="preserve"> stabilit</w:t>
+        <w:t>sensitivity of some methods to variations in the data</w:t>
+      </w:r>
+      <w:r>
+        <w:t xml:space="preserve">.  </w:t>
+      </w:r>
+      <w:r>
+        <w:t xml:space="preserve">The </w:t>
+      </w:r>
+      <w:r>
+        <w:t xml:space="preserve">method </w:t>
+      </w:r>
+      <w:r>
+        <w:t>accurac</w:t>
       </w:r>
       <w:r>
         <w:t>ies</w:t>
@@ -10185,39 +9892,6 @@
         <w:t xml:space="preserve"> </w:t>
       </w:r>
       <w:r>
-        <w:t>confirm</w:t>
-      </w:r>
-      <w:r>
-        <w:t>s</w:t>
-      </w:r>
-      <w:r>
-        <w:t xml:space="preserve"> the</w:t>
-      </w:r>
-      <w:r>
-        <w:t xml:space="preserve"> </w:t>
-      </w:r>
-      <w:r>
-        <w:t>sensitivity of some methods to variations in the data</w:t>
-      </w:r>
-      <w:r>
-        <w:t xml:space="preserve">.  </w:t>
-      </w:r>
-      <w:r>
-        <w:t xml:space="preserve">The </w:t>
-      </w:r>
-      <w:r>
-        <w:t xml:space="preserve">method </w:t>
-      </w:r>
-      <w:r>
-        <w:t>accurac</w:t>
-      </w:r>
-      <w:r>
-        <w:t>ies</w:t>
-      </w:r>
-      <w:r>
-        <w:t xml:space="preserve"> </w:t>
-      </w:r>
-      <w:r>
         <w:t>span a smaller range than the method stabilities</w:t>
       </w:r>
       <w:r>
@@ -10230,15 +9904,7 @@
         <w:t>differences in accuracy between the best and worst methods.</w:t>
       </w:r>
       <w:r>
-        <w:t xml:space="preserve">  Compared to the other data sets, the stability of the </w:t>
-      </w:r>
-      <w:proofErr w:type="spellStart"/>
-      <w:r>
-        <w:t>Spekboom</w:t>
-      </w:r>
-      <w:proofErr w:type="spellEnd"/>
-      <w:r>
-        <w:t xml:space="preserve">, Synthetic and Landsat data is </w:t>
+        <w:t xml:space="preserve">  Compared to the other data sets, the stability of the Spekboom, Synthetic and Landsat data is </w:t>
       </w:r>
       <w:r>
         <w:t xml:space="preserve">noticeably </w:t>
@@ -10327,11 +9993,9 @@
       <w:r>
         <w:t>The ranking methods, Rank-MI and Rank-</w:t>
       </w:r>
-      <w:proofErr w:type="spellStart"/>
       <w:r>
         <w:t>NaiveBC</w:t>
       </w:r>
-      <w:proofErr w:type="spellEnd"/>
       <w:r>
         <w:t xml:space="preserve"> both have poor accuracy performance.  This is expected </w:t>
       </w:r>
@@ -10603,15 +10267,7 @@
         <w:t xml:space="preserve">is to circumvent </w:t>
       </w:r>
       <w:r>
-        <w:t xml:space="preserve">this kind of </w:t>
-      </w:r>
-      <w:proofErr w:type="spellStart"/>
-      <w:r>
-        <w:t>representivity</w:t>
-      </w:r>
-      <w:proofErr w:type="spellEnd"/>
-      <w:r>
-        <w:t xml:space="preserve"> issue by using</w:t>
+        <w:t>this kind of representivity issue by using</w:t>
       </w:r>
       <w:r>
         <w:t xml:space="preserve"> a low dimensional approximation</w:t>
@@ -10635,7 +10291,7 @@
       <w:r>
         <w:rPr>
           <w:noProof/>
-          <w:lang w:val="en-US"/>
+          <w:lang w:eastAsia="en-GB"/>
         </w:rPr>
         <w:lastRenderedPageBreak/>
         <w:drawing>
@@ -10656,7 +10312,7 @@
                     </pic:cNvPicPr>
                   </pic:nvPicPr>
                   <pic:blipFill>
-                    <a:blip r:embed="rId11">
+                    <a:blip r:embed="rId9">
                       <a:extLst>
                         <a:ext uri="{28A0092B-C50C-407E-A947-70E740481C1C}">
                           <a14:useLocalDpi xmlns:a14="http://schemas.microsoft.com/office/drawing/2010/main" val="0"/>
@@ -10694,7 +10350,7 @@
         <w:keepLines/>
         <w:jc w:val="both"/>
       </w:pPr>
-      <w:bookmarkStart w:id="16" w:name="_Ref464643772"/>
+      <w:bookmarkStart w:id="8" w:name="_Ref464643772"/>
       <w:r>
         <w:t xml:space="preserve">Figure </w:t>
       </w:r>
@@ -10716,7 +10372,7 @@
       <w:r>
         <w:fldChar w:fldCharType="end"/>
       </w:r>
-      <w:bookmarkEnd w:id="16"/>
+      <w:bookmarkEnd w:id="8"/>
       <w:r>
         <w:t xml:space="preserve"> Method stability per data set</w:t>
       </w:r>
@@ -10734,7 +10390,7 @@
       <w:r>
         <w:rPr>
           <w:noProof/>
-          <w:lang w:val="en-US"/>
+          <w:lang w:eastAsia="en-GB"/>
         </w:rPr>
         <w:drawing>
           <wp:inline distT="0" distB="0" distL="0" distR="0" wp14:anchorId="090EACD4" wp14:editId="7619E118">
@@ -10754,7 +10410,7 @@
                     </pic:cNvPicPr>
                   </pic:nvPicPr>
                   <pic:blipFill>
-                    <a:blip r:embed="rId12">
+                    <a:blip r:embed="rId10">
                       <a:extLst>
                         <a:ext uri="{28A0092B-C50C-407E-A947-70E740481C1C}">
                           <a14:useLocalDpi xmlns:a14="http://schemas.microsoft.com/office/drawing/2010/main" val="0"/>
@@ -10793,7 +10449,7 @@
         <w:keepLines/>
         <w:jc w:val="both"/>
       </w:pPr>
-      <w:bookmarkStart w:id="17" w:name="_Ref464643973"/>
+      <w:bookmarkStart w:id="9" w:name="_Ref464643973"/>
       <w:r>
         <w:t xml:space="preserve">Figure </w:t>
       </w:r>
@@ -10815,7 +10471,7 @@
       <w:r>
         <w:fldChar w:fldCharType="end"/>
       </w:r>
-      <w:bookmarkEnd w:id="17"/>
+      <w:bookmarkEnd w:id="9"/>
       <w:r>
         <w:t xml:space="preserve"> Method accuracy per data set</w:t>
       </w:r>
@@ -10907,20 +10563,14 @@
       <w:r>
         <w:t xml:space="preserve">The </w:t>
       </w:r>
-      <w:proofErr w:type="spellStart"/>
       <w:r>
         <w:t>NaiveBC</w:t>
       </w:r>
-      <w:proofErr w:type="spellEnd"/>
       <w:r>
         <w:t xml:space="preserve"> criterion is slower to compute than the MI criterion as it uses a five-fold cross-validation</w:t>
       </w:r>
       <w:r>
-        <w:t xml:space="preserve">, implemented in </w:t>
-      </w:r>
-      <w:proofErr w:type="spellStart"/>
-      <w:r>
-        <w:t>Matlab</w:t>
+        <w:t>, implemented in Matlab</w:t>
       </w:r>
       <w:r>
         <w:rPr>
@@ -10928,7 +10578,6 @@
         </w:rPr>
         <w:t>TM</w:t>
       </w:r>
-      <w:proofErr w:type="spellEnd"/>
       <w:r>
         <w:t>,</w:t>
       </w:r>
@@ -10965,11 +10614,9 @@
       <w:r>
         <w:t xml:space="preserve">  Methods using the </w:t>
       </w:r>
-      <w:proofErr w:type="spellStart"/>
       <w:r>
         <w:t>NaiveBC</w:t>
       </w:r>
-      <w:proofErr w:type="spellEnd"/>
       <w:r>
         <w:t xml:space="preserve"> criterion are consequently slower than their MI counterparts.  JMI is fast</w:t>
       </w:r>
@@ -11023,7 +10670,7 @@
       <w:pPr>
         <w:pStyle w:val="1Tablecaption"/>
       </w:pPr>
-      <w:bookmarkStart w:id="18" w:name="_Ref464732046"/>
+      <w:bookmarkStart w:id="10" w:name="_Ref464732046"/>
       <w:r>
         <w:t xml:space="preserve">Table </w:t>
       </w:r>
@@ -11045,7 +10692,7 @@
       <w:r>
         <w:fldChar w:fldCharType="end"/>
       </w:r>
-      <w:bookmarkEnd w:id="18"/>
+      <w:bookmarkEnd w:id="10"/>
       <w:r>
         <w:t xml:space="preserve">   </w:t>
       </w:r>
@@ -11276,11 +10923,9 @@
             <w:r>
               <w:t>FCR-</w:t>
             </w:r>
-            <w:proofErr w:type="spellStart"/>
             <w:r>
               <w:t>NaiveBC</w:t>
             </w:r>
-            <w:proofErr w:type="spellEnd"/>
           </w:p>
         </w:tc>
         <w:tc>
@@ -11317,11 +10962,9 @@
             <w:r>
               <w:t>Rank-</w:t>
             </w:r>
-            <w:proofErr w:type="spellStart"/>
             <w:r>
               <w:t>NaiveBC</w:t>
             </w:r>
-            <w:proofErr w:type="spellEnd"/>
           </w:p>
         </w:tc>
         <w:tc>
@@ -11394,11 +11037,9 @@
             <w:r>
               <w:t>FS-</w:t>
             </w:r>
-            <w:proofErr w:type="spellStart"/>
             <w:r>
               <w:t>NaiveBC</w:t>
             </w:r>
-            <w:proofErr w:type="spellEnd"/>
           </w:p>
         </w:tc>
         <w:tc>
@@ -11435,11 +11076,9 @@
             <w:r>
               <w:t>BE-</w:t>
             </w:r>
-            <w:proofErr w:type="spellStart"/>
             <w:r>
               <w:t>NaiveBC</w:t>
             </w:r>
-            <w:proofErr w:type="spellEnd"/>
           </w:p>
         </w:tc>
         <w:tc>
@@ -11496,27 +11135,21 @@
       <w:r>
         <w:t xml:space="preserve"> presents the non-dominant ranking of the methods, in terms of both accuracy and stability.  The best ranked method overall is FCR-MI, with FCR-</w:t>
       </w:r>
-      <w:proofErr w:type="spellStart"/>
       <w:r>
         <w:t>NaiveBC</w:t>
       </w:r>
-      <w:proofErr w:type="spellEnd"/>
       <w:r>
         <w:t>, FS-MI and FS-</w:t>
       </w:r>
-      <w:proofErr w:type="spellStart"/>
       <w:r>
         <w:t>NaiveBC</w:t>
       </w:r>
-      <w:proofErr w:type="spellEnd"/>
       <w:r>
         <w:t xml:space="preserve"> occupying the second rank position.  While the FS-MI and FS-</w:t>
       </w:r>
-      <w:proofErr w:type="spellStart"/>
       <w:r>
         <w:t>NaiveBC</w:t>
       </w:r>
-      <w:proofErr w:type="spellEnd"/>
       <w:r>
         <w:t xml:space="preserve"> produce</w:t>
       </w:r>
@@ -11526,11 +11159,9 @@
       <w:r>
         <w:t xml:space="preserve"> the best performance for stability and accuracy respectively, FCR-MI and FCR-</w:t>
       </w:r>
-      <w:proofErr w:type="spellStart"/>
       <w:r>
         <w:t>NaiveBC</w:t>
       </w:r>
-      <w:proofErr w:type="spellEnd"/>
       <w:r>
         <w:t xml:space="preserve"> achieve</w:t>
       </w:r>
@@ -11540,11 +11171,9 @@
       <w:r>
         <w:t xml:space="preserve"> a better compromise between these two measures.  The Rank-</w:t>
       </w:r>
-      <w:proofErr w:type="spellStart"/>
       <w:r>
         <w:t>NaiveBC</w:t>
       </w:r>
-      <w:proofErr w:type="spellEnd"/>
       <w:r>
         <w:t>, Rank-MI and BE-MI methods are ranked lowest</w:t>
       </w:r>
@@ -11582,35 +11211,27 @@
       <w:r>
         <w:t>If the clustering step were omitted, FCR-MI and FCR-</w:t>
       </w:r>
-      <w:proofErr w:type="spellStart"/>
       <w:r>
         <w:t>NaiveBC</w:t>
       </w:r>
-      <w:proofErr w:type="spellEnd"/>
       <w:r>
         <w:t xml:space="preserve"> would simplify to Rank-MI and Rank-</w:t>
       </w:r>
-      <w:proofErr w:type="spellStart"/>
       <w:r>
         <w:t>NaiveBC</w:t>
       </w:r>
-      <w:proofErr w:type="spellEnd"/>
       <w:r>
         <w:t xml:space="preserve"> respectively.  FCR-MI and FCR-</w:t>
       </w:r>
-      <w:proofErr w:type="spellStart"/>
       <w:r>
         <w:t>NaiveBC</w:t>
       </w:r>
-      <w:proofErr w:type="spellEnd"/>
       <w:r>
         <w:t xml:space="preserve"> show a substantial improvement in performance compared to Rank-MI and Rank-</w:t>
       </w:r>
-      <w:proofErr w:type="spellStart"/>
       <w:r>
         <w:t>NaiveBC</w:t>
       </w:r>
-      <w:proofErr w:type="spellEnd"/>
       <w:r>
         <w:t xml:space="preserve"> which lends support to the </w:t>
       </w:r>
@@ -11692,7 +11313,7 @@
       <w:pPr>
         <w:pStyle w:val="1Tablecaption"/>
       </w:pPr>
-      <w:bookmarkStart w:id="19" w:name="_Ref464737145"/>
+      <w:bookmarkStart w:id="11" w:name="_Ref464737145"/>
       <w:r>
         <w:t xml:space="preserve">Table </w:t>
       </w:r>
@@ -11714,7 +11335,7 @@
       <w:r>
         <w:fldChar w:fldCharType="end"/>
       </w:r>
-      <w:bookmarkEnd w:id="19"/>
+      <w:bookmarkEnd w:id="11"/>
       <w:r>
         <w:t xml:space="preserve">   Non-dominated ranking</w:t>
       </w:r>
@@ -11828,11 +11449,9 @@
             <w:r>
               <w:t>FCR-</w:t>
             </w:r>
-            <w:proofErr w:type="spellStart"/>
             <w:r>
               <w:t>NaiveBC</w:t>
             </w:r>
-            <w:proofErr w:type="spellEnd"/>
           </w:p>
         </w:tc>
         <w:tc>
@@ -11869,11 +11488,9 @@
             <w:r>
               <w:t>FS-</w:t>
             </w:r>
-            <w:proofErr w:type="spellStart"/>
             <w:r>
               <w:t>NaiveBC</w:t>
             </w:r>
-            <w:proofErr w:type="spellEnd"/>
           </w:p>
         </w:tc>
         <w:tc>
@@ -11946,11 +11563,9 @@
             <w:r>
               <w:t>BE-</w:t>
             </w:r>
-            <w:proofErr w:type="spellStart"/>
             <w:r>
               <w:t>NaiveBC</w:t>
             </w:r>
-            <w:proofErr w:type="spellEnd"/>
           </w:p>
         </w:tc>
         <w:tc>
@@ -12026,11 +11641,9 @@
             <w:r>
               <w:t>Rank-</w:t>
             </w:r>
-            <w:proofErr w:type="spellStart"/>
             <w:r>
               <w:t>NaiveBC</w:t>
             </w:r>
-            <w:proofErr w:type="spellEnd"/>
           </w:p>
         </w:tc>
         <w:tc>
@@ -12205,19 +11818,9 @@
       <w:r>
         <w:t xml:space="preserve"> </w:t>
       </w:r>
-      <w:del w:id="20" w:author="dugalh" w:date="2017-08-22T10:47:00Z">
-        <w:r>
-          <w:delText xml:space="preserve">is </w:delText>
-        </w:r>
-      </w:del>
-      <w:ins w:id="21" w:author="dugalh" w:date="2017-08-22T10:47:00Z">
-        <w:r>
-          <w:t>can be seen as</w:t>
-        </w:r>
-        <w:r>
-          <w:t xml:space="preserve"> </w:t>
-        </w:r>
-      </w:ins>
+      <w:r>
+        <w:t xml:space="preserve">can be seen as </w:t>
+      </w:r>
       <w:r>
         <w:t xml:space="preserve">a weakness of the </w:t>
       </w:r>
@@ -12252,38 +11855,20 @@
         <w:t xml:space="preserve">dissimilarity threshold </w:t>
       </w:r>
       <w:r>
-        <w:t>also limits the dimensionality of data that the FCR method can practically be applied to.  For data sets of hundreds or thousands of features</w:t>
+        <w:t>limits the dimensionality of data that the FCR method can practically be applied to.  For data sets of hundreds or thousands of features</w:t>
       </w:r>
       <w:r>
         <w:t xml:space="preserve">, </w:t>
       </w:r>
       <w:r>
-        <w:t xml:space="preserve">the </w:t>
-      </w:r>
-      <w:proofErr w:type="spellStart"/>
-      <w:r>
-        <w:t>dendrogram</w:t>
-      </w:r>
-      <w:proofErr w:type="spellEnd"/>
+        <w:t xml:space="preserve">the dendrogram </w:t>
+      </w:r>
+      <w:r>
+        <w:t>may</w:t>
+      </w:r>
       <w:r>
         <w:t xml:space="preserve"> </w:t>
       </w:r>
-      <w:del w:id="22" w:author="dugalh" w:date="2017-08-22T10:48:00Z">
-        <w:r>
-          <w:delText xml:space="preserve">would </w:delText>
-        </w:r>
-        <w:r>
-          <w:delText>likely</w:delText>
-        </w:r>
-      </w:del>
-      <w:ins w:id="23" w:author="dugalh" w:date="2017-08-22T10:48:00Z">
-        <w:r>
-          <w:t>may</w:t>
-        </w:r>
-      </w:ins>
-      <w:r>
-        <w:t xml:space="preserve"> </w:t>
-      </w:r>
       <w:r>
         <w:t xml:space="preserve">be </w:t>
       </w:r>
@@ -12320,18 +11905,17 @@
       <w:r>
         <w:t>user specification of preferred variables are not required, FS-</w:t>
       </w:r>
-      <w:proofErr w:type="spellStart"/>
       <w:r>
         <w:t>NaiveBC</w:t>
       </w:r>
-      <w:proofErr w:type="spellEnd"/>
       <w:r>
         <w:t xml:space="preserve"> may be a more sensible choice of feature selection method.  It achieved the best accuracy results and does not require any user intervention as with FCR. </w:t>
       </w:r>
     </w:p>
     <w:p>
       <w:pPr>
-        <w:pStyle w:val="1TeksCharChar"/>
+        <w:spacing w:line="360" w:lineRule="auto"/>
+        <w:jc w:val="both"/>
       </w:pPr>
     </w:p>
     <w:p>
@@ -12340,37 +11924,34 @@
         <w:jc w:val="both"/>
       </w:pPr>
       <w:r>
-        <w:t xml:space="preserve">Our reasoning for the choice of dissimilarity metric for clustering, clustering algorithm and feature relevance measure </w:t>
-      </w:r>
-      <w:r>
-        <w:t>wa</w:t>
-      </w:r>
-      <w:r>
-        <w:t xml:space="preserve">s loose and other options could also prove effective.  </w:t>
-      </w:r>
-      <w:r>
-        <w:t xml:space="preserve">Another aspect of our method that could benefit from further investigation is the correlation coefficient dissimilarity metric.  It </w:t>
-      </w:r>
-      <w:r>
-        <w:t>may be beneficial to use</w:t>
-      </w:r>
-      <w:r>
-        <w:t xml:space="preserve"> a metric that can describe non-linear correlation, such </w:t>
-      </w:r>
-      <w:r>
-        <w:t>MI</w:t>
-      </w:r>
-      <w:r>
-        <w:t xml:space="preserve"> or</w:t>
-      </w:r>
-      <w:r>
-        <w:t xml:space="preserve"> the symmetrical uncertainty used in </w:t>
+        <w:t xml:space="preserve">Despite these </w:t>
+      </w:r>
+      <w:r>
+        <w:t>limitations</w:t>
+      </w:r>
+      <w:r>
+        <w:t xml:space="preserve">, </w:t>
+      </w:r>
+      <w:r>
+        <w:t xml:space="preserve">FCR performed well on a diverse range of </w:t>
+      </w:r>
+      <w:r>
+        <w:t xml:space="preserve">high dimensional redundant </w:t>
+      </w:r>
+      <w:r>
+        <w:t>data</w:t>
+      </w:r>
+      <w:r>
+        <w:t xml:space="preserve"> sets</w:t>
+      </w:r>
+      <w:r>
+        <w:t xml:space="preserve">.  The effectiveness of the proposed FCR method was evaluated by comparing its accuracy, stability and execution time to a set of popular feature selection methods.  The feature selection methods were each tested in combination with two criteria for feature relevance: the MI between the candidate feature(s) and the class labels, and the accuracy of a naive Bayes classifier trained on the candidate feature(s).  FS-NaiveBC provided the best accuracy performance but the worst stability performance.  In a similar vein, FS-MI provided the best stability performance but the second worst accuracy performance.  The FCR method performed well overall, with both naive Bayes and MI criteria.  Although FCR did not quite achieve the best performance in accuracy or stability alone, it was the highest ranked method when considering the accuracy and stability measures in combination.  Another benefit of FCR is its relative speed compared to greedy search FS and BE type methods.  Ever increasing quantities of high spatial and spectral resolution remote sensing data are being produced and require interpretation </w:t>
       </w:r>
       <w:r>
         <w:fldChar w:fldCharType="begin" w:fldLock="1"/>
       </w:r>
       <w:r>
-        <w:instrText>ADDIN CSL_CITATION { "citationItems" : [ { "id" : "ITEM-1", "itemData" : { "author" : [ { "dropping-particle" : "", "family" : "Yu", "given" : "Lei", "non-dropping-particle" : "", "parse-names" : false, "suffix" : "" }, { "dropping-particle" : "", "family" : "Liu", "given" : "Huan", "non-dropping-particle" : "", "parse-names" : false, "suffix" : "" } ], "container-title" : "Journal of Machine Learning Research", "id" : "ITEM-1", "issue" : "2004", "issued" : { "date-parts" : [ [ "2004" ] ] }, "note" : "Method: - relevant features selected with ranking on a crtiterion called symmetrical uncertainty (SU) (kind of correlation measure based on entropy and info gain and then normalised)?\n- redundant features removed from the above set using &amp;quot;markov blanket filtering&amp;quot; which is a procedure related to BE. they use SU measures betw features and betw feat and class to find markov blankets. \n\nResults: - they use a synthetic data set where the optimal feature set is known. and then compare selected features to optimal features.\n- they compare proposed algorithm to other good filter based fs approaches by comparing clfr accuracy for 2 clfrs. \n- they do this on a number of genetic and text data sets (UCI benchmark data) that we should also use. \n- they compare running times. the proposed method is v fast.\n- they include t-test on clfr accuracy for stat significance.\n- their accuracy is similar or better than slower methods\n\n\nformally/theoretically define relevance and redundancy\n\nThey first choose relevant features and then eliminate redundant ones from the relevant ones using their formal definition. It allegedly circumvents the need for costly subset search methods and evals feature relevance based on individual feature perfomance. BUT how does this tie in with the best two individual features are not necessarilpy the best two combined features. \nThey use a nonlin correlation measure that we should also try. It is based on entropy. They use the same measure for deciding feature relevance by examining correlation with class label. (CLEVER)", "page" : "1205-1224", "title" : "Efficient feature selection via analysis of relevance and redundancy", "type" : "article-journal", "volume" : "5" }, "uris" : [ "http://www.mendeley.com/documents/?uuid=befc8caa-9712-4dc8-b758-82f05ec875d8" ] } ], "mendeley" : { "formattedCitation" : "(Yu and Liu, 2004)", "manualFormatting" : "Yu &amp; Liu (2004)", "plainTextFormattedCitation" : "(Yu and Liu, 2004)", "previouslyFormattedCitation" : "(Yu and Liu, 2004)" }, "properties" : { "noteIndex" : 0 }, "schema" : "https://github.com/citation-style-language/schema/raw/master/csl-citation.json" }</w:instrText>
+        <w:instrText>ADDIN CSL_CITATION { "citationItems" : [ { "id" : "ITEM-1", "itemData" : { "DOI" : "10.1109/JPROC.2016.2598228", "ISSN" : "0018-9219", "author" : [ { "dropping-particle" : "", "family" : "Chi", "given" : "Mingmin", "non-dropping-particle" : "", "parse-names" : false, "suffix" : "" }, { "dropping-particle" : "", "family" : "Plaza", "given" : "Antonio", "non-dropping-particle" : "", "parse-names" : false, "suffix" : "" }, { "dropping-particle" : "", "family" : "Benediktsson", "given" : "Jon Atli", "non-dropping-particle" : "", "parse-names" : false, "suffix" : "" }, { "dropping-particle" : "", "family" : "Sun", "given" : "Zhongyi", "non-dropping-particle" : "", "parse-names" : false, "suffix" : "" }, { "dropping-particle" : "", "family" : "Shen", "given" : "Jinsheng", "non-dropping-particle" : "", "parse-names" : false, "suffix" : "" }, { "dropping-particle" : "", "family" : "Zhu", "given" : "Yangyong", "non-dropping-particle" : "", "parse-names" : false, "suffix" : "" } ], "container-title" : "Proceedings of the IEEE", "id" : "ITEM-1", "issue" : "11", "issued" : { "date-parts" : [ [ "2016", "11" ] ] }, "page" : "2207-2219", "title" : "Big data for remote sensing: challenges and opportunities", "type" : "article-journal", "volume" : "104" }, "uris" : [ "http://www.mendeley.com/documents/?uuid=cbb811b9-7d61-3715-8985-7833905b3c0f" ] } ], "mendeley" : { "formattedCitation" : "(Chi et al., 2016)", "plainTextFormattedCitation" : "(Chi et al., 2016)", "previouslyFormattedCitation" : "(Chi et al., 2016)" }, "properties" : { "noteIndex" : 0 }, "schema" : "https://github.com/citation-style-language/schema/raw/master/csl-citation.json" }</w:instrText>
       </w:r>
       <w:r>
         <w:fldChar w:fldCharType="separate"/>
@@ -12379,123 +11960,22 @@
         <w:rPr>
           <w:noProof/>
         </w:rPr>
-        <w:t xml:space="preserve">Yu &amp; Liu </w:t>
-      </w:r>
-      <w:r>
-        <w:rPr>
-          <w:noProof/>
-        </w:rPr>
-        <w:t>(</w:t>
-      </w:r>
-      <w:r>
-        <w:rPr>
-          <w:noProof/>
-        </w:rPr>
-        <w:t>2004)</w:t>
+        <w:t>(Chi et al., 2016)</w:t>
       </w:r>
       <w:r>
         <w:fldChar w:fldCharType="end"/>
       </w:r>
       <w:r>
-        <w:t>.</w:t>
-      </w:r>
-      <w:r>
-        <w:t xml:space="preserve">  </w:t>
+        <w:t xml:space="preserve">.  In this context, instability and sub-optimality associated with feature selection from high dimensional redundant data will become increasingly critical issues.  Computationally efficient techniques, such as FCR, are required to address these challenges.  </w:t>
       </w:r>
     </w:p>
     <w:p>
       <w:pPr>
-        <w:spacing w:line="360" w:lineRule="auto"/>
-        <w:jc w:val="both"/>
-      </w:pPr>
-    </w:p>
-    <w:p>
-      <w:pPr>
-        <w:spacing w:line="360" w:lineRule="auto"/>
-        <w:jc w:val="both"/>
-        <w:pPrChange w:id="24" w:author="dugalh" w:date="2017-08-21T16:27:00Z">
-          <w:pPr>
-            <w:pStyle w:val="1TeksCharChar"/>
-          </w:pPr>
-        </w:pPrChange>
-      </w:pPr>
-      <w:r>
-        <w:t xml:space="preserve">Despite these </w:t>
-      </w:r>
-      <w:del w:id="25" w:author="dugalh" w:date="2017-08-22T10:48:00Z">
-        <w:r>
-          <w:delText>shortcomings</w:delText>
-        </w:r>
-      </w:del>
-      <w:ins w:id="26" w:author="dugalh" w:date="2017-08-22T10:48:00Z">
-        <w:r>
-          <w:t>limitations</w:t>
-        </w:r>
-      </w:ins>
-      <w:r>
-        <w:t xml:space="preserve">, </w:t>
-      </w:r>
-      <w:r>
-        <w:t xml:space="preserve">FCR performed well on a diverse range of </w:t>
-      </w:r>
-      <w:r>
-        <w:t xml:space="preserve">high dimensional redundant </w:t>
-      </w:r>
-      <w:r>
-        <w:t>data</w:t>
-      </w:r>
-      <w:r>
-        <w:t xml:space="preserve"> sets</w:t>
-      </w:r>
-      <w:r>
-        <w:t xml:space="preserve">.  </w:t>
-      </w:r>
-      <w:r>
-        <w:t>The effectiveness of the proposed FCR method was evaluated by comparing its accuracy, stability and execution time to a set of popular feature selection methods.  The feature selection methods were each tested in combination with two criteria for feature relevance: the MI between the candidate feature(s) and the class labels, and the accuracy of a naive Bayes classifier trained on the candidate feature(s).  FS-</w:t>
-      </w:r>
-      <w:proofErr w:type="spellStart"/>
-      <w:r>
-        <w:t>NaiveBC</w:t>
-      </w:r>
-      <w:proofErr w:type="spellEnd"/>
-      <w:r>
-        <w:t xml:space="preserve"> provided the best accuracy performance but the worst stability performance.  In a similar vein, FS-MI provided the best stability performance but the second worst accuracy performance.  The FCR method performed well overall, with both naive Bayes and MI criteria.  Although FCR did not quite achieve the best performance in accuracy or stability alone, it was the highest ranked method when considering the accuracy and stability measures in combination.  Another benefit of FCR is its relative speed compared to greedy search FS and BE type methods.  Ever increasing </w:t>
-      </w:r>
-      <w:r>
-        <w:lastRenderedPageBreak/>
-        <w:t xml:space="preserve">quantities of high spatial and spectral resolution remote sensing data are being produced and require interpretation </w:t>
-      </w:r>
-      <w:r>
-        <w:fldChar w:fldCharType="begin" w:fldLock="1"/>
-      </w:r>
-      <w:r>
-        <w:instrText>ADDIN CSL_CITATION { "citationItems" : [ { "id" : "ITEM-1", "itemData" : { "DOI" : "10.1109/JPROC.2016.2598228", "ISSN" : "0018-9219", "author" : [ { "dropping-particle" : "", "family" : "Chi", "given" : "Mingmin", "non-dropping-particle" : "", "parse-names" : false, "suffix" : "" }, { "dropping-particle" : "", "family" : "Plaza", "given" : "Antonio", "non-dropping-particle" : "", "parse-names" : false, "suffix" : "" }, { "dropping-particle" : "", "family" : "Benediktsson", "given" : "Jon Atli", "non-dropping-particle" : "", "parse-names" : false, "suffix" : "" }, { "dropping-particle" : "", "family" : "Sun", "given" : "Zhongyi", "non-dropping-particle" : "", "parse-names" : false, "suffix" : "" }, { "dropping-particle" : "", "family" : "Shen", "given" : "Jinsheng", "non-dropping-particle" : "", "parse-names" : false, "suffix" : "" }, { "dropping-particle" : "", "family" : "Zhu", "given" : "Yangyong", "non-dropping-particle" : "", "parse-names" : false, "suffix" : "" } ], "container-title" : "Proceedings of the IEEE", "id" : "ITEM-1", "issue" : "11", "issued" : { "date-parts" : [ [ "2016", "11" ] ] }, "page" : "2207-2219", "title" : "Big data for remote sensing: challenges and opportunities", "type" : "article-journal", "volume" : "104" }, "uris" : [ "http://www.mendeley.com/documents/?uuid=cbb811b9-7d61-3715-8985-7833905b3c0f" ] } ], "mendeley" : { "formattedCitation" : "(Chi et al., 2016)", "plainTextFormattedCitation" : "(Chi et al., 2016)", "previouslyFormattedCitation" : "(Chi et al., 2016)" }, "properties" : { "noteIndex" : 0 }, "schema" : "https://github.com/citation-style-language/schema/raw/master/csl-citation.json" }</w:instrText>
-      </w:r>
-      <w:r>
-        <w:fldChar w:fldCharType="separate"/>
-      </w:r>
-      <w:r>
-        <w:rPr>
-          <w:noProof/>
-        </w:rPr>
-        <w:t>(Chi et al., 2016)</w:t>
-      </w:r>
-      <w:r>
-        <w:fldChar w:fldCharType="end"/>
-      </w:r>
-      <w:r>
-        <w:t xml:space="preserve">.  In this context, instability and sub-optimality associated with feature selection from high dimensional redundant data will become increasingly critical issues.  Computationally efficient techniques, such as FCR, are required to address these challenges.  </w:t>
-      </w:r>
-    </w:p>
-    <w:p>
-      <w:pPr>
         <w:spacing w:after="160" w:line="259" w:lineRule="auto"/>
       </w:pPr>
       <w:r>
         <w:br w:type="page"/>
       </w:r>
-      <w:bookmarkStart w:id="27" w:name="_GoBack"/>
-      <w:bookmarkEnd w:id="27"/>
     </w:p>
     <w:p>
       <w:pPr>
@@ -12515,6 +11995,8 @@
         <w:spacing w:line="360" w:lineRule="auto"/>
         <w:jc w:val="both"/>
       </w:pPr>
+      <w:bookmarkStart w:id="12" w:name="_GoBack"/>
+      <w:bookmarkEnd w:id="12"/>
     </w:p>
     <w:p>
       <w:pPr>
@@ -13183,7 +12665,7 @@
       </w:r>
     </w:p>
     <w:sectPr>
-      <w:footerReference w:type="first" r:id="rId13"/>
+      <w:footerReference w:type="first" r:id="rId11"/>
       <w:pgSz w:w="11906" w:h="16838"/>
       <w:pgMar w:top="1440" w:right="1440" w:bottom="1440" w:left="1440" w:header="708" w:footer="708" w:gutter="0"/>
       <w:cols w:space="708"/>
@@ -13192,50 +12674,6 @@
     </w:sectPr>
   </w:body>
 </w:document>
-</file>
-
-<file path=word/comments.xml><?xml version="1.0" encoding="utf-8"?>
-<w:comments xmlns:wpc="http://schemas.microsoft.com/office/word/2010/wordprocessingCanvas" xmlns:mc="http://schemas.openxmlformats.org/markup-compatibility/2006" xmlns:o="urn:schemas-microsoft-com:office:office" xmlns:r="http://schemas.openxmlformats.org/officeDocument/2006/relationships" xmlns:m="http://schemas.openxmlformats.org/officeDocument/2006/math" xmlns:v="urn:schemas-microsoft-com:vml" xmlns:wp14="http://schemas.microsoft.com/office/word/2010/wordprocessingDrawing" xmlns:wp="http://schemas.openxmlformats.org/drawingml/2006/wordprocessingDrawing" xmlns:w10="urn:schemas-microsoft-com:office:word" xmlns:w="http://schemas.openxmlformats.org/wordprocessingml/2006/main" xmlns:w14="http://schemas.microsoft.com/office/word/2010/wordml" xmlns:w15="http://schemas.microsoft.com/office/word/2012/wordml" xmlns:wpg="http://schemas.microsoft.com/office/word/2010/wordprocessingGroup" xmlns:wpi="http://schemas.microsoft.com/office/word/2010/wordprocessingInk" xmlns:wne="http://schemas.microsoft.com/office/word/2006/wordml" xmlns:wps="http://schemas.microsoft.com/office/word/2010/wordprocessingShape" mc:Ignorable="w14 w15 wp14">
-  <w:comment w:id="2" w:author="Van Niekerk, A, Prof &lt;avn@sun.ac.za&gt;" w:date="2017-08-02T16:27:00Z" w:initials="VNAP&lt;">
-    <w:p>
-      <w:pPr>
-        <w:pStyle w:val="CommentText"/>
-      </w:pPr>
-      <w:r>
-        <w:rPr>
-          <w:rStyle w:val="CommentReference"/>
-        </w:rPr>
-        <w:annotationRef/>
-      </w:r>
-      <w:r>
-        <w:t xml:space="preserve">This is not that clear. Can you clarify? Use separate sentences for each step. </w:t>
-      </w:r>
-    </w:p>
-  </w:comment>
-  <w:comment w:id="3" w:author="Van Niekerk, A, Prof &lt;avn@sun.ac.za&gt;" w:date="2017-08-02T16:32:00Z" w:initials="VNAP&lt;">
-    <w:p>
-      <w:pPr>
-        <w:pStyle w:val="CommentText"/>
-      </w:pPr>
-      <w:r>
-        <w:rPr>
-          <w:rStyle w:val="CommentReference"/>
-        </w:rPr>
-        <w:annotationRef/>
-      </w:r>
-      <w:r>
-        <w:t xml:space="preserve">Perhaps move to after introducing the dendrogram, because then the pairing becomes apparent. </w:t>
-      </w:r>
-    </w:p>
-  </w:comment>
-</w:comments>
-</file>
-
-<file path=word/commentsExtended.xml><?xml version="1.0" encoding="utf-8"?>
-<w15:commentsEx xmlns:wpc="http://schemas.microsoft.com/office/word/2010/wordprocessingCanvas" xmlns:mc="http://schemas.openxmlformats.org/markup-compatibility/2006" xmlns:o="urn:schemas-microsoft-com:office:office" xmlns:r="http://schemas.openxmlformats.org/officeDocument/2006/relationships" xmlns:m="http://schemas.openxmlformats.org/officeDocument/2006/math" xmlns:v="urn:schemas-microsoft-com:vml" xmlns:wp14="http://schemas.microsoft.com/office/word/2010/wordprocessingDrawing" xmlns:wp="http://schemas.openxmlformats.org/drawingml/2006/wordprocessingDrawing" xmlns:w10="urn:schemas-microsoft-com:office:word" xmlns:w="http://schemas.openxmlformats.org/wordprocessingml/2006/main" xmlns:w14="http://schemas.microsoft.com/office/word/2010/wordml" xmlns:w15="http://schemas.microsoft.com/office/word/2012/wordml" xmlns:wpg="http://schemas.microsoft.com/office/word/2010/wordprocessingGroup" xmlns:wpi="http://schemas.microsoft.com/office/word/2010/wordprocessingInk" xmlns:wne="http://schemas.microsoft.com/office/word/2006/wordml" xmlns:wps="http://schemas.microsoft.com/office/word/2010/wordprocessingShape" mc:Ignorable="w14 w15 wp14">
-  <w15:commentEx w15:paraId="443FCE8A" w15:done="0"/>
-  <w15:commentEx w15:paraId="0C3BA358" w15:done="0"/>
-</w15:commentsEx>
 </file>
 
 <file path=word/endnotes.xml><?xml version="1.0" encoding="utf-8"?>
@@ -13266,19 +12704,11 @@
         <w:sz w:val="20"/>
       </w:rPr>
     </w:pPr>
-    <w:proofErr w:type="spellStart"/>
     <w:r>
       <w:rPr>
         <w:sz w:val="20"/>
       </w:rPr>
-      <w:t>Dugal</w:t>
-    </w:r>
-    <w:proofErr w:type="spellEnd"/>
-    <w:r>
-      <w:rPr>
-        <w:sz w:val="20"/>
-      </w:rPr>
-      <w:t xml:space="preserve"> Harris</w:t>
+      <w:t>Dugal Harris</w:t>
     </w:r>
     <w:r>
       <w:rPr>
@@ -13356,35 +12786,7 @@
       <w:rPr>
         <w:sz w:val="20"/>
       </w:rPr>
-      <w:t>the Cent</w:t>
-    </w:r>
-    <w:del w:id="28" w:author="Van Niekerk, A, Prof &lt;avn@sun.ac.za&gt;" w:date="2017-07-31T14:21:00Z">
-      <w:r>
-        <w:rPr>
-          <w:sz w:val="20"/>
-        </w:rPr>
-        <w:delText>e</w:delText>
-      </w:r>
-    </w:del>
-    <w:r>
-      <w:rPr>
-        <w:sz w:val="20"/>
-      </w:rPr>
-      <w:t>r</w:t>
-    </w:r>
-    <w:ins w:id="29" w:author="Van Niekerk, A, Prof &lt;avn@sun.ac.za&gt;" w:date="2017-07-31T14:21:00Z">
-      <w:r>
-        <w:rPr>
-          <w:sz w:val="20"/>
-        </w:rPr>
-        <w:t>e</w:t>
-      </w:r>
-    </w:ins>
-    <w:r>
-      <w:rPr>
-        <w:sz w:val="20"/>
-      </w:rPr>
-      <w:t xml:space="preserve"> for Geographical Analysis</w:t>
+      <w:t>the Centre for Geographical Analysis</w:t>
     </w:r>
     <w:r>
       <w:rPr>
@@ -16224,17 +15626,6 @@
     <w:abstractNumId w:val="18"/>
   </w:num>
 </w:numbering>
-</file>
-
-<file path=word/people.xml><?xml version="1.0" encoding="utf-8"?>
-<w15:people xmlns:wpc="http://schemas.microsoft.com/office/word/2010/wordprocessingCanvas" xmlns:mc="http://schemas.openxmlformats.org/markup-compatibility/2006" xmlns:o="urn:schemas-microsoft-com:office:office" xmlns:r="http://schemas.openxmlformats.org/officeDocument/2006/relationships" xmlns:m="http://schemas.openxmlformats.org/officeDocument/2006/math" xmlns:v="urn:schemas-microsoft-com:vml" xmlns:wp14="http://schemas.microsoft.com/office/word/2010/wordprocessingDrawing" xmlns:wp="http://schemas.openxmlformats.org/drawingml/2006/wordprocessingDrawing" xmlns:w10="urn:schemas-microsoft-com:office:word" xmlns:w="http://schemas.openxmlformats.org/wordprocessingml/2006/main" xmlns:w14="http://schemas.microsoft.com/office/word/2010/wordml" xmlns:w15="http://schemas.microsoft.com/office/word/2012/wordml" xmlns:wpg="http://schemas.microsoft.com/office/word/2010/wordprocessingGroup" xmlns:wpi="http://schemas.microsoft.com/office/word/2010/wordprocessingInk" xmlns:wne="http://schemas.microsoft.com/office/word/2006/wordml" xmlns:wps="http://schemas.microsoft.com/office/word/2010/wordprocessingShape" mc:Ignorable="w14 w15 wp14">
-  <w15:person w15:author="dugalh">
-    <w15:presenceInfo w15:providerId="None" w15:userId="dugalh"/>
-  </w15:person>
-  <w15:person w15:author="Van Niekerk, A, Prof &lt;avn@sun.ac.za&gt;">
-    <w15:presenceInfo w15:providerId="AD" w15:userId="S-1-5-21-1214440339-602609370-839522115-3029"/>
-  </w15:person>
-</w15:people>
 </file>
 
 <file path=word/styles.xml><?xml version="1.0" encoding="utf-8"?>
@@ -18109,7 +17500,7 @@
         <a:sysClr val="windowText" lastClr="000000"/>
       </a:dk1>
       <a:lt1>
-        <a:sysClr val="window" lastClr="FFFFFF"/>
+        <a:sysClr val="window" lastClr="A5A5A5"/>
       </a:lt1>
       <a:dk2>
         <a:srgbClr val="44546A"/>
@@ -18367,7 +17758,7 @@
 </file>
 
 <file path=customXml/itemProps1.xml><?xml version="1.0" encoding="utf-8"?>
-<ds:datastoreItem xmlns:ds="http://schemas.openxmlformats.org/officeDocument/2006/customXml" ds:itemID="{5457468B-3615-4C11-944A-323FBD519E58}">
+<ds:datastoreItem xmlns:ds="http://schemas.openxmlformats.org/officeDocument/2006/customXml" ds:itemID="{C4F49E4F-E6D8-40B8-B384-A31B9D3B2D56}">
   <ds:schemaRefs>
     <ds:schemaRef ds:uri="http://schemas.openxmlformats.org/officeDocument/2006/bibliography"/>
   </ds:schemaRefs>

</xml_diff>